<commit_message>
use case table edited
</commit_message>
<xml_diff>
--- a/WATERCYCLE-VR.docx
+++ b/WATERCYCLE-VR.docx
@@ -217,7 +217,7 @@
                     </pic:cNvPicPr>
                   </pic:nvPicPr>
                   <pic:blipFill>
-                    <a:blip r:embed="rId6">
+                    <a:blip r:embed="rId8">
                       <a:extLst>
                         <a:ext uri="{28A0092B-C50C-407E-A947-70E740481C1C}">
                           <a14:useLocalDpi xmlns:a14="http://schemas.microsoft.com/office/drawing/2010/main" val="0"/>
@@ -558,10 +558,10 @@
           <w:lang w:val="en"/>
         </w:rPr>
       </w:pPr>
-      <w:bookmarkStart w:id="2" w:name="_Toc436967806"/>
+      <w:bookmarkStart w:id="2" w:name="_Toc507000251"/>
       <w:bookmarkStart w:id="3" w:name="_Toc19639123"/>
       <w:bookmarkStart w:id="4" w:name="_Toc190641728"/>
-      <w:bookmarkStart w:id="5" w:name="_Toc507000251"/>
+      <w:bookmarkStart w:id="5" w:name="_Toc436967806"/>
       <w:bookmarkStart w:id="6" w:name="_Toc48322444"/>
       <w:r>
         <w:rPr>
@@ -1572,6 +1572,8 @@
         </w:rPr>
         <w:fldChar w:fldCharType="end"/>
       </w:r>
+      <w:bookmarkStart w:id="281" w:name="_GoBack"/>
+      <w:bookmarkEnd w:id="281"/>
     </w:p>
     <w:p>
       <w:pPr>
@@ -2707,14 +2709,7 @@
           <w:rFonts w:hint="default"/>
           <w:lang w:val="en"/>
         </w:rPr>
-        <w:t xml:space="preserve">    </w:t>
-      </w:r>
-      <w:r>
-        <w:rPr>
-          <w:rFonts w:hint="default"/>
-          <w:lang w:val="en"/>
-        </w:rPr>
-        <w:t>Main Menu</w:t>
+        <w:t xml:space="preserve">    Main Menu</w:t>
       </w:r>
       <w:r>
         <w:t xml:space="preserve"> Use Case Diagram</w:t>
@@ -2935,8 +2930,6 @@
         </w:rPr>
         <w:t xml:space="preserve">    </w:t>
       </w:r>
-      <w:bookmarkStart w:id="281" w:name="_GoBack"/>
-      <w:bookmarkEnd w:id="281"/>
       <w:r>
         <w:t>System Sequence Diagram</w:t>
       </w:r>
@@ -2953,7 +2946,7 @@
         <w:fldChar w:fldCharType="separate"/>
       </w:r>
       <w:r>
-        <w:t>16</w:t>
+        <w:t>15</w:t>
       </w:r>
       <w:r>
         <w:fldChar w:fldCharType="end"/>
@@ -3981,8 +3974,8 @@
           <w:szCs w:val="24"/>
         </w:rPr>
         <w:sectPr>
-          <w:headerReference r:id="rId3" w:type="default"/>
-          <w:footerReference r:id="rId4" w:type="default"/>
+          <w:headerReference r:id="rId5" w:type="default"/>
+          <w:footerReference r:id="rId6" w:type="default"/>
           <w:pgSz w:w="11907" w:h="16839"/>
           <w:pgMar w:top="1440" w:right="1440" w:bottom="1440" w:left="1440" w:header="720" w:footer="720" w:gutter="0"/>
           <w:pgNumType w:fmt="lowerRoman"/>
@@ -4098,10 +4091,10 @@
           <w:szCs w:val="24"/>
         </w:rPr>
       </w:pPr>
-      <w:bookmarkStart w:id="13" w:name="_Toc19634879"/>
-      <w:bookmarkStart w:id="14" w:name="_Toc19633994"/>
-      <w:bookmarkStart w:id="15" w:name="_Toc19634216"/>
-      <w:bookmarkStart w:id="16" w:name="_Toc19635744"/>
+      <w:bookmarkStart w:id="13" w:name="_Toc19633994"/>
+      <w:bookmarkStart w:id="14" w:name="_Toc19634879"/>
+      <w:bookmarkStart w:id="15" w:name="_Toc19635744"/>
+      <w:bookmarkStart w:id="16" w:name="_Toc19634216"/>
       <w:bookmarkStart w:id="17" w:name="_Toc19635228"/>
     </w:p>
     <w:bookmarkEnd w:id="13"/>
@@ -4121,11 +4114,11 @@
           <w:lang w:val="en-GB" w:eastAsia="zh-CN"/>
         </w:rPr>
       </w:pPr>
-      <w:bookmarkStart w:id="18" w:name="_Toc628820208"/>
-      <w:bookmarkStart w:id="19" w:name="_Toc1805827081"/>
-      <w:bookmarkStart w:id="20" w:name="_Toc392062607"/>
+      <w:bookmarkStart w:id="18" w:name="_Toc217107495"/>
+      <w:bookmarkStart w:id="19" w:name="_Toc392062607"/>
+      <w:bookmarkStart w:id="20" w:name="_Toc1805827081"/>
       <w:bookmarkStart w:id="21" w:name="_Toc969983105"/>
-      <w:bookmarkStart w:id="22" w:name="_Toc217107495"/>
+      <w:bookmarkStart w:id="22" w:name="_Toc628820208"/>
       <w:r>
         <w:rPr>
           <w:rFonts w:eastAsia="SimSun"/>
@@ -4186,12 +4179,12 @@
           <w:color w:val="auto"/>
         </w:rPr>
       </w:pPr>
-      <w:bookmarkStart w:id="23" w:name="_Toc217107496"/>
-      <w:bookmarkStart w:id="24" w:name="_Toc216161117"/>
-      <w:bookmarkStart w:id="25" w:name="_Toc584187805"/>
-      <w:bookmarkStart w:id="26" w:name="_Toc2066898873"/>
-      <w:bookmarkStart w:id="27" w:name="_Toc833066123"/>
-      <w:bookmarkStart w:id="28" w:name="_Toc574556465"/>
+      <w:bookmarkStart w:id="23" w:name="_Toc216161117"/>
+      <w:bookmarkStart w:id="24" w:name="_Toc217107496"/>
+      <w:bookmarkStart w:id="25" w:name="_Toc2066898873"/>
+      <w:bookmarkStart w:id="26" w:name="_Toc584187805"/>
+      <w:bookmarkStart w:id="27" w:name="_Toc574556465"/>
+      <w:bookmarkStart w:id="28" w:name="_Toc833066123"/>
       <w:r>
         <w:rPr>
           <w:b/>
@@ -4289,10 +4282,10 @@
           <w:color w:val="auto"/>
         </w:rPr>
       </w:pPr>
-      <w:bookmarkStart w:id="29" w:name="_Toc1784636280"/>
+      <w:bookmarkStart w:id="29" w:name="_Toc1556595837"/>
       <w:bookmarkStart w:id="30" w:name="_Toc2052274955"/>
       <w:bookmarkStart w:id="31" w:name="_Toc1841451877"/>
-      <w:bookmarkStart w:id="32" w:name="_Toc1556595837"/>
+      <w:bookmarkStart w:id="32" w:name="_Toc1784636280"/>
       <w:r>
         <w:rPr>
           <w:b/>
@@ -4349,15 +4342,15 @@
           <w:color w:val="auto"/>
         </w:rPr>
       </w:pPr>
-      <w:bookmarkStart w:id="33" w:name="_Toc568464271"/>
-      <w:bookmarkStart w:id="34" w:name="_Toc19635231"/>
-      <w:bookmarkStart w:id="35" w:name="_Toc479093904"/>
-      <w:bookmarkStart w:id="36" w:name="_Toc1240953592"/>
+      <w:bookmarkStart w:id="33" w:name="_Toc1240953592"/>
+      <w:bookmarkStart w:id="34" w:name="_Toc401519263"/>
+      <w:bookmarkStart w:id="35" w:name="_Toc19634219"/>
+      <w:bookmarkStart w:id="36" w:name="_Toc19635747"/>
       <w:bookmarkStart w:id="37" w:name="_Toc19634882"/>
-      <w:bookmarkStart w:id="38" w:name="_Toc401519263"/>
-      <w:bookmarkStart w:id="39" w:name="_Toc19635747"/>
-      <w:bookmarkStart w:id="40" w:name="_Toc19634219"/>
-      <w:bookmarkStart w:id="41" w:name="_Toc19633997"/>
+      <w:bookmarkStart w:id="38" w:name="_Toc479093904"/>
+      <w:bookmarkStart w:id="39" w:name="_Toc19633997"/>
+      <w:bookmarkStart w:id="40" w:name="_Toc19635231"/>
+      <w:bookmarkStart w:id="41" w:name="_Toc568464271"/>
       <w:r>
         <w:rPr>
           <w:b/>
@@ -4622,15 +4615,15 @@
           <w:color w:val="auto"/>
         </w:rPr>
       </w:pPr>
-      <w:bookmarkStart w:id="42" w:name="_Toc19635748"/>
-      <w:bookmarkStart w:id="43" w:name="_Toc19633998"/>
-      <w:bookmarkStart w:id="44" w:name="_Toc318205806"/>
-      <w:bookmarkStart w:id="45" w:name="_Toc1862444688"/>
-      <w:bookmarkStart w:id="46" w:name="_Toc199821425"/>
-      <w:bookmarkStart w:id="47" w:name="_Toc19634883"/>
-      <w:bookmarkStart w:id="48" w:name="_Toc707105472"/>
-      <w:bookmarkStart w:id="49" w:name="_Toc19634220"/>
-      <w:bookmarkStart w:id="50" w:name="_Toc19635232"/>
+      <w:bookmarkStart w:id="42" w:name="_Toc19634220"/>
+      <w:bookmarkStart w:id="43" w:name="_Toc1862444688"/>
+      <w:bookmarkStart w:id="44" w:name="_Toc19635748"/>
+      <w:bookmarkStart w:id="45" w:name="_Toc19633998"/>
+      <w:bookmarkStart w:id="46" w:name="_Toc318205806"/>
+      <w:bookmarkStart w:id="47" w:name="_Toc19635232"/>
+      <w:bookmarkStart w:id="48" w:name="_Toc19634883"/>
+      <w:bookmarkStart w:id="49" w:name="_Toc707105472"/>
+      <w:bookmarkStart w:id="50" w:name="_Toc199821425"/>
       <w:r>
         <w:rPr>
           <w:b/>
@@ -4705,15 +4698,15 @@
           <w:color w:val="auto"/>
         </w:rPr>
       </w:pPr>
-      <w:bookmarkStart w:id="51" w:name="_Toc19635749"/>
-      <w:bookmarkStart w:id="52" w:name="_Toc19634884"/>
+      <w:bookmarkStart w:id="51" w:name="_Toc1611141745"/>
+      <w:bookmarkStart w:id="52" w:name="_Toc135891133"/>
       <w:bookmarkStart w:id="53" w:name="_Toc19634221"/>
-      <w:bookmarkStart w:id="54" w:name="_Toc1611141745"/>
-      <w:bookmarkStart w:id="55" w:name="_Toc851921318"/>
-      <w:bookmarkStart w:id="56" w:name="_Toc621141078"/>
-      <w:bookmarkStart w:id="57" w:name="_Toc19633999"/>
-      <w:bookmarkStart w:id="58" w:name="_Toc19635233"/>
-      <w:bookmarkStart w:id="59" w:name="_Toc135891133"/>
+      <w:bookmarkStart w:id="54" w:name="_Toc851921318"/>
+      <w:bookmarkStart w:id="55" w:name="_Toc621141078"/>
+      <w:bookmarkStart w:id="56" w:name="_Toc19633999"/>
+      <w:bookmarkStart w:id="57" w:name="_Toc19635233"/>
+      <w:bookmarkStart w:id="58" w:name="_Toc19635749"/>
+      <w:bookmarkStart w:id="59" w:name="_Toc19634884"/>
       <w:r>
         <w:rPr>
           <w:b/>
@@ -4751,11 +4744,11 @@
         </w:rPr>
         <w:t>The developed application will allow students to have a tour of different phase of water cycle with help of a robot companion that will provide them with information about the different stages of the water cycle tour as the go through them. The other part which is the mini game will be where student use Bluetooth controller to play the game by controlling the player’s movement and achieving the task given to them within a certain time limit.</w:t>
       </w:r>
-      <w:bookmarkStart w:id="60" w:name="_Toc19635234"/>
+      <w:bookmarkStart w:id="60" w:name="_Toc19635750"/>
       <w:bookmarkStart w:id="61" w:name="_Toc19634222"/>
-      <w:bookmarkStart w:id="62" w:name="_Toc19634000"/>
-      <w:bookmarkStart w:id="63" w:name="_Toc19634885"/>
-      <w:bookmarkStart w:id="64" w:name="_Toc19635750"/>
+      <w:bookmarkStart w:id="62" w:name="_Toc19635234"/>
+      <w:bookmarkStart w:id="63" w:name="_Toc19634000"/>
+      <w:bookmarkStart w:id="64" w:name="_Toc19634885"/>
     </w:p>
     <w:bookmarkEnd w:id="60"/>
     <w:bookmarkEnd w:id="61"/>
@@ -4933,7 +4926,7 @@
                     </pic:cNvPicPr>
                   </pic:nvPicPr>
                   <pic:blipFill>
-                    <a:blip r:embed="rId7"/>
+                    <a:blip r:embed="rId9"/>
                     <a:stretch>
                       <a:fillRect/>
                     </a:stretch>
@@ -4963,11 +4956,11 @@
           <w:szCs w:val="24"/>
         </w:rPr>
       </w:pPr>
-      <w:bookmarkStart w:id="65" w:name="_Toc14835705"/>
-      <w:bookmarkStart w:id="66" w:name="_Toc15285494"/>
+      <w:bookmarkStart w:id="65" w:name="_Toc14836132"/>
+      <w:bookmarkStart w:id="66" w:name="_Toc810585337"/>
       <w:bookmarkStart w:id="67" w:name="_Toc383914736"/>
-      <w:bookmarkStart w:id="68" w:name="_Toc14836132"/>
-      <w:bookmarkStart w:id="69" w:name="_Toc810585337"/>
+      <w:bookmarkStart w:id="68" w:name="_Toc15285494"/>
+      <w:bookmarkStart w:id="69" w:name="_Toc14835705"/>
       <w:r>
         <w:t xml:space="preserve">Figure </w:t>
       </w:r>
@@ -5018,9 +5011,9 @@
           <w:lang w:val="en-GB" w:eastAsia="zh-CN"/>
         </w:rPr>
       </w:pPr>
-      <w:bookmarkStart w:id="70" w:name="_Toc19634886"/>
+      <w:bookmarkStart w:id="70" w:name="_Toc19635235"/>
       <w:bookmarkStart w:id="71" w:name="_Toc19634223"/>
-      <w:bookmarkStart w:id="72" w:name="_Toc19635235"/>
+      <w:bookmarkStart w:id="72" w:name="_Toc19634886"/>
       <w:bookmarkStart w:id="73" w:name="_Toc19634001"/>
       <w:bookmarkStart w:id="74" w:name="_Toc19635751"/>
       <w:r>
@@ -5099,13 +5092,13 @@
           <w:color w:val="auto"/>
         </w:rPr>
       </w:pPr>
-      <w:bookmarkStart w:id="75" w:name="_Toc19635236"/>
-      <w:bookmarkStart w:id="76" w:name="_Toc1801932905"/>
-      <w:bookmarkStart w:id="77" w:name="_Toc1522102568"/>
+      <w:bookmarkStart w:id="75" w:name="_Toc19635752"/>
+      <w:bookmarkStart w:id="76" w:name="_Toc19634224"/>
+      <w:bookmarkStart w:id="77" w:name="_Toc1801932905"/>
       <w:bookmarkStart w:id="78" w:name="_Toc19634002"/>
       <w:bookmarkStart w:id="79" w:name="_Toc19634887"/>
-      <w:bookmarkStart w:id="80" w:name="_Toc19634224"/>
-      <w:bookmarkStart w:id="81" w:name="_Toc19635752"/>
+      <w:bookmarkStart w:id="80" w:name="_Toc19635236"/>
+      <w:bookmarkStart w:id="81" w:name="_Toc1522102568"/>
       <w:r>
         <w:rPr>
           <w:b/>
@@ -5114,8 +5107,8 @@
         </w:rPr>
         <w:t xml:space="preserve"> </w:t>
       </w:r>
-      <w:bookmarkStart w:id="82" w:name="_Toc786120614"/>
-      <w:bookmarkStart w:id="83" w:name="_Toc1676905614"/>
+      <w:bookmarkStart w:id="82" w:name="_Toc1676905614"/>
+      <w:bookmarkStart w:id="83" w:name="_Toc786120614"/>
       <w:r>
         <w:rPr>
           <w:b/>
@@ -5157,15 +5150,15 @@
           <w:szCs w:val="28"/>
         </w:rPr>
       </w:pPr>
-      <w:bookmarkStart w:id="84" w:name="_Toc16118638"/>
-      <w:bookmarkStart w:id="85" w:name="_Toc328180020"/>
-      <w:bookmarkStart w:id="86" w:name="_Toc19634225"/>
-      <w:bookmarkStart w:id="87" w:name="_Toc2096140206"/>
-      <w:bookmarkStart w:id="88" w:name="_Toc19635237"/>
-      <w:bookmarkStart w:id="89" w:name="_Toc19634003"/>
-      <w:bookmarkStart w:id="90" w:name="_Toc19634888"/>
-      <w:bookmarkStart w:id="91" w:name="_Toc19635753"/>
-      <w:bookmarkStart w:id="92" w:name="_Toc1985156068"/>
+      <w:bookmarkStart w:id="84" w:name="_Toc19635237"/>
+      <w:bookmarkStart w:id="85" w:name="_Toc1985156068"/>
+      <w:bookmarkStart w:id="86" w:name="_Toc19635753"/>
+      <w:bookmarkStart w:id="87" w:name="_Toc19634888"/>
+      <w:bookmarkStart w:id="88" w:name="_Toc19634003"/>
+      <w:bookmarkStart w:id="89" w:name="_Toc2096140206"/>
+      <w:bookmarkStart w:id="90" w:name="_Toc19634225"/>
+      <w:bookmarkStart w:id="91" w:name="_Toc328180020"/>
+      <w:bookmarkStart w:id="92" w:name="_Toc16118638"/>
       <w:r>
         <w:rPr>
           <w:b/>
@@ -5229,15 +5222,15 @@
           <w:szCs w:val="28"/>
         </w:rPr>
       </w:pPr>
-      <w:bookmarkStart w:id="93" w:name="_Toc19635754"/>
-      <w:bookmarkStart w:id="94" w:name="_Toc19634889"/>
-      <w:bookmarkStart w:id="95" w:name="_Toc576000708"/>
-      <w:bookmarkStart w:id="96" w:name="_Toc19634004"/>
-      <w:bookmarkStart w:id="97" w:name="_Toc19634226"/>
-      <w:bookmarkStart w:id="98" w:name="_Toc1166052490"/>
-      <w:bookmarkStart w:id="99" w:name="_Toc1180304767"/>
-      <w:bookmarkStart w:id="100" w:name="_Toc19635238"/>
-      <w:bookmarkStart w:id="101" w:name="_Toc1953018477"/>
+      <w:bookmarkStart w:id="93" w:name="_Toc19634226"/>
+      <w:bookmarkStart w:id="94" w:name="_Toc1166052490"/>
+      <w:bookmarkStart w:id="95" w:name="_Toc1180304767"/>
+      <w:bookmarkStart w:id="96" w:name="_Toc1953018477"/>
+      <w:bookmarkStart w:id="97" w:name="_Toc19635238"/>
+      <w:bookmarkStart w:id="98" w:name="_Toc576000708"/>
+      <w:bookmarkStart w:id="99" w:name="_Toc19635754"/>
+      <w:bookmarkStart w:id="100" w:name="_Toc19634889"/>
+      <w:bookmarkStart w:id="101" w:name="_Toc19634004"/>
       <w:r>
         <w:rPr>
           <w:b/>
@@ -5631,7 +5624,7 @@
                     </pic:cNvPicPr>
                   </pic:nvPicPr>
                   <pic:blipFill>
-                    <a:blip r:embed="rId8">
+                    <a:blip r:embed="rId10">
                       <a:extLst>
                         <a:ext uri="{28A0092B-C50C-407E-A947-70E740481C1C}">
                           <a14:useLocalDpi xmlns:a14="http://schemas.microsoft.com/office/drawing/2010/main" val="0"/>
@@ -6080,7 +6073,7 @@
                     </pic:cNvPicPr>
                   </pic:nvPicPr>
                   <pic:blipFill>
-                    <a:blip r:embed="rId9" cstate="print">
+                    <a:blip r:embed="rId11" cstate="print">
                       <a:extLst>
                         <a:ext uri="{28A0092B-C50C-407E-A947-70E740481C1C}">
                           <a14:useLocalDpi xmlns:a14="http://schemas.microsoft.com/office/drawing/2010/main" val="0"/>
@@ -6398,7 +6391,7 @@
                     </pic:cNvPicPr>
                   </pic:nvPicPr>
                   <pic:blipFill>
-                    <a:blip r:embed="rId10" cstate="print">
+                    <a:blip r:embed="rId12" cstate="print">
                       <a:extLst>
                         <a:ext uri="{28A0092B-C50C-407E-A947-70E740481C1C}">
                           <a14:useLocalDpi xmlns:a14="http://schemas.microsoft.com/office/drawing/2010/main" val="0"/>
@@ -6871,7 +6864,7 @@
                     </pic:cNvPicPr>
                   </pic:nvPicPr>
                   <pic:blipFill>
-                    <a:blip r:embed="rId11" cstate="print">
+                    <a:blip r:embed="rId13" cstate="print">
                       <a:extLst>
                         <a:ext uri="{28A0092B-C50C-407E-A947-70E740481C1C}">
                           <a14:useLocalDpi xmlns:a14="http://schemas.microsoft.com/office/drawing/2010/main" val="0"/>
@@ -7028,9 +7021,9 @@
         </w:rPr>
       </w:pPr>
       <w:bookmarkStart w:id="107" w:name="_Toc1459858556"/>
-      <w:bookmarkStart w:id="108" w:name="_Toc19634005"/>
-      <w:bookmarkStart w:id="109" w:name="_Toc19634890"/>
-      <w:bookmarkStart w:id="110" w:name="_Toc19635239"/>
+      <w:bookmarkStart w:id="108" w:name="_Toc19635239"/>
+      <w:bookmarkStart w:id="109" w:name="_Toc19634005"/>
+      <w:bookmarkStart w:id="110" w:name="_Toc19634890"/>
       <w:bookmarkStart w:id="111" w:name="_Toc19634227"/>
       <w:bookmarkStart w:id="112" w:name="_Toc1669036775"/>
       <w:bookmarkStart w:id="113" w:name="_Toc588956447"/>
@@ -7607,6 +7600,12 @@
             <w:insideV w:val="single" w:color="auto" w:sz="4" w:space="0"/>
           </w:tblBorders>
           <w:tblLayout w:type="fixed"/>
+          <w:tblCellMar>
+            <w:top w:w="0" w:type="dxa"/>
+            <w:left w:w="108" w:type="dxa"/>
+            <w:bottom w:w="0" w:type="dxa"/>
+            <w:right w:w="108" w:type="dxa"/>
+          </w:tblCellMar>
         </w:tblPrEx>
         <w:tc>
           <w:tcPr>
@@ -8221,6 +8220,12 @@
             <w:insideV w:val="single" w:color="auto" w:sz="4" w:space="0"/>
           </w:tblBorders>
           <w:tblLayout w:type="fixed"/>
+          <w:tblCellMar>
+            <w:top w:w="0" w:type="dxa"/>
+            <w:left w:w="108" w:type="dxa"/>
+            <w:bottom w:w="0" w:type="dxa"/>
+            <w:right w:w="108" w:type="dxa"/>
+          </w:tblCellMar>
         </w:tblPrEx>
         <w:tc>
           <w:tcPr>
@@ -8676,15 +8681,15 @@
         <w:pStyle w:val="8"/>
         <w:jc w:val="center"/>
       </w:pPr>
-      <w:bookmarkStart w:id="116" w:name="_Toc15285499"/>
-      <w:bookmarkStart w:id="117" w:name="_Toc15285395"/>
-      <w:bookmarkStart w:id="118" w:name="_Toc15285277"/>
-      <w:bookmarkStart w:id="119" w:name="_Toc1727781248"/>
-      <w:bookmarkStart w:id="120" w:name="_Toc14835710"/>
-      <w:bookmarkStart w:id="121" w:name="_Toc15285593"/>
-      <w:bookmarkStart w:id="122" w:name="_Toc1740977642"/>
-      <w:bookmarkStart w:id="123" w:name="_Toc968302170"/>
-      <w:bookmarkStart w:id="124" w:name="_Toc464067544"/>
+      <w:bookmarkStart w:id="116" w:name="_Toc464067544"/>
+      <w:bookmarkStart w:id="117" w:name="_Toc1740977642"/>
+      <w:bookmarkStart w:id="118" w:name="_Toc968302170"/>
+      <w:bookmarkStart w:id="119" w:name="_Toc14835710"/>
+      <w:bookmarkStart w:id="120" w:name="_Toc15285593"/>
+      <w:bookmarkStart w:id="121" w:name="_Toc15285277"/>
+      <w:bookmarkStart w:id="122" w:name="_Toc1727781248"/>
+      <w:bookmarkStart w:id="123" w:name="_Toc15285499"/>
+      <w:bookmarkStart w:id="124" w:name="_Toc15285395"/>
       <w:r>
         <w:t>Table 2.1: Comparison table between our app and similar apps</w:t>
       </w:r>
@@ -8881,15 +8886,15 @@
           <w:color w:val="auto"/>
         </w:rPr>
       </w:pPr>
-      <w:bookmarkStart w:id="125" w:name="_Toc1396792629"/>
-      <w:bookmarkStart w:id="126" w:name="_Toc19634228"/>
-      <w:bookmarkStart w:id="127" w:name="_Toc19634006"/>
-      <w:bookmarkStart w:id="128" w:name="_Toc19635240"/>
+      <w:bookmarkStart w:id="125" w:name="_Toc19635756"/>
+      <w:bookmarkStart w:id="126" w:name="_Toc1906173521"/>
+      <w:bookmarkStart w:id="127" w:name="_Toc19634891"/>
+      <w:bookmarkStart w:id="128" w:name="_Toc1633284034"/>
       <w:bookmarkStart w:id="129" w:name="_Toc118670689"/>
-      <w:bookmarkStart w:id="130" w:name="_Toc1633284034"/>
-      <w:bookmarkStart w:id="131" w:name="_Toc19634891"/>
-      <w:bookmarkStart w:id="132" w:name="_Toc1906173521"/>
-      <w:bookmarkStart w:id="133" w:name="_Toc19635756"/>
+      <w:bookmarkStart w:id="130" w:name="_Toc19635240"/>
+      <w:bookmarkStart w:id="131" w:name="_Toc19634006"/>
+      <w:bookmarkStart w:id="132" w:name="_Toc19634228"/>
+      <w:bookmarkStart w:id="133" w:name="_Toc1396792629"/>
       <w:r>
         <w:rPr>
           <w:b/>
@@ -8947,15 +8952,15 @@
           <w:szCs w:val="28"/>
         </w:rPr>
       </w:pPr>
-      <w:bookmarkStart w:id="134" w:name="_Toc19634229"/>
-      <w:bookmarkStart w:id="135" w:name="_Toc19635757"/>
-      <w:bookmarkStart w:id="136" w:name="_Toc19634892"/>
-      <w:bookmarkStart w:id="137" w:name="_Toc19635241"/>
-      <w:bookmarkStart w:id="138" w:name="_Toc636139219"/>
-      <w:bookmarkStart w:id="139" w:name="_Toc19634007"/>
-      <w:bookmarkStart w:id="140" w:name="_Toc1095215741"/>
-      <w:bookmarkStart w:id="141" w:name="_Toc2137787621"/>
-      <w:bookmarkStart w:id="142" w:name="_Toc1749948743"/>
+      <w:bookmarkStart w:id="134" w:name="_Toc2137787621"/>
+      <w:bookmarkStart w:id="135" w:name="_Toc1749948743"/>
+      <w:bookmarkStart w:id="136" w:name="_Toc19634007"/>
+      <w:bookmarkStart w:id="137" w:name="_Toc1095215741"/>
+      <w:bookmarkStart w:id="138" w:name="_Toc19635241"/>
+      <w:bookmarkStart w:id="139" w:name="_Toc636139219"/>
+      <w:bookmarkStart w:id="140" w:name="_Toc19635757"/>
+      <w:bookmarkStart w:id="141" w:name="_Toc19634892"/>
+      <w:bookmarkStart w:id="142" w:name="_Toc19634229"/>
       <w:r>
         <w:rPr>
           <w:b/>
@@ -9004,15 +9009,15 @@
           <w:szCs w:val="28"/>
         </w:rPr>
       </w:pPr>
-      <w:bookmarkStart w:id="143" w:name="_Toc19634008"/>
-      <w:bookmarkStart w:id="144" w:name="_Toc572045192"/>
-      <w:bookmarkStart w:id="145" w:name="_Toc847559481"/>
-      <w:bookmarkStart w:id="146" w:name="_Toc19634230"/>
-      <w:bookmarkStart w:id="147" w:name="_Toc218033170"/>
-      <w:bookmarkStart w:id="148" w:name="_Toc19635758"/>
-      <w:bookmarkStart w:id="149" w:name="_Toc19635242"/>
-      <w:bookmarkStart w:id="150" w:name="_Toc19634893"/>
-      <w:bookmarkStart w:id="151" w:name="_Toc571894687"/>
+      <w:bookmarkStart w:id="143" w:name="_Toc571894687"/>
+      <w:bookmarkStart w:id="144" w:name="_Toc19635242"/>
+      <w:bookmarkStart w:id="145" w:name="_Toc19634893"/>
+      <w:bookmarkStart w:id="146" w:name="_Toc19635758"/>
+      <w:bookmarkStart w:id="147" w:name="_Toc19634230"/>
+      <w:bookmarkStart w:id="148" w:name="_Toc218033170"/>
+      <w:bookmarkStart w:id="149" w:name="_Toc572045192"/>
+      <w:bookmarkStart w:id="150" w:name="_Toc847559481"/>
+      <w:bookmarkStart w:id="151" w:name="_Toc19634008"/>
       <w:r>
         <w:rPr>
           <w:b/>
@@ -9407,15 +9412,15 @@
           <w:szCs w:val="28"/>
         </w:rPr>
       </w:pPr>
-      <w:bookmarkStart w:id="152" w:name="_Toc19634894"/>
+      <w:bookmarkStart w:id="152" w:name="_Toc1261194551"/>
       <w:bookmarkStart w:id="153" w:name="_Toc19635759"/>
-      <w:bookmarkStart w:id="154" w:name="_Toc1175700480"/>
-      <w:bookmarkStart w:id="155" w:name="_Toc1261194551"/>
-      <w:bookmarkStart w:id="156" w:name="_Toc648214122"/>
+      <w:bookmarkStart w:id="154" w:name="_Toc19634894"/>
+      <w:bookmarkStart w:id="155" w:name="_Toc19634009"/>
+      <w:bookmarkStart w:id="156" w:name="_Toc19634231"/>
       <w:bookmarkStart w:id="157" w:name="_Toc19635243"/>
-      <w:bookmarkStart w:id="158" w:name="_Toc19634231"/>
-      <w:bookmarkStart w:id="159" w:name="_Toc535563889"/>
-      <w:bookmarkStart w:id="160" w:name="_Toc19634009"/>
+      <w:bookmarkStart w:id="158" w:name="_Toc648214122"/>
+      <w:bookmarkStart w:id="159" w:name="_Toc1175700480"/>
+      <w:bookmarkStart w:id="160" w:name="_Toc535563889"/>
       <w:r>
         <w:rPr>
           <w:b/>
@@ -9913,7 +9918,7 @@
                     </pic:cNvPicPr>
                   </pic:nvPicPr>
                   <pic:blipFill>
-                    <a:blip r:embed="rId12">
+                    <a:blip r:embed="rId14">
                       <a:extLst>
                         <a:ext uri="{28A0092B-C50C-407E-A947-70E740481C1C}">
                           <a14:useLocalDpi xmlns:a14="http://schemas.microsoft.com/office/drawing/2010/main" val="0"/>
@@ -10735,15 +10740,15 @@
         <w:pStyle w:val="8"/>
         <w:jc w:val="center"/>
       </w:pPr>
-      <w:bookmarkStart w:id="162" w:name="_Toc15285595"/>
-      <w:bookmarkStart w:id="163" w:name="_Toc15285501"/>
-      <w:bookmarkStart w:id="164" w:name="_Toc15285279"/>
-      <w:bookmarkStart w:id="165" w:name="_Toc15285397"/>
-      <w:bookmarkStart w:id="166" w:name="_Toc1920182703"/>
-      <w:bookmarkStart w:id="167" w:name="_Toc14835711"/>
-      <w:bookmarkStart w:id="168" w:name="_Toc342618180"/>
-      <w:bookmarkStart w:id="169" w:name="_Toc676839599"/>
-      <w:bookmarkStart w:id="170" w:name="_Toc1033076717"/>
+      <w:bookmarkStart w:id="162" w:name="_Toc1033076717"/>
+      <w:bookmarkStart w:id="163" w:name="_Toc15285397"/>
+      <w:bookmarkStart w:id="164" w:name="_Toc342618180"/>
+      <w:bookmarkStart w:id="165" w:name="_Toc676839599"/>
+      <w:bookmarkStart w:id="166" w:name="_Toc14835711"/>
+      <w:bookmarkStart w:id="167" w:name="_Toc1920182703"/>
+      <w:bookmarkStart w:id="168" w:name="_Toc15285279"/>
+      <w:bookmarkStart w:id="169" w:name="_Toc15285501"/>
+      <w:bookmarkStart w:id="170" w:name="_Toc15285595"/>
       <w:r>
         <w:t>Table 3.1: Tour Guide Use-Case</w:t>
       </w:r>
@@ -10800,12 +10805,6 @@
             <w:insideV w:val="single" w:color="auto" w:sz="4" w:space="0"/>
           </w:tblBorders>
           <w:tblLayout w:type="fixed"/>
-          <w:tblCellMar>
-            <w:top w:w="0" w:type="dxa"/>
-            <w:left w:w="108" w:type="dxa"/>
-            <w:bottom w:w="0" w:type="dxa"/>
-            <w:right w:w="108" w:type="dxa"/>
-          </w:tblCellMar>
         </w:tblPrEx>
         <w:tc>
           <w:tcPr>
@@ -10860,156 +10859,6 @@
                 <w:szCs w:val="24"/>
               </w:rPr>
               <w:t>2</w:t>
-            </w:r>
-          </w:p>
-        </w:tc>
-      </w:tr>
-      <w:tr>
-        <w:tblPrEx>
-          <w:tblBorders>
-            <w:top w:val="single" w:color="auto" w:sz="4" w:space="0"/>
-            <w:left w:val="single" w:color="auto" w:sz="4" w:space="0"/>
-            <w:bottom w:val="single" w:color="auto" w:sz="4" w:space="0"/>
-            <w:right w:val="single" w:color="auto" w:sz="4" w:space="0"/>
-            <w:insideH w:val="single" w:color="auto" w:sz="4" w:space="0"/>
-            <w:insideV w:val="single" w:color="auto" w:sz="4" w:space="0"/>
-          </w:tblBorders>
-          <w:tblLayout w:type="fixed"/>
-          <w:tblCellMar>
-            <w:top w:w="0" w:type="dxa"/>
-            <w:left w:w="108" w:type="dxa"/>
-            <w:bottom w:w="0" w:type="dxa"/>
-            <w:right w:w="108" w:type="dxa"/>
-          </w:tblCellMar>
-        </w:tblPrEx>
-        <w:tc>
-          <w:tcPr>
-            <w:tcW w:w="4513" w:type="dxa"/>
-          </w:tcPr>
-          <w:p>
-            <w:pPr>
-              <w:autoSpaceDE w:val="0"/>
-              <w:autoSpaceDN w:val="0"/>
-              <w:adjustRightInd w:val="0"/>
-              <w:spacing w:after="0" w:line="240" w:lineRule="auto"/>
-              <w:rPr>
-                <w:rFonts w:ascii="Calibri" w:hAnsi="Calibri" w:cs="Calibri"/>
-                <w:color w:val="000000"/>
-                <w:sz w:val="24"/>
-                <w:szCs w:val="24"/>
-              </w:rPr>
-            </w:pPr>
-            <w:r>
-              <w:rPr>
-                <w:rFonts w:ascii="Calibri" w:hAnsi="Calibri" w:cs="Calibri"/>
-                <w:color w:val="000000"/>
-                <w:sz w:val="24"/>
-                <w:szCs w:val="24"/>
-              </w:rPr>
-              <w:t>Use Case Name</w:t>
-            </w:r>
-          </w:p>
-        </w:tc>
-        <w:tc>
-          <w:tcPr>
-            <w:tcW w:w="4504" w:type="dxa"/>
-          </w:tcPr>
-          <w:p>
-            <w:pPr>
-              <w:autoSpaceDE w:val="0"/>
-              <w:autoSpaceDN w:val="0"/>
-              <w:adjustRightInd w:val="0"/>
-              <w:spacing w:after="0" w:line="240" w:lineRule="auto"/>
-              <w:rPr>
-                <w:rFonts w:ascii="Calibri" w:hAnsi="Calibri" w:cs="Calibri"/>
-                <w:color w:val="000000"/>
-                <w:sz w:val="24"/>
-                <w:szCs w:val="24"/>
-              </w:rPr>
-            </w:pPr>
-            <w:r>
-              <w:rPr>
-                <w:rFonts w:ascii="Calibri" w:hAnsi="Calibri" w:cs="Calibri"/>
-                <w:color w:val="000000"/>
-                <w:sz w:val="24"/>
-                <w:szCs w:val="24"/>
-              </w:rPr>
-              <w:t>Start Game</w:t>
-            </w:r>
-          </w:p>
-        </w:tc>
-      </w:tr>
-      <w:tr>
-        <w:tblPrEx>
-          <w:tblBorders>
-            <w:top w:val="single" w:color="auto" w:sz="4" w:space="0"/>
-            <w:left w:val="single" w:color="auto" w:sz="4" w:space="0"/>
-            <w:bottom w:val="single" w:color="auto" w:sz="4" w:space="0"/>
-            <w:right w:val="single" w:color="auto" w:sz="4" w:space="0"/>
-            <w:insideH w:val="single" w:color="auto" w:sz="4" w:space="0"/>
-            <w:insideV w:val="single" w:color="auto" w:sz="4" w:space="0"/>
-          </w:tblBorders>
-          <w:tblLayout w:type="fixed"/>
-          <w:tblCellMar>
-            <w:top w:w="0" w:type="dxa"/>
-            <w:left w:w="108" w:type="dxa"/>
-            <w:bottom w:w="0" w:type="dxa"/>
-            <w:right w:w="108" w:type="dxa"/>
-          </w:tblCellMar>
-        </w:tblPrEx>
-        <w:tc>
-          <w:tcPr>
-            <w:tcW w:w="4513" w:type="dxa"/>
-          </w:tcPr>
-          <w:p>
-            <w:pPr>
-              <w:autoSpaceDE w:val="0"/>
-              <w:autoSpaceDN w:val="0"/>
-              <w:adjustRightInd w:val="0"/>
-              <w:spacing w:after="0" w:line="240" w:lineRule="auto"/>
-              <w:rPr>
-                <w:rFonts w:ascii="Calibri" w:hAnsi="Calibri" w:cs="Calibri"/>
-                <w:color w:val="000000"/>
-                <w:sz w:val="24"/>
-                <w:szCs w:val="24"/>
-              </w:rPr>
-            </w:pPr>
-            <w:r>
-              <w:rPr>
-                <w:rFonts w:ascii="Calibri" w:hAnsi="Calibri" w:cs="Calibri"/>
-                <w:color w:val="000000"/>
-                <w:sz w:val="24"/>
-                <w:szCs w:val="24"/>
-              </w:rPr>
-              <w:t>Actor</w:t>
-            </w:r>
-          </w:p>
-        </w:tc>
-        <w:tc>
-          <w:tcPr>
-            <w:tcW w:w="4504" w:type="dxa"/>
-          </w:tcPr>
-          <w:p>
-            <w:pPr>
-              <w:autoSpaceDE w:val="0"/>
-              <w:autoSpaceDN w:val="0"/>
-              <w:adjustRightInd w:val="0"/>
-              <w:spacing w:after="0" w:line="240" w:lineRule="auto"/>
-              <w:rPr>
-                <w:rFonts w:ascii="Calibri" w:hAnsi="Calibri" w:cs="Calibri"/>
-                <w:color w:val="000000"/>
-                <w:sz w:val="24"/>
-                <w:szCs w:val="24"/>
-              </w:rPr>
-            </w:pPr>
-            <w:r>
-              <w:rPr>
-                <w:rFonts w:ascii="Calibri" w:hAnsi="Calibri" w:cs="Calibri"/>
-                <w:color w:val="000000"/>
-                <w:sz w:val="24"/>
-                <w:szCs w:val="24"/>
-              </w:rPr>
-              <w:t>User</w:t>
             </w:r>
           </w:p>
         </w:tc>
@@ -11050,7 +10899,7 @@
                 <w:sz w:val="24"/>
                 <w:szCs w:val="24"/>
               </w:rPr>
-              <w:t>Description</w:t>
+              <w:t>Use Case Name</w:t>
             </w:r>
           </w:p>
         </w:tc>
@@ -11078,305 +10927,7 @@
                 <w:sz w:val="24"/>
                 <w:szCs w:val="24"/>
               </w:rPr>
-              <w:t>This describe the process that allows user to start tour</w:t>
-            </w:r>
-          </w:p>
-        </w:tc>
-      </w:tr>
-      <w:tr>
-        <w:tblPrEx>
-          <w:tblBorders>
-            <w:top w:val="single" w:color="auto" w:sz="4" w:space="0"/>
-            <w:left w:val="single" w:color="auto" w:sz="4" w:space="0"/>
-            <w:bottom w:val="single" w:color="auto" w:sz="4" w:space="0"/>
-            <w:right w:val="single" w:color="auto" w:sz="4" w:space="0"/>
-            <w:insideH w:val="single" w:color="auto" w:sz="4" w:space="0"/>
-            <w:insideV w:val="single" w:color="auto" w:sz="4" w:space="0"/>
-          </w:tblBorders>
-          <w:tblLayout w:type="fixed"/>
-          <w:tblCellMar>
-            <w:top w:w="0" w:type="dxa"/>
-            <w:left w:w="108" w:type="dxa"/>
-            <w:bottom w:w="0" w:type="dxa"/>
-            <w:right w:w="108" w:type="dxa"/>
-          </w:tblCellMar>
-        </w:tblPrEx>
-        <w:tc>
-          <w:tcPr>
-            <w:tcW w:w="4513" w:type="dxa"/>
-          </w:tcPr>
-          <w:p>
-            <w:pPr>
-              <w:autoSpaceDE w:val="0"/>
-              <w:autoSpaceDN w:val="0"/>
-              <w:adjustRightInd w:val="0"/>
-              <w:spacing w:after="0" w:line="240" w:lineRule="auto"/>
-              <w:rPr>
-                <w:rFonts w:ascii="Calibri" w:hAnsi="Calibri" w:cs="Calibri"/>
-                <w:color w:val="000000"/>
-                <w:sz w:val="24"/>
-                <w:szCs w:val="24"/>
-              </w:rPr>
-            </w:pPr>
-            <w:r>
-              <w:rPr>
-                <w:rFonts w:ascii="Calibri" w:hAnsi="Calibri" w:cs="Calibri"/>
-                <w:color w:val="000000"/>
-                <w:sz w:val="24"/>
-                <w:szCs w:val="24"/>
-                <w:lang w:val="en"/>
-              </w:rPr>
-              <w:t>Precondition</w:t>
-            </w:r>
-            <w:r>
-              <w:rPr>
-                <w:rFonts w:ascii="Calibri" w:hAnsi="Calibri" w:cs="Calibri"/>
-                <w:color w:val="000000"/>
-                <w:sz w:val="24"/>
-                <w:szCs w:val="24"/>
-              </w:rPr>
-              <w:t xml:space="preserve"> </w:t>
-            </w:r>
-          </w:p>
-        </w:tc>
-        <w:tc>
-          <w:tcPr>
-            <w:tcW w:w="4504" w:type="dxa"/>
-          </w:tcPr>
-          <w:p>
-            <w:pPr>
-              <w:autoSpaceDE w:val="0"/>
-              <w:autoSpaceDN w:val="0"/>
-              <w:adjustRightInd w:val="0"/>
-              <w:spacing w:after="0" w:line="240" w:lineRule="auto"/>
-              <w:rPr>
-                <w:rFonts w:ascii="Calibri" w:hAnsi="Calibri" w:cs="Calibri"/>
-                <w:color w:val="000000"/>
-                <w:sz w:val="24"/>
-                <w:szCs w:val="24"/>
-              </w:rPr>
-            </w:pPr>
-            <w:r>
-              <w:rPr>
-                <w:rFonts w:ascii="Calibri" w:hAnsi="Calibri" w:cs="Calibri"/>
-                <w:color w:val="000000"/>
-                <w:sz w:val="24"/>
-                <w:szCs w:val="24"/>
-                <w:lang w:val="en"/>
-              </w:rPr>
-              <w:t>Application launched</w:t>
-            </w:r>
-          </w:p>
-        </w:tc>
-      </w:tr>
-      <w:tr>
-        <w:tblPrEx>
-          <w:tblBorders>
-            <w:top w:val="single" w:color="auto" w:sz="4" w:space="0"/>
-            <w:left w:val="single" w:color="auto" w:sz="4" w:space="0"/>
-            <w:bottom w:val="single" w:color="auto" w:sz="4" w:space="0"/>
-            <w:right w:val="single" w:color="auto" w:sz="4" w:space="0"/>
-            <w:insideH w:val="single" w:color="auto" w:sz="4" w:space="0"/>
-            <w:insideV w:val="single" w:color="auto" w:sz="4" w:space="0"/>
-          </w:tblBorders>
-          <w:tblLayout w:type="fixed"/>
-          <w:tblCellMar>
-            <w:top w:w="0" w:type="dxa"/>
-            <w:left w:w="108" w:type="dxa"/>
-            <w:bottom w:w="0" w:type="dxa"/>
-            <w:right w:w="108" w:type="dxa"/>
-          </w:tblCellMar>
-        </w:tblPrEx>
-        <w:tc>
-          <w:tcPr>
-            <w:tcW w:w="4513" w:type="dxa"/>
-          </w:tcPr>
-          <w:p>
-            <w:pPr>
-              <w:autoSpaceDE w:val="0"/>
-              <w:autoSpaceDN w:val="0"/>
-              <w:adjustRightInd w:val="0"/>
-              <w:spacing w:after="0" w:line="240" w:lineRule="auto"/>
-              <w:rPr>
-                <w:rFonts w:ascii="Calibri" w:hAnsi="Calibri" w:cs="Calibri"/>
-                <w:color w:val="000000"/>
-                <w:sz w:val="24"/>
-                <w:szCs w:val="24"/>
-              </w:rPr>
-            </w:pPr>
-            <w:r>
-              <w:rPr>
-                <w:rFonts w:ascii="Calibri" w:hAnsi="Calibri" w:cs="Calibri"/>
-                <w:color w:val="000000"/>
-                <w:sz w:val="24"/>
-                <w:szCs w:val="24"/>
-              </w:rPr>
-              <w:t>Flow of Events</w:t>
-            </w:r>
-          </w:p>
-        </w:tc>
-        <w:tc>
-          <w:tcPr>
-            <w:tcW w:w="4504" w:type="dxa"/>
-          </w:tcPr>
-          <w:p>
-            <w:pPr>
-              <w:numPr>
-                <w:ilvl w:val="0"/>
-                <w:numId w:val="12"/>
-              </w:numPr>
-              <w:autoSpaceDE w:val="0"/>
-              <w:autoSpaceDN w:val="0"/>
-              <w:adjustRightInd w:val="0"/>
-              <w:spacing w:after="0" w:line="240" w:lineRule="auto"/>
-              <w:rPr>
-                <w:rFonts w:ascii="Calibri" w:hAnsi="Calibri" w:cs="Calibri"/>
-                <w:color w:val="000000"/>
-                <w:sz w:val="24"/>
-                <w:szCs w:val="24"/>
-              </w:rPr>
-            </w:pPr>
-            <w:r>
-              <w:rPr>
-                <w:rFonts w:ascii="Calibri" w:hAnsi="Calibri" w:cs="Calibri"/>
-                <w:color w:val="000000"/>
-                <w:sz w:val="24"/>
-                <w:szCs w:val="24"/>
-                <w:lang w:val="en"/>
-              </w:rPr>
-              <w:t>Main Menu loaded</w:t>
-            </w:r>
-          </w:p>
-          <w:p>
-            <w:pPr>
-              <w:numPr>
-                <w:ilvl w:val="0"/>
-                <w:numId w:val="10"/>
-              </w:numPr>
-              <w:autoSpaceDE w:val="0"/>
-              <w:autoSpaceDN w:val="0"/>
-              <w:adjustRightInd w:val="0"/>
-              <w:spacing w:after="0" w:line="240" w:lineRule="auto"/>
-              <w:rPr>
-                <w:rFonts w:ascii="Calibri" w:hAnsi="Calibri" w:cs="Calibri"/>
-                <w:color w:val="000000"/>
-                <w:sz w:val="24"/>
-                <w:szCs w:val="24"/>
-              </w:rPr>
-            </w:pPr>
-            <w:r>
-              <w:rPr>
-                <w:rFonts w:ascii="Calibri" w:hAnsi="Calibri" w:cs="Calibri"/>
-                <w:color w:val="000000"/>
-                <w:sz w:val="24"/>
-                <w:szCs w:val="24"/>
-              </w:rPr>
-              <w:t>User looks at Start Game button for 0.2 seconds</w:t>
-            </w:r>
-            <w:r>
-              <w:rPr>
-                <w:rFonts w:ascii="Calibri" w:hAnsi="Calibri" w:cs="Calibri"/>
-                <w:color w:val="000000"/>
-                <w:sz w:val="24"/>
-                <w:szCs w:val="24"/>
-                <w:lang w:val="en"/>
-              </w:rPr>
-              <w:t>.</w:t>
-            </w:r>
-            <w:r>
-              <w:rPr>
-                <w:rFonts w:ascii="Calibri" w:hAnsi="Calibri" w:cs="Calibri"/>
-                <w:color w:val="000000"/>
-                <w:sz w:val="24"/>
-                <w:szCs w:val="24"/>
-              </w:rPr>
-              <w:t xml:space="preserve"> </w:t>
-            </w:r>
-          </w:p>
-        </w:tc>
-      </w:tr>
-      <w:tr>
-        <w:tblPrEx>
-          <w:tblBorders>
-            <w:top w:val="single" w:color="auto" w:sz="4" w:space="0"/>
-            <w:left w:val="single" w:color="auto" w:sz="4" w:space="0"/>
-            <w:bottom w:val="single" w:color="auto" w:sz="4" w:space="0"/>
-            <w:right w:val="single" w:color="auto" w:sz="4" w:space="0"/>
-            <w:insideH w:val="single" w:color="auto" w:sz="4" w:space="0"/>
-            <w:insideV w:val="single" w:color="auto" w:sz="4" w:space="0"/>
-          </w:tblBorders>
-          <w:tblLayout w:type="fixed"/>
-          <w:tblCellMar>
-            <w:top w:w="0" w:type="dxa"/>
-            <w:left w:w="108" w:type="dxa"/>
-            <w:bottom w:w="0" w:type="dxa"/>
-            <w:right w:w="108" w:type="dxa"/>
-          </w:tblCellMar>
-        </w:tblPrEx>
-        <w:tc>
-          <w:tcPr>
-            <w:tcW w:w="4513" w:type="dxa"/>
-          </w:tcPr>
-          <w:p>
-            <w:pPr>
-              <w:autoSpaceDE w:val="0"/>
-              <w:autoSpaceDN w:val="0"/>
-              <w:adjustRightInd w:val="0"/>
-              <w:spacing w:after="0" w:line="240" w:lineRule="auto"/>
-              <w:rPr>
-                <w:rFonts w:ascii="Calibri" w:hAnsi="Calibri" w:cs="Calibri"/>
-                <w:color w:val="000000"/>
-                <w:sz w:val="24"/>
-                <w:szCs w:val="24"/>
-              </w:rPr>
-            </w:pPr>
-            <w:r>
-              <w:rPr>
-                <w:rFonts w:ascii="Calibri" w:hAnsi="Calibri" w:cs="Calibri"/>
-                <w:color w:val="000000"/>
-                <w:sz w:val="24"/>
-                <w:szCs w:val="24"/>
-              </w:rPr>
-              <w:t>Post-Condition</w:t>
-            </w:r>
-          </w:p>
-        </w:tc>
-        <w:tc>
-          <w:tcPr>
-            <w:tcW w:w="4504" w:type="dxa"/>
-          </w:tcPr>
-          <w:p>
-            <w:pPr>
-              <w:autoSpaceDE w:val="0"/>
-              <w:autoSpaceDN w:val="0"/>
-              <w:adjustRightInd w:val="0"/>
-              <w:spacing w:after="0" w:line="240" w:lineRule="auto"/>
-              <w:rPr>
-                <w:rFonts w:ascii="Calibri" w:hAnsi="Calibri" w:cs="Calibri"/>
-                <w:color w:val="000000"/>
-                <w:sz w:val="24"/>
-                <w:szCs w:val="24"/>
-                <w:lang w:val="en"/>
-              </w:rPr>
-            </w:pPr>
-            <w:r>
-              <w:rPr>
-                <w:rFonts w:ascii="Calibri" w:hAnsi="Calibri" w:cs="Calibri"/>
-                <w:color w:val="000000"/>
-                <w:sz w:val="24"/>
-                <w:szCs w:val="24"/>
-              </w:rPr>
-              <w:t xml:space="preserve">The application will start the </w:t>
-            </w:r>
-            <w:r>
-              <w:rPr>
-                <w:rFonts w:ascii="Calibri" w:hAnsi="Calibri" w:cs="Calibri"/>
-                <w:color w:val="000000"/>
-                <w:sz w:val="24"/>
-                <w:szCs w:val="24"/>
-                <w:lang w:val="en"/>
-              </w:rPr>
-              <w:t>game</w:t>
+              <w:t>Start Game</w:t>
             </w:r>
           </w:p>
         </w:tc>
@@ -11417,7 +10968,7 @@
                 <w:sz w:val="24"/>
                 <w:szCs w:val="24"/>
               </w:rPr>
-              <w:t>Alternative Flow</w:t>
+              <w:t>Actor</w:t>
             </w:r>
           </w:p>
         </w:tc>
@@ -11445,7 +10996,7 @@
                 <w:sz w:val="24"/>
                 <w:szCs w:val="24"/>
               </w:rPr>
-              <w:t>-</w:t>
+              <w:t>User</w:t>
             </w:r>
           </w:p>
         </w:tc>
@@ -11461,12 +11012,424 @@
             <w:insideV w:val="single" w:color="auto" w:sz="4" w:space="0"/>
           </w:tblBorders>
           <w:tblLayout w:type="fixed"/>
-          <w:tblCellMar>
-            <w:top w:w="0" w:type="dxa"/>
-            <w:left w:w="108" w:type="dxa"/>
-            <w:bottom w:w="0" w:type="dxa"/>
-            <w:right w:w="108" w:type="dxa"/>
-          </w:tblCellMar>
+        </w:tblPrEx>
+        <w:tc>
+          <w:tcPr>
+            <w:tcW w:w="4513" w:type="dxa"/>
+          </w:tcPr>
+          <w:p>
+            <w:pPr>
+              <w:autoSpaceDE w:val="0"/>
+              <w:autoSpaceDN w:val="0"/>
+              <w:adjustRightInd w:val="0"/>
+              <w:spacing w:after="0" w:line="240" w:lineRule="auto"/>
+              <w:rPr>
+                <w:rFonts w:ascii="Calibri" w:hAnsi="Calibri" w:cs="Calibri"/>
+                <w:color w:val="000000"/>
+                <w:sz w:val="24"/>
+                <w:szCs w:val="24"/>
+              </w:rPr>
+            </w:pPr>
+            <w:r>
+              <w:rPr>
+                <w:rFonts w:ascii="Calibri" w:hAnsi="Calibri" w:cs="Calibri"/>
+                <w:color w:val="000000"/>
+                <w:sz w:val="24"/>
+                <w:szCs w:val="24"/>
+              </w:rPr>
+              <w:t>Description</w:t>
+            </w:r>
+          </w:p>
+        </w:tc>
+        <w:tc>
+          <w:tcPr>
+            <w:tcW w:w="4504" w:type="dxa"/>
+          </w:tcPr>
+          <w:p>
+            <w:pPr>
+              <w:autoSpaceDE w:val="0"/>
+              <w:autoSpaceDN w:val="0"/>
+              <w:adjustRightInd w:val="0"/>
+              <w:spacing w:after="0" w:line="240" w:lineRule="auto"/>
+              <w:rPr>
+                <w:rFonts w:ascii="Calibri" w:hAnsi="Calibri" w:cs="Calibri"/>
+                <w:color w:val="000000"/>
+                <w:sz w:val="24"/>
+                <w:szCs w:val="24"/>
+              </w:rPr>
+            </w:pPr>
+            <w:r>
+              <w:rPr>
+                <w:rFonts w:ascii="Calibri" w:hAnsi="Calibri" w:cs="Calibri"/>
+                <w:color w:val="000000"/>
+                <w:sz w:val="24"/>
+                <w:szCs w:val="24"/>
+              </w:rPr>
+              <w:t>This describe the process that allows user to start tour</w:t>
+            </w:r>
+          </w:p>
+        </w:tc>
+      </w:tr>
+      <w:tr>
+        <w:tblPrEx>
+          <w:tblBorders>
+            <w:top w:val="single" w:color="auto" w:sz="4" w:space="0"/>
+            <w:left w:val="single" w:color="auto" w:sz="4" w:space="0"/>
+            <w:bottom w:val="single" w:color="auto" w:sz="4" w:space="0"/>
+            <w:right w:val="single" w:color="auto" w:sz="4" w:space="0"/>
+            <w:insideH w:val="single" w:color="auto" w:sz="4" w:space="0"/>
+            <w:insideV w:val="single" w:color="auto" w:sz="4" w:space="0"/>
+          </w:tblBorders>
+          <w:tblLayout w:type="fixed"/>
+        </w:tblPrEx>
+        <w:tc>
+          <w:tcPr>
+            <w:tcW w:w="4513" w:type="dxa"/>
+          </w:tcPr>
+          <w:p>
+            <w:pPr>
+              <w:autoSpaceDE w:val="0"/>
+              <w:autoSpaceDN w:val="0"/>
+              <w:adjustRightInd w:val="0"/>
+              <w:spacing w:after="0" w:line="240" w:lineRule="auto"/>
+              <w:rPr>
+                <w:rFonts w:ascii="Calibri" w:hAnsi="Calibri" w:cs="Calibri"/>
+                <w:color w:val="000000"/>
+                <w:sz w:val="24"/>
+                <w:szCs w:val="24"/>
+              </w:rPr>
+            </w:pPr>
+            <w:r>
+              <w:rPr>
+                <w:rFonts w:ascii="Calibri" w:hAnsi="Calibri" w:cs="Calibri"/>
+                <w:color w:val="000000"/>
+                <w:sz w:val="24"/>
+                <w:szCs w:val="24"/>
+                <w:lang w:val="en"/>
+              </w:rPr>
+              <w:t>Precondition</w:t>
+            </w:r>
+            <w:r>
+              <w:rPr>
+                <w:rFonts w:ascii="Calibri" w:hAnsi="Calibri" w:cs="Calibri"/>
+                <w:color w:val="000000"/>
+                <w:sz w:val="24"/>
+                <w:szCs w:val="24"/>
+              </w:rPr>
+              <w:t xml:space="preserve"> </w:t>
+            </w:r>
+          </w:p>
+        </w:tc>
+        <w:tc>
+          <w:tcPr>
+            <w:tcW w:w="4504" w:type="dxa"/>
+          </w:tcPr>
+          <w:p>
+            <w:pPr>
+              <w:autoSpaceDE w:val="0"/>
+              <w:autoSpaceDN w:val="0"/>
+              <w:adjustRightInd w:val="0"/>
+              <w:spacing w:after="0" w:line="240" w:lineRule="auto"/>
+              <w:rPr>
+                <w:rFonts w:ascii="Calibri" w:hAnsi="Calibri" w:cs="Calibri"/>
+                <w:color w:val="000000"/>
+                <w:sz w:val="24"/>
+                <w:szCs w:val="24"/>
+              </w:rPr>
+            </w:pPr>
+            <w:r>
+              <w:rPr>
+                <w:rFonts w:ascii="Calibri" w:hAnsi="Calibri" w:cs="Calibri"/>
+                <w:color w:val="000000"/>
+                <w:sz w:val="24"/>
+                <w:szCs w:val="24"/>
+                <w:lang w:val="en"/>
+              </w:rPr>
+              <w:t>Application launched</w:t>
+            </w:r>
+          </w:p>
+        </w:tc>
+      </w:tr>
+      <w:tr>
+        <w:tblPrEx>
+          <w:tblBorders>
+            <w:top w:val="single" w:color="auto" w:sz="4" w:space="0"/>
+            <w:left w:val="single" w:color="auto" w:sz="4" w:space="0"/>
+            <w:bottom w:val="single" w:color="auto" w:sz="4" w:space="0"/>
+            <w:right w:val="single" w:color="auto" w:sz="4" w:space="0"/>
+            <w:insideH w:val="single" w:color="auto" w:sz="4" w:space="0"/>
+            <w:insideV w:val="single" w:color="auto" w:sz="4" w:space="0"/>
+          </w:tblBorders>
+          <w:tblLayout w:type="fixed"/>
+        </w:tblPrEx>
+        <w:tc>
+          <w:tcPr>
+            <w:tcW w:w="4513" w:type="dxa"/>
+          </w:tcPr>
+          <w:p>
+            <w:pPr>
+              <w:autoSpaceDE w:val="0"/>
+              <w:autoSpaceDN w:val="0"/>
+              <w:adjustRightInd w:val="0"/>
+              <w:spacing w:after="0" w:line="240" w:lineRule="auto"/>
+              <w:rPr>
+                <w:rFonts w:ascii="Calibri" w:hAnsi="Calibri" w:cs="Calibri"/>
+                <w:color w:val="000000"/>
+                <w:sz w:val="24"/>
+                <w:szCs w:val="24"/>
+              </w:rPr>
+            </w:pPr>
+            <w:r>
+              <w:rPr>
+                <w:rFonts w:ascii="Calibri" w:hAnsi="Calibri" w:cs="Calibri"/>
+                <w:color w:val="000000"/>
+                <w:sz w:val="24"/>
+                <w:szCs w:val="24"/>
+              </w:rPr>
+              <w:t>Flow of Events</w:t>
+            </w:r>
+          </w:p>
+        </w:tc>
+        <w:tc>
+          <w:tcPr>
+            <w:tcW w:w="4504" w:type="dxa"/>
+          </w:tcPr>
+          <w:p>
+            <w:pPr>
+              <w:numPr>
+                <w:ilvl w:val="0"/>
+                <w:numId w:val="12"/>
+              </w:numPr>
+              <w:autoSpaceDE w:val="0"/>
+              <w:autoSpaceDN w:val="0"/>
+              <w:adjustRightInd w:val="0"/>
+              <w:spacing w:after="0" w:line="240" w:lineRule="auto"/>
+              <w:rPr>
+                <w:rFonts w:ascii="Calibri" w:hAnsi="Calibri" w:cs="Calibri"/>
+                <w:color w:val="000000"/>
+                <w:sz w:val="24"/>
+                <w:szCs w:val="24"/>
+              </w:rPr>
+            </w:pPr>
+            <w:r>
+              <w:rPr>
+                <w:rFonts w:ascii="Calibri" w:hAnsi="Calibri" w:cs="Calibri"/>
+                <w:color w:val="000000"/>
+                <w:sz w:val="24"/>
+                <w:szCs w:val="24"/>
+                <w:lang w:val="en"/>
+              </w:rPr>
+              <w:t>Main Menu loaded</w:t>
+            </w:r>
+          </w:p>
+          <w:p>
+            <w:pPr>
+              <w:numPr>
+                <w:ilvl w:val="0"/>
+                <w:numId w:val="10"/>
+              </w:numPr>
+              <w:autoSpaceDE w:val="0"/>
+              <w:autoSpaceDN w:val="0"/>
+              <w:adjustRightInd w:val="0"/>
+              <w:spacing w:after="0" w:line="240" w:lineRule="auto"/>
+              <w:rPr>
+                <w:rFonts w:ascii="Calibri" w:hAnsi="Calibri" w:cs="Calibri"/>
+                <w:color w:val="000000"/>
+                <w:sz w:val="24"/>
+                <w:szCs w:val="24"/>
+              </w:rPr>
+            </w:pPr>
+            <w:r>
+              <w:rPr>
+                <w:rFonts w:ascii="Calibri" w:hAnsi="Calibri" w:cs="Calibri"/>
+                <w:color w:val="000000"/>
+                <w:sz w:val="24"/>
+                <w:szCs w:val="24"/>
+              </w:rPr>
+              <w:t>User looks at Start Game button for 0.2 seconds</w:t>
+            </w:r>
+            <w:r>
+              <w:rPr>
+                <w:rFonts w:ascii="Calibri" w:hAnsi="Calibri" w:cs="Calibri"/>
+                <w:color w:val="000000"/>
+                <w:sz w:val="24"/>
+                <w:szCs w:val="24"/>
+                <w:lang w:val="en"/>
+              </w:rPr>
+              <w:t>.</w:t>
+            </w:r>
+            <w:r>
+              <w:rPr>
+                <w:rFonts w:ascii="Calibri" w:hAnsi="Calibri" w:cs="Calibri"/>
+                <w:color w:val="000000"/>
+                <w:sz w:val="24"/>
+                <w:szCs w:val="24"/>
+              </w:rPr>
+              <w:t xml:space="preserve"> </w:t>
+            </w:r>
+          </w:p>
+        </w:tc>
+      </w:tr>
+      <w:tr>
+        <w:tblPrEx>
+          <w:tblBorders>
+            <w:top w:val="single" w:color="auto" w:sz="4" w:space="0"/>
+            <w:left w:val="single" w:color="auto" w:sz="4" w:space="0"/>
+            <w:bottom w:val="single" w:color="auto" w:sz="4" w:space="0"/>
+            <w:right w:val="single" w:color="auto" w:sz="4" w:space="0"/>
+            <w:insideH w:val="single" w:color="auto" w:sz="4" w:space="0"/>
+            <w:insideV w:val="single" w:color="auto" w:sz="4" w:space="0"/>
+          </w:tblBorders>
+          <w:tblLayout w:type="fixed"/>
+        </w:tblPrEx>
+        <w:tc>
+          <w:tcPr>
+            <w:tcW w:w="4513" w:type="dxa"/>
+          </w:tcPr>
+          <w:p>
+            <w:pPr>
+              <w:autoSpaceDE w:val="0"/>
+              <w:autoSpaceDN w:val="0"/>
+              <w:adjustRightInd w:val="0"/>
+              <w:spacing w:after="0" w:line="240" w:lineRule="auto"/>
+              <w:rPr>
+                <w:rFonts w:ascii="Calibri" w:hAnsi="Calibri" w:cs="Calibri"/>
+                <w:color w:val="000000"/>
+                <w:sz w:val="24"/>
+                <w:szCs w:val="24"/>
+              </w:rPr>
+            </w:pPr>
+            <w:r>
+              <w:rPr>
+                <w:rFonts w:ascii="Calibri" w:hAnsi="Calibri" w:cs="Calibri"/>
+                <w:color w:val="000000"/>
+                <w:sz w:val="24"/>
+                <w:szCs w:val="24"/>
+              </w:rPr>
+              <w:t>Post-Condition</w:t>
+            </w:r>
+          </w:p>
+        </w:tc>
+        <w:tc>
+          <w:tcPr>
+            <w:tcW w:w="4504" w:type="dxa"/>
+          </w:tcPr>
+          <w:p>
+            <w:pPr>
+              <w:autoSpaceDE w:val="0"/>
+              <w:autoSpaceDN w:val="0"/>
+              <w:adjustRightInd w:val="0"/>
+              <w:spacing w:after="0" w:line="240" w:lineRule="auto"/>
+              <w:rPr>
+                <w:rFonts w:ascii="Calibri" w:hAnsi="Calibri" w:cs="Calibri"/>
+                <w:color w:val="000000"/>
+                <w:sz w:val="24"/>
+                <w:szCs w:val="24"/>
+                <w:lang w:val="en"/>
+              </w:rPr>
+            </w:pPr>
+            <w:r>
+              <w:rPr>
+                <w:rFonts w:ascii="Calibri" w:hAnsi="Calibri" w:cs="Calibri"/>
+                <w:color w:val="000000"/>
+                <w:sz w:val="24"/>
+                <w:szCs w:val="24"/>
+              </w:rPr>
+              <w:t xml:space="preserve">The application will start the </w:t>
+            </w:r>
+            <w:r>
+              <w:rPr>
+                <w:rFonts w:ascii="Calibri" w:hAnsi="Calibri" w:cs="Calibri"/>
+                <w:color w:val="000000"/>
+                <w:sz w:val="24"/>
+                <w:szCs w:val="24"/>
+                <w:lang w:val="en"/>
+              </w:rPr>
+              <w:t>game</w:t>
+            </w:r>
+          </w:p>
+        </w:tc>
+      </w:tr>
+      <w:tr>
+        <w:tblPrEx>
+          <w:tblBorders>
+            <w:top w:val="single" w:color="auto" w:sz="4" w:space="0"/>
+            <w:left w:val="single" w:color="auto" w:sz="4" w:space="0"/>
+            <w:bottom w:val="single" w:color="auto" w:sz="4" w:space="0"/>
+            <w:right w:val="single" w:color="auto" w:sz="4" w:space="0"/>
+            <w:insideH w:val="single" w:color="auto" w:sz="4" w:space="0"/>
+            <w:insideV w:val="single" w:color="auto" w:sz="4" w:space="0"/>
+          </w:tblBorders>
+          <w:tblLayout w:type="fixed"/>
+        </w:tblPrEx>
+        <w:tc>
+          <w:tcPr>
+            <w:tcW w:w="4513" w:type="dxa"/>
+          </w:tcPr>
+          <w:p>
+            <w:pPr>
+              <w:autoSpaceDE w:val="0"/>
+              <w:autoSpaceDN w:val="0"/>
+              <w:adjustRightInd w:val="0"/>
+              <w:spacing w:after="0" w:line="240" w:lineRule="auto"/>
+              <w:rPr>
+                <w:rFonts w:ascii="Calibri" w:hAnsi="Calibri" w:cs="Calibri"/>
+                <w:color w:val="000000"/>
+                <w:sz w:val="24"/>
+                <w:szCs w:val="24"/>
+              </w:rPr>
+            </w:pPr>
+            <w:r>
+              <w:rPr>
+                <w:rFonts w:ascii="Calibri" w:hAnsi="Calibri" w:cs="Calibri"/>
+                <w:color w:val="000000"/>
+                <w:sz w:val="24"/>
+                <w:szCs w:val="24"/>
+              </w:rPr>
+              <w:t>Alternative Flow</w:t>
+            </w:r>
+          </w:p>
+        </w:tc>
+        <w:tc>
+          <w:tcPr>
+            <w:tcW w:w="4504" w:type="dxa"/>
+          </w:tcPr>
+          <w:p>
+            <w:pPr>
+              <w:autoSpaceDE w:val="0"/>
+              <w:autoSpaceDN w:val="0"/>
+              <w:adjustRightInd w:val="0"/>
+              <w:spacing w:after="0" w:line="240" w:lineRule="auto"/>
+              <w:rPr>
+                <w:rFonts w:ascii="Calibri" w:hAnsi="Calibri" w:cs="Calibri"/>
+                <w:color w:val="000000"/>
+                <w:sz w:val="24"/>
+                <w:szCs w:val="24"/>
+              </w:rPr>
+            </w:pPr>
+            <w:r>
+              <w:rPr>
+                <w:rFonts w:ascii="Calibri" w:hAnsi="Calibri" w:cs="Calibri"/>
+                <w:color w:val="000000"/>
+                <w:sz w:val="24"/>
+                <w:szCs w:val="24"/>
+              </w:rPr>
+              <w:t>-</w:t>
+            </w:r>
+          </w:p>
+        </w:tc>
+      </w:tr>
+      <w:tr>
+        <w:tblPrEx>
+          <w:tblBorders>
+            <w:top w:val="single" w:color="auto" w:sz="4" w:space="0"/>
+            <w:left w:val="single" w:color="auto" w:sz="4" w:space="0"/>
+            <w:bottom w:val="single" w:color="auto" w:sz="4" w:space="0"/>
+            <w:right w:val="single" w:color="auto" w:sz="4" w:space="0"/>
+            <w:insideH w:val="single" w:color="auto" w:sz="4" w:space="0"/>
+            <w:insideV w:val="single" w:color="auto" w:sz="4" w:space="0"/>
+          </w:tblBorders>
+          <w:tblLayout w:type="fixed"/>
         </w:tblPrEx>
         <w:tc>
           <w:tcPr>
@@ -11537,14 +11500,14 @@
           <w:szCs w:val="24"/>
         </w:rPr>
       </w:pPr>
-      <w:bookmarkStart w:id="171" w:name="_Toc15285596"/>
-      <w:bookmarkStart w:id="172" w:name="_Toc15285398"/>
-      <w:bookmarkStart w:id="173" w:name="_Toc132549007"/>
-      <w:bookmarkStart w:id="174" w:name="_Toc15285280"/>
-      <w:bookmarkStart w:id="175" w:name="_Toc15285502"/>
-      <w:bookmarkStart w:id="176" w:name="_Toc797596721"/>
-      <w:bookmarkStart w:id="177" w:name="_Toc552916888"/>
-      <w:bookmarkStart w:id="178" w:name="_Toc221339211"/>
+      <w:bookmarkStart w:id="171" w:name="_Toc552916888"/>
+      <w:bookmarkStart w:id="172" w:name="_Toc221339211"/>
+      <w:bookmarkStart w:id="173" w:name="_Toc15285502"/>
+      <w:bookmarkStart w:id="174" w:name="_Toc797596721"/>
+      <w:bookmarkStart w:id="175" w:name="_Toc15285280"/>
+      <w:bookmarkStart w:id="176" w:name="_Toc132549007"/>
+      <w:bookmarkStart w:id="177" w:name="_Toc15285596"/>
+      <w:bookmarkStart w:id="178" w:name="_Toc15285398"/>
       <w:r>
         <w:t>Table 3.2: Start Game Use-Case</w:t>
       </w:r>
@@ -12338,14 +12301,14 @@
           <w:szCs w:val="24"/>
         </w:rPr>
       </w:pPr>
-      <w:bookmarkStart w:id="179" w:name="_Toc15285399"/>
-      <w:bookmarkStart w:id="180" w:name="_Toc15285503"/>
-      <w:bookmarkStart w:id="181" w:name="_Toc1157953088"/>
-      <w:bookmarkStart w:id="182" w:name="_Toc15285281"/>
-      <w:bookmarkStart w:id="183" w:name="_Toc15285597"/>
-      <w:bookmarkStart w:id="184" w:name="_Toc378041161"/>
-      <w:bookmarkStart w:id="185" w:name="_Toc1476444930"/>
-      <w:bookmarkStart w:id="186" w:name="_Toc1501053845"/>
+      <w:bookmarkStart w:id="179" w:name="_Toc378041161"/>
+      <w:bookmarkStart w:id="180" w:name="_Toc15285597"/>
+      <w:bookmarkStart w:id="181" w:name="_Toc1476444930"/>
+      <w:bookmarkStart w:id="182" w:name="_Toc1501053845"/>
+      <w:bookmarkStart w:id="183" w:name="_Toc15285281"/>
+      <w:bookmarkStart w:id="184" w:name="_Toc15285503"/>
+      <w:bookmarkStart w:id="185" w:name="_Toc1157953088"/>
+      <w:bookmarkStart w:id="186" w:name="_Toc15285399"/>
       <w:r>
         <w:t>Table 3.3: Exit Use-Case</w:t>
       </w:r>
@@ -12413,7 +12376,7 @@
                     </pic:cNvPicPr>
                   </pic:nvPicPr>
                   <pic:blipFill>
-                    <a:blip r:embed="rId13">
+                    <a:blip r:embed="rId15">
                       <a:extLst>
                         <a:ext uri="{28A0092B-C50C-407E-A947-70E740481C1C}">
                           <a14:useLocalDpi xmlns:a14="http://schemas.microsoft.com/office/drawing/2010/main" val="0"/>
@@ -12450,9 +12413,9 @@
         <w:pStyle w:val="8"/>
         <w:jc w:val="center"/>
       </w:pPr>
-      <w:bookmarkStart w:id="187" w:name="_Toc15285504"/>
-      <w:bookmarkStart w:id="188" w:name="_Toc1120583304"/>
-      <w:bookmarkStart w:id="189" w:name="_Toc576279246"/>
+      <w:bookmarkStart w:id="187" w:name="_Toc576279246"/>
+      <w:bookmarkStart w:id="188" w:name="_Toc15285504"/>
+      <w:bookmarkStart w:id="189" w:name="_Toc1120583304"/>
       <w:r>
         <w:t>Figure 3.2: Game Mode Use Case Diagram</w:t>
       </w:r>
@@ -12572,12 +12535,6 @@
             <w:insideV w:val="single" w:color="auto" w:sz="4" w:space="0"/>
           </w:tblBorders>
           <w:tblLayout w:type="fixed"/>
-          <w:tblCellMar>
-            <w:top w:w="0" w:type="dxa"/>
-            <w:left w:w="108" w:type="dxa"/>
-            <w:bottom w:w="0" w:type="dxa"/>
-            <w:right w:w="108" w:type="dxa"/>
-          </w:tblCellMar>
         </w:tblPrEx>
         <w:tc>
           <w:tcPr>
@@ -12878,12 +12835,6 @@
             <w:insideV w:val="single" w:color="auto" w:sz="4" w:space="0"/>
           </w:tblBorders>
           <w:tblLayout w:type="fixed"/>
-          <w:tblCellMar>
-            <w:top w:w="0" w:type="dxa"/>
-            <w:left w:w="108" w:type="dxa"/>
-            <w:bottom w:w="0" w:type="dxa"/>
-            <w:right w:w="108" w:type="dxa"/>
-          </w:tblCellMar>
         </w:tblPrEx>
         <w:tc>
           <w:tcPr>
@@ -13002,6 +12953,35 @@
                 <w:lang w:val="en"/>
               </w:rPr>
               <w:t xml:space="preserve">User looks at Start Game button for 0.02 seconds </w:t>
+            </w:r>
+          </w:p>
+          <w:p>
+            <w:pPr>
+              <w:numPr>
+                <w:ilvl w:val="0"/>
+                <w:numId w:val="14"/>
+              </w:numPr>
+              <w:autoSpaceDE w:val="0"/>
+              <w:autoSpaceDN w:val="0"/>
+              <w:adjustRightInd w:val="0"/>
+              <w:spacing w:after="0" w:line="240" w:lineRule="auto"/>
+              <w:rPr>
+                <w:rFonts w:ascii="Calibri" w:hAnsi="Calibri" w:cs="Calibri"/>
+                <w:color w:val="000000"/>
+                <w:sz w:val="24"/>
+                <w:szCs w:val="24"/>
+                <w:lang w:val="en"/>
+              </w:rPr>
+            </w:pPr>
+            <w:r>
+              <w:rPr>
+                <w:rFonts w:hint="default" w:ascii="Calibri" w:hAnsi="Calibri" w:cs="Calibri"/>
+                <w:color w:val="000000"/>
+                <w:sz w:val="24"/>
+                <w:szCs w:val="24"/>
+                <w:lang w:val="en"/>
+              </w:rPr>
+              <w:t>Application loads Game</w:t>
             </w:r>
           </w:p>
           <w:p>
@@ -13267,14 +13247,14 @@
         <w:pStyle w:val="8"/>
         <w:jc w:val="center"/>
       </w:pPr>
-      <w:bookmarkStart w:id="190" w:name="_Toc15285599"/>
-      <w:bookmarkStart w:id="191" w:name="_Toc15285283"/>
-      <w:bookmarkStart w:id="192" w:name="_Toc1278050596"/>
+      <w:bookmarkStart w:id="190" w:name="_Toc1611833793"/>
+      <w:bookmarkStart w:id="191" w:name="_Toc1950678965"/>
+      <w:bookmarkStart w:id="192" w:name="_Toc1111247456"/>
       <w:bookmarkStart w:id="193" w:name="_Toc15285505"/>
       <w:bookmarkStart w:id="194" w:name="_Toc15285401"/>
-      <w:bookmarkStart w:id="195" w:name="_Toc1950678965"/>
-      <w:bookmarkStart w:id="196" w:name="_Toc1111247456"/>
-      <w:bookmarkStart w:id="197" w:name="_Toc1611833793"/>
+      <w:bookmarkStart w:id="195" w:name="_Toc15285283"/>
+      <w:bookmarkStart w:id="196" w:name="_Toc1278050596"/>
+      <w:bookmarkStart w:id="197" w:name="_Toc15285599"/>
       <w:r>
         <w:t>Table 3.4: Move Player Use-Case</w:t>
       </w:r>
@@ -13323,12 +13303,6 @@
             <w:insideV w:val="single" w:color="auto" w:sz="4" w:space="0"/>
           </w:tblBorders>
           <w:tblLayout w:type="fixed"/>
-          <w:tblCellMar>
-            <w:top w:w="0" w:type="dxa"/>
-            <w:left w:w="108" w:type="dxa"/>
-            <w:bottom w:w="0" w:type="dxa"/>
-            <w:right w:w="108" w:type="dxa"/>
-          </w:tblCellMar>
         </w:tblPrEx>
         <w:tc>
           <w:tcPr>
@@ -13369,170 +13343,22 @@
               <w:adjustRightInd w:val="0"/>
               <w:spacing w:after="0" w:line="240" w:lineRule="auto"/>
               <w:rPr>
-                <w:rFonts w:ascii="Calibri" w:hAnsi="Calibri" w:cs="Calibri"/>
-                <w:color w:val="000000"/>
-                <w:sz w:val="24"/>
-                <w:szCs w:val="24"/>
-              </w:rPr>
-            </w:pPr>
-            <w:r>
-              <w:rPr>
-                <w:rFonts w:ascii="Calibri" w:hAnsi="Calibri" w:cs="Calibri"/>
-                <w:color w:val="000000"/>
-                <w:sz w:val="24"/>
-                <w:szCs w:val="24"/>
-              </w:rPr>
-              <w:t>6</w:t>
-            </w:r>
-          </w:p>
-        </w:tc>
-      </w:tr>
-      <w:tr>
-        <w:tblPrEx>
-          <w:tblBorders>
-            <w:top w:val="single" w:color="auto" w:sz="4" w:space="0"/>
-            <w:left w:val="single" w:color="auto" w:sz="4" w:space="0"/>
-            <w:bottom w:val="single" w:color="auto" w:sz="4" w:space="0"/>
-            <w:right w:val="single" w:color="auto" w:sz="4" w:space="0"/>
-            <w:insideH w:val="single" w:color="auto" w:sz="4" w:space="0"/>
-            <w:insideV w:val="single" w:color="auto" w:sz="4" w:space="0"/>
-          </w:tblBorders>
-          <w:tblLayout w:type="fixed"/>
-          <w:tblCellMar>
-            <w:top w:w="0" w:type="dxa"/>
-            <w:left w:w="108" w:type="dxa"/>
-            <w:bottom w:w="0" w:type="dxa"/>
-            <w:right w:w="108" w:type="dxa"/>
-          </w:tblCellMar>
-        </w:tblPrEx>
-        <w:tc>
-          <w:tcPr>
-            <w:tcW w:w="4519" w:type="dxa"/>
-          </w:tcPr>
-          <w:p>
-            <w:pPr>
-              <w:autoSpaceDE w:val="0"/>
-              <w:autoSpaceDN w:val="0"/>
-              <w:adjustRightInd w:val="0"/>
-              <w:spacing w:after="0" w:line="240" w:lineRule="auto"/>
-              <w:rPr>
-                <w:rFonts w:ascii="Calibri" w:hAnsi="Calibri" w:cs="Calibri"/>
-                <w:color w:val="000000"/>
-                <w:sz w:val="24"/>
-                <w:szCs w:val="24"/>
-              </w:rPr>
-            </w:pPr>
-            <w:r>
-              <w:rPr>
-                <w:rFonts w:ascii="Calibri" w:hAnsi="Calibri" w:cs="Calibri"/>
-                <w:color w:val="000000"/>
-                <w:sz w:val="24"/>
-                <w:szCs w:val="24"/>
-              </w:rPr>
-              <w:t>Use Case Name</w:t>
-            </w:r>
-          </w:p>
-        </w:tc>
-        <w:tc>
-          <w:tcPr>
-            <w:tcW w:w="4629" w:type="dxa"/>
-          </w:tcPr>
-          <w:p>
-            <w:pPr>
-              <w:autoSpaceDE w:val="0"/>
-              <w:autoSpaceDN w:val="0"/>
-              <w:adjustRightInd w:val="0"/>
-              <w:spacing w:after="0" w:line="240" w:lineRule="auto"/>
-              <w:rPr>
-                <w:rFonts w:ascii="Calibri" w:hAnsi="Calibri" w:cs="Calibri"/>
-                <w:color w:val="000000"/>
-                <w:sz w:val="24"/>
-                <w:szCs w:val="24"/>
-              </w:rPr>
-            </w:pPr>
-            <w:r>
-              <w:rPr>
-                <w:rFonts w:ascii="Calibri" w:hAnsi="Calibri" w:cs="Calibri"/>
-                <w:color w:val="000000"/>
-                <w:sz w:val="24"/>
-                <w:szCs w:val="24"/>
-              </w:rPr>
-              <w:t>Play Again</w:t>
-            </w:r>
-          </w:p>
-        </w:tc>
-      </w:tr>
-      <w:tr>
-        <w:tblPrEx>
-          <w:tblBorders>
-            <w:top w:val="single" w:color="auto" w:sz="4" w:space="0"/>
-            <w:left w:val="single" w:color="auto" w:sz="4" w:space="0"/>
-            <w:bottom w:val="single" w:color="auto" w:sz="4" w:space="0"/>
-            <w:right w:val="single" w:color="auto" w:sz="4" w:space="0"/>
-            <w:insideH w:val="single" w:color="auto" w:sz="4" w:space="0"/>
-            <w:insideV w:val="single" w:color="auto" w:sz="4" w:space="0"/>
-          </w:tblBorders>
-          <w:tblLayout w:type="fixed"/>
-          <w:tblCellMar>
-            <w:top w:w="0" w:type="dxa"/>
-            <w:left w:w="108" w:type="dxa"/>
-            <w:bottom w:w="0" w:type="dxa"/>
-            <w:right w:w="108" w:type="dxa"/>
-          </w:tblCellMar>
-        </w:tblPrEx>
-        <w:tc>
-          <w:tcPr>
-            <w:tcW w:w="4519" w:type="dxa"/>
-          </w:tcPr>
-          <w:p>
-            <w:pPr>
-              <w:autoSpaceDE w:val="0"/>
-              <w:autoSpaceDN w:val="0"/>
-              <w:adjustRightInd w:val="0"/>
-              <w:spacing w:after="0" w:line="240" w:lineRule="auto"/>
-              <w:rPr>
-                <w:rFonts w:ascii="Calibri" w:hAnsi="Calibri" w:cs="Calibri"/>
-                <w:color w:val="000000"/>
-                <w:sz w:val="24"/>
-                <w:szCs w:val="24"/>
-              </w:rPr>
-            </w:pPr>
-            <w:r>
-              <w:rPr>
-                <w:rFonts w:ascii="Calibri" w:hAnsi="Calibri" w:cs="Calibri"/>
-                <w:color w:val="000000"/>
-                <w:sz w:val="24"/>
-                <w:szCs w:val="24"/>
-              </w:rPr>
-              <w:t>Actor</w:t>
-            </w:r>
-          </w:p>
-        </w:tc>
-        <w:tc>
-          <w:tcPr>
-            <w:tcW w:w="4629" w:type="dxa"/>
-          </w:tcPr>
-          <w:p>
-            <w:pPr>
-              <w:autoSpaceDE w:val="0"/>
-              <w:autoSpaceDN w:val="0"/>
-              <w:adjustRightInd w:val="0"/>
-              <w:spacing w:after="0" w:line="240" w:lineRule="auto"/>
-              <w:rPr>
-                <w:rFonts w:ascii="Calibri" w:hAnsi="Calibri" w:cs="Calibri"/>
-                <w:color w:val="000000"/>
-                <w:sz w:val="24"/>
-                <w:szCs w:val="24"/>
-              </w:rPr>
-            </w:pPr>
-            <w:r>
-              <w:rPr>
-                <w:rFonts w:ascii="Calibri" w:hAnsi="Calibri" w:cs="Calibri"/>
-                <w:color w:val="000000"/>
-                <w:sz w:val="24"/>
-                <w:szCs w:val="24"/>
-              </w:rPr>
-              <w:t>User</w:t>
+                <w:rFonts w:hint="default" w:ascii="Calibri" w:hAnsi="Calibri" w:cs="Calibri"/>
+                <w:color w:val="000000"/>
+                <w:sz w:val="24"/>
+                <w:szCs w:val="24"/>
+                <w:lang w:val="en"/>
+              </w:rPr>
+            </w:pPr>
+            <w:r>
+              <w:rPr>
+                <w:rFonts w:hint="default" w:ascii="Calibri" w:hAnsi="Calibri" w:cs="Calibri"/>
+                <w:color w:val="000000"/>
+                <w:sz w:val="24"/>
+                <w:szCs w:val="24"/>
+                <w:lang w:val="en"/>
+              </w:rPr>
+              <w:t>5</w:t>
             </w:r>
           </w:p>
         </w:tc>
@@ -13573,7 +13399,7 @@
                 <w:sz w:val="24"/>
                 <w:szCs w:val="24"/>
               </w:rPr>
-              <w:t>Description</w:t>
+              <w:t>Use Case Name</w:t>
             </w:r>
           </w:p>
         </w:tc>
@@ -13601,384 +13427,7 @@
                 <w:sz w:val="24"/>
                 <w:szCs w:val="24"/>
               </w:rPr>
-              <w:t>This describe the process that allows user to Play Game after first try</w:t>
-            </w:r>
-          </w:p>
-        </w:tc>
-      </w:tr>
-      <w:tr>
-        <w:tblPrEx>
-          <w:tblBorders>
-            <w:top w:val="single" w:color="auto" w:sz="4" w:space="0"/>
-            <w:left w:val="single" w:color="auto" w:sz="4" w:space="0"/>
-            <w:bottom w:val="single" w:color="auto" w:sz="4" w:space="0"/>
-            <w:right w:val="single" w:color="auto" w:sz="4" w:space="0"/>
-            <w:insideH w:val="single" w:color="auto" w:sz="4" w:space="0"/>
-            <w:insideV w:val="single" w:color="auto" w:sz="4" w:space="0"/>
-          </w:tblBorders>
-          <w:tblLayout w:type="fixed"/>
-          <w:tblCellMar>
-            <w:top w:w="0" w:type="dxa"/>
-            <w:left w:w="108" w:type="dxa"/>
-            <w:bottom w:w="0" w:type="dxa"/>
-            <w:right w:w="108" w:type="dxa"/>
-          </w:tblCellMar>
-        </w:tblPrEx>
-        <w:tc>
-          <w:tcPr>
-            <w:tcW w:w="4519" w:type="dxa"/>
-          </w:tcPr>
-          <w:p>
-            <w:pPr>
-              <w:autoSpaceDE w:val="0"/>
-              <w:autoSpaceDN w:val="0"/>
-              <w:adjustRightInd w:val="0"/>
-              <w:spacing w:after="0" w:line="240" w:lineRule="auto"/>
-              <w:rPr>
-                <w:rFonts w:ascii="Calibri" w:hAnsi="Calibri" w:cs="Calibri"/>
-                <w:color w:val="000000"/>
-                <w:sz w:val="24"/>
-                <w:szCs w:val="24"/>
-                <w:lang w:val="en"/>
-              </w:rPr>
-            </w:pPr>
-            <w:r>
-              <w:rPr>
-                <w:rFonts w:ascii="Calibri" w:hAnsi="Calibri" w:cs="Calibri"/>
-                <w:color w:val="000000"/>
-                <w:sz w:val="24"/>
-                <w:szCs w:val="24"/>
-                <w:lang w:val="en"/>
-              </w:rPr>
-              <w:t>Input</w:t>
-            </w:r>
-          </w:p>
-        </w:tc>
-        <w:tc>
-          <w:tcPr>
-            <w:tcW w:w="4629" w:type="dxa"/>
-          </w:tcPr>
-          <w:p>
-            <w:pPr>
-              <w:autoSpaceDE w:val="0"/>
-              <w:autoSpaceDN w:val="0"/>
-              <w:adjustRightInd w:val="0"/>
-              <w:spacing w:after="0" w:line="240" w:lineRule="auto"/>
-              <w:rPr>
-                <w:rFonts w:ascii="Calibri" w:hAnsi="Calibri" w:cs="Calibri"/>
-                <w:color w:val="000000"/>
-                <w:sz w:val="24"/>
-                <w:szCs w:val="24"/>
-                <w:lang w:val="en"/>
-              </w:rPr>
-            </w:pPr>
-            <w:r>
-              <w:rPr>
-                <w:rFonts w:ascii="Calibri" w:hAnsi="Calibri" w:cs="Calibri"/>
-                <w:color w:val="000000"/>
-                <w:sz w:val="24"/>
-                <w:szCs w:val="24"/>
-                <w:lang w:val="en"/>
-              </w:rPr>
-              <w:t>Button C</w:t>
-            </w:r>
-          </w:p>
-        </w:tc>
-      </w:tr>
-      <w:tr>
-        <w:tblPrEx>
-          <w:tblBorders>
-            <w:top w:val="single" w:color="auto" w:sz="4" w:space="0"/>
-            <w:left w:val="single" w:color="auto" w:sz="4" w:space="0"/>
-            <w:bottom w:val="single" w:color="auto" w:sz="4" w:space="0"/>
-            <w:right w:val="single" w:color="auto" w:sz="4" w:space="0"/>
-            <w:insideH w:val="single" w:color="auto" w:sz="4" w:space="0"/>
-            <w:insideV w:val="single" w:color="auto" w:sz="4" w:space="0"/>
-          </w:tblBorders>
-          <w:tblLayout w:type="fixed"/>
-          <w:tblCellMar>
-            <w:top w:w="0" w:type="dxa"/>
-            <w:left w:w="108" w:type="dxa"/>
-            <w:bottom w:w="0" w:type="dxa"/>
-            <w:right w:w="108" w:type="dxa"/>
-          </w:tblCellMar>
-        </w:tblPrEx>
-        <w:tc>
-          <w:tcPr>
-            <w:tcW w:w="4519" w:type="dxa"/>
-          </w:tcPr>
-          <w:p>
-            <w:pPr>
-              <w:autoSpaceDE w:val="0"/>
-              <w:autoSpaceDN w:val="0"/>
-              <w:adjustRightInd w:val="0"/>
-              <w:spacing w:after="0" w:line="240" w:lineRule="auto"/>
-              <w:rPr>
-                <w:rFonts w:ascii="Calibri" w:hAnsi="Calibri" w:cs="Calibri"/>
-                <w:color w:val="000000"/>
-                <w:sz w:val="24"/>
-                <w:szCs w:val="24"/>
-              </w:rPr>
-            </w:pPr>
-            <w:r>
-              <w:rPr>
-                <w:rFonts w:ascii="Calibri" w:hAnsi="Calibri" w:cs="Calibri"/>
-                <w:color w:val="000000"/>
-                <w:sz w:val="24"/>
-                <w:szCs w:val="24"/>
-                <w:lang w:val="en"/>
-              </w:rPr>
-              <w:t>Precondition</w:t>
-            </w:r>
-            <w:r>
-              <w:rPr>
-                <w:rFonts w:ascii="Calibri" w:hAnsi="Calibri" w:cs="Calibri"/>
-                <w:color w:val="000000"/>
-                <w:sz w:val="24"/>
-                <w:szCs w:val="24"/>
-              </w:rPr>
-              <w:t xml:space="preserve"> </w:t>
-            </w:r>
-          </w:p>
-        </w:tc>
-        <w:tc>
-          <w:tcPr>
-            <w:tcW w:w="4629" w:type="dxa"/>
-          </w:tcPr>
-          <w:p>
-            <w:pPr>
-              <w:autoSpaceDE w:val="0"/>
-              <w:autoSpaceDN w:val="0"/>
-              <w:adjustRightInd w:val="0"/>
-              <w:spacing w:after="0" w:line="240" w:lineRule="auto"/>
-              <w:rPr>
-                <w:rFonts w:ascii="Calibri" w:hAnsi="Calibri" w:cs="Calibri"/>
-                <w:color w:val="000000"/>
-                <w:sz w:val="24"/>
-                <w:szCs w:val="24"/>
-              </w:rPr>
-            </w:pPr>
-            <w:r>
-              <w:rPr>
-                <w:rFonts w:ascii="Calibri" w:hAnsi="Calibri" w:cs="Calibri"/>
-                <w:color w:val="000000"/>
-                <w:sz w:val="24"/>
-                <w:szCs w:val="24"/>
-              </w:rPr>
-              <w:t>User fails in first attempt</w:t>
-            </w:r>
-          </w:p>
-        </w:tc>
-      </w:tr>
-      <w:tr>
-        <w:tblPrEx>
-          <w:tblBorders>
-            <w:top w:val="single" w:color="auto" w:sz="4" w:space="0"/>
-            <w:left w:val="single" w:color="auto" w:sz="4" w:space="0"/>
-            <w:bottom w:val="single" w:color="auto" w:sz="4" w:space="0"/>
-            <w:right w:val="single" w:color="auto" w:sz="4" w:space="0"/>
-            <w:insideH w:val="single" w:color="auto" w:sz="4" w:space="0"/>
-            <w:insideV w:val="single" w:color="auto" w:sz="4" w:space="0"/>
-          </w:tblBorders>
-          <w:tblLayout w:type="fixed"/>
-          <w:tblCellMar>
-            <w:top w:w="0" w:type="dxa"/>
-            <w:left w:w="108" w:type="dxa"/>
-            <w:bottom w:w="0" w:type="dxa"/>
-            <w:right w:w="108" w:type="dxa"/>
-          </w:tblCellMar>
-        </w:tblPrEx>
-        <w:tc>
-          <w:tcPr>
-            <w:tcW w:w="4519" w:type="dxa"/>
-          </w:tcPr>
-          <w:p>
-            <w:pPr>
-              <w:autoSpaceDE w:val="0"/>
-              <w:autoSpaceDN w:val="0"/>
-              <w:adjustRightInd w:val="0"/>
-              <w:spacing w:after="0" w:line="240" w:lineRule="auto"/>
-              <w:rPr>
-                <w:rFonts w:ascii="Calibri" w:hAnsi="Calibri" w:cs="Calibri"/>
-                <w:color w:val="000000"/>
-                <w:sz w:val="24"/>
-                <w:szCs w:val="24"/>
-              </w:rPr>
-            </w:pPr>
-            <w:r>
-              <w:rPr>
-                <w:rFonts w:ascii="Calibri" w:hAnsi="Calibri" w:cs="Calibri"/>
-                <w:color w:val="000000"/>
-                <w:sz w:val="24"/>
-                <w:szCs w:val="24"/>
-              </w:rPr>
-              <w:t>Flow of Events</w:t>
-            </w:r>
-          </w:p>
-        </w:tc>
-        <w:tc>
-          <w:tcPr>
-            <w:tcW w:w="4629" w:type="dxa"/>
-          </w:tcPr>
-          <w:p>
-            <w:pPr>
-              <w:numPr>
-                <w:ilvl w:val="0"/>
-                <w:numId w:val="15"/>
-              </w:numPr>
-              <w:autoSpaceDE w:val="0"/>
-              <w:autoSpaceDN w:val="0"/>
-              <w:adjustRightInd w:val="0"/>
-              <w:spacing w:after="0" w:line="240" w:lineRule="auto"/>
-              <w:rPr>
-                <w:rFonts w:ascii="Calibri" w:hAnsi="Calibri" w:cs="Calibri"/>
-                <w:color w:val="000000"/>
-                <w:sz w:val="24"/>
-                <w:szCs w:val="24"/>
-                <w:lang w:val="en"/>
-              </w:rPr>
-            </w:pPr>
-            <w:r>
-              <w:rPr>
-                <w:rFonts w:ascii="Calibri" w:hAnsi="Calibri" w:cs="Calibri"/>
-                <w:color w:val="000000"/>
-                <w:sz w:val="24"/>
-                <w:szCs w:val="24"/>
-                <w:lang w:val="en"/>
-              </w:rPr>
-              <w:t>Application loaded</w:t>
-            </w:r>
-          </w:p>
-          <w:p>
-            <w:pPr>
-              <w:numPr>
-                <w:ilvl w:val="0"/>
-                <w:numId w:val="15"/>
-              </w:numPr>
-              <w:autoSpaceDE w:val="0"/>
-              <w:autoSpaceDN w:val="0"/>
-              <w:adjustRightInd w:val="0"/>
-              <w:spacing w:after="0" w:line="240" w:lineRule="auto"/>
-              <w:rPr>
-                <w:rFonts w:ascii="Calibri" w:hAnsi="Calibri" w:cs="Calibri"/>
-                <w:color w:val="000000"/>
-                <w:sz w:val="24"/>
-                <w:szCs w:val="24"/>
-                <w:lang w:val="en"/>
-              </w:rPr>
-            </w:pPr>
-            <w:r>
-              <w:rPr>
-                <w:rFonts w:ascii="Calibri" w:hAnsi="Calibri" w:cs="Calibri"/>
-                <w:color w:val="000000"/>
-                <w:sz w:val="24"/>
-                <w:szCs w:val="24"/>
-                <w:lang w:val="en"/>
-              </w:rPr>
-              <w:t>Main Menu loaded</w:t>
-            </w:r>
-          </w:p>
-          <w:p>
-            <w:pPr>
-              <w:numPr>
-                <w:ilvl w:val="0"/>
-                <w:numId w:val="15"/>
-              </w:numPr>
-              <w:autoSpaceDE w:val="0"/>
-              <w:autoSpaceDN w:val="0"/>
-              <w:adjustRightInd w:val="0"/>
-              <w:spacing w:after="0" w:line="240" w:lineRule="auto"/>
-              <w:rPr>
-                <w:rFonts w:ascii="Calibri" w:hAnsi="Calibri" w:cs="Calibri"/>
-                <w:color w:val="000000"/>
-                <w:sz w:val="24"/>
-                <w:szCs w:val="24"/>
-                <w:lang w:val="en"/>
-              </w:rPr>
-            </w:pPr>
-            <w:r>
-              <w:rPr>
-                <w:rFonts w:ascii="Calibri" w:hAnsi="Calibri" w:cs="Calibri"/>
-                <w:color w:val="000000"/>
-                <w:sz w:val="24"/>
-                <w:szCs w:val="24"/>
-                <w:lang w:val="en"/>
-              </w:rPr>
-              <w:t xml:space="preserve">User looks at Start Game button for 0.02 seconds </w:t>
-            </w:r>
-          </w:p>
-          <w:p>
-            <w:pPr>
-              <w:numPr>
-                <w:ilvl w:val="0"/>
-                <w:numId w:val="15"/>
-              </w:numPr>
-              <w:autoSpaceDE w:val="0"/>
-              <w:autoSpaceDN w:val="0"/>
-              <w:adjustRightInd w:val="0"/>
-              <w:spacing w:after="0" w:line="240" w:lineRule="auto"/>
-              <w:rPr>
-                <w:rFonts w:ascii="Calibri" w:hAnsi="Calibri" w:cs="Calibri"/>
-                <w:color w:val="000000"/>
-                <w:sz w:val="24"/>
-                <w:szCs w:val="24"/>
-              </w:rPr>
-            </w:pPr>
-            <w:r>
-              <w:rPr>
-                <w:rFonts w:ascii="Calibri" w:hAnsi="Calibri" w:cs="Calibri"/>
-                <w:color w:val="000000"/>
-                <w:sz w:val="24"/>
-                <w:szCs w:val="24"/>
-                <w:lang w:val="en"/>
-              </w:rPr>
-              <w:t>User controls player movement</w:t>
-            </w:r>
-          </w:p>
-          <w:p>
-            <w:pPr>
-              <w:numPr>
-                <w:ilvl w:val="0"/>
-                <w:numId w:val="15"/>
-              </w:numPr>
-              <w:autoSpaceDE w:val="0"/>
-              <w:autoSpaceDN w:val="0"/>
-              <w:adjustRightInd w:val="0"/>
-              <w:spacing w:after="0" w:line="240" w:lineRule="auto"/>
-              <w:rPr>
-                <w:rFonts w:ascii="Calibri" w:hAnsi="Calibri" w:cs="Calibri"/>
-                <w:color w:val="000000"/>
-                <w:sz w:val="24"/>
-                <w:szCs w:val="24"/>
-              </w:rPr>
-            </w:pPr>
-            <w:r>
-              <w:rPr>
-                <w:rFonts w:ascii="Calibri" w:hAnsi="Calibri" w:cs="Calibri"/>
-                <w:color w:val="000000"/>
-                <w:sz w:val="24"/>
-                <w:szCs w:val="24"/>
-              </w:rPr>
-              <w:t xml:space="preserve">User press C button </w:t>
-            </w:r>
-            <w:r>
-              <w:rPr>
-                <w:rFonts w:ascii="Calibri" w:hAnsi="Calibri" w:cs="Calibri"/>
-                <w:color w:val="000000"/>
-                <w:sz w:val="24"/>
-                <w:szCs w:val="24"/>
-                <w:lang w:val="en"/>
-              </w:rPr>
-              <w:t xml:space="preserve">to </w:t>
-            </w:r>
-            <w:r>
-              <w:rPr>
-                <w:rFonts w:ascii="Calibri" w:hAnsi="Calibri" w:cs="Calibri"/>
-                <w:color w:val="000000"/>
-                <w:sz w:val="24"/>
-                <w:szCs w:val="24"/>
-              </w:rPr>
-              <w:t>Play Again.</w:t>
+              <w:t>Play Again</w:t>
             </w:r>
           </w:p>
         </w:tc>
@@ -14019,7 +13468,7 @@
                 <w:sz w:val="24"/>
                 <w:szCs w:val="24"/>
               </w:rPr>
-              <w:t>Post-Condition</w:t>
+              <w:t>Actor</w:t>
             </w:r>
           </w:p>
         </w:tc>
@@ -14047,7 +13496,7 @@
                 <w:sz w:val="24"/>
                 <w:szCs w:val="24"/>
               </w:rPr>
-              <w:t>The Game will restart</w:t>
+              <w:t>User</w:t>
             </w:r>
           </w:p>
         </w:tc>
@@ -14063,12 +13512,6 @@
             <w:insideV w:val="single" w:color="auto" w:sz="4" w:space="0"/>
           </w:tblBorders>
           <w:tblLayout w:type="fixed"/>
-          <w:tblCellMar>
-            <w:top w:w="0" w:type="dxa"/>
-            <w:left w:w="108" w:type="dxa"/>
-            <w:bottom w:w="0" w:type="dxa"/>
-            <w:right w:w="108" w:type="dxa"/>
-          </w:tblCellMar>
         </w:tblPrEx>
         <w:tc>
           <w:tcPr>
@@ -14094,7 +13537,7 @@
                 <w:sz w:val="24"/>
                 <w:szCs w:val="24"/>
               </w:rPr>
-              <w:t>Alternative Flow</w:t>
+              <w:t>Description</w:t>
             </w:r>
           </w:p>
         </w:tc>
@@ -14122,7 +13565,7 @@
                 <w:sz w:val="24"/>
                 <w:szCs w:val="24"/>
               </w:rPr>
-              <w:t>-</w:t>
+              <w:t>This describe the process that allows user to Play Game after first try</w:t>
             </w:r>
           </w:p>
         </w:tc>
@@ -14138,12 +13581,503 @@
             <w:insideV w:val="single" w:color="auto" w:sz="4" w:space="0"/>
           </w:tblBorders>
           <w:tblLayout w:type="fixed"/>
-          <w:tblCellMar>
-            <w:top w:w="0" w:type="dxa"/>
-            <w:left w:w="108" w:type="dxa"/>
-            <w:bottom w:w="0" w:type="dxa"/>
-            <w:right w:w="108" w:type="dxa"/>
-          </w:tblCellMar>
+        </w:tblPrEx>
+        <w:tc>
+          <w:tcPr>
+            <w:tcW w:w="4519" w:type="dxa"/>
+          </w:tcPr>
+          <w:p>
+            <w:pPr>
+              <w:autoSpaceDE w:val="0"/>
+              <w:autoSpaceDN w:val="0"/>
+              <w:adjustRightInd w:val="0"/>
+              <w:spacing w:after="0" w:line="240" w:lineRule="auto"/>
+              <w:rPr>
+                <w:rFonts w:ascii="Calibri" w:hAnsi="Calibri" w:cs="Calibri"/>
+                <w:color w:val="000000"/>
+                <w:sz w:val="24"/>
+                <w:szCs w:val="24"/>
+                <w:lang w:val="en"/>
+              </w:rPr>
+            </w:pPr>
+            <w:r>
+              <w:rPr>
+                <w:rFonts w:ascii="Calibri" w:hAnsi="Calibri" w:cs="Calibri"/>
+                <w:color w:val="000000"/>
+                <w:sz w:val="24"/>
+                <w:szCs w:val="24"/>
+                <w:lang w:val="en"/>
+              </w:rPr>
+              <w:t>Input</w:t>
+            </w:r>
+          </w:p>
+        </w:tc>
+        <w:tc>
+          <w:tcPr>
+            <w:tcW w:w="4629" w:type="dxa"/>
+          </w:tcPr>
+          <w:p>
+            <w:pPr>
+              <w:autoSpaceDE w:val="0"/>
+              <w:autoSpaceDN w:val="0"/>
+              <w:adjustRightInd w:val="0"/>
+              <w:spacing w:after="0" w:line="240" w:lineRule="auto"/>
+              <w:rPr>
+                <w:rFonts w:ascii="Calibri" w:hAnsi="Calibri" w:cs="Calibri"/>
+                <w:color w:val="000000"/>
+                <w:sz w:val="24"/>
+                <w:szCs w:val="24"/>
+                <w:lang w:val="en"/>
+              </w:rPr>
+            </w:pPr>
+            <w:r>
+              <w:rPr>
+                <w:rFonts w:ascii="Calibri" w:hAnsi="Calibri" w:cs="Calibri"/>
+                <w:color w:val="000000"/>
+                <w:sz w:val="24"/>
+                <w:szCs w:val="24"/>
+                <w:lang w:val="en"/>
+              </w:rPr>
+              <w:t>Button C</w:t>
+            </w:r>
+          </w:p>
+        </w:tc>
+      </w:tr>
+      <w:tr>
+        <w:tblPrEx>
+          <w:tblBorders>
+            <w:top w:val="single" w:color="auto" w:sz="4" w:space="0"/>
+            <w:left w:val="single" w:color="auto" w:sz="4" w:space="0"/>
+            <w:bottom w:val="single" w:color="auto" w:sz="4" w:space="0"/>
+            <w:right w:val="single" w:color="auto" w:sz="4" w:space="0"/>
+            <w:insideH w:val="single" w:color="auto" w:sz="4" w:space="0"/>
+            <w:insideV w:val="single" w:color="auto" w:sz="4" w:space="0"/>
+          </w:tblBorders>
+          <w:tblLayout w:type="fixed"/>
+        </w:tblPrEx>
+        <w:tc>
+          <w:tcPr>
+            <w:tcW w:w="4519" w:type="dxa"/>
+          </w:tcPr>
+          <w:p>
+            <w:pPr>
+              <w:autoSpaceDE w:val="0"/>
+              <w:autoSpaceDN w:val="0"/>
+              <w:adjustRightInd w:val="0"/>
+              <w:spacing w:after="0" w:line="240" w:lineRule="auto"/>
+              <w:rPr>
+                <w:rFonts w:ascii="Calibri" w:hAnsi="Calibri" w:cs="Calibri"/>
+                <w:color w:val="000000"/>
+                <w:sz w:val="24"/>
+                <w:szCs w:val="24"/>
+              </w:rPr>
+            </w:pPr>
+            <w:r>
+              <w:rPr>
+                <w:rFonts w:ascii="Calibri" w:hAnsi="Calibri" w:cs="Calibri"/>
+                <w:color w:val="000000"/>
+                <w:sz w:val="24"/>
+                <w:szCs w:val="24"/>
+                <w:lang w:val="en"/>
+              </w:rPr>
+              <w:t>Precondition</w:t>
+            </w:r>
+            <w:r>
+              <w:rPr>
+                <w:rFonts w:ascii="Calibri" w:hAnsi="Calibri" w:cs="Calibri"/>
+                <w:color w:val="000000"/>
+                <w:sz w:val="24"/>
+                <w:szCs w:val="24"/>
+              </w:rPr>
+              <w:t xml:space="preserve"> </w:t>
+            </w:r>
+          </w:p>
+        </w:tc>
+        <w:tc>
+          <w:tcPr>
+            <w:tcW w:w="4629" w:type="dxa"/>
+          </w:tcPr>
+          <w:p>
+            <w:pPr>
+              <w:autoSpaceDE w:val="0"/>
+              <w:autoSpaceDN w:val="0"/>
+              <w:adjustRightInd w:val="0"/>
+              <w:spacing w:after="0" w:line="240" w:lineRule="auto"/>
+              <w:rPr>
+                <w:rFonts w:ascii="Calibri" w:hAnsi="Calibri" w:cs="Calibri"/>
+                <w:color w:val="000000"/>
+                <w:sz w:val="24"/>
+                <w:szCs w:val="24"/>
+              </w:rPr>
+            </w:pPr>
+            <w:r>
+              <w:rPr>
+                <w:rFonts w:ascii="Calibri" w:hAnsi="Calibri" w:cs="Calibri"/>
+                <w:color w:val="000000"/>
+                <w:sz w:val="24"/>
+                <w:szCs w:val="24"/>
+              </w:rPr>
+              <w:t>User fails in first attempt</w:t>
+            </w:r>
+          </w:p>
+        </w:tc>
+      </w:tr>
+      <w:tr>
+        <w:tblPrEx>
+          <w:tblBorders>
+            <w:top w:val="single" w:color="auto" w:sz="4" w:space="0"/>
+            <w:left w:val="single" w:color="auto" w:sz="4" w:space="0"/>
+            <w:bottom w:val="single" w:color="auto" w:sz="4" w:space="0"/>
+            <w:right w:val="single" w:color="auto" w:sz="4" w:space="0"/>
+            <w:insideH w:val="single" w:color="auto" w:sz="4" w:space="0"/>
+            <w:insideV w:val="single" w:color="auto" w:sz="4" w:space="0"/>
+          </w:tblBorders>
+          <w:tblLayout w:type="fixed"/>
+        </w:tblPrEx>
+        <w:tc>
+          <w:tcPr>
+            <w:tcW w:w="4519" w:type="dxa"/>
+          </w:tcPr>
+          <w:p>
+            <w:pPr>
+              <w:autoSpaceDE w:val="0"/>
+              <w:autoSpaceDN w:val="0"/>
+              <w:adjustRightInd w:val="0"/>
+              <w:spacing w:after="0" w:line="240" w:lineRule="auto"/>
+              <w:rPr>
+                <w:rFonts w:ascii="Calibri" w:hAnsi="Calibri" w:cs="Calibri"/>
+                <w:color w:val="000000"/>
+                <w:sz w:val="24"/>
+                <w:szCs w:val="24"/>
+              </w:rPr>
+            </w:pPr>
+            <w:r>
+              <w:rPr>
+                <w:rFonts w:ascii="Calibri" w:hAnsi="Calibri" w:cs="Calibri"/>
+                <w:color w:val="000000"/>
+                <w:sz w:val="24"/>
+                <w:szCs w:val="24"/>
+              </w:rPr>
+              <w:t>Flow of Events</w:t>
+            </w:r>
+          </w:p>
+        </w:tc>
+        <w:tc>
+          <w:tcPr>
+            <w:tcW w:w="4629" w:type="dxa"/>
+          </w:tcPr>
+          <w:p>
+            <w:pPr>
+              <w:numPr>
+                <w:ilvl w:val="0"/>
+                <w:numId w:val="15"/>
+              </w:numPr>
+              <w:autoSpaceDE w:val="0"/>
+              <w:autoSpaceDN w:val="0"/>
+              <w:adjustRightInd w:val="0"/>
+              <w:spacing w:after="0" w:line="240" w:lineRule="auto"/>
+              <w:rPr>
+                <w:rFonts w:ascii="Calibri" w:hAnsi="Calibri" w:cs="Calibri"/>
+                <w:color w:val="000000"/>
+                <w:sz w:val="24"/>
+                <w:szCs w:val="24"/>
+                <w:lang w:val="en"/>
+              </w:rPr>
+            </w:pPr>
+            <w:r>
+              <w:rPr>
+                <w:rFonts w:ascii="Calibri" w:hAnsi="Calibri" w:cs="Calibri"/>
+                <w:color w:val="000000"/>
+                <w:sz w:val="24"/>
+                <w:szCs w:val="24"/>
+                <w:lang w:val="en"/>
+              </w:rPr>
+              <w:t>Application loaded</w:t>
+            </w:r>
+          </w:p>
+          <w:p>
+            <w:pPr>
+              <w:numPr>
+                <w:ilvl w:val="0"/>
+                <w:numId w:val="15"/>
+              </w:numPr>
+              <w:autoSpaceDE w:val="0"/>
+              <w:autoSpaceDN w:val="0"/>
+              <w:adjustRightInd w:val="0"/>
+              <w:spacing w:after="0" w:line="240" w:lineRule="auto"/>
+              <w:rPr>
+                <w:rFonts w:ascii="Calibri" w:hAnsi="Calibri" w:cs="Calibri"/>
+                <w:color w:val="000000"/>
+                <w:sz w:val="24"/>
+                <w:szCs w:val="24"/>
+                <w:lang w:val="en"/>
+              </w:rPr>
+            </w:pPr>
+            <w:r>
+              <w:rPr>
+                <w:rFonts w:ascii="Calibri" w:hAnsi="Calibri" w:cs="Calibri"/>
+                <w:color w:val="000000"/>
+                <w:sz w:val="24"/>
+                <w:szCs w:val="24"/>
+                <w:lang w:val="en"/>
+              </w:rPr>
+              <w:t>Main Menu loaded</w:t>
+            </w:r>
+          </w:p>
+          <w:p>
+            <w:pPr>
+              <w:numPr>
+                <w:ilvl w:val="0"/>
+                <w:numId w:val="15"/>
+              </w:numPr>
+              <w:autoSpaceDE w:val="0"/>
+              <w:autoSpaceDN w:val="0"/>
+              <w:adjustRightInd w:val="0"/>
+              <w:spacing w:after="0" w:line="240" w:lineRule="auto"/>
+              <w:rPr>
+                <w:rFonts w:ascii="Calibri" w:hAnsi="Calibri" w:cs="Calibri"/>
+                <w:color w:val="000000"/>
+                <w:sz w:val="24"/>
+                <w:szCs w:val="24"/>
+                <w:lang w:val="en"/>
+              </w:rPr>
+            </w:pPr>
+            <w:r>
+              <w:rPr>
+                <w:rFonts w:ascii="Calibri" w:hAnsi="Calibri" w:cs="Calibri"/>
+                <w:color w:val="000000"/>
+                <w:sz w:val="24"/>
+                <w:szCs w:val="24"/>
+                <w:lang w:val="en"/>
+              </w:rPr>
+              <w:t xml:space="preserve">User looks at Start Game button for 0.02 seconds </w:t>
+            </w:r>
+          </w:p>
+          <w:p>
+            <w:pPr>
+              <w:numPr>
+                <w:ilvl w:val="0"/>
+                <w:numId w:val="15"/>
+              </w:numPr>
+              <w:autoSpaceDE w:val="0"/>
+              <w:autoSpaceDN w:val="0"/>
+              <w:adjustRightInd w:val="0"/>
+              <w:spacing w:after="0" w:line="240" w:lineRule="auto"/>
+              <w:rPr>
+                <w:rFonts w:ascii="Calibri" w:hAnsi="Calibri" w:cs="Calibri"/>
+                <w:color w:val="000000"/>
+                <w:sz w:val="24"/>
+                <w:szCs w:val="24"/>
+              </w:rPr>
+            </w:pPr>
+            <w:r>
+              <w:rPr>
+                <w:rFonts w:ascii="Calibri" w:hAnsi="Calibri" w:cs="Calibri"/>
+                <w:color w:val="000000"/>
+                <w:sz w:val="24"/>
+                <w:szCs w:val="24"/>
+                <w:lang w:val="en"/>
+              </w:rPr>
+              <w:t>User controls player movement</w:t>
+            </w:r>
+          </w:p>
+          <w:p>
+            <w:pPr>
+              <w:numPr>
+                <w:ilvl w:val="0"/>
+                <w:numId w:val="15"/>
+              </w:numPr>
+              <w:autoSpaceDE w:val="0"/>
+              <w:autoSpaceDN w:val="0"/>
+              <w:adjustRightInd w:val="0"/>
+              <w:spacing w:after="0" w:line="240" w:lineRule="auto"/>
+              <w:rPr>
+                <w:rFonts w:ascii="Calibri" w:hAnsi="Calibri" w:cs="Calibri"/>
+                <w:color w:val="000000"/>
+                <w:sz w:val="24"/>
+                <w:szCs w:val="24"/>
+              </w:rPr>
+            </w:pPr>
+            <w:r>
+              <w:rPr>
+                <w:rFonts w:ascii="Calibri" w:hAnsi="Calibri" w:cs="Calibri"/>
+                <w:color w:val="000000"/>
+                <w:sz w:val="24"/>
+                <w:szCs w:val="24"/>
+              </w:rPr>
+              <w:t xml:space="preserve">User press C button </w:t>
+            </w:r>
+            <w:r>
+              <w:rPr>
+                <w:rFonts w:ascii="Calibri" w:hAnsi="Calibri" w:cs="Calibri"/>
+                <w:color w:val="000000"/>
+                <w:sz w:val="24"/>
+                <w:szCs w:val="24"/>
+                <w:lang w:val="en"/>
+              </w:rPr>
+              <w:t xml:space="preserve">to </w:t>
+            </w:r>
+            <w:r>
+              <w:rPr>
+                <w:rFonts w:ascii="Calibri" w:hAnsi="Calibri" w:cs="Calibri"/>
+                <w:color w:val="000000"/>
+                <w:sz w:val="24"/>
+                <w:szCs w:val="24"/>
+              </w:rPr>
+              <w:t>Play Again.</w:t>
+            </w:r>
+          </w:p>
+        </w:tc>
+      </w:tr>
+      <w:tr>
+        <w:tblPrEx>
+          <w:tblBorders>
+            <w:top w:val="single" w:color="auto" w:sz="4" w:space="0"/>
+            <w:left w:val="single" w:color="auto" w:sz="4" w:space="0"/>
+            <w:bottom w:val="single" w:color="auto" w:sz="4" w:space="0"/>
+            <w:right w:val="single" w:color="auto" w:sz="4" w:space="0"/>
+            <w:insideH w:val="single" w:color="auto" w:sz="4" w:space="0"/>
+            <w:insideV w:val="single" w:color="auto" w:sz="4" w:space="0"/>
+          </w:tblBorders>
+          <w:tblLayout w:type="fixed"/>
+        </w:tblPrEx>
+        <w:tc>
+          <w:tcPr>
+            <w:tcW w:w="4519" w:type="dxa"/>
+          </w:tcPr>
+          <w:p>
+            <w:pPr>
+              <w:autoSpaceDE w:val="0"/>
+              <w:autoSpaceDN w:val="0"/>
+              <w:adjustRightInd w:val="0"/>
+              <w:spacing w:after="0" w:line="240" w:lineRule="auto"/>
+              <w:rPr>
+                <w:rFonts w:ascii="Calibri" w:hAnsi="Calibri" w:cs="Calibri"/>
+                <w:color w:val="000000"/>
+                <w:sz w:val="24"/>
+                <w:szCs w:val="24"/>
+              </w:rPr>
+            </w:pPr>
+            <w:r>
+              <w:rPr>
+                <w:rFonts w:ascii="Calibri" w:hAnsi="Calibri" w:cs="Calibri"/>
+                <w:color w:val="000000"/>
+                <w:sz w:val="24"/>
+                <w:szCs w:val="24"/>
+              </w:rPr>
+              <w:t>Post-Condition</w:t>
+            </w:r>
+          </w:p>
+        </w:tc>
+        <w:tc>
+          <w:tcPr>
+            <w:tcW w:w="4629" w:type="dxa"/>
+          </w:tcPr>
+          <w:p>
+            <w:pPr>
+              <w:autoSpaceDE w:val="0"/>
+              <w:autoSpaceDN w:val="0"/>
+              <w:adjustRightInd w:val="0"/>
+              <w:spacing w:after="0" w:line="240" w:lineRule="auto"/>
+              <w:rPr>
+                <w:rFonts w:ascii="Calibri" w:hAnsi="Calibri" w:cs="Calibri"/>
+                <w:color w:val="000000"/>
+                <w:sz w:val="24"/>
+                <w:szCs w:val="24"/>
+              </w:rPr>
+            </w:pPr>
+            <w:r>
+              <w:rPr>
+                <w:rFonts w:ascii="Calibri" w:hAnsi="Calibri" w:cs="Calibri"/>
+                <w:color w:val="000000"/>
+                <w:sz w:val="24"/>
+                <w:szCs w:val="24"/>
+              </w:rPr>
+              <w:t>The Game will restart</w:t>
+            </w:r>
+          </w:p>
+        </w:tc>
+      </w:tr>
+      <w:tr>
+        <w:tblPrEx>
+          <w:tblBorders>
+            <w:top w:val="single" w:color="auto" w:sz="4" w:space="0"/>
+            <w:left w:val="single" w:color="auto" w:sz="4" w:space="0"/>
+            <w:bottom w:val="single" w:color="auto" w:sz="4" w:space="0"/>
+            <w:right w:val="single" w:color="auto" w:sz="4" w:space="0"/>
+            <w:insideH w:val="single" w:color="auto" w:sz="4" w:space="0"/>
+            <w:insideV w:val="single" w:color="auto" w:sz="4" w:space="0"/>
+          </w:tblBorders>
+          <w:tblLayout w:type="fixed"/>
+        </w:tblPrEx>
+        <w:tc>
+          <w:tcPr>
+            <w:tcW w:w="4519" w:type="dxa"/>
+          </w:tcPr>
+          <w:p>
+            <w:pPr>
+              <w:autoSpaceDE w:val="0"/>
+              <w:autoSpaceDN w:val="0"/>
+              <w:adjustRightInd w:val="0"/>
+              <w:spacing w:after="0" w:line="240" w:lineRule="auto"/>
+              <w:rPr>
+                <w:rFonts w:ascii="Calibri" w:hAnsi="Calibri" w:cs="Calibri"/>
+                <w:color w:val="000000"/>
+                <w:sz w:val="24"/>
+                <w:szCs w:val="24"/>
+              </w:rPr>
+            </w:pPr>
+            <w:r>
+              <w:rPr>
+                <w:rFonts w:ascii="Calibri" w:hAnsi="Calibri" w:cs="Calibri"/>
+                <w:color w:val="000000"/>
+                <w:sz w:val="24"/>
+                <w:szCs w:val="24"/>
+              </w:rPr>
+              <w:t>Alternative Flow</w:t>
+            </w:r>
+          </w:p>
+        </w:tc>
+        <w:tc>
+          <w:tcPr>
+            <w:tcW w:w="4629" w:type="dxa"/>
+          </w:tcPr>
+          <w:p>
+            <w:pPr>
+              <w:autoSpaceDE w:val="0"/>
+              <w:autoSpaceDN w:val="0"/>
+              <w:adjustRightInd w:val="0"/>
+              <w:spacing w:after="0" w:line="240" w:lineRule="auto"/>
+              <w:rPr>
+                <w:rFonts w:ascii="Calibri" w:hAnsi="Calibri" w:cs="Calibri"/>
+                <w:color w:val="000000"/>
+                <w:sz w:val="24"/>
+                <w:szCs w:val="24"/>
+              </w:rPr>
+            </w:pPr>
+            <w:r>
+              <w:rPr>
+                <w:rFonts w:ascii="Calibri" w:hAnsi="Calibri" w:cs="Calibri"/>
+                <w:color w:val="000000"/>
+                <w:sz w:val="24"/>
+                <w:szCs w:val="24"/>
+              </w:rPr>
+              <w:t>-</w:t>
+            </w:r>
+          </w:p>
+        </w:tc>
+      </w:tr>
+      <w:tr>
+        <w:tblPrEx>
+          <w:tblBorders>
+            <w:top w:val="single" w:color="auto" w:sz="4" w:space="0"/>
+            <w:left w:val="single" w:color="auto" w:sz="4" w:space="0"/>
+            <w:bottom w:val="single" w:color="auto" w:sz="4" w:space="0"/>
+            <w:right w:val="single" w:color="auto" w:sz="4" w:space="0"/>
+            <w:insideH w:val="single" w:color="auto" w:sz="4" w:space="0"/>
+            <w:insideV w:val="single" w:color="auto" w:sz="4" w:space="0"/>
+          </w:tblBorders>
+          <w:tblLayout w:type="fixed"/>
         </w:tblPrEx>
         <w:tc>
           <w:tcPr>
@@ -14209,14 +14143,14 @@
         <w:pStyle w:val="8"/>
         <w:jc w:val="center"/>
       </w:pPr>
-      <w:bookmarkStart w:id="198" w:name="_Toc15285507"/>
-      <w:bookmarkStart w:id="199" w:name="_Toc15285403"/>
-      <w:bookmarkStart w:id="200" w:name="_Toc15285601"/>
-      <w:bookmarkStart w:id="201" w:name="_Toc328383449"/>
-      <w:bookmarkStart w:id="202" w:name="_Toc15285285"/>
-      <w:bookmarkStart w:id="203" w:name="_Toc25188545"/>
-      <w:bookmarkStart w:id="204" w:name="_Toc1974295656"/>
-      <w:bookmarkStart w:id="205" w:name="_Toc157309600"/>
+      <w:bookmarkStart w:id="198" w:name="_Toc157309600"/>
+      <w:bookmarkStart w:id="199" w:name="_Toc1974295656"/>
+      <w:bookmarkStart w:id="200" w:name="_Toc25188545"/>
+      <w:bookmarkStart w:id="201" w:name="_Toc15285285"/>
+      <w:bookmarkStart w:id="202" w:name="_Toc328383449"/>
+      <w:bookmarkStart w:id="203" w:name="_Toc15285601"/>
+      <w:bookmarkStart w:id="204" w:name="_Toc15285403"/>
+      <w:bookmarkStart w:id="205" w:name="_Toc15285507"/>
       <w:r>
         <w:t>Table 3.</w:t>
       </w:r>
@@ -14327,20 +14261,22 @@
               <w:adjustRightInd w:val="0"/>
               <w:spacing w:after="0" w:line="240" w:lineRule="auto"/>
               <w:rPr>
-                <w:rFonts w:ascii="Calibri" w:hAnsi="Calibri" w:cs="Calibri"/>
-                <w:color w:val="000000"/>
-                <w:sz w:val="24"/>
-                <w:szCs w:val="24"/>
-              </w:rPr>
-            </w:pPr>
-            <w:r>
-              <w:rPr>
-                <w:rFonts w:ascii="Calibri" w:hAnsi="Calibri" w:cs="Calibri"/>
-                <w:color w:val="000000"/>
-                <w:sz w:val="24"/>
-                <w:szCs w:val="24"/>
-              </w:rPr>
-              <w:t>7</w:t>
+                <w:rFonts w:hint="default" w:ascii="Calibri" w:hAnsi="Calibri" w:cs="Calibri"/>
+                <w:color w:val="000000"/>
+                <w:sz w:val="24"/>
+                <w:szCs w:val="24"/>
+                <w:lang w:val="en"/>
+              </w:rPr>
+            </w:pPr>
+            <w:r>
+              <w:rPr>
+                <w:rFonts w:hint="default" w:ascii="Calibri" w:hAnsi="Calibri" w:cs="Calibri"/>
+                <w:color w:val="000000"/>
+                <w:sz w:val="24"/>
+                <w:szCs w:val="24"/>
+                <w:lang w:val="en"/>
+              </w:rPr>
+              <w:t>6</w:t>
             </w:r>
           </w:p>
         </w:tc>
@@ -15178,14 +15114,14 @@
         <w:pStyle w:val="8"/>
         <w:jc w:val="center"/>
       </w:pPr>
-      <w:bookmarkStart w:id="206" w:name="_Toc15285286"/>
+      <w:bookmarkStart w:id="206" w:name="_Toc15285404"/>
       <w:bookmarkStart w:id="207" w:name="_Toc15285508"/>
-      <w:bookmarkStart w:id="208" w:name="_Toc15285404"/>
+      <w:bookmarkStart w:id="208" w:name="_Toc1214337527"/>
       <w:bookmarkStart w:id="209" w:name="_Toc15285602"/>
-      <w:bookmarkStart w:id="210" w:name="_Toc1214337527"/>
+      <w:bookmarkStart w:id="210" w:name="_Toc159010877"/>
       <w:bookmarkStart w:id="211" w:name="_Toc974348978"/>
-      <w:bookmarkStart w:id="212" w:name="_Toc159010877"/>
-      <w:bookmarkStart w:id="213" w:name="_Toc1010874244"/>
+      <w:bookmarkStart w:id="212" w:name="_Toc1010874244"/>
+      <w:bookmarkStart w:id="213" w:name="_Toc15285286"/>
       <w:r>
         <w:t>Table 3.</w:t>
       </w:r>
@@ -15279,7 +15215,7 @@
                     </pic:cNvPicPr>
                   </pic:nvPicPr>
                   <pic:blipFill>
-                    <a:blip r:embed="rId14">
+                    <a:blip r:embed="rId16">
                       <a:extLst>
                         <a:ext uri="{28A0092B-C50C-407E-A947-70E740481C1C}">
                           <a14:useLocalDpi xmlns:a14="http://schemas.microsoft.com/office/drawing/2010/main" val="0"/>
@@ -15316,9 +15252,9 @@
         <w:pStyle w:val="8"/>
         <w:jc w:val="center"/>
       </w:pPr>
-      <w:bookmarkStart w:id="214" w:name="_Toc280998269"/>
-      <w:bookmarkStart w:id="215" w:name="_Toc15285509"/>
-      <w:bookmarkStart w:id="216" w:name="_Toc669806266"/>
+      <w:bookmarkStart w:id="214" w:name="_Toc669806266"/>
+      <w:bookmarkStart w:id="215" w:name="_Toc280998269"/>
+      <w:bookmarkStart w:id="216" w:name="_Toc15285509"/>
       <w:r>
         <w:t>Figure 3.3: Tour menu Use Case Diagram</w:t>
       </w:r>
@@ -15408,20 +15344,22 @@
               <w:adjustRightInd w:val="0"/>
               <w:spacing w:after="0" w:line="240" w:lineRule="auto"/>
               <w:rPr>
-                <w:rFonts w:ascii="Calibri" w:hAnsi="Calibri" w:cs="Calibri"/>
-                <w:color w:val="000000"/>
-                <w:sz w:val="24"/>
-                <w:szCs w:val="24"/>
-              </w:rPr>
-            </w:pPr>
-            <w:r>
-              <w:rPr>
-                <w:rFonts w:ascii="Calibri" w:hAnsi="Calibri" w:cs="Calibri"/>
-                <w:color w:val="000000"/>
-                <w:sz w:val="24"/>
-                <w:szCs w:val="24"/>
-              </w:rPr>
-              <w:t>8</w:t>
+                <w:rFonts w:hint="default" w:ascii="Calibri" w:hAnsi="Calibri" w:cs="Calibri"/>
+                <w:color w:val="000000"/>
+                <w:sz w:val="24"/>
+                <w:szCs w:val="24"/>
+                <w:lang w:val="en"/>
+              </w:rPr>
+            </w:pPr>
+            <w:r>
+              <w:rPr>
+                <w:rFonts w:hint="default" w:ascii="Calibri" w:hAnsi="Calibri" w:cs="Calibri"/>
+                <w:color w:val="000000"/>
+                <w:sz w:val="24"/>
+                <w:szCs w:val="24"/>
+                <w:lang w:val="en"/>
+              </w:rPr>
+              <w:t>7</w:t>
             </w:r>
           </w:p>
         </w:tc>
@@ -15945,7 +15883,46 @@
                 <w:szCs w:val="24"/>
                 <w:lang w:val="en"/>
               </w:rPr>
-              <w:t>User looks at Start Tour button for 0.02 seconds Application launched and user must be in-tour</w:t>
+              <w:t>User looks at Start Tour button for 0.02 seconds</w:t>
+            </w:r>
+          </w:p>
+          <w:p>
+            <w:pPr>
+              <w:numPr>
+                <w:ilvl w:val="0"/>
+                <w:numId w:val="17"/>
+              </w:numPr>
+              <w:autoSpaceDE w:val="0"/>
+              <w:autoSpaceDN w:val="0"/>
+              <w:adjustRightInd w:val="0"/>
+              <w:spacing w:after="0" w:line="240" w:lineRule="auto"/>
+              <w:rPr>
+                <w:rFonts w:ascii="Calibri" w:hAnsi="Calibri" w:cs="Calibri"/>
+                <w:color w:val="000000"/>
+                <w:sz w:val="24"/>
+                <w:szCs w:val="24"/>
+                <w:lang w:val="en"/>
+              </w:rPr>
+            </w:pPr>
+            <w:r>
+              <w:rPr>
+                <w:rFonts w:ascii="Calibri" w:hAnsi="Calibri" w:cs="Calibri"/>
+                <w:color w:val="000000"/>
+                <w:sz w:val="24"/>
+                <w:szCs w:val="24"/>
+                <w:lang w:val="en"/>
+              </w:rPr>
+              <w:t xml:space="preserve"> Application </w:t>
+            </w:r>
+            <w:r>
+              <w:rPr>
+                <w:rFonts w:hint="default" w:ascii="Calibri" w:hAnsi="Calibri" w:cs="Calibri"/>
+                <w:color w:val="000000"/>
+                <w:sz w:val="24"/>
+                <w:szCs w:val="24"/>
+                <w:lang w:val="en"/>
+              </w:rPr>
+              <w:t>loads Tour</w:t>
             </w:r>
           </w:p>
           <w:p>
@@ -16232,14 +16209,14 @@
         <w:pStyle w:val="8"/>
         <w:jc w:val="center"/>
       </w:pPr>
-      <w:bookmarkStart w:id="217" w:name="_Toc15285510"/>
-      <w:bookmarkStart w:id="218" w:name="_Toc15285406"/>
-      <w:bookmarkStart w:id="219" w:name="_Toc15285604"/>
-      <w:bookmarkStart w:id="220" w:name="_Toc957482854"/>
-      <w:bookmarkStart w:id="221" w:name="_Toc15285288"/>
-      <w:bookmarkStart w:id="222" w:name="_Toc915021395"/>
-      <w:bookmarkStart w:id="223" w:name="_Toc1170358468"/>
-      <w:bookmarkStart w:id="224" w:name="_Toc436507615"/>
+      <w:bookmarkStart w:id="217" w:name="_Toc436507615"/>
+      <w:bookmarkStart w:id="218" w:name="_Toc1170358468"/>
+      <w:bookmarkStart w:id="219" w:name="_Toc915021395"/>
+      <w:bookmarkStart w:id="220" w:name="_Toc15285288"/>
+      <w:bookmarkStart w:id="221" w:name="_Toc957482854"/>
+      <w:bookmarkStart w:id="222" w:name="_Toc15285604"/>
+      <w:bookmarkStart w:id="223" w:name="_Toc15285406"/>
+      <w:bookmarkStart w:id="224" w:name="_Toc15285510"/>
       <w:r>
         <w:t>Table 3.</w:t>
       </w:r>
@@ -16261,8 +16238,6 @@
       <w:bookmarkEnd w:id="223"/>
       <w:bookmarkEnd w:id="224"/>
     </w:p>
-    <w:p/>
-    <w:p/>
     <w:p/>
     <w:p/>
     <w:p/>
@@ -16311,12 +16286,6 @@
             <w:insideV w:val="single" w:color="auto" w:sz="4" w:space="0"/>
           </w:tblBorders>
           <w:tblLayout w:type="fixed"/>
-          <w:tblCellMar>
-            <w:top w:w="0" w:type="dxa"/>
-            <w:left w:w="108" w:type="dxa"/>
-            <w:bottom w:w="0" w:type="dxa"/>
-            <w:right w:w="108" w:type="dxa"/>
-          </w:tblCellMar>
         </w:tblPrEx>
         <w:tc>
           <w:tcPr>
@@ -16357,170 +16326,22 @@
               <w:adjustRightInd w:val="0"/>
               <w:spacing w:after="0" w:line="240" w:lineRule="auto"/>
               <w:rPr>
-                <w:rFonts w:ascii="Calibri" w:hAnsi="Calibri" w:cs="Calibri"/>
-                <w:color w:val="000000"/>
-                <w:sz w:val="24"/>
-                <w:szCs w:val="24"/>
-              </w:rPr>
-            </w:pPr>
-            <w:r>
-              <w:rPr>
-                <w:rFonts w:ascii="Calibri" w:hAnsi="Calibri" w:cs="Calibri"/>
-                <w:color w:val="000000"/>
-                <w:sz w:val="24"/>
-                <w:szCs w:val="24"/>
-              </w:rPr>
-              <w:t>9</w:t>
-            </w:r>
-          </w:p>
-        </w:tc>
-      </w:tr>
-      <w:tr>
-        <w:tblPrEx>
-          <w:tblBorders>
-            <w:top w:val="single" w:color="auto" w:sz="4" w:space="0"/>
-            <w:left w:val="single" w:color="auto" w:sz="4" w:space="0"/>
-            <w:bottom w:val="single" w:color="auto" w:sz="4" w:space="0"/>
-            <w:right w:val="single" w:color="auto" w:sz="4" w:space="0"/>
-            <w:insideH w:val="single" w:color="auto" w:sz="4" w:space="0"/>
-            <w:insideV w:val="single" w:color="auto" w:sz="4" w:space="0"/>
-          </w:tblBorders>
-          <w:tblLayout w:type="fixed"/>
-          <w:tblCellMar>
-            <w:top w:w="0" w:type="dxa"/>
-            <w:left w:w="108" w:type="dxa"/>
-            <w:bottom w:w="0" w:type="dxa"/>
-            <w:right w:w="108" w:type="dxa"/>
-          </w:tblCellMar>
-        </w:tblPrEx>
-        <w:tc>
-          <w:tcPr>
-            <w:tcW w:w="4513" w:type="dxa"/>
-          </w:tcPr>
-          <w:p>
-            <w:pPr>
-              <w:autoSpaceDE w:val="0"/>
-              <w:autoSpaceDN w:val="0"/>
-              <w:adjustRightInd w:val="0"/>
-              <w:spacing w:after="0" w:line="240" w:lineRule="auto"/>
-              <w:rPr>
-                <w:rFonts w:ascii="Calibri" w:hAnsi="Calibri" w:cs="Calibri"/>
-                <w:color w:val="000000"/>
-                <w:sz w:val="24"/>
-                <w:szCs w:val="24"/>
-              </w:rPr>
-            </w:pPr>
-            <w:r>
-              <w:rPr>
-                <w:rFonts w:ascii="Calibri" w:hAnsi="Calibri" w:cs="Calibri"/>
-                <w:color w:val="000000"/>
-                <w:sz w:val="24"/>
-                <w:szCs w:val="24"/>
-              </w:rPr>
-              <w:t>Use Case Name</w:t>
-            </w:r>
-          </w:p>
-        </w:tc>
-        <w:tc>
-          <w:tcPr>
-            <w:tcW w:w="4504" w:type="dxa"/>
-          </w:tcPr>
-          <w:p>
-            <w:pPr>
-              <w:autoSpaceDE w:val="0"/>
-              <w:autoSpaceDN w:val="0"/>
-              <w:adjustRightInd w:val="0"/>
-              <w:spacing w:after="0" w:line="240" w:lineRule="auto"/>
-              <w:rPr>
-                <w:rFonts w:ascii="Calibri" w:hAnsi="Calibri" w:cs="Calibri"/>
-                <w:color w:val="000000"/>
-                <w:sz w:val="24"/>
-                <w:szCs w:val="24"/>
-              </w:rPr>
-            </w:pPr>
-            <w:r>
-              <w:rPr>
-                <w:rFonts w:ascii="Calibri" w:hAnsi="Calibri" w:cs="Calibri"/>
-                <w:color w:val="000000"/>
-                <w:sz w:val="24"/>
-                <w:szCs w:val="24"/>
-              </w:rPr>
-              <w:t>Exit to Main Menu</w:t>
-            </w:r>
-          </w:p>
-        </w:tc>
-      </w:tr>
-      <w:tr>
-        <w:tblPrEx>
-          <w:tblBorders>
-            <w:top w:val="single" w:color="auto" w:sz="4" w:space="0"/>
-            <w:left w:val="single" w:color="auto" w:sz="4" w:space="0"/>
-            <w:bottom w:val="single" w:color="auto" w:sz="4" w:space="0"/>
-            <w:right w:val="single" w:color="auto" w:sz="4" w:space="0"/>
-            <w:insideH w:val="single" w:color="auto" w:sz="4" w:space="0"/>
-            <w:insideV w:val="single" w:color="auto" w:sz="4" w:space="0"/>
-          </w:tblBorders>
-          <w:tblLayout w:type="fixed"/>
-          <w:tblCellMar>
-            <w:top w:w="0" w:type="dxa"/>
-            <w:left w:w="108" w:type="dxa"/>
-            <w:bottom w:w="0" w:type="dxa"/>
-            <w:right w:w="108" w:type="dxa"/>
-          </w:tblCellMar>
-        </w:tblPrEx>
-        <w:tc>
-          <w:tcPr>
-            <w:tcW w:w="4513" w:type="dxa"/>
-          </w:tcPr>
-          <w:p>
-            <w:pPr>
-              <w:autoSpaceDE w:val="0"/>
-              <w:autoSpaceDN w:val="0"/>
-              <w:adjustRightInd w:val="0"/>
-              <w:spacing w:after="0" w:line="240" w:lineRule="auto"/>
-              <w:rPr>
-                <w:rFonts w:ascii="Calibri" w:hAnsi="Calibri" w:cs="Calibri"/>
-                <w:color w:val="000000"/>
-                <w:sz w:val="24"/>
-                <w:szCs w:val="24"/>
-              </w:rPr>
-            </w:pPr>
-            <w:r>
-              <w:rPr>
-                <w:rFonts w:ascii="Calibri" w:hAnsi="Calibri" w:cs="Calibri"/>
-                <w:color w:val="000000"/>
-                <w:sz w:val="24"/>
-                <w:szCs w:val="24"/>
-              </w:rPr>
-              <w:t>Actor</w:t>
-            </w:r>
-          </w:p>
-        </w:tc>
-        <w:tc>
-          <w:tcPr>
-            <w:tcW w:w="4504" w:type="dxa"/>
-          </w:tcPr>
-          <w:p>
-            <w:pPr>
-              <w:autoSpaceDE w:val="0"/>
-              <w:autoSpaceDN w:val="0"/>
-              <w:adjustRightInd w:val="0"/>
-              <w:spacing w:after="0" w:line="240" w:lineRule="auto"/>
-              <w:rPr>
-                <w:rFonts w:ascii="Calibri" w:hAnsi="Calibri" w:cs="Calibri"/>
-                <w:color w:val="000000"/>
-                <w:sz w:val="24"/>
-                <w:szCs w:val="24"/>
-              </w:rPr>
-            </w:pPr>
-            <w:r>
-              <w:rPr>
-                <w:rFonts w:ascii="Calibri" w:hAnsi="Calibri" w:cs="Calibri"/>
-                <w:color w:val="000000"/>
-                <w:sz w:val="24"/>
-                <w:szCs w:val="24"/>
-              </w:rPr>
-              <w:t>User</w:t>
+                <w:rFonts w:hint="default" w:ascii="Calibri" w:hAnsi="Calibri" w:cs="Calibri"/>
+                <w:color w:val="000000"/>
+                <w:sz w:val="24"/>
+                <w:szCs w:val="24"/>
+                <w:lang w:val="en"/>
+              </w:rPr>
+            </w:pPr>
+            <w:r>
+              <w:rPr>
+                <w:rFonts w:hint="default" w:ascii="Calibri" w:hAnsi="Calibri" w:cs="Calibri"/>
+                <w:color w:val="000000"/>
+                <w:sz w:val="24"/>
+                <w:szCs w:val="24"/>
+                <w:lang w:val="en"/>
+              </w:rPr>
+              <w:t>8</w:t>
             </w:r>
           </w:p>
         </w:tc>
@@ -16561,7 +16382,7 @@
                 <w:sz w:val="24"/>
                 <w:szCs w:val="24"/>
               </w:rPr>
-              <w:t>Description</w:t>
+              <w:t>Use Case Name</w:t>
             </w:r>
           </w:p>
         </w:tc>
@@ -16589,364 +16410,7 @@
                 <w:sz w:val="24"/>
                 <w:szCs w:val="24"/>
               </w:rPr>
-              <w:t>This describe the process that allows user to exit tour and load main menu</w:t>
-            </w:r>
-          </w:p>
-        </w:tc>
-      </w:tr>
-      <w:tr>
-        <w:tblPrEx>
-          <w:tblBorders>
-            <w:top w:val="single" w:color="auto" w:sz="4" w:space="0"/>
-            <w:left w:val="single" w:color="auto" w:sz="4" w:space="0"/>
-            <w:bottom w:val="single" w:color="auto" w:sz="4" w:space="0"/>
-            <w:right w:val="single" w:color="auto" w:sz="4" w:space="0"/>
-            <w:insideH w:val="single" w:color="auto" w:sz="4" w:space="0"/>
-            <w:insideV w:val="single" w:color="auto" w:sz="4" w:space="0"/>
-          </w:tblBorders>
-          <w:tblLayout w:type="fixed"/>
-          <w:tblCellMar>
-            <w:top w:w="0" w:type="dxa"/>
-            <w:left w:w="108" w:type="dxa"/>
-            <w:bottom w:w="0" w:type="dxa"/>
-            <w:right w:w="108" w:type="dxa"/>
-          </w:tblCellMar>
-        </w:tblPrEx>
-        <w:tc>
-          <w:tcPr>
-            <w:tcW w:w="4513" w:type="dxa"/>
-          </w:tcPr>
-          <w:p>
-            <w:pPr>
-              <w:autoSpaceDE w:val="0"/>
-              <w:autoSpaceDN w:val="0"/>
-              <w:adjustRightInd w:val="0"/>
-              <w:spacing w:after="0" w:line="240" w:lineRule="auto"/>
-              <w:rPr>
-                <w:rFonts w:ascii="Calibri" w:hAnsi="Calibri" w:cs="Calibri"/>
-                <w:color w:val="000000"/>
-                <w:sz w:val="24"/>
-                <w:szCs w:val="24"/>
-              </w:rPr>
-            </w:pPr>
-            <w:r>
-              <w:rPr>
-                <w:rFonts w:ascii="Calibri" w:hAnsi="Calibri" w:cs="Calibri"/>
-                <w:color w:val="000000"/>
-                <w:sz w:val="24"/>
-                <w:szCs w:val="24"/>
-                <w:lang w:val="en"/>
-              </w:rPr>
-              <w:t>Precondition</w:t>
-            </w:r>
-            <w:r>
-              <w:rPr>
-                <w:rFonts w:ascii="Calibri" w:hAnsi="Calibri" w:cs="Calibri"/>
-                <w:color w:val="000000"/>
-                <w:sz w:val="24"/>
-                <w:szCs w:val="24"/>
-              </w:rPr>
-              <w:t xml:space="preserve"> </w:t>
-            </w:r>
-          </w:p>
-        </w:tc>
-        <w:tc>
-          <w:tcPr>
-            <w:tcW w:w="4504" w:type="dxa"/>
-          </w:tcPr>
-          <w:p>
-            <w:pPr>
-              <w:autoSpaceDE w:val="0"/>
-              <w:autoSpaceDN w:val="0"/>
-              <w:adjustRightInd w:val="0"/>
-              <w:spacing w:after="0" w:line="240" w:lineRule="auto"/>
-              <w:rPr>
-                <w:rFonts w:ascii="Calibri" w:hAnsi="Calibri" w:cs="Calibri"/>
-                <w:color w:val="000000"/>
-                <w:sz w:val="24"/>
-                <w:szCs w:val="24"/>
-              </w:rPr>
-            </w:pPr>
-            <w:r>
-              <w:rPr>
-                <w:rFonts w:ascii="Calibri" w:hAnsi="Calibri" w:cs="Calibri"/>
-                <w:color w:val="000000"/>
-                <w:sz w:val="24"/>
-                <w:szCs w:val="24"/>
-                <w:lang w:val="en"/>
-              </w:rPr>
-              <w:t>Application launched and user must be in-tour</w:t>
-            </w:r>
-          </w:p>
-        </w:tc>
-      </w:tr>
-      <w:tr>
-        <w:tblPrEx>
-          <w:tblBorders>
-            <w:top w:val="single" w:color="auto" w:sz="4" w:space="0"/>
-            <w:left w:val="single" w:color="auto" w:sz="4" w:space="0"/>
-            <w:bottom w:val="single" w:color="auto" w:sz="4" w:space="0"/>
-            <w:right w:val="single" w:color="auto" w:sz="4" w:space="0"/>
-            <w:insideH w:val="single" w:color="auto" w:sz="4" w:space="0"/>
-            <w:insideV w:val="single" w:color="auto" w:sz="4" w:space="0"/>
-          </w:tblBorders>
-          <w:tblLayout w:type="fixed"/>
-          <w:tblCellMar>
-            <w:top w:w="0" w:type="dxa"/>
-            <w:left w:w="108" w:type="dxa"/>
-            <w:bottom w:w="0" w:type="dxa"/>
-            <w:right w:w="108" w:type="dxa"/>
-          </w:tblCellMar>
-        </w:tblPrEx>
-        <w:tc>
-          <w:tcPr>
-            <w:tcW w:w="4513" w:type="dxa"/>
-          </w:tcPr>
-          <w:p>
-            <w:pPr>
-              <w:autoSpaceDE w:val="0"/>
-              <w:autoSpaceDN w:val="0"/>
-              <w:adjustRightInd w:val="0"/>
-              <w:spacing w:after="0" w:line="240" w:lineRule="auto"/>
-              <w:rPr>
-                <w:rFonts w:ascii="Calibri" w:hAnsi="Calibri" w:cs="Calibri"/>
-                <w:color w:val="000000"/>
-                <w:sz w:val="24"/>
-                <w:szCs w:val="24"/>
-                <w:lang w:val="en"/>
-              </w:rPr>
-            </w:pPr>
-            <w:r>
-              <w:rPr>
-                <w:rFonts w:ascii="Calibri" w:hAnsi="Calibri" w:cs="Calibri"/>
-                <w:color w:val="000000"/>
-                <w:sz w:val="24"/>
-                <w:szCs w:val="24"/>
-                <w:lang w:val="en"/>
-              </w:rPr>
-              <w:t>Input</w:t>
-            </w:r>
-          </w:p>
-        </w:tc>
-        <w:tc>
-          <w:tcPr>
-            <w:tcW w:w="4504" w:type="dxa"/>
-          </w:tcPr>
-          <w:p>
-            <w:pPr>
-              <w:autoSpaceDE w:val="0"/>
-              <w:autoSpaceDN w:val="0"/>
-              <w:adjustRightInd w:val="0"/>
-              <w:spacing w:after="0" w:line="240" w:lineRule="auto"/>
-              <w:rPr>
-                <w:rFonts w:ascii="Calibri" w:hAnsi="Calibri" w:cs="Calibri"/>
-                <w:color w:val="000000"/>
-                <w:sz w:val="24"/>
-                <w:szCs w:val="24"/>
-                <w:lang w:val="en"/>
-              </w:rPr>
-            </w:pPr>
-            <w:r>
-              <w:rPr>
-                <w:rFonts w:ascii="Calibri" w:hAnsi="Calibri" w:cs="Calibri"/>
-                <w:color w:val="000000"/>
-                <w:sz w:val="24"/>
-                <w:szCs w:val="24"/>
-                <w:lang w:val="en"/>
-              </w:rPr>
-              <w:t>Button A</w:t>
-            </w:r>
-          </w:p>
-        </w:tc>
-      </w:tr>
-      <w:tr>
-        <w:tblPrEx>
-          <w:tblBorders>
-            <w:top w:val="single" w:color="auto" w:sz="4" w:space="0"/>
-            <w:left w:val="single" w:color="auto" w:sz="4" w:space="0"/>
-            <w:bottom w:val="single" w:color="auto" w:sz="4" w:space="0"/>
-            <w:right w:val="single" w:color="auto" w:sz="4" w:space="0"/>
-            <w:insideH w:val="single" w:color="auto" w:sz="4" w:space="0"/>
-            <w:insideV w:val="single" w:color="auto" w:sz="4" w:space="0"/>
-          </w:tblBorders>
-          <w:tblLayout w:type="fixed"/>
-          <w:tblCellMar>
-            <w:top w:w="0" w:type="dxa"/>
-            <w:left w:w="108" w:type="dxa"/>
-            <w:bottom w:w="0" w:type="dxa"/>
-            <w:right w:w="108" w:type="dxa"/>
-          </w:tblCellMar>
-        </w:tblPrEx>
-        <w:tc>
-          <w:tcPr>
-            <w:tcW w:w="4513" w:type="dxa"/>
-          </w:tcPr>
-          <w:p>
-            <w:pPr>
-              <w:autoSpaceDE w:val="0"/>
-              <w:autoSpaceDN w:val="0"/>
-              <w:adjustRightInd w:val="0"/>
-              <w:spacing w:after="0" w:line="240" w:lineRule="auto"/>
-              <w:rPr>
-                <w:rFonts w:ascii="Calibri" w:hAnsi="Calibri" w:cs="Calibri"/>
-                <w:color w:val="000000"/>
-                <w:sz w:val="24"/>
-                <w:szCs w:val="24"/>
-              </w:rPr>
-            </w:pPr>
-            <w:r>
-              <w:rPr>
-                <w:rFonts w:ascii="Calibri" w:hAnsi="Calibri" w:cs="Calibri"/>
-                <w:color w:val="000000"/>
-                <w:sz w:val="24"/>
-                <w:szCs w:val="24"/>
-              </w:rPr>
-              <w:t>Flow of Events</w:t>
-            </w:r>
-          </w:p>
-        </w:tc>
-        <w:tc>
-          <w:tcPr>
-            <w:tcW w:w="4504" w:type="dxa"/>
-          </w:tcPr>
-          <w:p>
-            <w:pPr>
-              <w:numPr>
-                <w:ilvl w:val="0"/>
-                <w:numId w:val="18"/>
-              </w:numPr>
-              <w:autoSpaceDE w:val="0"/>
-              <w:autoSpaceDN w:val="0"/>
-              <w:adjustRightInd w:val="0"/>
-              <w:spacing w:after="0" w:line="240" w:lineRule="auto"/>
-              <w:rPr>
-                <w:rFonts w:ascii="Calibri" w:hAnsi="Calibri" w:cs="Calibri"/>
-                <w:color w:val="000000"/>
-                <w:sz w:val="24"/>
-                <w:szCs w:val="24"/>
-                <w:lang w:val="en"/>
-              </w:rPr>
-            </w:pPr>
-            <w:r>
-              <w:rPr>
-                <w:rFonts w:ascii="Calibri" w:hAnsi="Calibri" w:cs="Calibri"/>
-                <w:color w:val="000000"/>
-                <w:sz w:val="24"/>
-                <w:szCs w:val="24"/>
-                <w:lang w:val="en"/>
-              </w:rPr>
-              <w:t>Application loaded</w:t>
-            </w:r>
-          </w:p>
-          <w:p>
-            <w:pPr>
-              <w:numPr>
-                <w:ilvl w:val="0"/>
-                <w:numId w:val="18"/>
-              </w:numPr>
-              <w:autoSpaceDE w:val="0"/>
-              <w:autoSpaceDN w:val="0"/>
-              <w:adjustRightInd w:val="0"/>
-              <w:spacing w:after="0" w:line="240" w:lineRule="auto"/>
-              <w:rPr>
-                <w:rFonts w:ascii="Calibri" w:hAnsi="Calibri" w:cs="Calibri"/>
-                <w:color w:val="000000"/>
-                <w:sz w:val="24"/>
-                <w:szCs w:val="24"/>
-                <w:lang w:val="en"/>
-              </w:rPr>
-            </w:pPr>
-            <w:r>
-              <w:rPr>
-                <w:rFonts w:ascii="Calibri" w:hAnsi="Calibri" w:cs="Calibri"/>
-                <w:color w:val="000000"/>
-                <w:sz w:val="24"/>
-                <w:szCs w:val="24"/>
-                <w:lang w:val="en"/>
-              </w:rPr>
-              <w:t>Main Menu loaded</w:t>
-            </w:r>
-          </w:p>
-          <w:p>
-            <w:pPr>
-              <w:numPr>
-                <w:ilvl w:val="0"/>
-                <w:numId w:val="18"/>
-              </w:numPr>
-              <w:autoSpaceDE w:val="0"/>
-              <w:autoSpaceDN w:val="0"/>
-              <w:adjustRightInd w:val="0"/>
-              <w:spacing w:after="0" w:line="240" w:lineRule="auto"/>
-              <w:rPr>
-                <w:rFonts w:ascii="Calibri" w:hAnsi="Calibri" w:cs="Calibri"/>
-                <w:color w:val="000000"/>
-                <w:sz w:val="24"/>
-                <w:szCs w:val="24"/>
-                <w:lang w:val="en"/>
-              </w:rPr>
-            </w:pPr>
-            <w:r>
-              <w:rPr>
-                <w:rFonts w:ascii="Calibri" w:hAnsi="Calibri" w:cs="Calibri"/>
-                <w:color w:val="000000"/>
-                <w:sz w:val="24"/>
-                <w:szCs w:val="24"/>
-                <w:lang w:val="en"/>
-              </w:rPr>
-              <w:t xml:space="preserve">User looks at Start Tour button for 0.02 seconds </w:t>
-            </w:r>
-          </w:p>
-          <w:p>
-            <w:pPr>
-              <w:autoSpaceDE w:val="0"/>
-              <w:autoSpaceDN w:val="0"/>
-              <w:adjustRightInd w:val="0"/>
-              <w:spacing w:after="0" w:line="240" w:lineRule="auto"/>
-              <w:rPr>
-                <w:rFonts w:ascii="Calibri" w:hAnsi="Calibri" w:cs="Calibri"/>
-                <w:color w:val="000000"/>
-                <w:sz w:val="24"/>
-                <w:szCs w:val="24"/>
-                <w:lang w:val="en"/>
-              </w:rPr>
-            </w:pPr>
-            <w:r>
-              <w:rPr>
-                <w:rFonts w:ascii="Calibri" w:hAnsi="Calibri" w:cs="Calibri"/>
-                <w:color w:val="000000"/>
-                <w:sz w:val="24"/>
-                <w:szCs w:val="24"/>
-              </w:rPr>
-              <w:t xml:space="preserve">User press </w:t>
-            </w:r>
-            <w:r>
-              <w:rPr>
-                <w:rFonts w:ascii="Calibri" w:hAnsi="Calibri" w:cs="Calibri"/>
-                <w:color w:val="000000"/>
-                <w:sz w:val="24"/>
-                <w:szCs w:val="24"/>
-                <w:lang w:val="en"/>
-              </w:rPr>
-              <w:t xml:space="preserve">A </w:t>
-            </w:r>
-            <w:r>
-              <w:rPr>
-                <w:rFonts w:ascii="Calibri" w:hAnsi="Calibri" w:cs="Calibri"/>
-                <w:color w:val="000000"/>
-                <w:sz w:val="24"/>
-                <w:szCs w:val="24"/>
-              </w:rPr>
-              <w:t xml:space="preserve">button </w:t>
-            </w:r>
-            <w:r>
-              <w:rPr>
-                <w:rFonts w:ascii="Calibri" w:hAnsi="Calibri" w:cs="Calibri"/>
-                <w:color w:val="000000"/>
-                <w:sz w:val="24"/>
-                <w:szCs w:val="24"/>
-                <w:lang w:val="en"/>
-              </w:rPr>
-              <w:t>for exit to Main Menu</w:t>
+              <w:t>Exit to Main Menu</w:t>
             </w:r>
           </w:p>
         </w:tc>
@@ -16987,7 +16451,7 @@
                 <w:sz w:val="24"/>
                 <w:szCs w:val="24"/>
               </w:rPr>
-              <w:t>Post-Condition</w:t>
+              <w:t>Actor</w:t>
             </w:r>
           </w:p>
         </w:tc>
@@ -17015,7 +16479,7 @@
                 <w:sz w:val="24"/>
                 <w:szCs w:val="24"/>
               </w:rPr>
-              <w:t>The application will exit tour and load main menu</w:t>
+              <w:t>User</w:t>
             </w:r>
           </w:p>
         </w:tc>
@@ -17031,12 +16495,6 @@
             <w:insideV w:val="single" w:color="auto" w:sz="4" w:space="0"/>
           </w:tblBorders>
           <w:tblLayout w:type="fixed"/>
-          <w:tblCellMar>
-            <w:top w:w="0" w:type="dxa"/>
-            <w:left w:w="108" w:type="dxa"/>
-            <w:bottom w:w="0" w:type="dxa"/>
-            <w:right w:w="108" w:type="dxa"/>
-          </w:tblCellMar>
         </w:tblPrEx>
         <w:tc>
           <w:tcPr>
@@ -17062,7 +16520,7 @@
                 <w:sz w:val="24"/>
                 <w:szCs w:val="24"/>
               </w:rPr>
-              <w:t>Alternative Flow</w:t>
+              <w:t>Description</w:t>
             </w:r>
           </w:p>
         </w:tc>
@@ -17090,7 +16548,7 @@
                 <w:sz w:val="24"/>
                 <w:szCs w:val="24"/>
               </w:rPr>
-              <w:t>-</w:t>
+              <w:t>This describe the process that allows user to exit tour and load main menu</w:t>
             </w:r>
           </w:p>
         </w:tc>
@@ -17106,12 +16564,483 @@
             <w:insideV w:val="single" w:color="auto" w:sz="4" w:space="0"/>
           </w:tblBorders>
           <w:tblLayout w:type="fixed"/>
-          <w:tblCellMar>
-            <w:top w:w="0" w:type="dxa"/>
-            <w:left w:w="108" w:type="dxa"/>
-            <w:bottom w:w="0" w:type="dxa"/>
-            <w:right w:w="108" w:type="dxa"/>
-          </w:tblCellMar>
+        </w:tblPrEx>
+        <w:tc>
+          <w:tcPr>
+            <w:tcW w:w="4513" w:type="dxa"/>
+          </w:tcPr>
+          <w:p>
+            <w:pPr>
+              <w:autoSpaceDE w:val="0"/>
+              <w:autoSpaceDN w:val="0"/>
+              <w:adjustRightInd w:val="0"/>
+              <w:spacing w:after="0" w:line="240" w:lineRule="auto"/>
+              <w:rPr>
+                <w:rFonts w:ascii="Calibri" w:hAnsi="Calibri" w:cs="Calibri"/>
+                <w:color w:val="000000"/>
+                <w:sz w:val="24"/>
+                <w:szCs w:val="24"/>
+              </w:rPr>
+            </w:pPr>
+            <w:r>
+              <w:rPr>
+                <w:rFonts w:ascii="Calibri" w:hAnsi="Calibri" w:cs="Calibri"/>
+                <w:color w:val="000000"/>
+                <w:sz w:val="24"/>
+                <w:szCs w:val="24"/>
+                <w:lang w:val="en"/>
+              </w:rPr>
+              <w:t>Precondition</w:t>
+            </w:r>
+            <w:r>
+              <w:rPr>
+                <w:rFonts w:ascii="Calibri" w:hAnsi="Calibri" w:cs="Calibri"/>
+                <w:color w:val="000000"/>
+                <w:sz w:val="24"/>
+                <w:szCs w:val="24"/>
+              </w:rPr>
+              <w:t xml:space="preserve"> </w:t>
+            </w:r>
+          </w:p>
+        </w:tc>
+        <w:tc>
+          <w:tcPr>
+            <w:tcW w:w="4504" w:type="dxa"/>
+          </w:tcPr>
+          <w:p>
+            <w:pPr>
+              <w:autoSpaceDE w:val="0"/>
+              <w:autoSpaceDN w:val="0"/>
+              <w:adjustRightInd w:val="0"/>
+              <w:spacing w:after="0" w:line="240" w:lineRule="auto"/>
+              <w:rPr>
+                <w:rFonts w:ascii="Calibri" w:hAnsi="Calibri" w:cs="Calibri"/>
+                <w:color w:val="000000"/>
+                <w:sz w:val="24"/>
+                <w:szCs w:val="24"/>
+              </w:rPr>
+            </w:pPr>
+            <w:r>
+              <w:rPr>
+                <w:rFonts w:ascii="Calibri" w:hAnsi="Calibri" w:cs="Calibri"/>
+                <w:color w:val="000000"/>
+                <w:sz w:val="24"/>
+                <w:szCs w:val="24"/>
+                <w:lang w:val="en"/>
+              </w:rPr>
+              <w:t>Application launched and user must be in-tour</w:t>
+            </w:r>
+          </w:p>
+        </w:tc>
+      </w:tr>
+      <w:tr>
+        <w:tblPrEx>
+          <w:tblBorders>
+            <w:top w:val="single" w:color="auto" w:sz="4" w:space="0"/>
+            <w:left w:val="single" w:color="auto" w:sz="4" w:space="0"/>
+            <w:bottom w:val="single" w:color="auto" w:sz="4" w:space="0"/>
+            <w:right w:val="single" w:color="auto" w:sz="4" w:space="0"/>
+            <w:insideH w:val="single" w:color="auto" w:sz="4" w:space="0"/>
+            <w:insideV w:val="single" w:color="auto" w:sz="4" w:space="0"/>
+          </w:tblBorders>
+          <w:tblLayout w:type="fixed"/>
+        </w:tblPrEx>
+        <w:tc>
+          <w:tcPr>
+            <w:tcW w:w="4513" w:type="dxa"/>
+          </w:tcPr>
+          <w:p>
+            <w:pPr>
+              <w:autoSpaceDE w:val="0"/>
+              <w:autoSpaceDN w:val="0"/>
+              <w:adjustRightInd w:val="0"/>
+              <w:spacing w:after="0" w:line="240" w:lineRule="auto"/>
+              <w:rPr>
+                <w:rFonts w:ascii="Calibri" w:hAnsi="Calibri" w:cs="Calibri"/>
+                <w:color w:val="000000"/>
+                <w:sz w:val="24"/>
+                <w:szCs w:val="24"/>
+                <w:lang w:val="en"/>
+              </w:rPr>
+            </w:pPr>
+            <w:r>
+              <w:rPr>
+                <w:rFonts w:ascii="Calibri" w:hAnsi="Calibri" w:cs="Calibri"/>
+                <w:color w:val="000000"/>
+                <w:sz w:val="24"/>
+                <w:szCs w:val="24"/>
+                <w:lang w:val="en"/>
+              </w:rPr>
+              <w:t>Input</w:t>
+            </w:r>
+          </w:p>
+        </w:tc>
+        <w:tc>
+          <w:tcPr>
+            <w:tcW w:w="4504" w:type="dxa"/>
+          </w:tcPr>
+          <w:p>
+            <w:pPr>
+              <w:autoSpaceDE w:val="0"/>
+              <w:autoSpaceDN w:val="0"/>
+              <w:adjustRightInd w:val="0"/>
+              <w:spacing w:after="0" w:line="240" w:lineRule="auto"/>
+              <w:rPr>
+                <w:rFonts w:ascii="Calibri" w:hAnsi="Calibri" w:cs="Calibri"/>
+                <w:color w:val="000000"/>
+                <w:sz w:val="24"/>
+                <w:szCs w:val="24"/>
+                <w:lang w:val="en"/>
+              </w:rPr>
+            </w:pPr>
+            <w:r>
+              <w:rPr>
+                <w:rFonts w:ascii="Calibri" w:hAnsi="Calibri" w:cs="Calibri"/>
+                <w:color w:val="000000"/>
+                <w:sz w:val="24"/>
+                <w:szCs w:val="24"/>
+                <w:lang w:val="en"/>
+              </w:rPr>
+              <w:t>Button A</w:t>
+            </w:r>
+          </w:p>
+        </w:tc>
+      </w:tr>
+      <w:tr>
+        <w:tblPrEx>
+          <w:tblBorders>
+            <w:top w:val="single" w:color="auto" w:sz="4" w:space="0"/>
+            <w:left w:val="single" w:color="auto" w:sz="4" w:space="0"/>
+            <w:bottom w:val="single" w:color="auto" w:sz="4" w:space="0"/>
+            <w:right w:val="single" w:color="auto" w:sz="4" w:space="0"/>
+            <w:insideH w:val="single" w:color="auto" w:sz="4" w:space="0"/>
+            <w:insideV w:val="single" w:color="auto" w:sz="4" w:space="0"/>
+          </w:tblBorders>
+          <w:tblLayout w:type="fixed"/>
+        </w:tblPrEx>
+        <w:tc>
+          <w:tcPr>
+            <w:tcW w:w="4513" w:type="dxa"/>
+          </w:tcPr>
+          <w:p>
+            <w:pPr>
+              <w:autoSpaceDE w:val="0"/>
+              <w:autoSpaceDN w:val="0"/>
+              <w:adjustRightInd w:val="0"/>
+              <w:spacing w:after="0" w:line="240" w:lineRule="auto"/>
+              <w:rPr>
+                <w:rFonts w:ascii="Calibri" w:hAnsi="Calibri" w:cs="Calibri"/>
+                <w:color w:val="000000"/>
+                <w:sz w:val="24"/>
+                <w:szCs w:val="24"/>
+              </w:rPr>
+            </w:pPr>
+            <w:r>
+              <w:rPr>
+                <w:rFonts w:ascii="Calibri" w:hAnsi="Calibri" w:cs="Calibri"/>
+                <w:color w:val="000000"/>
+                <w:sz w:val="24"/>
+                <w:szCs w:val="24"/>
+              </w:rPr>
+              <w:t>Flow of Events</w:t>
+            </w:r>
+          </w:p>
+        </w:tc>
+        <w:tc>
+          <w:tcPr>
+            <w:tcW w:w="4504" w:type="dxa"/>
+          </w:tcPr>
+          <w:p>
+            <w:pPr>
+              <w:numPr>
+                <w:ilvl w:val="0"/>
+                <w:numId w:val="18"/>
+              </w:numPr>
+              <w:autoSpaceDE w:val="0"/>
+              <w:autoSpaceDN w:val="0"/>
+              <w:adjustRightInd w:val="0"/>
+              <w:spacing w:after="0" w:line="240" w:lineRule="auto"/>
+              <w:rPr>
+                <w:rFonts w:ascii="Calibri" w:hAnsi="Calibri" w:cs="Calibri"/>
+                <w:color w:val="000000"/>
+                <w:sz w:val="24"/>
+                <w:szCs w:val="24"/>
+                <w:lang w:val="en"/>
+              </w:rPr>
+            </w:pPr>
+            <w:r>
+              <w:rPr>
+                <w:rFonts w:ascii="Calibri" w:hAnsi="Calibri" w:cs="Calibri"/>
+                <w:color w:val="000000"/>
+                <w:sz w:val="24"/>
+                <w:szCs w:val="24"/>
+                <w:lang w:val="en"/>
+              </w:rPr>
+              <w:t>Application loaded</w:t>
+            </w:r>
+          </w:p>
+          <w:p>
+            <w:pPr>
+              <w:numPr>
+                <w:ilvl w:val="0"/>
+                <w:numId w:val="18"/>
+              </w:numPr>
+              <w:autoSpaceDE w:val="0"/>
+              <w:autoSpaceDN w:val="0"/>
+              <w:adjustRightInd w:val="0"/>
+              <w:spacing w:after="0" w:line="240" w:lineRule="auto"/>
+              <w:rPr>
+                <w:rFonts w:ascii="Calibri" w:hAnsi="Calibri" w:cs="Calibri"/>
+                <w:color w:val="000000"/>
+                <w:sz w:val="24"/>
+                <w:szCs w:val="24"/>
+                <w:lang w:val="en"/>
+              </w:rPr>
+            </w:pPr>
+            <w:r>
+              <w:rPr>
+                <w:rFonts w:ascii="Calibri" w:hAnsi="Calibri" w:cs="Calibri"/>
+                <w:color w:val="000000"/>
+                <w:sz w:val="24"/>
+                <w:szCs w:val="24"/>
+                <w:lang w:val="en"/>
+              </w:rPr>
+              <w:t>Main Menu loaded</w:t>
+            </w:r>
+          </w:p>
+          <w:p>
+            <w:pPr>
+              <w:numPr>
+                <w:ilvl w:val="0"/>
+                <w:numId w:val="18"/>
+              </w:numPr>
+              <w:autoSpaceDE w:val="0"/>
+              <w:autoSpaceDN w:val="0"/>
+              <w:adjustRightInd w:val="0"/>
+              <w:spacing w:after="0" w:line="240" w:lineRule="auto"/>
+              <w:rPr>
+                <w:rFonts w:ascii="Calibri" w:hAnsi="Calibri" w:cs="Calibri"/>
+                <w:color w:val="000000"/>
+                <w:sz w:val="24"/>
+                <w:szCs w:val="24"/>
+                <w:lang w:val="en"/>
+              </w:rPr>
+            </w:pPr>
+            <w:r>
+              <w:rPr>
+                <w:rFonts w:ascii="Calibri" w:hAnsi="Calibri" w:cs="Calibri"/>
+                <w:color w:val="000000"/>
+                <w:sz w:val="24"/>
+                <w:szCs w:val="24"/>
+                <w:lang w:val="en"/>
+              </w:rPr>
+              <w:t xml:space="preserve">User looks at Start Tour button for 0.02 seconds </w:t>
+            </w:r>
+          </w:p>
+          <w:p>
+            <w:pPr>
+              <w:autoSpaceDE w:val="0"/>
+              <w:autoSpaceDN w:val="0"/>
+              <w:adjustRightInd w:val="0"/>
+              <w:spacing w:after="0" w:line="240" w:lineRule="auto"/>
+              <w:rPr>
+                <w:rFonts w:ascii="Calibri" w:hAnsi="Calibri" w:cs="Calibri"/>
+                <w:color w:val="000000"/>
+                <w:sz w:val="24"/>
+                <w:szCs w:val="24"/>
+                <w:lang w:val="en"/>
+              </w:rPr>
+            </w:pPr>
+            <w:r>
+              <w:rPr>
+                <w:rFonts w:ascii="Calibri" w:hAnsi="Calibri" w:cs="Calibri"/>
+                <w:color w:val="000000"/>
+                <w:sz w:val="24"/>
+                <w:szCs w:val="24"/>
+              </w:rPr>
+              <w:t xml:space="preserve">User press </w:t>
+            </w:r>
+            <w:r>
+              <w:rPr>
+                <w:rFonts w:ascii="Calibri" w:hAnsi="Calibri" w:cs="Calibri"/>
+                <w:color w:val="000000"/>
+                <w:sz w:val="24"/>
+                <w:szCs w:val="24"/>
+                <w:lang w:val="en"/>
+              </w:rPr>
+              <w:t xml:space="preserve">A </w:t>
+            </w:r>
+            <w:r>
+              <w:rPr>
+                <w:rFonts w:ascii="Calibri" w:hAnsi="Calibri" w:cs="Calibri"/>
+                <w:color w:val="000000"/>
+                <w:sz w:val="24"/>
+                <w:szCs w:val="24"/>
+              </w:rPr>
+              <w:t xml:space="preserve">button </w:t>
+            </w:r>
+            <w:r>
+              <w:rPr>
+                <w:rFonts w:ascii="Calibri" w:hAnsi="Calibri" w:cs="Calibri"/>
+                <w:color w:val="000000"/>
+                <w:sz w:val="24"/>
+                <w:szCs w:val="24"/>
+                <w:lang w:val="en"/>
+              </w:rPr>
+              <w:t>for exit to Main Menu</w:t>
+            </w:r>
+          </w:p>
+        </w:tc>
+      </w:tr>
+      <w:tr>
+        <w:tblPrEx>
+          <w:tblBorders>
+            <w:top w:val="single" w:color="auto" w:sz="4" w:space="0"/>
+            <w:left w:val="single" w:color="auto" w:sz="4" w:space="0"/>
+            <w:bottom w:val="single" w:color="auto" w:sz="4" w:space="0"/>
+            <w:right w:val="single" w:color="auto" w:sz="4" w:space="0"/>
+            <w:insideH w:val="single" w:color="auto" w:sz="4" w:space="0"/>
+            <w:insideV w:val="single" w:color="auto" w:sz="4" w:space="0"/>
+          </w:tblBorders>
+          <w:tblLayout w:type="fixed"/>
+        </w:tblPrEx>
+        <w:tc>
+          <w:tcPr>
+            <w:tcW w:w="4513" w:type="dxa"/>
+          </w:tcPr>
+          <w:p>
+            <w:pPr>
+              <w:autoSpaceDE w:val="0"/>
+              <w:autoSpaceDN w:val="0"/>
+              <w:adjustRightInd w:val="0"/>
+              <w:spacing w:after="0" w:line="240" w:lineRule="auto"/>
+              <w:rPr>
+                <w:rFonts w:ascii="Calibri" w:hAnsi="Calibri" w:cs="Calibri"/>
+                <w:color w:val="000000"/>
+                <w:sz w:val="24"/>
+                <w:szCs w:val="24"/>
+              </w:rPr>
+            </w:pPr>
+            <w:r>
+              <w:rPr>
+                <w:rFonts w:ascii="Calibri" w:hAnsi="Calibri" w:cs="Calibri"/>
+                <w:color w:val="000000"/>
+                <w:sz w:val="24"/>
+                <w:szCs w:val="24"/>
+              </w:rPr>
+              <w:t>Post-Condition</w:t>
+            </w:r>
+          </w:p>
+        </w:tc>
+        <w:tc>
+          <w:tcPr>
+            <w:tcW w:w="4504" w:type="dxa"/>
+          </w:tcPr>
+          <w:p>
+            <w:pPr>
+              <w:autoSpaceDE w:val="0"/>
+              <w:autoSpaceDN w:val="0"/>
+              <w:adjustRightInd w:val="0"/>
+              <w:spacing w:after="0" w:line="240" w:lineRule="auto"/>
+              <w:rPr>
+                <w:rFonts w:ascii="Calibri" w:hAnsi="Calibri" w:cs="Calibri"/>
+                <w:color w:val="000000"/>
+                <w:sz w:val="24"/>
+                <w:szCs w:val="24"/>
+              </w:rPr>
+            </w:pPr>
+            <w:r>
+              <w:rPr>
+                <w:rFonts w:ascii="Calibri" w:hAnsi="Calibri" w:cs="Calibri"/>
+                <w:color w:val="000000"/>
+                <w:sz w:val="24"/>
+                <w:szCs w:val="24"/>
+              </w:rPr>
+              <w:t>The application will exit tour and load main menu</w:t>
+            </w:r>
+          </w:p>
+        </w:tc>
+      </w:tr>
+      <w:tr>
+        <w:tblPrEx>
+          <w:tblBorders>
+            <w:top w:val="single" w:color="auto" w:sz="4" w:space="0"/>
+            <w:left w:val="single" w:color="auto" w:sz="4" w:space="0"/>
+            <w:bottom w:val="single" w:color="auto" w:sz="4" w:space="0"/>
+            <w:right w:val="single" w:color="auto" w:sz="4" w:space="0"/>
+            <w:insideH w:val="single" w:color="auto" w:sz="4" w:space="0"/>
+            <w:insideV w:val="single" w:color="auto" w:sz="4" w:space="0"/>
+          </w:tblBorders>
+          <w:tblLayout w:type="fixed"/>
+        </w:tblPrEx>
+        <w:tc>
+          <w:tcPr>
+            <w:tcW w:w="4513" w:type="dxa"/>
+          </w:tcPr>
+          <w:p>
+            <w:pPr>
+              <w:autoSpaceDE w:val="0"/>
+              <w:autoSpaceDN w:val="0"/>
+              <w:adjustRightInd w:val="0"/>
+              <w:spacing w:after="0" w:line="240" w:lineRule="auto"/>
+              <w:rPr>
+                <w:rFonts w:ascii="Calibri" w:hAnsi="Calibri" w:cs="Calibri"/>
+                <w:color w:val="000000"/>
+                <w:sz w:val="24"/>
+                <w:szCs w:val="24"/>
+              </w:rPr>
+            </w:pPr>
+            <w:r>
+              <w:rPr>
+                <w:rFonts w:ascii="Calibri" w:hAnsi="Calibri" w:cs="Calibri"/>
+                <w:color w:val="000000"/>
+                <w:sz w:val="24"/>
+                <w:szCs w:val="24"/>
+              </w:rPr>
+              <w:t>Alternative Flow</w:t>
+            </w:r>
+          </w:p>
+        </w:tc>
+        <w:tc>
+          <w:tcPr>
+            <w:tcW w:w="4504" w:type="dxa"/>
+          </w:tcPr>
+          <w:p>
+            <w:pPr>
+              <w:autoSpaceDE w:val="0"/>
+              <w:autoSpaceDN w:val="0"/>
+              <w:adjustRightInd w:val="0"/>
+              <w:spacing w:after="0" w:line="240" w:lineRule="auto"/>
+              <w:rPr>
+                <w:rFonts w:ascii="Calibri" w:hAnsi="Calibri" w:cs="Calibri"/>
+                <w:color w:val="000000"/>
+                <w:sz w:val="24"/>
+                <w:szCs w:val="24"/>
+              </w:rPr>
+            </w:pPr>
+            <w:r>
+              <w:rPr>
+                <w:rFonts w:ascii="Calibri" w:hAnsi="Calibri" w:cs="Calibri"/>
+                <w:color w:val="000000"/>
+                <w:sz w:val="24"/>
+                <w:szCs w:val="24"/>
+              </w:rPr>
+              <w:t>-</w:t>
+            </w:r>
+          </w:p>
+        </w:tc>
+      </w:tr>
+      <w:tr>
+        <w:tblPrEx>
+          <w:tblBorders>
+            <w:top w:val="single" w:color="auto" w:sz="4" w:space="0"/>
+            <w:left w:val="single" w:color="auto" w:sz="4" w:space="0"/>
+            <w:bottom w:val="single" w:color="auto" w:sz="4" w:space="0"/>
+            <w:right w:val="single" w:color="auto" w:sz="4" w:space="0"/>
+            <w:insideH w:val="single" w:color="auto" w:sz="4" w:space="0"/>
+            <w:insideV w:val="single" w:color="auto" w:sz="4" w:space="0"/>
+          </w:tblBorders>
+          <w:tblLayout w:type="fixed"/>
         </w:tblPrEx>
         <w:trPr>
           <w:trHeight w:val="368" w:hRule="atLeast"/>
@@ -17180,14 +17109,14 @@
         <w:pStyle w:val="8"/>
         <w:jc w:val="center"/>
       </w:pPr>
-      <w:bookmarkStart w:id="225" w:name="_Toc15285407"/>
-      <w:bookmarkStart w:id="226" w:name="_Toc15285605"/>
-      <w:bookmarkStart w:id="227" w:name="_Toc15285289"/>
-      <w:bookmarkStart w:id="228" w:name="_Toc258603033"/>
-      <w:bookmarkStart w:id="229" w:name="_Toc15285511"/>
-      <w:bookmarkStart w:id="230" w:name="_Toc1956944963"/>
-      <w:bookmarkStart w:id="231" w:name="_Toc1057478980"/>
-      <w:bookmarkStart w:id="232" w:name="_Toc841669312"/>
+      <w:bookmarkStart w:id="225" w:name="_Toc841669312"/>
+      <w:bookmarkStart w:id="226" w:name="_Toc1057478980"/>
+      <w:bookmarkStart w:id="227" w:name="_Toc1956944963"/>
+      <w:bookmarkStart w:id="228" w:name="_Toc15285511"/>
+      <w:bookmarkStart w:id="229" w:name="_Toc15285605"/>
+      <w:bookmarkStart w:id="230" w:name="_Toc258603033"/>
+      <w:bookmarkStart w:id="231" w:name="_Toc15285289"/>
+      <w:bookmarkStart w:id="232" w:name="_Toc15285407"/>
       <w:r>
         <w:t>Table 3.</w:t>
       </w:r>
@@ -17220,15 +17149,15 @@
           <w:szCs w:val="28"/>
         </w:rPr>
       </w:pPr>
-      <w:bookmarkStart w:id="233" w:name="_Toc19634895"/>
-      <w:bookmarkStart w:id="234" w:name="_Toc19634010"/>
-      <w:bookmarkStart w:id="235" w:name="_Toc1316926993"/>
-      <w:bookmarkStart w:id="236" w:name="_Toc771930941"/>
-      <w:bookmarkStart w:id="237" w:name="_Toc19635244"/>
-      <w:bookmarkStart w:id="238" w:name="_Toc1463961653"/>
-      <w:bookmarkStart w:id="239" w:name="_Toc306088222"/>
-      <w:bookmarkStart w:id="240" w:name="_Toc19635760"/>
-      <w:bookmarkStart w:id="241" w:name="_Toc19634232"/>
+      <w:bookmarkStart w:id="233" w:name="_Toc19634010"/>
+      <w:bookmarkStart w:id="234" w:name="_Toc1316926993"/>
+      <w:bookmarkStart w:id="235" w:name="_Toc19634895"/>
+      <w:bookmarkStart w:id="236" w:name="_Toc1463961653"/>
+      <w:bookmarkStart w:id="237" w:name="_Toc306088222"/>
+      <w:bookmarkStart w:id="238" w:name="_Toc19635760"/>
+      <w:bookmarkStart w:id="239" w:name="_Toc19634232"/>
+      <w:bookmarkStart w:id="240" w:name="_Toc19635244"/>
+      <w:bookmarkStart w:id="241" w:name="_Toc771930941"/>
       <w:r>
         <w:rPr>
           <w:b/>
@@ -17303,7 +17232,7 @@
                     </pic:cNvPicPr>
                   </pic:nvPicPr>
                   <pic:blipFill>
-                    <a:blip r:embed="rId15">
+                    <a:blip r:embed="rId17">
                       <a:extLst>
                         <a:ext uri="{28A0092B-C50C-407E-A947-70E740481C1C}">
                           <a14:useLocalDpi xmlns:a14="http://schemas.microsoft.com/office/drawing/2010/main" val="0"/>
@@ -17776,12 +17705,6 @@
               <w:tr>
                 <w:tblPrEx>
                   <w:tblLayout w:type="fixed"/>
-                  <w:tblCellMar>
-                    <w:top w:w="15" w:type="dxa"/>
-                    <w:left w:w="15" w:type="dxa"/>
-                    <w:bottom w:w="15" w:type="dxa"/>
-                    <w:right w:w="15" w:type="dxa"/>
-                  </w:tblCellMar>
                 </w:tblPrEx>
                 <w:trPr>
                   <w:tblCellSpacing w:w="15" w:type="dxa"/>
@@ -17971,6 +17894,31 @@
 </w:document>
 </file>
 
+<file path=word/endnotes.xml><?xml version="1.0" encoding="utf-8"?>
+<w:endnotes xmlns:wpc="http://schemas.microsoft.com/office/word/2010/wordprocessingCanvas" xmlns:mc="http://schemas.openxmlformats.org/markup-compatibility/2006" xmlns:o="urn:schemas-microsoft-com:office:office" xmlns:r="http://schemas.openxmlformats.org/officeDocument/2006/relationships" xmlns:m="http://schemas.openxmlformats.org/officeDocument/2006/math" xmlns:v="urn:schemas-microsoft-com:vml" xmlns:wp14="http://schemas.microsoft.com/office/word/2010/wordprocessingDrawing" xmlns:wp="http://schemas.openxmlformats.org/drawingml/2006/wordprocessingDrawing" xmlns:w="http://schemas.openxmlformats.org/wordprocessingml/2006/main" xmlns:w14="http://schemas.microsoft.com/office/word/2010/wordml" xmlns:w15="http://schemas.microsoft.com/office/word/2012/wordml" xmlns:w10="urn:schemas-microsoft-com:office:word" xmlns:wpg="http://schemas.microsoft.com/office/word/2010/wordprocessingGroup" xmlns:wpi="http://schemas.microsoft.com/office/word/2010/wordprocessingInk" xmlns:wne="http://schemas.microsoft.com/office/word/2006/wordml" xmlns:wps="http://schemas.microsoft.com/office/word/2010/wordprocessingShape" xmlns:wpsCustomData="http://www.wps.cn/officeDocument/2013/wpsCustomData" mc:Ignorable="w14 w15 wp14">
+  <w:endnote w:type="separator" w:id="0">
+    <w:p>
+      <w:pPr>
+        <w:spacing w:line="240" w:lineRule="auto"/>
+      </w:pPr>
+      <w:r>
+        <w:separator/>
+      </w:r>
+    </w:p>
+  </w:endnote>
+  <w:endnote w:type="continuationSeparator" w:id="1">
+    <w:p>
+      <w:pPr>
+        <w:spacing w:line="240" w:lineRule="auto"/>
+      </w:pPr>
+      <w:r>
+        <w:continuationSeparator/>
+      </w:r>
+    </w:p>
+  </w:endnote>
+</w:endnotes>
+</file>
+
 <file path=word/footer1.xml><?xml version="1.0" encoding="utf-8"?>
 <w:ftr xmlns:wpc="http://schemas.microsoft.com/office/word/2010/wordprocessingCanvas" xmlns:mc="http://schemas.openxmlformats.org/markup-compatibility/2006" xmlns:o="urn:schemas-microsoft-com:office:office" xmlns:r="http://schemas.openxmlformats.org/officeDocument/2006/relationships" xmlns:m="http://schemas.openxmlformats.org/officeDocument/2006/math" xmlns:v="urn:schemas-microsoft-com:vml" xmlns:wp14="http://schemas.microsoft.com/office/word/2010/wordprocessingDrawing" xmlns:wp="http://schemas.openxmlformats.org/drawingml/2006/wordprocessingDrawing" xmlns:w10="urn:schemas-microsoft-com:office:word" xmlns:w="http://schemas.openxmlformats.org/wordprocessingml/2006/main" xmlns:w14="http://schemas.microsoft.com/office/word/2010/wordml" xmlns:w15="http://schemas.microsoft.com/office/word/2012/wordml" xmlns:wpg="http://schemas.microsoft.com/office/word/2010/wordprocessingGroup" xmlns:wpi="http://schemas.microsoft.com/office/word/2010/wordprocessingInk" xmlns:wne="http://schemas.microsoft.com/office/word/2006/wordml" xmlns:wps="http://schemas.microsoft.com/office/word/2010/wordprocessingShape" xmlns:wpsCustomData="http://www.wps.cn/officeDocument/2013/wpsCustomData" mc:Ignorable="w14 w15 wp14">
   <w:sdt>
@@ -18007,6 +17955,31 @@
     </w:pPr>
   </w:p>
 </w:ftr>
+</file>
+
+<file path=word/footnotes.xml><?xml version="1.0" encoding="utf-8"?>
+<w:footnotes xmlns:wpc="http://schemas.microsoft.com/office/word/2010/wordprocessingCanvas" xmlns:mc="http://schemas.openxmlformats.org/markup-compatibility/2006" xmlns:o="urn:schemas-microsoft-com:office:office" xmlns:r="http://schemas.openxmlformats.org/officeDocument/2006/relationships" xmlns:m="http://schemas.openxmlformats.org/officeDocument/2006/math" xmlns:v="urn:schemas-microsoft-com:vml" xmlns:wp14="http://schemas.microsoft.com/office/word/2010/wordprocessingDrawing" xmlns:wp="http://schemas.openxmlformats.org/drawingml/2006/wordprocessingDrawing" xmlns:w="http://schemas.openxmlformats.org/wordprocessingml/2006/main" xmlns:w14="http://schemas.microsoft.com/office/word/2010/wordml" xmlns:w15="http://schemas.microsoft.com/office/word/2012/wordml" xmlns:w10="urn:schemas-microsoft-com:office:word" xmlns:wpg="http://schemas.microsoft.com/office/word/2010/wordprocessingGroup" xmlns:wpi="http://schemas.microsoft.com/office/word/2010/wordprocessingInk" xmlns:wne="http://schemas.microsoft.com/office/word/2006/wordml" xmlns:wps="http://schemas.microsoft.com/office/word/2010/wordprocessingShape" xmlns:wpsCustomData="http://www.wps.cn/officeDocument/2013/wpsCustomData" mc:Ignorable="w14 w15 wp14">
+  <w:footnote w:type="separator" w:id="0">
+    <w:p>
+      <w:pPr>
+        <w:spacing w:line="240" w:lineRule="auto"/>
+      </w:pPr>
+      <w:r>
+        <w:separator/>
+      </w:r>
+    </w:p>
+  </w:footnote>
+  <w:footnote w:type="continuationSeparator" w:id="1">
+    <w:p>
+      <w:pPr>
+        <w:spacing w:line="240" w:lineRule="auto"/>
+      </w:pPr>
+      <w:r>
+        <w:continuationSeparator/>
+      </w:r>
+    </w:p>
+  </w:footnote>
+</w:footnotes>
 </file>
 
 <file path=word/header1.xml><?xml version="1.0" encoding="utf-8"?>

</xml_diff>

<commit_message>
component diagram for editing later
</commit_message>
<xml_diff>
--- a/WATERCYCLE-VR.docx
+++ b/WATERCYCLE-VR.docx
@@ -761,27 +761,7 @@
           <w:lang w:val="en"/>
         </w:rPr>
         <w:lastRenderedPageBreak/>
-        <w:t xml:space="preserve">Table </w:t>
-      </w:r>
-      <w:proofErr w:type="gramStart"/>
-      <w:r>
-        <w:rPr>
-          <w:color w:val="2F5496" w:themeColor="accent1" w:themeShade="BF"/>
-          <w:sz w:val="32"/>
-          <w:szCs w:val="32"/>
-          <w:lang w:val="en"/>
-        </w:rPr>
-        <w:t>Of</w:t>
-      </w:r>
-      <w:proofErr w:type="gramEnd"/>
-      <w:r>
-        <w:rPr>
-          <w:color w:val="2F5496" w:themeColor="accent1" w:themeShade="BF"/>
-          <w:sz w:val="32"/>
-          <w:szCs w:val="32"/>
-          <w:lang w:val="en"/>
-        </w:rPr>
-        <w:t xml:space="preserve"> Content</w:t>
+        <w:t>Table Of Content</w:t>
       </w:r>
     </w:p>
     <w:p>
@@ -3085,39 +3065,7 @@
           <w:sz w:val="24"/>
           <w:szCs w:val="24"/>
         </w:rPr>
-        <w:t xml:space="preserve">Water cycle is a very important process and essential to all living organisms. It ensures that the water is available for all the creatures and it helps to regulate weather patterns on the planet [2].  A water cycle describes the continuous movement of the water on the surface of the earth. Its main stages are evaporation, transpiration, condensation and precipitation. In evaporation the water is transferred from the surface of earth to the atmosphere. The main sources of evaporation are the oceans, the rivers, the seas and the lakes. Transpiration is known as evaporation of water from the leaves of plants. After </w:t>
-      </w:r>
-      <w:proofErr w:type="gramStart"/>
-      <w:r>
-        <w:rPr>
-          <w:sz w:val="24"/>
-          <w:szCs w:val="24"/>
-        </w:rPr>
-        <w:t>rising up</w:t>
-      </w:r>
-      <w:proofErr w:type="gramEnd"/>
-      <w:r>
-        <w:rPr>
-          <w:sz w:val="24"/>
-          <w:szCs w:val="24"/>
-        </w:rPr>
-        <w:t xml:space="preserve">, the water vapor cools down and forms into tiny particles of water or ice because of the low temperature at high altitudes. When these tiny droplets combine together, they create a bigger droplet, the air then cannot hold any more </w:t>
-      </w:r>
-      <w:proofErr w:type="gramStart"/>
-      <w:r>
-        <w:rPr>
-          <w:sz w:val="24"/>
-          <w:szCs w:val="24"/>
-        </w:rPr>
-        <w:t>water</w:t>
-      </w:r>
-      <w:proofErr w:type="gramEnd"/>
-      <w:r>
-        <w:rPr>
-          <w:sz w:val="24"/>
-          <w:szCs w:val="24"/>
-        </w:rPr>
-        <w:t xml:space="preserve"> so it pours it down as rain, and this stage is called precipitation [3].</w:t>
+        <w:t>Water cycle is a very important process and essential to all living organisms. It ensures that the water is available for all the creatures and it helps to regulate weather patterns on the planet [2].  A water cycle describes the continuous movement of the water on the surface of the earth. Its main stages are evaporation, transpiration, condensation and precipitation. In evaporation the water is transferred from the surface of earth to the atmosphere. The main sources of evaporation are the oceans, the rivers, the seas and the lakes. Transpiration is known as evaporation of water from the leaves of plants. After rising up, the water vapor cools down and forms into tiny particles of water or ice because of the low temperature at high altitudes. When these tiny droplets combine together, they create a bigger droplet, the air then cannot hold any more water so it pours it down as rain, and this stage is called precipitation [3].</w:t>
       </w:r>
     </w:p>
     <w:p>
@@ -3364,29 +3312,18 @@
           <w:sz w:val="24"/>
           <w:szCs w:val="24"/>
         </w:rPr>
-        <w:t xml:space="preserve"> with different </w:t>
-      </w:r>
-      <w:proofErr w:type="gramStart"/>
+        <w:t xml:space="preserve"> with different mode</w:t>
+      </w:r>
       <w:r>
         <w:rPr>
           <w:rFonts w:ascii="Calibri" w:hAnsi="Calibri" w:cs="Calibri"/>
           <w:color w:val="000000"/>
           <w:sz w:val="24"/>
           <w:szCs w:val="24"/>
-        </w:rPr>
-        <w:t>mode</w:t>
-      </w:r>
-      <w:r>
-        <w:rPr>
-          <w:rFonts w:ascii="Calibri" w:hAnsi="Calibri" w:cs="Calibri"/>
-          <w:color w:val="000000"/>
-          <w:sz w:val="24"/>
-          <w:szCs w:val="24"/>
           <w:lang w:val="en"/>
         </w:rPr>
         <w:t>’s</w:t>
       </w:r>
-      <w:proofErr w:type="gramEnd"/>
       <w:r>
         <w:rPr>
           <w:rFonts w:ascii="Calibri" w:hAnsi="Calibri" w:cs="Calibri"/>
@@ -3722,14 +3659,27 @@
       <w:r>
         <w:t xml:space="preserve">Figure </w:t>
       </w:r>
-      <w:fldSimple w:instr=" SEQ Figure \* ARABIC ">
-        <w:r>
-          <w:rPr>
-            <w:noProof/>
-          </w:rPr>
-          <w:t>1</w:t>
-        </w:r>
-      </w:fldSimple>
+      <w:r>
+        <w:fldChar w:fldCharType="begin"/>
+      </w:r>
+      <w:r>
+        <w:instrText xml:space="preserve"> SEQ Figure \* ARABIC </w:instrText>
+      </w:r>
+      <w:r>
+        <w:fldChar w:fldCharType="separate"/>
+      </w:r>
+      <w:r>
+        <w:rPr>
+          <w:noProof/>
+        </w:rPr>
+        <w:t>1</w:t>
+      </w:r>
+      <w:r>
+        <w:rPr>
+          <w:noProof/>
+        </w:rPr>
+        <w:fldChar w:fldCharType="end"/>
+      </w:r>
       <w:r>
         <w:t>.1: Plan-Gantt Chart</w:t>
       </w:r>
@@ -4017,23 +3967,7 @@
           <w:sz w:val="24"/>
           <w:szCs w:val="24"/>
         </w:rPr>
-        <w:t xml:space="preserve">Below are some applications that are </w:t>
-      </w:r>
-      <w:proofErr w:type="gramStart"/>
-      <w:r>
-        <w:rPr>
-          <w:sz w:val="24"/>
-          <w:szCs w:val="24"/>
-        </w:rPr>
-        <w:t>similar to</w:t>
-      </w:r>
-      <w:proofErr w:type="gramEnd"/>
-      <w:r>
-        <w:rPr>
-          <w:sz w:val="24"/>
-          <w:szCs w:val="24"/>
-        </w:rPr>
-        <w:t xml:space="preserve"> our application and are meant to educate students: </w:t>
+        <w:t xml:space="preserve">Below are some applications that are similar to our application and are meant to educate students: </w:t>
       </w:r>
     </w:p>
     <w:p>
@@ -4069,6 +4003,7 @@
           </w:rPr>
           <w:id w:val="-275171792"/>
         </w:sdtPr>
+        <w:sdtEndPr/>
         <w:sdtContent>
           <w:r>
             <w:rPr>
@@ -4425,14 +4360,27 @@
                             <w:r>
                               <w:t xml:space="preserve">Figure </w:t>
                             </w:r>
-                            <w:fldSimple w:instr=" SEQ Figure \* ARABIC ">
-                              <w:r>
-                                <w:rPr>
-                                  <w:noProof/>
-                                </w:rPr>
-                                <w:t>2</w:t>
-                              </w:r>
-                            </w:fldSimple>
+                            <w:r>
+                              <w:fldChar w:fldCharType="begin"/>
+                            </w:r>
+                            <w:r>
+                              <w:instrText xml:space="preserve"> SEQ Figure \* ARABIC </w:instrText>
+                            </w:r>
+                            <w:r>
+                              <w:fldChar w:fldCharType="separate"/>
+                            </w:r>
+                            <w:r>
+                              <w:rPr>
+                                <w:noProof/>
+                              </w:rPr>
+                              <w:t>2</w:t>
+                            </w:r>
+                            <w:r>
+                              <w:rPr>
+                                <w:noProof/>
+                              </w:rPr>
+                              <w:fldChar w:fldCharType="end"/>
+                            </w:r>
                             <w:r>
                               <w:t>.1: Splash Sim app</w:t>
                             </w:r>
@@ -4471,14 +4419,27 @@
                       <w:r>
                         <w:t xml:space="preserve">Figure </w:t>
                       </w:r>
-                      <w:fldSimple w:instr=" SEQ Figure \* ARABIC ">
-                        <w:r>
-                          <w:rPr>
-                            <w:noProof/>
-                          </w:rPr>
-                          <w:t>2</w:t>
-                        </w:r>
-                      </w:fldSimple>
+                      <w:r>
+                        <w:fldChar w:fldCharType="begin"/>
+                      </w:r>
+                      <w:r>
+                        <w:instrText xml:space="preserve"> SEQ Figure \* ARABIC </w:instrText>
+                      </w:r>
+                      <w:r>
+                        <w:fldChar w:fldCharType="separate"/>
+                      </w:r>
+                      <w:r>
+                        <w:rPr>
+                          <w:noProof/>
+                        </w:rPr>
+                        <w:t>2</w:t>
+                      </w:r>
+                      <w:r>
+                        <w:rPr>
+                          <w:noProof/>
+                        </w:rPr>
+                        <w:fldChar w:fldCharType="end"/>
+                      </w:r>
                       <w:r>
                         <w:t>.1: Splash Sim app</w:t>
                       </w:r>
@@ -4634,6 +4595,7 @@
           </w:rPr>
           <w:id w:val="297036991"/>
         </w:sdtPr>
+        <w:sdtEndPr/>
         <w:sdtContent>
           <w:r>
             <w:rPr>
@@ -5138,6 +5100,7 @@
           </w:rPr>
           <w:id w:val="388466866"/>
         </w:sdtPr>
+        <w:sdtEndPr/>
         <w:sdtContent>
           <w:r>
             <w:rPr>
@@ -5602,6 +5565,7 @@
           </w:rPr>
           <w:id w:val="1641846468"/>
         </w:sdtPr>
+        <w:sdtEndPr/>
         <w:sdtContent>
           <w:r>
             <w:rPr>
@@ -7693,23 +7657,7 @@
           <w:sz w:val="24"/>
           <w:szCs w:val="24"/>
         </w:rPr>
-        <w:t xml:space="preserve">The table shows that our application is expected to be unique in some </w:t>
-      </w:r>
-      <w:proofErr w:type="gramStart"/>
-      <w:r>
-        <w:rPr>
-          <w:sz w:val="24"/>
-          <w:szCs w:val="24"/>
-        </w:rPr>
-        <w:t>aspects</w:t>
-      </w:r>
-      <w:proofErr w:type="gramEnd"/>
-      <w:r>
-        <w:rPr>
-          <w:sz w:val="24"/>
-          <w:szCs w:val="24"/>
-        </w:rPr>
-        <w:t>. We will be implementing the robot companion which is a robot guide within the app that guides the user throughout the tour. Another distinguished feature of the app is that it contains both a tour guide and a game, which are not available together in any other app. However, the features which are present in most of the applications are the Main menu, Animation, and phase explanatory text, which is basically a text that appears to the user as they go through the tour to explain them about every phase of the water cycle.</w:t>
+        <w:t>The table shows that our application is expected to be unique in some aspects. We will be implementing the robot companion which is a robot guide within the app that guides the user throughout the tour. Another distinguished feature of the app is that it contains both a tour guide and a game, which are not available together in any other app. However, the features which are present in most of the applications are the Main menu, Animation, and phase explanatory text, which is basically a text that appears to the user as they go through the tour to explain them about every phase of the water cycle.</w:t>
       </w:r>
     </w:p>
     <w:p>
@@ -9003,14 +8951,27 @@
                             <w:r>
                               <w:t xml:space="preserve">Figure </w:t>
                             </w:r>
-                            <w:fldSimple w:instr=" SEQ Figure \* ARABIC ">
-                              <w:r>
-                                <w:rPr>
-                                  <w:noProof/>
-                                </w:rPr>
-                                <w:t>3</w:t>
-                              </w:r>
-                            </w:fldSimple>
+                            <w:r>
+                              <w:fldChar w:fldCharType="begin"/>
+                            </w:r>
+                            <w:r>
+                              <w:instrText xml:space="preserve"> SEQ Figure \* ARABIC </w:instrText>
+                            </w:r>
+                            <w:r>
+                              <w:fldChar w:fldCharType="separate"/>
+                            </w:r>
+                            <w:r>
+                              <w:rPr>
+                                <w:noProof/>
+                              </w:rPr>
+                              <w:t>3</w:t>
+                            </w:r>
+                            <w:r>
+                              <w:rPr>
+                                <w:noProof/>
+                              </w:rPr>
+                              <w:fldChar w:fldCharType="end"/>
+                            </w:r>
                             <w:r>
                               <w:t>.1: Main Menu Use Case Diagram</w:t>
                             </w:r>
@@ -9047,14 +9008,27 @@
                       <w:r>
                         <w:t xml:space="preserve">Figure </w:t>
                       </w:r>
-                      <w:fldSimple w:instr=" SEQ Figure \* ARABIC ">
-                        <w:r>
-                          <w:rPr>
-                            <w:noProof/>
-                          </w:rPr>
-                          <w:t>3</w:t>
-                        </w:r>
-                      </w:fldSimple>
+                      <w:r>
+                        <w:fldChar w:fldCharType="begin"/>
+                      </w:r>
+                      <w:r>
+                        <w:instrText xml:space="preserve"> SEQ Figure \* ARABIC </w:instrText>
+                      </w:r>
+                      <w:r>
+                        <w:fldChar w:fldCharType="separate"/>
+                      </w:r>
+                      <w:r>
+                        <w:rPr>
+                          <w:noProof/>
+                        </w:rPr>
+                        <w:t>3</w:t>
+                      </w:r>
+                      <w:r>
+                        <w:rPr>
+                          <w:noProof/>
+                        </w:rPr>
+                        <w:fldChar w:fldCharType="end"/>
+                      </w:r>
                       <w:r>
                         <w:t>.1: Main Menu Use Case Diagram</w:t>
                       </w:r>
@@ -15388,8 +15362,6 @@
         <w:tab/>
         <w:t>Modules in component diagram are denoted by stereotype “&lt;&lt;module&gt;&gt;”, classes are denoted by stereotype “&lt;&lt;source&gt;&gt;”. Classes related to module are displayed with the module for better understanding.</w:t>
       </w:r>
-      <w:bookmarkStart w:id="279" w:name="_GoBack"/>
-      <w:bookmarkEnd w:id="279"/>
       <w:r>
         <w:rPr>
           <w:sz w:val="24"/>
@@ -15821,108 +15793,261 @@
           <w:szCs w:val="24"/>
         </w:rPr>
       </w:pPr>
-      <w:r>
-        <w:rPr>
-          <w:sz w:val="24"/>
-          <w:szCs w:val="24"/>
-        </w:rPr>
+    </w:p>
+    <w:p>
+      <w:pPr>
+        <w:rPr>
+          <w:sz w:val="24"/>
+          <w:szCs w:val="24"/>
+        </w:rPr>
+      </w:pPr>
+    </w:p>
+    <w:p>
+      <w:pPr>
+        <w:rPr>
+          <w:sz w:val="24"/>
+          <w:szCs w:val="24"/>
+        </w:rPr>
+      </w:pPr>
+    </w:p>
+    <w:p>
+      <w:pPr>
+        <w:rPr>
+          <w:sz w:val="24"/>
+          <w:szCs w:val="24"/>
+        </w:rPr>
+      </w:pPr>
+    </w:p>
+    <w:p>
+      <w:pPr>
+        <w:rPr>
+          <w:sz w:val="24"/>
+          <w:szCs w:val="24"/>
+        </w:rPr>
+      </w:pPr>
+    </w:p>
+    <w:p>
+      <w:pPr>
+        <w:rPr>
+          <w:sz w:val="24"/>
+          <w:szCs w:val="24"/>
+        </w:rPr>
+      </w:pPr>
+    </w:p>
+    <w:p>
+      <w:pPr>
+        <w:rPr>
+          <w:sz w:val="24"/>
+          <w:szCs w:val="24"/>
+        </w:rPr>
+      </w:pPr>
+    </w:p>
+    <w:p>
+      <w:pPr>
+        <w:rPr>
+          <w:sz w:val="24"/>
+          <w:szCs w:val="24"/>
+        </w:rPr>
+      </w:pPr>
+    </w:p>
+    <w:p>
+      <w:pPr>
+        <w:rPr>
+          <w:sz w:val="24"/>
+          <w:szCs w:val="24"/>
+        </w:rPr>
+      </w:pPr>
+    </w:p>
+    <w:p>
+      <w:pPr>
+        <w:rPr>
+          <w:sz w:val="24"/>
+          <w:szCs w:val="24"/>
+        </w:rPr>
+      </w:pPr>
+    </w:p>
+    <w:p>
+      <w:pPr>
+        <w:rPr>
+          <w:sz w:val="24"/>
+          <w:szCs w:val="24"/>
+        </w:rPr>
+      </w:pPr>
+    </w:p>
+    <w:p>
+      <w:pPr>
+        <w:rPr>
+          <w:sz w:val="24"/>
+          <w:szCs w:val="24"/>
+        </w:rPr>
+      </w:pPr>
+      <w:r>
+        <w:rPr>
+          <w:sz w:val="24"/>
+          <w:szCs w:val="24"/>
+        </w:rPr>
+        <w:lastRenderedPageBreak/>
         <w:tab/>
         <w:t>Module diagram for Tour guide</w:t>
       </w:r>
     </w:p>
     <w:p>
       <w:pPr>
-        <w:rPr>
-          <w:sz w:val="24"/>
-          <w:szCs w:val="24"/>
-        </w:rPr>
-      </w:pPr>
-    </w:p>
-    <w:p>
-      <w:pPr>
-        <w:rPr>
-          <w:sz w:val="24"/>
-          <w:szCs w:val="24"/>
-        </w:rPr>
-      </w:pPr>
-    </w:p>
-    <w:p>
-      <w:pPr>
-        <w:rPr>
-          <w:sz w:val="24"/>
-          <w:szCs w:val="24"/>
-        </w:rPr>
-      </w:pPr>
-    </w:p>
-    <w:p>
-      <w:pPr>
-        <w:rPr>
-          <w:sz w:val="24"/>
-          <w:szCs w:val="24"/>
-        </w:rPr>
-      </w:pPr>
-    </w:p>
-    <w:p>
-      <w:pPr>
-        <w:rPr>
-          <w:sz w:val="24"/>
-          <w:szCs w:val="24"/>
-        </w:rPr>
-      </w:pPr>
-    </w:p>
-    <w:p>
-      <w:pPr>
-        <w:rPr>
-          <w:sz w:val="24"/>
-          <w:szCs w:val="24"/>
-        </w:rPr>
-      </w:pPr>
-    </w:p>
-    <w:p>
-      <w:pPr>
-        <w:rPr>
-          <w:sz w:val="24"/>
-          <w:szCs w:val="24"/>
-        </w:rPr>
-      </w:pPr>
-    </w:p>
-    <w:p>
-      <w:pPr>
-        <w:rPr>
-          <w:sz w:val="24"/>
-          <w:szCs w:val="24"/>
-        </w:rPr>
-      </w:pPr>
-    </w:p>
-    <w:p>
-      <w:pPr>
-        <w:rPr>
-          <w:sz w:val="24"/>
-          <w:szCs w:val="24"/>
-        </w:rPr>
-      </w:pPr>
-    </w:p>
-    <w:p>
-      <w:pPr>
-        <w:rPr>
-          <w:sz w:val="24"/>
-          <w:szCs w:val="24"/>
-        </w:rPr>
-      </w:pPr>
-    </w:p>
-    <w:p>
-      <w:pPr>
-        <w:rPr>
-          <w:sz w:val="24"/>
-          <w:szCs w:val="24"/>
-        </w:rPr>
-      </w:pPr>
-      <w:r>
-        <w:rPr>
-          <w:sz w:val="24"/>
-          <w:szCs w:val="24"/>
-        </w:rPr>
-        <w:lastRenderedPageBreak/>
+        <w:jc w:val="center"/>
+        <w:rPr>
+          <w:sz w:val="24"/>
+          <w:szCs w:val="24"/>
+        </w:rPr>
+      </w:pPr>
+      <w:r>
+        <w:rPr>
+          <w:noProof/>
+          <w:sz w:val="24"/>
+          <w:szCs w:val="24"/>
+        </w:rPr>
+        <w:drawing>
+          <wp:inline distT="0" distB="0" distL="0" distR="0" wp14:anchorId="0C03A6E4" wp14:editId="750F87BB">
+            <wp:extent cx="2647950" cy="2999837"/>
+            <wp:effectExtent l="0" t="0" r="0" b="0"/>
+            <wp:docPr id="23" name="Picture 23"/>
+            <wp:cNvGraphicFramePr>
+              <a:graphicFrameLocks xmlns:a="http://schemas.openxmlformats.org/drawingml/2006/main" noChangeAspect="1"/>
+            </wp:cNvGraphicFramePr>
+            <a:graphic xmlns:a="http://schemas.openxmlformats.org/drawingml/2006/main">
+              <a:graphicData uri="http://schemas.openxmlformats.org/drawingml/2006/picture">
+                <pic:pic xmlns:pic="http://schemas.openxmlformats.org/drawingml/2006/picture">
+                  <pic:nvPicPr>
+                    <pic:cNvPr id="0" name="Picture 1"/>
+                    <pic:cNvPicPr>
+                      <a:picLocks noChangeAspect="1" noChangeArrowheads="1"/>
+                    </pic:cNvPicPr>
+                  </pic:nvPicPr>
+                  <pic:blipFill>
+                    <a:blip r:embed="rId28">
+                      <a:extLst>
+                        <a:ext uri="{28A0092B-C50C-407E-A947-70E740481C1C}">
+                          <a14:useLocalDpi xmlns:a14="http://schemas.microsoft.com/office/drawing/2010/main" val="0"/>
+                        </a:ext>
+                      </a:extLst>
+                    </a:blip>
+                    <a:srcRect/>
+                    <a:stretch>
+                      <a:fillRect/>
+                    </a:stretch>
+                  </pic:blipFill>
+                  <pic:spPr bwMode="auto">
+                    <a:xfrm>
+                      <a:off x="0" y="0"/>
+                      <a:ext cx="2647950" cy="2999837"/>
+                    </a:xfrm>
+                    <a:prstGeom prst="rect">
+                      <a:avLst/>
+                    </a:prstGeom>
+                    <a:noFill/>
+                    <a:ln>
+                      <a:noFill/>
+                    </a:ln>
+                  </pic:spPr>
+                </pic:pic>
+              </a:graphicData>
+            </a:graphic>
+          </wp:inline>
+        </w:drawing>
+      </w:r>
+    </w:p>
+    <w:p>
+      <w:pPr>
+        <w:rPr>
+          <w:sz w:val="24"/>
+          <w:szCs w:val="24"/>
+        </w:rPr>
+      </w:pPr>
+      <w:r>
+        <w:rPr>
+          <w:sz w:val="24"/>
+          <w:szCs w:val="24"/>
+        </w:rPr>
+        <w:tab/>
+      </w:r>
+      <w:r>
+        <w:rPr>
+          <w:sz w:val="24"/>
+          <w:szCs w:val="24"/>
+        </w:rPr>
+        <w:tab/>
+        <w:t xml:space="preserve">In the figure above the tour module has three classes. </w:t>
+      </w:r>
+      <w:proofErr w:type="spellStart"/>
+      <w:r>
+        <w:rPr>
+          <w:sz w:val="24"/>
+          <w:szCs w:val="24"/>
+        </w:rPr>
+        <w:t>characterTour</w:t>
+      </w:r>
+      <w:proofErr w:type="spellEnd"/>
+      <w:r>
+        <w:rPr>
+          <w:sz w:val="24"/>
+          <w:szCs w:val="24"/>
+        </w:rPr>
+        <w:t xml:space="preserve"> script provides co-ordinates for robot.  </w:t>
+      </w:r>
+      <w:proofErr w:type="spellStart"/>
+      <w:r>
+        <w:rPr>
+          <w:sz w:val="24"/>
+          <w:szCs w:val="24"/>
+        </w:rPr>
+        <w:t>cameraController</w:t>
+      </w:r>
+      <w:proofErr w:type="spellEnd"/>
+      <w:r>
+        <w:rPr>
+          <w:sz w:val="24"/>
+          <w:szCs w:val="24"/>
+        </w:rPr>
+        <w:t xml:space="preserve"> script ensures that camera follows the robot. </w:t>
+      </w:r>
+      <w:proofErr w:type="spellStart"/>
+      <w:r>
+        <w:rPr>
+          <w:sz w:val="24"/>
+          <w:szCs w:val="24"/>
+        </w:rPr>
+        <w:t>theEnd</w:t>
+      </w:r>
+      <w:proofErr w:type="spellEnd"/>
+      <w:r>
+        <w:rPr>
+          <w:sz w:val="24"/>
+          <w:szCs w:val="24"/>
+        </w:rPr>
+        <w:t xml:space="preserve"> script display user with button to either play tour again or exit to main menu.</w:t>
+      </w:r>
+    </w:p>
+    <w:p>
+      <w:pPr>
+        <w:rPr>
+          <w:sz w:val="24"/>
+          <w:szCs w:val="24"/>
+        </w:rPr>
+      </w:pPr>
+      <w:bookmarkStart w:id="279" w:name="_GoBack"/>
+      <w:bookmarkEnd w:id="279"/>
+    </w:p>
+    <w:p>
+      <w:pPr>
+        <w:rPr>
+          <w:sz w:val="24"/>
+          <w:szCs w:val="24"/>
+        </w:rPr>
+      </w:pPr>
+      <w:r>
+        <w:rPr>
+          <w:sz w:val="24"/>
+          <w:szCs w:val="24"/>
+        </w:rPr>
         <w:tab/>
         <w:t>Module Diagram for Animator</w:t>
       </w:r>
@@ -15966,7 +16091,7 @@
                     </pic:cNvPicPr>
                   </pic:nvPicPr>
                   <pic:blipFill>
-                    <a:blip r:embed="rId28">
+                    <a:blip r:embed="rId29">
                       <a:extLst>
                         <a:ext uri="{28A0092B-C50C-407E-A947-70E740481C1C}">
                           <a14:useLocalDpi xmlns:a14="http://schemas.microsoft.com/office/drawing/2010/main" val="0"/>
@@ -16019,23 +16144,7 @@
           <w:sz w:val="24"/>
           <w:szCs w:val="24"/>
         </w:rPr>
-        <w:t xml:space="preserve"> script explains the task user </w:t>
-      </w:r>
-      <w:proofErr w:type="gramStart"/>
-      <w:r>
-        <w:rPr>
-          <w:sz w:val="24"/>
-          <w:szCs w:val="24"/>
-        </w:rPr>
-        <w:t>has to</w:t>
-      </w:r>
-      <w:proofErr w:type="gramEnd"/>
-      <w:r>
-        <w:rPr>
-          <w:sz w:val="24"/>
-          <w:szCs w:val="24"/>
-        </w:rPr>
-        <w:t xml:space="preserve"> complete. </w:t>
+        <w:t xml:space="preserve"> script explains the task user has to complete. </w:t>
       </w:r>
       <w:proofErr w:type="spellStart"/>
       <w:r>
@@ -16097,7 +16206,15 @@
           <w:sz w:val="24"/>
           <w:szCs w:val="24"/>
         </w:rPr>
-        <w:t xml:space="preserve"> scripts ensures that user is loaded into the required scene. </w:t>
+        <w:t xml:space="preserve"> scripts ensures that user is loaded into </w:t>
+      </w:r>
+      <w:r>
+        <w:rPr>
+          <w:sz w:val="24"/>
+          <w:szCs w:val="24"/>
+        </w:rPr>
+        <w:lastRenderedPageBreak/>
+        <w:t xml:space="preserve">the required scene. </w:t>
       </w:r>
       <w:proofErr w:type="spellStart"/>
       <w:r>
@@ -16206,23 +16323,7 @@
           <w:sz w:val="24"/>
           <w:szCs w:val="24"/>
         </w:rPr>
-        <w:t xml:space="preserve">it shows that the Water Cycle VR Guide app resides in the android device </w:t>
-      </w:r>
-      <w:proofErr w:type="gramStart"/>
-      <w:r>
-        <w:rPr>
-          <w:sz w:val="24"/>
-          <w:szCs w:val="24"/>
-        </w:rPr>
-        <w:t>and also</w:t>
-      </w:r>
-      <w:proofErr w:type="gramEnd"/>
-      <w:r>
-        <w:rPr>
-          <w:sz w:val="24"/>
-          <w:szCs w:val="24"/>
-        </w:rPr>
-        <w:t xml:space="preserve"> shows the components of the app.</w:t>
+        <w:t>it shows that the Water Cycle VR Guide app resides in the android device and also shows the components of the app.</w:t>
       </w:r>
     </w:p>
     <w:p>
@@ -16238,7 +16339,6 @@
           <w:sz w:val="24"/>
           <w:szCs w:val="24"/>
         </w:rPr>
-        <w:lastRenderedPageBreak/>
         <w:drawing>
           <wp:inline distT="0" distB="0" distL="0" distR="0" wp14:anchorId="281A33E0" wp14:editId="1044D346">
             <wp:extent cx="6515100" cy="4968240"/>
@@ -16255,7 +16355,7 @@
                     <pic:cNvPicPr/>
                   </pic:nvPicPr>
                   <pic:blipFill>
-                    <a:blip r:embed="rId29">
+                    <a:blip r:embed="rId30">
                       <a:extLst>
                         <a:ext uri="{28A0092B-C50C-407E-A947-70E740481C1C}">
                           <a14:useLocalDpi xmlns:a14="http://schemas.microsoft.com/office/drawing/2010/main" val="0"/>
@@ -16414,7 +16514,6 @@
           <w:bCs/>
           <w:color w:val="auto"/>
         </w:rPr>
-        <w:lastRenderedPageBreak/>
         <w:t>Implementation</w:t>
       </w:r>
     </w:p>
@@ -16515,25 +16614,7 @@
           <w:szCs w:val="24"/>
           <w:lang w:val="en"/>
         </w:rPr>
-        <w:t xml:space="preserve">To develop this application, we had two main software development tool that could be used: Unity or Unreal Engine. We opted Unity as it is </w:t>
-      </w:r>
-      <w:proofErr w:type="gramStart"/>
-      <w:r>
-        <w:rPr>
-          <w:sz w:val="24"/>
-          <w:szCs w:val="24"/>
-          <w:lang w:val="en"/>
-        </w:rPr>
-        <w:t>has</w:t>
-      </w:r>
-      <w:proofErr w:type="gramEnd"/>
-      <w:r>
-        <w:rPr>
-          <w:sz w:val="24"/>
-          <w:szCs w:val="24"/>
-          <w:lang w:val="en"/>
-        </w:rPr>
-        <w:t xml:space="preserve"> few features that meet our need such as better particle system management, pro-builder that allows custom object creation, different rendering options. Unity supports C# as its standard language. Therefore, Unity is the main tool along with Microsoft Visual Studio that is integrated with Unity for scripting.</w:t>
+        <w:t>To develop this application, we had two main software development tool that could be used: Unity or Unreal Engine. We opted Unity as it is has few features that meet our need such as better particle system management, pro-builder that allows custom object creation, different rendering options. Unity supports C# as its standard language. Therefore, Unity is the main tool along with Microsoft Visual Studio that is integrated with Unity for scripting.</w:t>
       </w:r>
     </w:p>
     <w:p>
@@ -16708,7 +16789,6 @@
           <w:sz w:val="28"/>
           <w:szCs w:val="28"/>
         </w:rPr>
-        <w:lastRenderedPageBreak/>
         <w:t>Hardware Description</w:t>
       </w:r>
     </w:p>
@@ -16983,7 +17063,7 @@
                     </pic:cNvPicPr>
                   </pic:nvPicPr>
                   <pic:blipFill>
-                    <a:blip r:embed="rId30">
+                    <a:blip r:embed="rId31">
                       <a:extLst>
                         <a:ext uri="{28A0092B-C50C-407E-A947-70E740481C1C}">
                           <a14:useLocalDpi xmlns:a14="http://schemas.microsoft.com/office/drawing/2010/main" val="0"/>
@@ -17029,6 +17109,7 @@
           <w:szCs w:val="24"/>
           <w:lang w:val="en"/>
         </w:rPr>
+        <w:lastRenderedPageBreak/>
         <w:t>The figure above is the main menu of the app where user gets three options: Start Tour, Start Game and Exit. Having a look at these buttons easily allows user to get an idea of what these buttons means and where they will be navigated to.</w:t>
       </w:r>
     </w:p>
@@ -17070,7 +17151,6 @@
           <w:sz w:val="24"/>
           <w:szCs w:val="24"/>
         </w:rPr>
-        <w:lastRenderedPageBreak/>
         <w:drawing>
           <wp:inline distT="0" distB="0" distL="0" distR="0" wp14:anchorId="69F88AEE" wp14:editId="7EF6BB34">
             <wp:extent cx="3228975" cy="2943225"/>
@@ -17089,7 +17169,7 @@
                     </pic:cNvPicPr>
                   </pic:nvPicPr>
                   <pic:blipFill>
-                    <a:blip r:embed="rId31">
+                    <a:blip r:embed="rId32">
                       <a:extLst>
                         <a:ext uri="{28A0092B-C50C-407E-A947-70E740481C1C}">
                           <a14:useLocalDpi xmlns:a14="http://schemas.microsoft.com/office/drawing/2010/main" val="0"/>
@@ -17194,7 +17274,7 @@
                     </pic:cNvPicPr>
                   </pic:nvPicPr>
                   <pic:blipFill>
-                    <a:blip r:embed="rId32">
+                    <a:blip r:embed="rId33">
                       <a:extLst>
                         <a:ext uri="{28A0092B-C50C-407E-A947-70E740481C1C}">
                           <a14:useLocalDpi xmlns:a14="http://schemas.microsoft.com/office/drawing/2010/main" val="0"/>
@@ -17250,7 +17330,16 @@
           <w:szCs w:val="24"/>
           <w:lang w:val="en"/>
         </w:rPr>
-        <w:t xml:space="preserve"> The figure above is taken during user playing the game. User is assigned to hit the yellow rays towards the water as it increases the water temperature and thus leading to condensation that leads to rainfall. Count down timer is seen on the top right which indicates how much time is left for the user. Below the timer the user can look at the water temperature and see how it increases as the rays hit the water and on the top left of the screen the user can see the highest score that has been achieved by any of the previous users.</w:t>
+        <w:t xml:space="preserve"> The figure above is taken during user playing the game. User is assigned to hit the yellow rays towards the water as it increases the water temperature and thus leading to </w:t>
+      </w:r>
+      <w:r>
+        <w:rPr>
+          <w:sz w:val="24"/>
+          <w:szCs w:val="24"/>
+          <w:lang w:val="en"/>
+        </w:rPr>
+        <w:lastRenderedPageBreak/>
+        <w:t>condensation that leads to rainfall. Count down timer is seen on the top right which indicates how much time is left for the user. Below the timer the user can look at the water temperature and see how it increases as the rays hit the water and on the top left of the screen the user can see the highest score that has been achieved by any of the previous users.</w:t>
       </w:r>
     </w:p>
     <w:p>
@@ -17273,7 +17362,6 @@
           <w:sz w:val="28"/>
           <w:szCs w:val="28"/>
         </w:rPr>
-        <w:lastRenderedPageBreak/>
         <w:t>Conclusion</w:t>
       </w:r>
     </w:p>
@@ -17527,7 +17615,6 @@
           <w:bCs/>
           <w:color w:val="auto"/>
         </w:rPr>
-        <w:lastRenderedPageBreak/>
         <w:t>6: System test plan</w:t>
       </w:r>
     </w:p>
@@ -17899,6 +17986,7 @@
           <w:sz w:val="24"/>
           <w:szCs w:val="24"/>
         </w:rPr>
+        <w:lastRenderedPageBreak/>
         <w:t xml:space="preserve">Performance testing: </w:t>
       </w:r>
       <w:r>
@@ -17943,7 +18031,6 @@
           <w:sz w:val="24"/>
           <w:szCs w:val="24"/>
         </w:rPr>
-        <w:lastRenderedPageBreak/>
         <w:t>The following features will be tested to ensure that they work as expected:</w:t>
       </w:r>
     </w:p>
@@ -18318,34 +18405,16 @@
           <w:sz w:val="24"/>
           <w:szCs w:val="24"/>
         </w:rPr>
-        <w:t xml:space="preserve">ECP will be mainly used in unit testing to </w:t>
-      </w:r>
-      <w:proofErr w:type="gramStart"/>
+        <w:t xml:space="preserve">ECP will be mainly used in unit testing to insure that all classes of legal inputs are accepted, for example, gazing at tour guide for 2 seconds will take the user to the tour, and all classes of illegal input are rejected by the system. This type of black box testing eliminates the need for exhaustive testing, which is not feasible. Furthermore, it allows the tester to cover a large domain of input or output with a smaller subset that is selected from an equivalence class. </w:t>
+      </w:r>
       <w:r>
         <w:rPr>
           <w:rFonts w:cstheme="minorHAnsi"/>
           <w:sz w:val="24"/>
           <w:szCs w:val="24"/>
         </w:rPr>
-        <w:t>insure</w:t>
-      </w:r>
-      <w:proofErr w:type="gramEnd"/>
-      <w:r>
-        <w:rPr>
-          <w:rFonts w:cstheme="minorHAnsi"/>
-          <w:sz w:val="24"/>
-          <w:szCs w:val="24"/>
-        </w:rPr>
-        <w:t xml:space="preserve"> that all classes of legal inputs are accepted, for example, gazing at tour guide for 2 seconds will take the user to the tour, and all classes of illegal input are rejected by the system. This type of black box testing eliminates the need for exhaustive testing, which is not feasible. Furthermore, it allows the tester to cover a large domain of input or output with a smaller subset that is selected from an equivalence class. State transition testing will also be used to cover all paths, to enter all states and to examine every possible state transition, for example, the state transition in our app from main menu to the game. This will help us to make certain that the flow between the states is on the mark. </w:t>
-      </w:r>
-      <w:r>
-        <w:rPr>
-          <w:rFonts w:cstheme="minorHAnsi"/>
-          <w:sz w:val="24"/>
-          <w:szCs w:val="24"/>
-        </w:rPr>
         <w:lastRenderedPageBreak/>
-        <w:t>Many transitions that look ambiguous or haven’t been tried before will be tested in order to ensure that the system works as designed.</w:t>
+        <w:t>State transition testing will also be used to cover all paths, to enter all states and to examine every possible state transition, for example, the state transition in our app from main menu to the game. This will help us to make certain that the flow between the states is on the mark. Many transitions that look ambiguous or haven’t been tried before will be tested in order to ensure that the system works as designed.</w:t>
       </w:r>
     </w:p>
     <w:p>
@@ -18458,23 +18527,7 @@
           <w:sz w:val="24"/>
           <w:szCs w:val="24"/>
         </w:rPr>
-        <w:t xml:space="preserve">In this test, we will perform </w:t>
-      </w:r>
-      <w:proofErr w:type="gramStart"/>
-      <w:r>
-        <w:rPr>
-          <w:sz w:val="24"/>
-          <w:szCs w:val="24"/>
-        </w:rPr>
-        <w:t>scenario based</w:t>
-      </w:r>
-      <w:proofErr w:type="gramEnd"/>
-      <w:r>
-        <w:rPr>
-          <w:sz w:val="24"/>
-          <w:szCs w:val="24"/>
-        </w:rPr>
-        <w:t xml:space="preserve"> test case design for Start Tour Guide Use-Case:</w:t>
+        <w:t>In this test, we will perform scenario based test case design for Start Tour Guide Use-Case:</w:t>
       </w:r>
     </w:p>
     <w:tbl>
@@ -19084,6 +19137,7 @@
                 <w:sz w:val="24"/>
                 <w:szCs w:val="24"/>
               </w:rPr>
+              <w:lastRenderedPageBreak/>
               <w:t>TC_003</w:t>
             </w:r>
           </w:p>
@@ -19104,15 +19158,7 @@
                 <w:sz w:val="24"/>
                 <w:szCs w:val="24"/>
               </w:rPr>
-              <w:t xml:space="preserve">Starting the tour guide for </w:t>
-            </w:r>
-            <w:r>
-              <w:rPr>
-                <w:sz w:val="24"/>
-                <w:szCs w:val="24"/>
-              </w:rPr>
-              <w:lastRenderedPageBreak/>
-              <w:t>the water cycle</w:t>
+              <w:t>Starting the tour guide for the water cycle</w:t>
             </w:r>
           </w:p>
         </w:tc>
@@ -19132,16 +19178,7 @@
                 <w:sz w:val="24"/>
                 <w:szCs w:val="24"/>
               </w:rPr>
-              <w:lastRenderedPageBreak/>
-              <w:t xml:space="preserve">Testing the Start tour </w:t>
-            </w:r>
-            <w:r>
-              <w:rPr>
-                <w:sz w:val="24"/>
-                <w:szCs w:val="24"/>
-              </w:rPr>
-              <w:lastRenderedPageBreak/>
-              <w:t>guide functionality by looking at start Game button</w:t>
+              <w:t>Testing the Start tour guide functionality by looking at start Game button</w:t>
             </w:r>
           </w:p>
         </w:tc>
@@ -19161,7 +19198,6 @@
                 <w:sz w:val="24"/>
                 <w:szCs w:val="24"/>
               </w:rPr>
-              <w:lastRenderedPageBreak/>
               <w:t>Launch the app.</w:t>
             </w:r>
           </w:p>
@@ -19182,15 +19218,7 @@
                 <w:sz w:val="24"/>
                 <w:szCs w:val="24"/>
               </w:rPr>
-              <w:t xml:space="preserve">Looks at the start game </w:t>
-            </w:r>
-            <w:r>
-              <w:rPr>
-                <w:sz w:val="24"/>
-                <w:szCs w:val="24"/>
-              </w:rPr>
-              <w:lastRenderedPageBreak/>
-              <w:t>button for 2 seconds.</w:t>
+              <w:t>Looks at the start game button for 2 seconds.</w:t>
             </w:r>
           </w:p>
         </w:tc>
@@ -19210,16 +19238,7 @@
                 <w:sz w:val="24"/>
                 <w:szCs w:val="24"/>
               </w:rPr>
-              <w:lastRenderedPageBreak/>
-              <w:t xml:space="preserve">Gaze at the start game </w:t>
-            </w:r>
-            <w:r>
-              <w:rPr>
-                <w:sz w:val="24"/>
-                <w:szCs w:val="24"/>
-              </w:rPr>
-              <w:lastRenderedPageBreak/>
-              <w:t>button for 2 seconds.</w:t>
+              <w:t>Gaze at the start game button for 2 seconds.</w:t>
             </w:r>
           </w:p>
         </w:tc>
@@ -19239,7 +19258,6 @@
                 <w:sz w:val="24"/>
                 <w:szCs w:val="24"/>
               </w:rPr>
-              <w:lastRenderedPageBreak/>
               <w:t>Game starts</w:t>
             </w:r>
           </w:p>
@@ -19260,15 +19278,7 @@
                 <w:sz w:val="24"/>
                 <w:szCs w:val="24"/>
               </w:rPr>
-              <w:t xml:space="preserve">Game starts and </w:t>
-            </w:r>
-            <w:r>
-              <w:rPr>
-                <w:sz w:val="24"/>
-                <w:szCs w:val="24"/>
-              </w:rPr>
-              <w:lastRenderedPageBreak/>
-              <w:t>tour guide does not start</w:t>
+              <w:t>Game starts and tour guide does not start</w:t>
             </w:r>
           </w:p>
         </w:tc>
@@ -19290,7 +19300,6 @@
                 <w:szCs w:val="24"/>
                 <w:lang w:val="en"/>
               </w:rPr>
-              <w:lastRenderedPageBreak/>
               <w:t>Pass</w:t>
             </w:r>
           </w:p>
@@ -19317,23 +19326,7 @@
           <w:sz w:val="24"/>
           <w:szCs w:val="24"/>
         </w:rPr>
-        <w:t xml:space="preserve">In this test, we will perform </w:t>
-      </w:r>
-      <w:proofErr w:type="gramStart"/>
-      <w:r>
-        <w:rPr>
-          <w:sz w:val="24"/>
-          <w:szCs w:val="24"/>
-        </w:rPr>
-        <w:t>scenario based</w:t>
-      </w:r>
-      <w:proofErr w:type="gramEnd"/>
-      <w:r>
-        <w:rPr>
-          <w:sz w:val="24"/>
-          <w:szCs w:val="24"/>
-        </w:rPr>
-        <w:t xml:space="preserve"> test case design for Start Game Use-Case:</w:t>
+        <w:t>In this test, we will perform scenario based test case design for Start Game Use-Case:</w:t>
       </w:r>
     </w:p>
     <w:tbl>
@@ -20129,23 +20122,7 @@
           <w:sz w:val="24"/>
           <w:szCs w:val="24"/>
         </w:rPr>
-        <w:t xml:space="preserve">In this test, we will perform </w:t>
-      </w:r>
-      <w:proofErr w:type="gramStart"/>
-      <w:r>
-        <w:rPr>
-          <w:sz w:val="24"/>
-          <w:szCs w:val="24"/>
-        </w:rPr>
-        <w:t>scenario based</w:t>
-      </w:r>
-      <w:proofErr w:type="gramEnd"/>
-      <w:r>
-        <w:rPr>
-          <w:sz w:val="24"/>
-          <w:szCs w:val="24"/>
-        </w:rPr>
-        <w:t xml:space="preserve"> test case design for Exit Use-Case:</w:t>
+        <w:t>In this test, we will perform scenario based test case design for Exit Use-Case:</w:t>
       </w:r>
     </w:p>
     <w:tbl>
@@ -20905,23 +20882,7 @@
           <w:sz w:val="24"/>
           <w:szCs w:val="24"/>
         </w:rPr>
-        <w:t xml:space="preserve">In this test, we will perform </w:t>
-      </w:r>
-      <w:proofErr w:type="gramStart"/>
-      <w:r>
-        <w:rPr>
-          <w:sz w:val="24"/>
-          <w:szCs w:val="24"/>
-        </w:rPr>
-        <w:t>scenario based</w:t>
-      </w:r>
-      <w:proofErr w:type="gramEnd"/>
-      <w:r>
-        <w:rPr>
-          <w:sz w:val="24"/>
-          <w:szCs w:val="24"/>
-        </w:rPr>
-        <w:t xml:space="preserve"> test case design for Repeat Tour Use-Case:</w:t>
+        <w:t>In this test, we will perform scenario based test case design for Repeat Tour Use-Case:</w:t>
       </w:r>
     </w:p>
     <w:tbl>
@@ -21946,23 +21907,7 @@
           <w:sz w:val="24"/>
           <w:szCs w:val="24"/>
         </w:rPr>
-        <w:t xml:space="preserve">In this test, we will perform </w:t>
-      </w:r>
-      <w:proofErr w:type="gramStart"/>
-      <w:r>
-        <w:rPr>
-          <w:sz w:val="24"/>
-          <w:szCs w:val="24"/>
-        </w:rPr>
-        <w:t>scenario based</w:t>
-      </w:r>
-      <w:proofErr w:type="gramEnd"/>
-      <w:r>
-        <w:rPr>
-          <w:sz w:val="24"/>
-          <w:szCs w:val="24"/>
-        </w:rPr>
-        <w:t xml:space="preserve"> test case design for Exit to Main Menu Use-Case:</w:t>
+        <w:t>In this test, we will perform scenario based test case design for Exit to Main Menu Use-Case:</w:t>
       </w:r>
     </w:p>
     <w:tbl>
@@ -23029,23 +22974,7 @@
           <w:sz w:val="24"/>
           <w:szCs w:val="24"/>
         </w:rPr>
-        <w:t xml:space="preserve">In this test, we will perform </w:t>
-      </w:r>
-      <w:proofErr w:type="gramStart"/>
-      <w:r>
-        <w:rPr>
-          <w:sz w:val="24"/>
-          <w:szCs w:val="24"/>
-        </w:rPr>
-        <w:t>scenario based</w:t>
-      </w:r>
-      <w:proofErr w:type="gramEnd"/>
-      <w:r>
-        <w:rPr>
-          <w:sz w:val="24"/>
-          <w:szCs w:val="24"/>
-        </w:rPr>
-        <w:t xml:space="preserve"> test case design for Move Player Use-Case:</w:t>
+        <w:t>In this test, we will perform scenario based test case design for Move Player Use-Case:</w:t>
       </w:r>
     </w:p>
     <w:tbl>
@@ -23366,31 +23295,14 @@
                 <w:sz w:val="24"/>
                 <w:szCs w:val="24"/>
               </w:rPr>
-              <w:t xml:space="preserve"> </w:t>
-            </w:r>
-            <w:proofErr w:type="gramStart"/>
-            <w:r>
-              <w:rPr>
-                <w:rFonts w:ascii="Adobe Devanagari" w:hAnsi="Adobe Devanagari" w:cs="Adobe Devanagari"/>
-                <w:sz w:val="24"/>
-                <w:szCs w:val="24"/>
-              </w:rPr>
-              <w:t>˚</w:t>
-            </w:r>
-            <w:r>
-              <w:rPr>
-                <w:sz w:val="24"/>
-                <w:szCs w:val="24"/>
-              </w:rPr>
-              <w:t xml:space="preserve">  Rocker</w:t>
-            </w:r>
-            <w:proofErr w:type="gramEnd"/>
-            <w:r>
-              <w:rPr>
-                <w:sz w:val="24"/>
-                <w:szCs w:val="24"/>
-              </w:rPr>
-              <w:t xml:space="preserve"> to right</w:t>
+              <w:t xml:space="preserve"> ˚</w:t>
+            </w:r>
+            <w:r>
+              <w:rPr>
+                <w:sz w:val="24"/>
+                <w:szCs w:val="24"/>
+              </w:rPr>
+              <w:t xml:space="preserve">  Rocker to right</w:t>
             </w:r>
           </w:p>
         </w:tc>
@@ -23576,31 +23488,14 @@
                 <w:sz w:val="24"/>
                 <w:szCs w:val="24"/>
               </w:rPr>
-              <w:t xml:space="preserve"> </w:t>
-            </w:r>
-            <w:proofErr w:type="gramStart"/>
-            <w:r>
-              <w:rPr>
-                <w:rFonts w:ascii="Adobe Devanagari" w:hAnsi="Adobe Devanagari" w:cs="Adobe Devanagari"/>
-                <w:sz w:val="24"/>
-                <w:szCs w:val="24"/>
-              </w:rPr>
-              <w:t>˚</w:t>
-            </w:r>
-            <w:r>
-              <w:rPr>
-                <w:sz w:val="24"/>
-                <w:szCs w:val="24"/>
-              </w:rPr>
-              <w:t xml:space="preserve">  Rocker</w:t>
-            </w:r>
-            <w:proofErr w:type="gramEnd"/>
-            <w:r>
-              <w:rPr>
-                <w:sz w:val="24"/>
-                <w:szCs w:val="24"/>
-              </w:rPr>
-              <w:t xml:space="preserve"> to left</w:t>
+              <w:t xml:space="preserve"> ˚</w:t>
+            </w:r>
+            <w:r>
+              <w:rPr>
+                <w:sz w:val="24"/>
+                <w:szCs w:val="24"/>
+              </w:rPr>
+              <w:t xml:space="preserve">  Rocker to left</w:t>
             </w:r>
           </w:p>
         </w:tc>
@@ -24212,23 +24107,7 @@
           <w:sz w:val="24"/>
           <w:szCs w:val="24"/>
         </w:rPr>
-        <w:t xml:space="preserve">In this test, we will perform </w:t>
-      </w:r>
-      <w:proofErr w:type="gramStart"/>
-      <w:r>
-        <w:rPr>
-          <w:sz w:val="24"/>
-          <w:szCs w:val="24"/>
-        </w:rPr>
-        <w:t>scenario based</w:t>
-      </w:r>
-      <w:proofErr w:type="gramEnd"/>
-      <w:r>
-        <w:rPr>
-          <w:sz w:val="24"/>
-          <w:szCs w:val="24"/>
-        </w:rPr>
-        <w:t xml:space="preserve"> test case design for Play Again Use-Case:</w:t>
+        <w:t>In this test, we will perform scenario based test case design for Play Again Use-Case:</w:t>
       </w:r>
     </w:p>
     <w:tbl>
@@ -27769,15 +27648,15 @@
         </w:rPr>
       </w:pPr>
     </w:p>
-    <w:bookmarkStart w:id="300" w:name="_Toc19634899" w:displacedByCustomXml="next"/>
-    <w:bookmarkStart w:id="301" w:name="_Toc623726230" w:displacedByCustomXml="next"/>
-    <w:bookmarkStart w:id="302" w:name="_Toc19635764" w:displacedByCustomXml="next"/>
-    <w:bookmarkStart w:id="303" w:name="_Toc1606894428" w:displacedByCustomXml="next"/>
+    <w:bookmarkStart w:id="300" w:name="_Toc19635248" w:displacedByCustomXml="next"/>
+    <w:bookmarkStart w:id="301" w:name="_Toc19634014" w:displacedByCustomXml="next"/>
+    <w:bookmarkStart w:id="302" w:name="_Toc19634236" w:displacedByCustomXml="next"/>
+    <w:bookmarkStart w:id="303" w:name="_Toc113616620" w:displacedByCustomXml="next"/>
     <w:bookmarkStart w:id="304" w:name="_Toc565058577" w:displacedByCustomXml="next"/>
-    <w:bookmarkStart w:id="305" w:name="_Toc113616620" w:displacedByCustomXml="next"/>
-    <w:bookmarkStart w:id="306" w:name="_Toc19634236" w:displacedByCustomXml="next"/>
-    <w:bookmarkStart w:id="307" w:name="_Toc19634014" w:displacedByCustomXml="next"/>
-    <w:bookmarkStart w:id="308" w:name="_Toc19635248" w:displacedByCustomXml="next"/>
+    <w:bookmarkStart w:id="305" w:name="_Toc1606894428" w:displacedByCustomXml="next"/>
+    <w:bookmarkStart w:id="306" w:name="_Toc19635764" w:displacedByCustomXml="next"/>
+    <w:bookmarkStart w:id="307" w:name="_Toc623726230" w:displacedByCustomXml="next"/>
+    <w:bookmarkStart w:id="308" w:name="_Toc19634899" w:displacedByCustomXml="next"/>
     <w:sdt>
       <w:sdtPr>
         <w:rPr>
@@ -27788,6 +27667,7 @@
         </w:rPr>
         <w:id w:val="-2116975115"/>
       </w:sdtPr>
+      <w:sdtEndPr/>
       <w:sdtContent>
         <w:p>
           <w:pPr>
@@ -27820,6 +27700,7 @@
           <w:sdtPr>
             <w:id w:val="772900015"/>
           </w:sdtPr>
+          <w:sdtEndPr/>
           <w:sdtContent>
             <w:p>
               <w:r>
@@ -28218,6 +28099,7 @@
     <w:sdtPr>
       <w:id w:val="-1271858785"/>
     </w:sdtPr>
+    <w:sdtEndPr/>
     <w:sdtContent>
       <w:p>
         <w:pPr>
@@ -31250,7 +31132,7 @@
 </file>
 
 <file path=customXml/itemProps2.xml><?xml version="1.0" encoding="utf-8"?>
-<ds:datastoreItem xmlns:ds="http://schemas.openxmlformats.org/officeDocument/2006/customXml" ds:itemID="{E03B8011-DB18-4D15-8E9C-2C0478830374}">
+<ds:datastoreItem xmlns:ds="http://schemas.openxmlformats.org/officeDocument/2006/customXml" ds:itemID="{6353472C-BF65-4AE0-A748-26C7682144D8}">
   <ds:schemaRefs>
     <ds:schemaRef ds:uri="http://schemas.openxmlformats.org/officeDocument/2006/bibliography"/>
   </ds:schemaRefs>

</xml_diff>

<commit_message>
Revert "Revert "Update WATERCYCLE-VR.docx""
This reverts commit 7c4ecc2af2b69796b43edaaa6af5a79382ec02ca.
</commit_message>
<xml_diff>
--- a/WATERCYCLE-VR.docx
+++ b/WATERCYCLE-VR.docx
@@ -1,6 +1,6 @@
 
 <file path=word/document.xml><?xml version="1.0" encoding="utf-8"?>
-<w:document xmlns:wpc="http://schemas.microsoft.com/office/word/2010/wordprocessingCanvas" xmlns:mc="http://schemas.openxmlformats.org/markup-compatibility/2006" xmlns:o="urn:schemas-microsoft-com:office:office" xmlns:r="http://schemas.openxmlformats.org/officeDocument/2006/relationships" xmlns:m="http://schemas.openxmlformats.org/officeDocument/2006/math" xmlns:v="urn:schemas-microsoft-com:vml" xmlns:wp14="http://schemas.microsoft.com/office/word/2010/wordprocessingDrawing" xmlns:wp="http://schemas.openxmlformats.org/drawingml/2006/wordprocessingDrawing" xmlns:w10="urn:schemas-microsoft-com:office:word" xmlns:w="http://schemas.openxmlformats.org/wordprocessingml/2006/main" xmlns:w14="http://schemas.microsoft.com/office/word/2010/wordml" xmlns:w15="http://schemas.microsoft.com/office/word/2012/wordml" xmlns:wpg="http://schemas.microsoft.com/office/word/2010/wordprocessingGroup" xmlns:wpi="http://schemas.microsoft.com/office/word/2010/wordprocessingInk" xmlns:wne="http://schemas.microsoft.com/office/word/2006/wordml" xmlns:wps="http://schemas.microsoft.com/office/word/2010/wordprocessingShape" mc:Ignorable="w14 w15 wp14">
+<w:document xmlns:wpc="http://schemas.microsoft.com/office/word/2010/wordprocessingCanvas" xmlns:cx="http://schemas.microsoft.com/office/drawing/2014/chartex" xmlns:cx1="http://schemas.microsoft.com/office/drawing/2015/9/8/chartex" xmlns:cx2="http://schemas.microsoft.com/office/drawing/2015/10/21/chartex" xmlns:cx3="http://schemas.microsoft.com/office/drawing/2016/5/9/chartex" xmlns:cx4="http://schemas.microsoft.com/office/drawing/2016/5/10/chartex" xmlns:cx5="http://schemas.microsoft.com/office/drawing/2016/5/11/chartex" xmlns:cx6="http://schemas.microsoft.com/office/drawing/2016/5/12/chartex" xmlns:cx7="http://schemas.microsoft.com/office/drawing/2016/5/13/chartex" xmlns:cx8="http://schemas.microsoft.com/office/drawing/2016/5/14/chartex" xmlns:mc="http://schemas.openxmlformats.org/markup-compatibility/2006" xmlns:aink="http://schemas.microsoft.com/office/drawing/2016/ink" xmlns:am3d="http://schemas.microsoft.com/office/drawing/2017/model3d" xmlns:o="urn:schemas-microsoft-com:office:office" xmlns:r="http://schemas.openxmlformats.org/officeDocument/2006/relationships" xmlns:m="http://schemas.openxmlformats.org/officeDocument/2006/math" xmlns:v="urn:schemas-microsoft-com:vml" xmlns:wp14="http://schemas.microsoft.com/office/word/2010/wordprocessingDrawing" xmlns:wp="http://schemas.openxmlformats.org/drawingml/2006/wordprocessingDrawing" xmlns:w10="urn:schemas-microsoft-com:office:word" xmlns:w="http://schemas.openxmlformats.org/wordprocessingml/2006/main" xmlns:w14="http://schemas.microsoft.com/office/word/2010/wordml" xmlns:w15="http://schemas.microsoft.com/office/word/2012/wordml" xmlns:w16cid="http://schemas.microsoft.com/office/word/2016/wordml/cid" xmlns:w16se="http://schemas.microsoft.com/office/word/2015/wordml/symex" xmlns:wpg="http://schemas.microsoft.com/office/word/2010/wordprocessingGroup" xmlns:wpi="http://schemas.microsoft.com/office/word/2010/wordprocessingInk" xmlns:wne="http://schemas.microsoft.com/office/word/2006/wordml" xmlns:wps="http://schemas.microsoft.com/office/word/2010/wordprocessingShape" mc:Ignorable="w14 w15 w16se w16cid wp14">
   <w:body>
     <w:p>
       <w:pPr>
@@ -42,7 +42,27 @@
           <w:sz w:val="24"/>
           <w:szCs w:val="24"/>
         </w:rPr>
-        <w:t xml:space="preserve">WATER CYCLE VR GUIDE </w:t>
+        <w:t>WATER</w:t>
+      </w:r>
+      <w:r>
+        <w:rPr>
+          <w:rFonts w:ascii="Times New Roman" w:hAnsi="Times New Roman" w:cs="Times New Roman"/>
+          <w:b/>
+          <w:sz w:val="24"/>
+          <w:szCs w:val="24"/>
+        </w:rPr>
+        <w:t xml:space="preserve"> </w:t>
+      </w:r>
+      <w:bookmarkStart w:id="0" w:name="_GoBack"/>
+      <w:bookmarkEnd w:id="0"/>
+      <w:r>
+        <w:rPr>
+          <w:rFonts w:ascii="Times New Roman" w:hAnsi="Times New Roman" w:cs="Times New Roman"/>
+          <w:b/>
+          <w:sz w:val="24"/>
+          <w:szCs w:val="24"/>
+        </w:rPr>
+        <w:t xml:space="preserve"> CYCLE VR GUIDE </w:t>
       </w:r>
     </w:p>
     <w:p>
@@ -162,19 +182,11 @@
           <w:b/>
         </w:rPr>
       </w:pPr>
-      <w:proofErr w:type="gramStart"/>
       <w:r>
         <w:rPr>
           <w:b/>
         </w:rPr>
-        <w:t>requirements</w:t>
-      </w:r>
-      <w:proofErr w:type="gramEnd"/>
-      <w:r>
-        <w:rPr>
-          <w:b/>
-        </w:rPr>
-        <w:t xml:space="preserve"> for the award of the degree of</w:t>
+        <w:t>requirements for the award of the degree of</w:t>
       </w:r>
     </w:p>
     <w:p>
@@ -293,35 +305,7 @@
         <w:rPr>
           <w:b/>
         </w:rPr>
-        <w:t xml:space="preserve">Al </w:t>
-      </w:r>
-      <w:proofErr w:type="spellStart"/>
-      <w:r>
-        <w:rPr>
-          <w:b/>
-        </w:rPr>
-        <w:t>Ain</w:t>
-      </w:r>
-      <w:proofErr w:type="spellEnd"/>
-      <w:r>
-        <w:rPr>
-          <w:b/>
-        </w:rPr>
-        <w:t xml:space="preserve"> University of Science and Technology, Al </w:t>
-      </w:r>
-      <w:proofErr w:type="spellStart"/>
-      <w:r>
-        <w:rPr>
-          <w:b/>
-        </w:rPr>
-        <w:t>Ain</w:t>
-      </w:r>
-      <w:proofErr w:type="spellEnd"/>
-      <w:r>
-        <w:rPr>
-          <w:b/>
-        </w:rPr>
-        <w:t>, U. A. E.</w:t>
+        <w:t>Al Ain University of Science and Technology, Al Ain, U. A. E.</w:t>
       </w:r>
     </w:p>
     <w:p>
@@ -377,13 +361,13 @@
       <w:pPr>
         <w:pStyle w:val="Heading9"/>
       </w:pPr>
-      <w:bookmarkStart w:id="0" w:name="_Toc234300613"/>
-      <w:bookmarkStart w:id="1" w:name="_Toc19639122"/>
+      <w:bookmarkStart w:id="1" w:name="_Toc234300613"/>
+      <w:bookmarkStart w:id="2" w:name="_Toc19639122"/>
       <w:r>
         <w:t>APPROVAL FOR SUBMISSION</w:t>
       </w:r>
-      <w:bookmarkEnd w:id="0"/>
       <w:bookmarkEnd w:id="1"/>
+      <w:bookmarkEnd w:id="2"/>
     </w:p>
     <w:p>
       <w:pPr>
@@ -448,23 +432,7 @@
         <w:t>Software</w:t>
       </w:r>
       <w:r>
-        <w:t xml:space="preserve"> Engineering at Al </w:t>
-      </w:r>
-      <w:proofErr w:type="spellStart"/>
-      <w:r>
-        <w:t>Ain</w:t>
-      </w:r>
-      <w:proofErr w:type="spellEnd"/>
-      <w:r>
-        <w:t xml:space="preserve"> University of Science and Technology, Al </w:t>
-      </w:r>
-      <w:proofErr w:type="spellStart"/>
-      <w:r>
-        <w:t>Ain</w:t>
-      </w:r>
-      <w:proofErr w:type="spellEnd"/>
-      <w:r>
-        <w:t>.</w:t>
+        <w:t xml:space="preserve"> Engineering at Al Ain University of Science and Technology, Al Ain.</w:t>
       </w:r>
     </w:p>
     <w:p/>
@@ -511,15 +479,7 @@
       </w:r>
       <w:r>
         <w:tab/>
-        <w:t xml:space="preserve">:   Prof. Dr. </w:t>
-      </w:r>
-      <w:proofErr w:type="spellStart"/>
-      <w:r>
-        <w:t>Saqib</w:t>
-      </w:r>
-      <w:proofErr w:type="spellEnd"/>
-      <w:r>
-        <w:t xml:space="preserve"> Iqbal</w:t>
+        <w:t>:   Prof. Dr. Saqib Iqbal</w:t>
       </w:r>
     </w:p>
     <w:p>
@@ -616,11 +576,11 @@
           <w:lang w:val="en"/>
         </w:rPr>
       </w:pPr>
-      <w:bookmarkStart w:id="2" w:name="_Toc436967806"/>
-      <w:bookmarkStart w:id="3" w:name="_Toc507000251"/>
-      <w:bookmarkStart w:id="4" w:name="_Toc190641728"/>
-      <w:bookmarkStart w:id="5" w:name="_Toc19639123"/>
-      <w:bookmarkStart w:id="6" w:name="_Toc2084783736"/>
+      <w:bookmarkStart w:id="3" w:name="_Toc436967806"/>
+      <w:bookmarkStart w:id="4" w:name="_Toc507000251"/>
+      <w:bookmarkStart w:id="5" w:name="_Toc190641728"/>
+      <w:bookmarkStart w:id="6" w:name="_Toc19639123"/>
+      <w:bookmarkStart w:id="7" w:name="_Toc2084783736"/>
       <w:r>
         <w:rPr>
           <w:b/>
@@ -628,10 +588,10 @@
         </w:rPr>
         <w:t>A</w:t>
       </w:r>
-      <w:bookmarkEnd w:id="2"/>
       <w:bookmarkEnd w:id="3"/>
       <w:bookmarkEnd w:id="4"/>
       <w:bookmarkEnd w:id="5"/>
+      <w:bookmarkEnd w:id="6"/>
       <w:r>
         <w:rPr>
           <w:b/>
@@ -640,7 +600,7 @@
         </w:rPr>
         <w:t>BSTRACT</w:t>
       </w:r>
-      <w:bookmarkEnd w:id="6"/>
+      <w:bookmarkEnd w:id="7"/>
     </w:p>
     <w:p/>
     <w:p>
@@ -658,23 +618,58 @@
         </w:rPr>
         <w:t>This project is a V</w:t>
       </w:r>
-      <w:proofErr w:type="spellStart"/>
       <w:r>
         <w:rPr>
           <w:sz w:val="24"/>
           <w:szCs w:val="24"/>
           <w:lang w:val="en"/>
         </w:rPr>
-        <w:t>irtual</w:t>
-      </w:r>
-      <w:proofErr w:type="spellEnd"/>
+        <w:t xml:space="preserve">irtual </w:t>
+      </w:r>
+      <w:r>
+        <w:rPr>
+          <w:sz w:val="24"/>
+          <w:szCs w:val="24"/>
+        </w:rPr>
+        <w:t>R</w:t>
+      </w:r>
       <w:r>
         <w:rPr>
           <w:sz w:val="24"/>
           <w:szCs w:val="24"/>
           <w:lang w:val="en"/>
         </w:rPr>
-        <w:t xml:space="preserve"> </w:t>
+        <w:t>eality</w:t>
+      </w:r>
+      <w:r>
+        <w:rPr>
+          <w:sz w:val="24"/>
+          <w:szCs w:val="24"/>
+        </w:rPr>
+        <w:t xml:space="preserve"> application which is made to educate students about the earth water cycle. It will allow users to have a visual view of the complete water cycle and its stages. Water cycle is a very important concept in our life and due to its importance, several app</w:t>
+      </w:r>
+      <w:r>
+        <w:rPr>
+          <w:sz w:val="24"/>
+          <w:szCs w:val="24"/>
+          <w:lang w:val="en"/>
+        </w:rPr>
+        <w:t>lication’s</w:t>
+      </w:r>
+      <w:r>
+        <w:rPr>
+          <w:sz w:val="24"/>
+          <w:szCs w:val="24"/>
+        </w:rPr>
+        <w:t xml:space="preserve"> have been made in this domain to teach students about the water cycle. Earlier, students were taught these concepts using images and texts, which is not very elaborative, making it more complicated for the little kids to understand it. Furthermore, not many V</w:t>
+      </w:r>
+      <w:r>
+        <w:rPr>
+          <w:sz w:val="24"/>
+          <w:szCs w:val="24"/>
+          <w:lang w:val="en"/>
+        </w:rPr>
+        <w:t xml:space="preserve">irtual </w:t>
       </w:r>
       <w:r>
         <w:rPr>
@@ -683,7 +678,6 @@
         </w:rPr>
         <w:t>R</w:t>
       </w:r>
-      <w:proofErr w:type="spellStart"/>
       <w:r>
         <w:rPr>
           <w:sz w:val="24"/>
@@ -692,92 +686,21 @@
         </w:rPr>
         <w:t>eality</w:t>
       </w:r>
-      <w:proofErr w:type="spellEnd"/>
-      <w:r>
-        <w:rPr>
-          <w:sz w:val="24"/>
-          <w:szCs w:val="24"/>
-        </w:rPr>
-        <w:t xml:space="preserve"> application which is made to educate students about the earth water cycle. It will allow users to have a visual view of the complete water cycle and its stages. Water cycle is a very important concept in our life and due to its importance, several </w:t>
-      </w:r>
-      <w:proofErr w:type="gramStart"/>
-      <w:r>
-        <w:rPr>
-          <w:sz w:val="24"/>
-          <w:szCs w:val="24"/>
-        </w:rPr>
-        <w:t>app</w:t>
-      </w:r>
-      <w:proofErr w:type="spellStart"/>
+      <w:r>
+        <w:rPr>
+          <w:sz w:val="24"/>
+          <w:szCs w:val="24"/>
+        </w:rPr>
+        <w:t xml:space="preserve"> applications have been made in this domain and using this technology, therefore this app</w:t>
+      </w:r>
       <w:r>
         <w:rPr>
           <w:sz w:val="24"/>
           <w:szCs w:val="24"/>
           <w:lang w:val="en"/>
         </w:rPr>
-        <w:t>lication’s</w:t>
-      </w:r>
-      <w:proofErr w:type="spellEnd"/>
-      <w:proofErr w:type="gramEnd"/>
-      <w:r>
-        <w:rPr>
-          <w:sz w:val="24"/>
-          <w:szCs w:val="24"/>
-        </w:rPr>
-        <w:t xml:space="preserve"> have been made in this domain to teach students about the water cycle. Earlier, students were taught these concepts using images and texts, which is not very elaborative, making it more complicated for the little kids to understand it. Furthermore, not many V</w:t>
-      </w:r>
-      <w:proofErr w:type="spellStart"/>
-      <w:r>
-        <w:rPr>
-          <w:sz w:val="24"/>
-          <w:szCs w:val="24"/>
-          <w:lang w:val="en"/>
-        </w:rPr>
-        <w:t>irtual</w:t>
-      </w:r>
-      <w:proofErr w:type="spellEnd"/>
-      <w:r>
-        <w:rPr>
-          <w:sz w:val="24"/>
-          <w:szCs w:val="24"/>
-          <w:lang w:val="en"/>
-        </w:rPr>
-        <w:t xml:space="preserve"> </w:t>
-      </w:r>
-      <w:r>
-        <w:rPr>
-          <w:sz w:val="24"/>
-          <w:szCs w:val="24"/>
-        </w:rPr>
-        <w:t>R</w:t>
-      </w:r>
-      <w:proofErr w:type="spellStart"/>
-      <w:r>
-        <w:rPr>
-          <w:sz w:val="24"/>
-          <w:szCs w:val="24"/>
-          <w:lang w:val="en"/>
-        </w:rPr>
-        <w:t>eality</w:t>
-      </w:r>
-      <w:proofErr w:type="spellEnd"/>
-      <w:r>
-        <w:rPr>
-          <w:sz w:val="24"/>
-          <w:szCs w:val="24"/>
-        </w:rPr>
-        <w:t xml:space="preserve"> applications have been made in this domain and using this technology, therefore this app</w:t>
-      </w:r>
-      <w:proofErr w:type="spellStart"/>
-      <w:r>
-        <w:rPr>
-          <w:sz w:val="24"/>
-          <w:szCs w:val="24"/>
-          <w:lang w:val="en"/>
-        </w:rPr>
         <w:t>lication</w:t>
       </w:r>
-      <w:proofErr w:type="spellEnd"/>
       <w:r>
         <w:rPr>
           <w:sz w:val="24"/>
@@ -830,27 +753,7 @@
           <w:lang w:val="en"/>
         </w:rPr>
         <w:lastRenderedPageBreak/>
-        <w:t xml:space="preserve">Table </w:t>
-      </w:r>
-      <w:proofErr w:type="gramStart"/>
-      <w:r>
-        <w:rPr>
-          <w:color w:val="2F5496" w:themeColor="accent1" w:themeShade="BF"/>
-          <w:sz w:val="32"/>
-          <w:szCs w:val="32"/>
-          <w:lang w:val="en"/>
-        </w:rPr>
-        <w:t>Of</w:t>
-      </w:r>
-      <w:proofErr w:type="gramEnd"/>
-      <w:r>
-        <w:rPr>
-          <w:color w:val="2F5496" w:themeColor="accent1" w:themeShade="BF"/>
-          <w:sz w:val="32"/>
-          <w:szCs w:val="32"/>
-          <w:lang w:val="en"/>
-        </w:rPr>
-        <w:t xml:space="preserve"> Content</w:t>
+        <w:t>Table Of Content</w:t>
       </w:r>
     </w:p>
     <w:p>
@@ -1389,14 +1292,14 @@
         <w:pStyle w:val="Heading1"/>
         <w:jc w:val="center"/>
       </w:pPr>
-      <w:bookmarkStart w:id="7" w:name="_Toc19639125"/>
-      <w:bookmarkStart w:id="8" w:name="_Toc741634426"/>
+      <w:bookmarkStart w:id="8" w:name="_Toc19639125"/>
+      <w:bookmarkStart w:id="9" w:name="_Toc741634426"/>
       <w:r>
         <w:lastRenderedPageBreak/>
         <w:t>LIST OF FIGURES</w:t>
       </w:r>
-      <w:bookmarkEnd w:id="7"/>
       <w:bookmarkEnd w:id="8"/>
+      <w:bookmarkEnd w:id="9"/>
     </w:p>
     <w:p>
       <w:pPr>
@@ -1972,7 +1875,7 @@
           <w:lang w:val="en-GB" w:eastAsia="zh-CN"/>
         </w:rPr>
       </w:pPr>
-      <w:bookmarkStart w:id="9" w:name="_Toc19639126"/>
+      <w:bookmarkStart w:id="10" w:name="_Toc19639126"/>
       <w:r>
         <w:rPr>
           <w:sz w:val="28"/>
@@ -1986,13 +1889,13 @@
         <w:pStyle w:val="Heading1"/>
         <w:jc w:val="center"/>
       </w:pPr>
-      <w:bookmarkStart w:id="10" w:name="_Toc986039973"/>
+      <w:bookmarkStart w:id="11" w:name="_Toc986039973"/>
       <w:r>
         <w:lastRenderedPageBreak/>
         <w:t>LIST OF TABLES</w:t>
       </w:r>
-      <w:bookmarkEnd w:id="9"/>
       <w:bookmarkEnd w:id="10"/>
+      <w:bookmarkEnd w:id="11"/>
     </w:p>
     <w:p>
       <w:pPr>
@@ -2620,7 +2523,7 @@
           <w:lang w:val="en-GB" w:eastAsia="zh-CN"/>
         </w:rPr>
       </w:pPr>
-      <w:bookmarkStart w:id="11" w:name="_Toc19639127"/>
+      <w:bookmarkStart w:id="12" w:name="_Toc19639127"/>
       <w:r>
         <w:br w:type="page"/>
       </w:r>
@@ -2630,13 +2533,13 @@
         <w:pStyle w:val="Heading1"/>
         <w:jc w:val="center"/>
       </w:pPr>
-      <w:bookmarkStart w:id="12" w:name="_Toc1730941444"/>
+      <w:bookmarkStart w:id="13" w:name="_Toc1730941444"/>
       <w:r>
         <w:lastRenderedPageBreak/>
         <w:t>LIST OF SYMBOLS / ABBREVIATIONS</w:t>
       </w:r>
-      <w:bookmarkEnd w:id="11"/>
       <w:bookmarkEnd w:id="12"/>
+      <w:bookmarkEnd w:id="13"/>
     </w:p>
     <w:p>
       <w:pPr>
@@ -3025,11 +2928,11 @@
           <w:szCs w:val="24"/>
         </w:rPr>
       </w:pPr>
-      <w:bookmarkStart w:id="13" w:name="_Toc19635228"/>
-      <w:bookmarkStart w:id="14" w:name="_Toc19633994"/>
-      <w:bookmarkStart w:id="15" w:name="_Toc19634216"/>
-      <w:bookmarkStart w:id="16" w:name="_Toc19635744"/>
-      <w:bookmarkStart w:id="17" w:name="_Toc19634879"/>
+      <w:bookmarkStart w:id="14" w:name="_Toc19635228"/>
+      <w:bookmarkStart w:id="15" w:name="_Toc19633994"/>
+      <w:bookmarkStart w:id="16" w:name="_Toc19634216"/>
+      <w:bookmarkStart w:id="17" w:name="_Toc19635744"/>
+      <w:bookmarkStart w:id="18" w:name="_Toc19634879"/>
     </w:p>
     <w:p>
       <w:pPr>
@@ -3043,16 +2946,16 @@
           <w:lang w:val="en-GB" w:eastAsia="zh-CN"/>
         </w:rPr>
       </w:pPr>
-      <w:bookmarkStart w:id="18" w:name="_Toc628820208"/>
-      <w:bookmarkStart w:id="19" w:name="_Toc969983105"/>
-      <w:bookmarkStart w:id="20" w:name="_Toc217107495"/>
-      <w:bookmarkStart w:id="21" w:name="_Toc1805827081"/>
-      <w:bookmarkStart w:id="22" w:name="_Toc348207751"/>
-      <w:bookmarkEnd w:id="13"/>
+      <w:bookmarkStart w:id="19" w:name="_Toc628820208"/>
+      <w:bookmarkStart w:id="20" w:name="_Toc969983105"/>
+      <w:bookmarkStart w:id="21" w:name="_Toc217107495"/>
+      <w:bookmarkStart w:id="22" w:name="_Toc1805827081"/>
+      <w:bookmarkStart w:id="23" w:name="_Toc348207751"/>
       <w:bookmarkEnd w:id="14"/>
       <w:bookmarkEnd w:id="15"/>
       <w:bookmarkEnd w:id="16"/>
       <w:bookmarkEnd w:id="17"/>
+      <w:bookmarkEnd w:id="18"/>
       <w:r>
         <w:rPr>
           <w:rFonts w:eastAsia="SimSun"/>
@@ -3084,11 +2987,11 @@
         </w:rPr>
         <w:t>INTRODUCTION</w:t>
       </w:r>
-      <w:bookmarkEnd w:id="18"/>
       <w:bookmarkEnd w:id="19"/>
       <w:bookmarkEnd w:id="20"/>
       <w:bookmarkEnd w:id="21"/>
       <w:bookmarkEnd w:id="22"/>
+      <w:bookmarkEnd w:id="23"/>
     </w:p>
     <w:p>
       <w:pPr>
@@ -3104,12 +3007,12 @@
           <w:color w:val="auto"/>
         </w:rPr>
       </w:pPr>
-      <w:bookmarkStart w:id="23" w:name="_Toc217107496"/>
-      <w:bookmarkStart w:id="24" w:name="_Toc216161117"/>
-      <w:bookmarkStart w:id="25" w:name="_Toc833066123"/>
-      <w:bookmarkStart w:id="26" w:name="_Toc1297382025"/>
-      <w:bookmarkStart w:id="27" w:name="_Toc2066898873"/>
-      <w:bookmarkStart w:id="28" w:name="_Toc574556465"/>
+      <w:bookmarkStart w:id="24" w:name="_Toc217107496"/>
+      <w:bookmarkStart w:id="25" w:name="_Toc216161117"/>
+      <w:bookmarkStart w:id="26" w:name="_Toc833066123"/>
+      <w:bookmarkStart w:id="27" w:name="_Toc1297382025"/>
+      <w:bookmarkStart w:id="28" w:name="_Toc2066898873"/>
+      <w:bookmarkStart w:id="29" w:name="_Toc574556465"/>
       <w:r>
         <w:rPr>
           <w:b/>
@@ -3118,8 +3021,8 @@
         </w:rPr>
         <w:t xml:space="preserve">1.1 </w:t>
       </w:r>
-      <w:bookmarkEnd w:id="23"/>
       <w:bookmarkEnd w:id="24"/>
+      <w:bookmarkEnd w:id="25"/>
       <w:r>
         <w:rPr>
           <w:b/>
@@ -3128,10 +3031,10 @@
         </w:rPr>
         <w:t>Introduction</w:t>
       </w:r>
-      <w:bookmarkEnd w:id="25"/>
       <w:bookmarkEnd w:id="26"/>
       <w:bookmarkEnd w:id="27"/>
       <w:bookmarkEnd w:id="28"/>
+      <w:bookmarkEnd w:id="29"/>
     </w:p>
     <w:p>
       <w:pPr>
@@ -3191,10 +3094,10 @@
           <w:color w:val="auto"/>
         </w:rPr>
       </w:pPr>
-      <w:bookmarkStart w:id="29" w:name="_Toc2052274955"/>
-      <w:bookmarkStart w:id="30" w:name="_Toc1702396603"/>
-      <w:bookmarkStart w:id="31" w:name="_Toc1784636280"/>
-      <w:bookmarkStart w:id="32" w:name="_Toc1841451877"/>
+      <w:bookmarkStart w:id="30" w:name="_Toc2052274955"/>
+      <w:bookmarkStart w:id="31" w:name="_Toc1702396603"/>
+      <w:bookmarkStart w:id="32" w:name="_Toc1784636280"/>
+      <w:bookmarkStart w:id="33" w:name="_Toc1841451877"/>
       <w:r>
         <w:rPr>
           <w:b/>
@@ -3203,10 +3106,10 @@
         </w:rPr>
         <w:t>1.2 Problem Statement</w:t>
       </w:r>
-      <w:bookmarkEnd w:id="29"/>
       <w:bookmarkEnd w:id="30"/>
       <w:bookmarkEnd w:id="31"/>
       <w:bookmarkEnd w:id="32"/>
+      <w:bookmarkEnd w:id="33"/>
     </w:p>
     <w:p>
       <w:pPr>
@@ -3233,15 +3136,15 @@
           <w:color w:val="auto"/>
         </w:rPr>
       </w:pPr>
-      <w:bookmarkStart w:id="33" w:name="_Toc19634219"/>
-      <w:bookmarkStart w:id="34" w:name="_Toc19635747"/>
-      <w:bookmarkStart w:id="35" w:name="_Toc19633997"/>
-      <w:bookmarkStart w:id="36" w:name="_Toc479093904"/>
-      <w:bookmarkStart w:id="37" w:name="_Toc1240953592"/>
-      <w:bookmarkStart w:id="38" w:name="_Toc401519263"/>
-      <w:bookmarkStart w:id="39" w:name="_Toc19635231"/>
-      <w:bookmarkStart w:id="40" w:name="_Toc19634882"/>
-      <w:bookmarkStart w:id="41" w:name="_Toc1507729727"/>
+      <w:bookmarkStart w:id="34" w:name="_Toc19634219"/>
+      <w:bookmarkStart w:id="35" w:name="_Toc19635747"/>
+      <w:bookmarkStart w:id="36" w:name="_Toc19633997"/>
+      <w:bookmarkStart w:id="37" w:name="_Toc479093904"/>
+      <w:bookmarkStart w:id="38" w:name="_Toc1240953592"/>
+      <w:bookmarkStart w:id="39" w:name="_Toc401519263"/>
+      <w:bookmarkStart w:id="40" w:name="_Toc19635231"/>
+      <w:bookmarkStart w:id="41" w:name="_Toc19634882"/>
+      <w:bookmarkStart w:id="42" w:name="_Toc1507729727"/>
       <w:r>
         <w:rPr>
           <w:b/>
@@ -3250,7 +3153,6 @@
         </w:rPr>
         <w:t>1.3 Objective</w:t>
       </w:r>
-      <w:bookmarkEnd w:id="33"/>
       <w:bookmarkEnd w:id="34"/>
       <w:bookmarkEnd w:id="35"/>
       <w:bookmarkEnd w:id="36"/>
@@ -3259,6 +3161,7 @@
       <w:bookmarkEnd w:id="39"/>
       <w:bookmarkEnd w:id="40"/>
       <w:bookmarkEnd w:id="41"/>
+      <w:bookmarkEnd w:id="42"/>
     </w:p>
     <w:p>
       <w:pPr>
@@ -3487,15 +3390,15 @@
           <w:color w:val="auto"/>
         </w:rPr>
       </w:pPr>
-      <w:bookmarkStart w:id="42" w:name="_Toc19634883"/>
-      <w:bookmarkStart w:id="43" w:name="_Toc199821425"/>
-      <w:bookmarkStart w:id="44" w:name="_Toc19635748"/>
-      <w:bookmarkStart w:id="45" w:name="_Toc19635232"/>
-      <w:bookmarkStart w:id="46" w:name="_Toc19633998"/>
-      <w:bookmarkStart w:id="47" w:name="_Toc318205806"/>
-      <w:bookmarkStart w:id="48" w:name="_Toc707105472"/>
-      <w:bookmarkStart w:id="49" w:name="_Toc721953970"/>
-      <w:bookmarkStart w:id="50" w:name="_Toc19634220"/>
+      <w:bookmarkStart w:id="43" w:name="_Toc19634883"/>
+      <w:bookmarkStart w:id="44" w:name="_Toc199821425"/>
+      <w:bookmarkStart w:id="45" w:name="_Toc19635748"/>
+      <w:bookmarkStart w:id="46" w:name="_Toc19635232"/>
+      <w:bookmarkStart w:id="47" w:name="_Toc19633998"/>
+      <w:bookmarkStart w:id="48" w:name="_Toc318205806"/>
+      <w:bookmarkStart w:id="49" w:name="_Toc707105472"/>
+      <w:bookmarkStart w:id="50" w:name="_Toc721953970"/>
+      <w:bookmarkStart w:id="51" w:name="_Toc19634220"/>
       <w:r>
         <w:rPr>
           <w:b/>
@@ -3504,7 +3407,6 @@
         </w:rPr>
         <w:t>1.4 Methodology</w:t>
       </w:r>
-      <w:bookmarkEnd w:id="42"/>
       <w:bookmarkEnd w:id="43"/>
       <w:bookmarkEnd w:id="44"/>
       <w:bookmarkEnd w:id="45"/>
@@ -3513,6 +3415,7 @@
       <w:bookmarkEnd w:id="48"/>
       <w:bookmarkEnd w:id="49"/>
       <w:bookmarkEnd w:id="50"/>
+      <w:bookmarkEnd w:id="51"/>
     </w:p>
     <w:p>
       <w:pPr>
@@ -3570,15 +3473,15 @@
           <w:color w:val="auto"/>
         </w:rPr>
       </w:pPr>
-      <w:bookmarkStart w:id="51" w:name="_Toc19635233"/>
-      <w:bookmarkStart w:id="52" w:name="_Toc19635749"/>
-      <w:bookmarkStart w:id="53" w:name="_Toc1611141745"/>
-      <w:bookmarkStart w:id="54" w:name="_Toc621141078"/>
-      <w:bookmarkStart w:id="55" w:name="_Toc19634884"/>
-      <w:bookmarkStart w:id="56" w:name="_Toc19634221"/>
-      <w:bookmarkStart w:id="57" w:name="_Toc2008637509"/>
-      <w:bookmarkStart w:id="58" w:name="_Toc851921318"/>
-      <w:bookmarkStart w:id="59" w:name="_Toc19633999"/>
+      <w:bookmarkStart w:id="52" w:name="_Toc19635233"/>
+      <w:bookmarkStart w:id="53" w:name="_Toc19635749"/>
+      <w:bookmarkStart w:id="54" w:name="_Toc1611141745"/>
+      <w:bookmarkStart w:id="55" w:name="_Toc621141078"/>
+      <w:bookmarkStart w:id="56" w:name="_Toc19634884"/>
+      <w:bookmarkStart w:id="57" w:name="_Toc19634221"/>
+      <w:bookmarkStart w:id="58" w:name="_Toc2008637509"/>
+      <w:bookmarkStart w:id="59" w:name="_Toc851921318"/>
+      <w:bookmarkStart w:id="60" w:name="_Toc19633999"/>
       <w:r>
         <w:rPr>
           <w:b/>
@@ -3587,7 +3490,6 @@
         </w:rPr>
         <w:t>1.5 Expected outcome</w:t>
       </w:r>
-      <w:bookmarkEnd w:id="51"/>
       <w:bookmarkEnd w:id="52"/>
       <w:bookmarkEnd w:id="53"/>
       <w:bookmarkEnd w:id="54"/>
@@ -3596,6 +3498,7 @@
       <w:bookmarkEnd w:id="57"/>
       <w:bookmarkEnd w:id="58"/>
       <w:bookmarkEnd w:id="59"/>
+      <w:bookmarkEnd w:id="60"/>
     </w:p>
     <w:p>
       <w:pPr>
@@ -3636,11 +3539,11 @@
           <w:lang w:val="en-GB" w:eastAsia="zh-CN"/>
         </w:rPr>
       </w:pPr>
-      <w:bookmarkStart w:id="60" w:name="_Toc19634222"/>
-      <w:bookmarkStart w:id="61" w:name="_Toc19634000"/>
-      <w:bookmarkStart w:id="62" w:name="_Toc19635750"/>
-      <w:bookmarkStart w:id="63" w:name="_Toc19634885"/>
-      <w:bookmarkStart w:id="64" w:name="_Toc19635234"/>
+      <w:bookmarkStart w:id="61" w:name="_Toc19634222"/>
+      <w:bookmarkStart w:id="62" w:name="_Toc19634000"/>
+      <w:bookmarkStart w:id="63" w:name="_Toc19635750"/>
+      <w:bookmarkStart w:id="64" w:name="_Toc19634885"/>
+      <w:bookmarkStart w:id="65" w:name="_Toc19635234"/>
       <w:r>
         <w:rPr>
           <w:rFonts w:asciiTheme="majorHAnsi" w:eastAsia="SimSun" w:hAnsiTheme="majorHAnsi" w:cstheme="majorHAnsi"/>
@@ -3652,11 +3555,11 @@
         </w:rPr>
         <w:t>1.6 Plan-Gantt chart</w:t>
       </w:r>
-      <w:bookmarkEnd w:id="60"/>
       <w:bookmarkEnd w:id="61"/>
       <w:bookmarkEnd w:id="62"/>
       <w:bookmarkEnd w:id="63"/>
       <w:bookmarkEnd w:id="64"/>
+      <w:bookmarkEnd w:id="65"/>
     </w:p>
     <w:p>
       <w:pPr>
@@ -3671,23 +3574,7 @@
           <w:sz w:val="24"/>
           <w:szCs w:val="24"/>
         </w:rPr>
-        <w:t xml:space="preserve">The plan of the project is provided in a Gantt </w:t>
-      </w:r>
-      <w:proofErr w:type="gramStart"/>
-      <w:r>
-        <w:rPr>
-          <w:sz w:val="24"/>
-          <w:szCs w:val="24"/>
-        </w:rPr>
-        <w:t>Chart</w:t>
-      </w:r>
-      <w:proofErr w:type="gramEnd"/>
-      <w:r>
-        <w:rPr>
-          <w:sz w:val="24"/>
-          <w:szCs w:val="24"/>
-        </w:rPr>
-        <w:t xml:space="preserve"> below:</w:t>
+        <w:t>The plan of the project is provided in a Gantt Chart below:</w:t>
       </w:r>
     </w:p>
     <w:p>
@@ -3763,32 +3650,45 @@
           <w:szCs w:val="24"/>
         </w:rPr>
       </w:pPr>
-      <w:bookmarkStart w:id="65" w:name="_Toc383914736"/>
-      <w:bookmarkStart w:id="66" w:name="_Toc14836132"/>
-      <w:bookmarkStart w:id="67" w:name="_Toc15285494"/>
-      <w:bookmarkStart w:id="68" w:name="_Toc14835705"/>
-      <w:bookmarkStart w:id="69" w:name="_Toc19885532"/>
-      <w:bookmarkStart w:id="70" w:name="_Toc19886013"/>
+      <w:bookmarkStart w:id="66" w:name="_Toc383914736"/>
+      <w:bookmarkStart w:id="67" w:name="_Toc14836132"/>
+      <w:bookmarkStart w:id="68" w:name="_Toc15285494"/>
+      <w:bookmarkStart w:id="69" w:name="_Toc14835705"/>
+      <w:bookmarkStart w:id="70" w:name="_Toc19885532"/>
+      <w:bookmarkStart w:id="71" w:name="_Toc19886013"/>
       <w:r>
         <w:t xml:space="preserve">Figure </w:t>
       </w:r>
-      <w:fldSimple w:instr=" SEQ Figure \* ARABIC ">
-        <w:r>
-          <w:rPr>
-            <w:noProof/>
-          </w:rPr>
-          <w:t>1</w:t>
-        </w:r>
-      </w:fldSimple>
+      <w:r>
+        <w:fldChar w:fldCharType="begin"/>
+      </w:r>
+      <w:r>
+        <w:instrText xml:space="preserve"> SEQ Figure \* ARABIC </w:instrText>
+      </w:r>
+      <w:r>
+        <w:fldChar w:fldCharType="separate"/>
+      </w:r>
+      <w:r>
+        <w:rPr>
+          <w:noProof/>
+        </w:rPr>
+        <w:t>1</w:t>
+      </w:r>
+      <w:r>
+        <w:rPr>
+          <w:noProof/>
+        </w:rPr>
+        <w:fldChar w:fldCharType="end"/>
+      </w:r>
       <w:r>
         <w:t>.1: Plan-Gantt Chart</w:t>
       </w:r>
-      <w:bookmarkEnd w:id="65"/>
       <w:bookmarkEnd w:id="66"/>
       <w:bookmarkEnd w:id="67"/>
       <w:bookmarkEnd w:id="68"/>
       <w:bookmarkEnd w:id="69"/>
       <w:bookmarkEnd w:id="70"/>
+      <w:bookmarkEnd w:id="71"/>
     </w:p>
     <w:p>
       <w:pPr>
@@ -3813,11 +3713,11 @@
           <w:lang w:val="en-GB" w:eastAsia="zh-CN"/>
         </w:rPr>
       </w:pPr>
-      <w:bookmarkStart w:id="71" w:name="_Toc19635751"/>
-      <w:bookmarkStart w:id="72" w:name="_Toc19634223"/>
-      <w:bookmarkStart w:id="73" w:name="_Toc19634001"/>
-      <w:bookmarkStart w:id="74" w:name="_Toc19634886"/>
-      <w:bookmarkStart w:id="75" w:name="_Toc19635235"/>
+      <w:bookmarkStart w:id="72" w:name="_Toc19635751"/>
+      <w:bookmarkStart w:id="73" w:name="_Toc19634223"/>
+      <w:bookmarkStart w:id="74" w:name="_Toc19634001"/>
+      <w:bookmarkStart w:id="75" w:name="_Toc19634886"/>
+      <w:bookmarkStart w:id="76" w:name="_Toc19635235"/>
       <w:r>
         <w:rPr>
           <w:rFonts w:asciiTheme="majorHAnsi" w:eastAsia="SimSun" w:hAnsiTheme="majorHAnsi" w:cstheme="majorHAnsi"/>
@@ -3830,11 +3730,11 @@
         <w:lastRenderedPageBreak/>
         <w:t>1.7 Structure of report</w:t>
       </w:r>
-      <w:bookmarkEnd w:id="71"/>
       <w:bookmarkEnd w:id="72"/>
       <w:bookmarkEnd w:id="73"/>
       <w:bookmarkEnd w:id="74"/>
       <w:bookmarkEnd w:id="75"/>
+      <w:bookmarkEnd w:id="76"/>
     </w:p>
     <w:p>
       <w:pPr>
@@ -3969,13 +3869,13 @@
           <w:szCs w:val="32"/>
         </w:rPr>
       </w:pPr>
-      <w:bookmarkStart w:id="76" w:name="_Toc19635752"/>
-      <w:bookmarkStart w:id="77" w:name="_Toc19635236"/>
-      <w:bookmarkStart w:id="78" w:name="_Toc19634224"/>
-      <w:bookmarkStart w:id="79" w:name="_Toc1522102568"/>
-      <w:bookmarkStart w:id="80" w:name="_Toc1801932905"/>
-      <w:bookmarkStart w:id="81" w:name="_Toc19634887"/>
-      <w:bookmarkStart w:id="82" w:name="_Toc19634002"/>
+      <w:bookmarkStart w:id="77" w:name="_Toc19635752"/>
+      <w:bookmarkStart w:id="78" w:name="_Toc19635236"/>
+      <w:bookmarkStart w:id="79" w:name="_Toc19634224"/>
+      <w:bookmarkStart w:id="80" w:name="_Toc1522102568"/>
+      <w:bookmarkStart w:id="81" w:name="_Toc1801932905"/>
+      <w:bookmarkStart w:id="82" w:name="_Toc19634887"/>
+      <w:bookmarkStart w:id="83" w:name="_Toc19634002"/>
       <w:r>
         <w:rPr>
           <w:b/>
@@ -4003,8 +3903,8 @@
         <w:lastRenderedPageBreak/>
         <w:t xml:space="preserve"> </w:t>
       </w:r>
-      <w:bookmarkStart w:id="83" w:name="_Toc1676905614"/>
-      <w:bookmarkStart w:id="84" w:name="_Toc629017031"/>
+      <w:bookmarkStart w:id="84" w:name="_Toc1676905614"/>
+      <w:bookmarkStart w:id="85" w:name="_Toc629017031"/>
       <w:r>
         <w:rPr>
           <w:b/>
@@ -4013,7 +3913,6 @@
         </w:rPr>
         <w:t>2: Literature Review</w:t>
       </w:r>
-      <w:bookmarkEnd w:id="76"/>
       <w:bookmarkEnd w:id="77"/>
       <w:bookmarkEnd w:id="78"/>
       <w:bookmarkEnd w:id="79"/>
@@ -4022,6 +3921,7 @@
       <w:bookmarkEnd w:id="82"/>
       <w:bookmarkEnd w:id="83"/>
       <w:bookmarkEnd w:id="84"/>
+      <w:bookmarkEnd w:id="85"/>
     </w:p>
     <w:p>
       <w:pPr>
@@ -4046,15 +3946,15 @@
           <w:szCs w:val="28"/>
         </w:rPr>
       </w:pPr>
-      <w:bookmarkStart w:id="85" w:name="_Toc19635237"/>
-      <w:bookmarkStart w:id="86" w:name="_Toc19634003"/>
-      <w:bookmarkStart w:id="87" w:name="_Toc863558330"/>
-      <w:bookmarkStart w:id="88" w:name="_Toc19634888"/>
-      <w:bookmarkStart w:id="89" w:name="_Toc19634225"/>
-      <w:bookmarkStart w:id="90" w:name="_Toc328180020"/>
-      <w:bookmarkStart w:id="91" w:name="_Toc1985156068"/>
-      <w:bookmarkStart w:id="92" w:name="_Toc16118638"/>
-      <w:bookmarkStart w:id="93" w:name="_Toc19635753"/>
+      <w:bookmarkStart w:id="86" w:name="_Toc19635237"/>
+      <w:bookmarkStart w:id="87" w:name="_Toc19634003"/>
+      <w:bookmarkStart w:id="88" w:name="_Toc863558330"/>
+      <w:bookmarkStart w:id="89" w:name="_Toc19634888"/>
+      <w:bookmarkStart w:id="90" w:name="_Toc19634225"/>
+      <w:bookmarkStart w:id="91" w:name="_Toc328180020"/>
+      <w:bookmarkStart w:id="92" w:name="_Toc1985156068"/>
+      <w:bookmarkStart w:id="93" w:name="_Toc16118638"/>
+      <w:bookmarkStart w:id="94" w:name="_Toc19635753"/>
       <w:r>
         <w:rPr>
           <w:b/>
@@ -4065,7 +3965,6 @@
         </w:rPr>
         <w:t>2.1 Introduction</w:t>
       </w:r>
-      <w:bookmarkEnd w:id="85"/>
       <w:bookmarkEnd w:id="86"/>
       <w:bookmarkEnd w:id="87"/>
       <w:bookmarkEnd w:id="88"/>
@@ -4074,6 +3973,7 @@
       <w:bookmarkEnd w:id="91"/>
       <w:bookmarkEnd w:id="92"/>
       <w:bookmarkEnd w:id="93"/>
+      <w:bookmarkEnd w:id="94"/>
     </w:p>
     <w:p>
       <w:pPr>
@@ -4118,15 +4018,15 @@
           <w:szCs w:val="28"/>
         </w:rPr>
       </w:pPr>
-      <w:bookmarkStart w:id="94" w:name="_Toc19634889"/>
-      <w:bookmarkStart w:id="95" w:name="_Toc19634004"/>
-      <w:bookmarkStart w:id="96" w:name="_Toc576000708"/>
-      <w:bookmarkStart w:id="97" w:name="_Toc19634226"/>
-      <w:bookmarkStart w:id="98" w:name="_Toc19635238"/>
-      <w:bookmarkStart w:id="99" w:name="_Toc1630152399"/>
-      <w:bookmarkStart w:id="100" w:name="_Toc19635754"/>
-      <w:bookmarkStart w:id="101" w:name="_Toc1180304767"/>
-      <w:bookmarkStart w:id="102" w:name="_Toc1166052490"/>
+      <w:bookmarkStart w:id="95" w:name="_Toc19634889"/>
+      <w:bookmarkStart w:id="96" w:name="_Toc19634004"/>
+      <w:bookmarkStart w:id="97" w:name="_Toc576000708"/>
+      <w:bookmarkStart w:id="98" w:name="_Toc19634226"/>
+      <w:bookmarkStart w:id="99" w:name="_Toc19635238"/>
+      <w:bookmarkStart w:id="100" w:name="_Toc1630152399"/>
+      <w:bookmarkStart w:id="101" w:name="_Toc19635754"/>
+      <w:bookmarkStart w:id="102" w:name="_Toc1180304767"/>
+      <w:bookmarkStart w:id="103" w:name="_Toc1166052490"/>
       <w:r>
         <w:rPr>
           <w:b/>
@@ -4137,7 +4037,6 @@
         </w:rPr>
         <w:t>2.2 Similar apps</w:t>
       </w:r>
-      <w:bookmarkEnd w:id="94"/>
       <w:bookmarkEnd w:id="95"/>
       <w:bookmarkEnd w:id="96"/>
       <w:bookmarkEnd w:id="97"/>
@@ -4146,6 +4045,7 @@
       <w:bookmarkEnd w:id="100"/>
       <w:bookmarkEnd w:id="101"/>
       <w:bookmarkEnd w:id="102"/>
+      <w:bookmarkEnd w:id="103"/>
     </w:p>
     <w:p>
       <w:pPr>
@@ -4183,27 +4083,7 @@
           <w:sz w:val="24"/>
           <w:szCs w:val="24"/>
         </w:rPr>
-        <w:t xml:space="preserve">Splash </w:t>
-      </w:r>
-      <w:proofErr w:type="spellStart"/>
-      <w:r>
-        <w:rPr>
-          <w:b/>
-          <w:bCs/>
-          <w:sz w:val="24"/>
-          <w:szCs w:val="24"/>
-        </w:rPr>
-        <w:t>Sim</w:t>
-      </w:r>
-      <w:proofErr w:type="spellEnd"/>
-      <w:r>
-        <w:rPr>
-          <w:b/>
-          <w:bCs/>
-          <w:sz w:val="24"/>
-          <w:szCs w:val="24"/>
-        </w:rPr>
-        <w:t>: A VR Experience in the Water Cycle</w:t>
+        <w:t>Splash Sim: A VR Experience in the Water Cycle</w:t>
       </w:r>
       <w:sdt>
         <w:sdtPr>
@@ -4215,6 +4095,7 @@
           </w:rPr>
           <w:id w:val="-275171792"/>
         </w:sdtPr>
+        <w:sdtEndPr/>
         <w:sdtContent>
           <w:r>
             <w:rPr>
@@ -4565,34 +4446,39 @@
                               <w:pStyle w:val="Caption"/>
                               <w:jc w:val="center"/>
                             </w:pPr>
-                            <w:bookmarkStart w:id="103" w:name="_Toc14836133"/>
-                            <w:bookmarkStart w:id="104" w:name="_Toc15285495"/>
-                            <w:bookmarkStart w:id="105" w:name="_Toc14835706"/>
+                            <w:bookmarkStart w:id="104" w:name="_Toc14836133"/>
+                            <w:bookmarkStart w:id="105" w:name="_Toc15285495"/>
+                            <w:bookmarkStart w:id="106" w:name="_Toc14835706"/>
                             <w:r>
                               <w:t xml:space="preserve">Figure </w:t>
                             </w:r>
-                            <w:fldSimple w:instr=" SEQ Figure \* ARABIC ">
-                              <w:r>
-                                <w:rPr>
-                                  <w:noProof/>
-                                </w:rPr>
-                                <w:t>2</w:t>
-                              </w:r>
-                            </w:fldSimple>
                             <w:r>
-                              <w:t xml:space="preserve">.1: Splash </w:t>
+                              <w:fldChar w:fldCharType="begin"/>
                             </w:r>
-                            <w:proofErr w:type="spellStart"/>
                             <w:r>
-                              <w:t>Sim</w:t>
+                              <w:instrText xml:space="preserve"> SEQ Figure \* ARABIC </w:instrText>
                             </w:r>
-                            <w:proofErr w:type="spellEnd"/>
                             <w:r>
-                              <w:t xml:space="preserve"> app</w:t>
+                              <w:fldChar w:fldCharType="separate"/>
                             </w:r>
-                            <w:bookmarkEnd w:id="103"/>
+                            <w:r>
+                              <w:rPr>
+                                <w:noProof/>
+                              </w:rPr>
+                              <w:t>2</w:t>
+                            </w:r>
+                            <w:r>
+                              <w:rPr>
+                                <w:noProof/>
+                              </w:rPr>
+                              <w:fldChar w:fldCharType="end"/>
+                            </w:r>
+                            <w:r>
+                              <w:t>.1: Splash Sim app</w:t>
+                            </w:r>
                             <w:bookmarkEnd w:id="104"/>
                             <w:bookmarkEnd w:id="105"/>
+                            <w:bookmarkEnd w:id="106"/>
                           </w:p>
                         </w:txbxContent>
                       </wps:txbx>
@@ -4619,34 +4505,39 @@
                         <w:pStyle w:val="Caption"/>
                         <w:jc w:val="center"/>
                       </w:pPr>
-                      <w:bookmarkStart w:id="106" w:name="_Toc14836133"/>
-                      <w:bookmarkStart w:id="107" w:name="_Toc15285495"/>
-                      <w:bookmarkStart w:id="108" w:name="_Toc14835706"/>
+                      <w:bookmarkStart w:id="107" w:name="_Toc14836133"/>
+                      <w:bookmarkStart w:id="108" w:name="_Toc15285495"/>
+                      <w:bookmarkStart w:id="109" w:name="_Toc14835706"/>
                       <w:r>
                         <w:t xml:space="preserve">Figure </w:t>
                       </w:r>
-                      <w:fldSimple w:instr=" SEQ Figure \* ARABIC ">
-                        <w:r>
-                          <w:rPr>
-                            <w:noProof/>
-                          </w:rPr>
-                          <w:t>2</w:t>
-                        </w:r>
-                      </w:fldSimple>
                       <w:r>
-                        <w:t xml:space="preserve">.1: Splash </w:t>
+                        <w:fldChar w:fldCharType="begin"/>
                       </w:r>
-                      <w:proofErr w:type="spellStart"/>
                       <w:r>
-                        <w:t>Sim</w:t>
+                        <w:instrText xml:space="preserve"> SEQ Figure \* ARABIC </w:instrText>
                       </w:r>
-                      <w:proofErr w:type="spellEnd"/>
                       <w:r>
-                        <w:t xml:space="preserve"> app</w:t>
+                        <w:fldChar w:fldCharType="separate"/>
                       </w:r>
-                      <w:bookmarkEnd w:id="106"/>
+                      <w:r>
+                        <w:rPr>
+                          <w:noProof/>
+                        </w:rPr>
+                        <w:t>2</w:t>
+                      </w:r>
+                      <w:r>
+                        <w:rPr>
+                          <w:noProof/>
+                        </w:rPr>
+                        <w:fldChar w:fldCharType="end"/>
+                      </w:r>
+                      <w:r>
+                        <w:t>.1: Splash Sim app</w:t>
+                      </w:r>
                       <w:bookmarkEnd w:id="107"/>
                       <w:bookmarkEnd w:id="108"/>
+                      <w:bookmarkEnd w:id="109"/>
                     </w:p>
                   </w:txbxContent>
                 </v:textbox>
@@ -4741,7 +4632,6 @@
           <w:lang w:bidi="ar-AE"/>
         </w:rPr>
       </w:pPr>
-      <w:proofErr w:type="spellStart"/>
       <w:r>
         <w:rPr>
           <w:b/>
@@ -4750,40 +4640,7 @@
           <w:szCs w:val="24"/>
           <w:lang w:bidi="ar-AE"/>
         </w:rPr>
-        <w:t>Cicle</w:t>
-      </w:r>
-      <w:proofErr w:type="spellEnd"/>
-      <w:r>
-        <w:rPr>
-          <w:b/>
-          <w:bCs/>
-          <w:sz w:val="24"/>
-          <w:szCs w:val="24"/>
-          <w:lang w:bidi="ar-AE"/>
-        </w:rPr>
-        <w:t xml:space="preserve"> de </w:t>
-      </w:r>
-      <w:proofErr w:type="spellStart"/>
-      <w:r>
-        <w:rPr>
-          <w:b/>
-          <w:bCs/>
-          <w:sz w:val="24"/>
-          <w:szCs w:val="24"/>
-          <w:lang w:bidi="ar-AE"/>
-        </w:rPr>
-        <w:t>l’Aigue</w:t>
-      </w:r>
-      <w:proofErr w:type="spellEnd"/>
-      <w:r>
-        <w:rPr>
-          <w:b/>
-          <w:bCs/>
-          <w:sz w:val="24"/>
-          <w:szCs w:val="24"/>
-          <w:lang w:bidi="ar-AE"/>
-        </w:rPr>
-        <w:t xml:space="preserve"> VR (Water cycle VR) </w:t>
+        <w:t xml:space="preserve">Cicle de l’Aigue VR (Water cycle VR) </w:t>
       </w:r>
       <w:sdt>
         <w:sdtPr>
@@ -4796,6 +4653,7 @@
           </w:rPr>
           <w:id w:val="297036991"/>
         </w:sdtPr>
+        <w:sdtEndPr/>
         <w:sdtContent>
           <w:r>
             <w:rPr>
@@ -5148,35 +5006,19 @@
                               <w:pStyle w:val="Caption"/>
                               <w:jc w:val="center"/>
                             </w:pPr>
-                            <w:bookmarkStart w:id="109" w:name="_Toc14833627"/>
-                            <w:bookmarkStart w:id="110" w:name="_Toc14835707"/>
-                            <w:bookmarkStart w:id="111" w:name="_Toc14836134"/>
-                            <w:bookmarkStart w:id="112" w:name="_Toc14833837"/>
-                            <w:bookmarkStart w:id="113" w:name="_Toc15285496"/>
+                            <w:bookmarkStart w:id="110" w:name="_Toc14833627"/>
+                            <w:bookmarkStart w:id="111" w:name="_Toc14835707"/>
+                            <w:bookmarkStart w:id="112" w:name="_Toc14836134"/>
+                            <w:bookmarkStart w:id="113" w:name="_Toc14833837"/>
+                            <w:bookmarkStart w:id="114" w:name="_Toc15285496"/>
                             <w:r>
-                              <w:t xml:space="preserve">Figure 2.2: </w:t>
+                              <w:t>Figure 2.2: Cicle de l’Aigue VR app</w:t>
                             </w:r>
-                            <w:proofErr w:type="spellStart"/>
-                            <w:r>
-                              <w:t>Cicle</w:t>
-                            </w:r>
-                            <w:proofErr w:type="spellEnd"/>
-                            <w:r>
-                              <w:t xml:space="preserve"> de </w:t>
-                            </w:r>
-                            <w:proofErr w:type="spellStart"/>
-                            <w:r>
-                              <w:t>l’Aigue</w:t>
-                            </w:r>
-                            <w:proofErr w:type="spellEnd"/>
-                            <w:r>
-                              <w:t xml:space="preserve"> VR app</w:t>
-                            </w:r>
-                            <w:bookmarkEnd w:id="109"/>
                             <w:bookmarkEnd w:id="110"/>
                             <w:bookmarkEnd w:id="111"/>
                             <w:bookmarkEnd w:id="112"/>
                             <w:bookmarkEnd w:id="113"/>
+                            <w:bookmarkEnd w:id="114"/>
                           </w:p>
                         </w:txbxContent>
                       </wps:txbx>
@@ -5199,35 +5041,19 @@
                         <w:pStyle w:val="Caption"/>
                         <w:jc w:val="center"/>
                       </w:pPr>
-                      <w:bookmarkStart w:id="114" w:name="_Toc14833627"/>
-                      <w:bookmarkStart w:id="115" w:name="_Toc14835707"/>
-                      <w:bookmarkStart w:id="116" w:name="_Toc14836134"/>
-                      <w:bookmarkStart w:id="117" w:name="_Toc14833837"/>
-                      <w:bookmarkStart w:id="118" w:name="_Toc15285496"/>
+                      <w:bookmarkStart w:id="115" w:name="_Toc14833627"/>
+                      <w:bookmarkStart w:id="116" w:name="_Toc14835707"/>
+                      <w:bookmarkStart w:id="117" w:name="_Toc14836134"/>
+                      <w:bookmarkStart w:id="118" w:name="_Toc14833837"/>
+                      <w:bookmarkStart w:id="119" w:name="_Toc15285496"/>
                       <w:r>
-                        <w:t xml:space="preserve">Figure 2.2: </w:t>
+                        <w:t>Figure 2.2: Cicle de l’Aigue VR app</w:t>
                       </w:r>
-                      <w:proofErr w:type="spellStart"/>
-                      <w:r>
-                        <w:t>Cicle</w:t>
-                      </w:r>
-                      <w:proofErr w:type="spellEnd"/>
-                      <w:r>
-                        <w:t xml:space="preserve"> de </w:t>
-                      </w:r>
-                      <w:proofErr w:type="spellStart"/>
-                      <w:r>
-                        <w:t>l’Aigue</w:t>
-                      </w:r>
-                      <w:proofErr w:type="spellEnd"/>
-                      <w:r>
-                        <w:t xml:space="preserve"> VR app</w:t>
-                      </w:r>
-                      <w:bookmarkEnd w:id="114"/>
                       <w:bookmarkEnd w:id="115"/>
                       <w:bookmarkEnd w:id="116"/>
                       <w:bookmarkEnd w:id="117"/>
                       <w:bookmarkEnd w:id="118"/>
+                      <w:bookmarkEnd w:id="119"/>
                     </w:p>
                   </w:txbxContent>
                 </v:textbox>
@@ -5332,6 +5158,7 @@
           </w:rPr>
           <w:id w:val="388466866"/>
         </w:sdtPr>
+        <w:sdtEndPr/>
         <w:sdtContent>
           <w:r>
             <w:rPr>
@@ -5597,19 +5424,19 @@
                               <w:pStyle w:val="Caption"/>
                               <w:jc w:val="center"/>
                             </w:pPr>
-                            <w:bookmarkStart w:id="119" w:name="_Toc14833628"/>
-                            <w:bookmarkStart w:id="120" w:name="_Toc14835708"/>
-                            <w:bookmarkStart w:id="121" w:name="_Toc15285497"/>
-                            <w:bookmarkStart w:id="122" w:name="_Toc14836135"/>
-                            <w:bookmarkStart w:id="123" w:name="_Toc14833838"/>
+                            <w:bookmarkStart w:id="120" w:name="_Toc14833628"/>
+                            <w:bookmarkStart w:id="121" w:name="_Toc14835708"/>
+                            <w:bookmarkStart w:id="122" w:name="_Toc15285497"/>
+                            <w:bookmarkStart w:id="123" w:name="_Toc14836135"/>
+                            <w:bookmarkStart w:id="124" w:name="_Toc14833838"/>
                             <w:r>
                               <w:t>Figure 2.3: TABI the water cycle</w:t>
                             </w:r>
-                            <w:bookmarkEnd w:id="119"/>
                             <w:bookmarkEnd w:id="120"/>
                             <w:bookmarkEnd w:id="121"/>
                             <w:bookmarkEnd w:id="122"/>
                             <w:bookmarkEnd w:id="123"/>
+                            <w:bookmarkEnd w:id="124"/>
                           </w:p>
                         </w:txbxContent>
                       </wps:txbx>
@@ -5632,19 +5459,19 @@
                         <w:pStyle w:val="Caption"/>
                         <w:jc w:val="center"/>
                       </w:pPr>
-                      <w:bookmarkStart w:id="124" w:name="_Toc14833628"/>
-                      <w:bookmarkStart w:id="125" w:name="_Toc14835708"/>
-                      <w:bookmarkStart w:id="126" w:name="_Toc15285497"/>
-                      <w:bookmarkStart w:id="127" w:name="_Toc14836135"/>
-                      <w:bookmarkStart w:id="128" w:name="_Toc14833838"/>
+                      <w:bookmarkStart w:id="125" w:name="_Toc14833628"/>
+                      <w:bookmarkStart w:id="126" w:name="_Toc14835708"/>
+                      <w:bookmarkStart w:id="127" w:name="_Toc15285497"/>
+                      <w:bookmarkStart w:id="128" w:name="_Toc14836135"/>
+                      <w:bookmarkStart w:id="129" w:name="_Toc14833838"/>
                       <w:r>
                         <w:t>Figure 2.3: TABI the water cycle</w:t>
                       </w:r>
-                      <w:bookmarkEnd w:id="124"/>
                       <w:bookmarkEnd w:id="125"/>
                       <w:bookmarkEnd w:id="126"/>
                       <w:bookmarkEnd w:id="127"/>
                       <w:bookmarkEnd w:id="128"/>
+                      <w:bookmarkEnd w:id="129"/>
                     </w:p>
                   </w:txbxContent>
                 </v:textbox>
@@ -5796,6 +5623,7 @@
           </w:rPr>
           <w:id w:val="1641846468"/>
         </w:sdtPr>
+        <w:sdtEndPr/>
         <w:sdtContent>
           <w:r>
             <w:rPr>
@@ -6255,15 +6083,15 @@
                               <w:pStyle w:val="Caption"/>
                               <w:jc w:val="center"/>
                             </w:pPr>
-                            <w:bookmarkStart w:id="129" w:name="_Toc14834311"/>
-                            <w:bookmarkStart w:id="130" w:name="_Toc15285498"/>
-                            <w:bookmarkStart w:id="131" w:name="_Toc14835709"/>
-                            <w:bookmarkStart w:id="132" w:name="_Toc15285394"/>
-                            <w:bookmarkStart w:id="133" w:name="_Toc14836136"/>
+                            <w:bookmarkStart w:id="130" w:name="_Toc14834311"/>
+                            <w:bookmarkStart w:id="131" w:name="_Toc15285498"/>
+                            <w:bookmarkStart w:id="132" w:name="_Toc14835709"/>
+                            <w:bookmarkStart w:id="133" w:name="_Toc15285394"/>
+                            <w:bookmarkStart w:id="134" w:name="_Toc14836136"/>
                             <w:r>
                               <w:t xml:space="preserve">Figure 2.4: </w:t>
                             </w:r>
-                            <w:bookmarkEnd w:id="129"/>
+                            <w:bookmarkEnd w:id="130"/>
                             <w:r>
                               <w:rPr>
                                 <w:rFonts w:ascii="Tahoma" w:hAnsi="Tahoma" w:cs="Tahoma" w:hint="cs"/>
@@ -6282,10 +6110,10 @@
                             <w:r>
                               <w:t>Water Cycle)</w:t>
                             </w:r>
-                            <w:bookmarkEnd w:id="130"/>
                             <w:bookmarkEnd w:id="131"/>
                             <w:bookmarkEnd w:id="132"/>
                             <w:bookmarkEnd w:id="133"/>
+                            <w:bookmarkEnd w:id="134"/>
                           </w:p>
                           <w:p>
                             <w:pPr>
@@ -6313,15 +6141,15 @@
                         <w:pStyle w:val="Caption"/>
                         <w:jc w:val="center"/>
                       </w:pPr>
-                      <w:bookmarkStart w:id="134" w:name="_Toc14834311"/>
-                      <w:bookmarkStart w:id="135" w:name="_Toc15285498"/>
-                      <w:bookmarkStart w:id="136" w:name="_Toc14835709"/>
-                      <w:bookmarkStart w:id="137" w:name="_Toc15285394"/>
-                      <w:bookmarkStart w:id="138" w:name="_Toc14836136"/>
+                      <w:bookmarkStart w:id="135" w:name="_Toc14834311"/>
+                      <w:bookmarkStart w:id="136" w:name="_Toc15285498"/>
+                      <w:bookmarkStart w:id="137" w:name="_Toc14835709"/>
+                      <w:bookmarkStart w:id="138" w:name="_Toc15285394"/>
+                      <w:bookmarkStart w:id="139" w:name="_Toc14836136"/>
                       <w:r>
                         <w:t xml:space="preserve">Figure 2.4: </w:t>
                       </w:r>
-                      <w:bookmarkEnd w:id="134"/>
+                      <w:bookmarkEnd w:id="135"/>
                       <w:r>
                         <w:rPr>
                           <w:rFonts w:ascii="Tahoma" w:hAnsi="Tahoma" w:cs="Tahoma" w:hint="cs"/>
@@ -6340,10 +6168,10 @@
                       <w:r>
                         <w:t>Water Cycle)</w:t>
                       </w:r>
-                      <w:bookmarkEnd w:id="135"/>
                       <w:bookmarkEnd w:id="136"/>
                       <w:bookmarkEnd w:id="137"/>
                       <w:bookmarkEnd w:id="138"/>
+                      <w:bookmarkEnd w:id="139"/>
                     </w:p>
                     <w:p>
                       <w:pPr>
@@ -6409,15 +6237,15 @@
           <w:szCs w:val="28"/>
         </w:rPr>
       </w:pPr>
-      <w:bookmarkStart w:id="139" w:name="_Toc19635239"/>
-      <w:bookmarkStart w:id="140" w:name="_Toc588956447"/>
-      <w:bookmarkStart w:id="141" w:name="_Toc1669036775"/>
-      <w:bookmarkStart w:id="142" w:name="_Toc19634890"/>
-      <w:bookmarkStart w:id="143" w:name="_Toc19634227"/>
-      <w:bookmarkStart w:id="144" w:name="_Toc19634005"/>
-      <w:bookmarkStart w:id="145" w:name="_Toc509181031"/>
-      <w:bookmarkStart w:id="146" w:name="_Toc1097113087"/>
-      <w:bookmarkStart w:id="147" w:name="_Toc19635755"/>
+      <w:bookmarkStart w:id="140" w:name="_Toc19635239"/>
+      <w:bookmarkStart w:id="141" w:name="_Toc588956447"/>
+      <w:bookmarkStart w:id="142" w:name="_Toc1669036775"/>
+      <w:bookmarkStart w:id="143" w:name="_Toc19634890"/>
+      <w:bookmarkStart w:id="144" w:name="_Toc19634227"/>
+      <w:bookmarkStart w:id="145" w:name="_Toc19634005"/>
+      <w:bookmarkStart w:id="146" w:name="_Toc509181031"/>
+      <w:bookmarkStart w:id="147" w:name="_Toc1097113087"/>
+      <w:bookmarkStart w:id="148" w:name="_Toc19635755"/>
       <w:r>
         <w:rPr>
           <w:b/>
@@ -6429,7 +6257,6 @@
         <w:lastRenderedPageBreak/>
         <w:t>2.3 Apps comparison</w:t>
       </w:r>
-      <w:bookmarkEnd w:id="139"/>
       <w:bookmarkEnd w:id="140"/>
       <w:bookmarkEnd w:id="141"/>
       <w:bookmarkEnd w:id="142"/>
@@ -6438,6 +6265,7 @@
       <w:bookmarkEnd w:id="145"/>
       <w:bookmarkEnd w:id="146"/>
       <w:bookmarkEnd w:id="147"/>
+      <w:bookmarkEnd w:id="148"/>
     </w:p>
     <w:p>
       <w:pPr>
@@ -6511,16 +6339,8 @@
               <w:rPr>
                 <w:lang w:bidi="ar-AE"/>
               </w:rPr>
-              <w:t xml:space="preserve">Splash </w:t>
-            </w:r>
-            <w:proofErr w:type="spellStart"/>
-            <w:r>
-              <w:rPr>
-                <w:lang w:bidi="ar-AE"/>
-              </w:rPr>
-              <w:t>Sim</w:t>
-            </w:r>
-            <w:proofErr w:type="spellEnd"/>
+              <w:t>Splash Sim</w:t>
+            </w:r>
           </w:p>
         </w:tc>
         <w:tc>
@@ -6535,41 +6355,13 @@
                 <w:lang w:bidi="ar-AE"/>
               </w:rPr>
             </w:pPr>
-            <w:proofErr w:type="spellStart"/>
             <w:r>
               <w:rPr>
                 <w:sz w:val="24"/>
                 <w:szCs w:val="24"/>
                 <w:lang w:bidi="ar-AE"/>
               </w:rPr>
-              <w:t>Cicle</w:t>
-            </w:r>
-            <w:proofErr w:type="spellEnd"/>
-            <w:r>
-              <w:rPr>
-                <w:sz w:val="24"/>
-                <w:szCs w:val="24"/>
-                <w:lang w:bidi="ar-AE"/>
-              </w:rPr>
-              <w:t xml:space="preserve"> de </w:t>
-            </w:r>
-            <w:proofErr w:type="spellStart"/>
-            <w:r>
-              <w:rPr>
-                <w:sz w:val="24"/>
-                <w:szCs w:val="24"/>
-                <w:lang w:bidi="ar-AE"/>
-              </w:rPr>
-              <w:t>l’Aigue</w:t>
-            </w:r>
-            <w:proofErr w:type="spellEnd"/>
-            <w:r>
-              <w:rPr>
-                <w:sz w:val="24"/>
-                <w:szCs w:val="24"/>
-                <w:lang w:bidi="ar-AE"/>
-              </w:rPr>
-              <w:t xml:space="preserve"> VR</w:t>
+              <w:t>Cicle de l’Aigue VR</w:t>
             </w:r>
           </w:p>
         </w:tc>
@@ -7863,18 +7655,17 @@
         <w:pStyle w:val="Caption"/>
         <w:jc w:val="center"/>
       </w:pPr>
-      <w:bookmarkStart w:id="148" w:name="_Toc15285395"/>
-      <w:bookmarkStart w:id="149" w:name="_Toc19886018"/>
-      <w:bookmarkStart w:id="150" w:name="_Toc19885537"/>
-      <w:bookmarkStart w:id="151" w:name="_Toc15285277"/>
-      <w:bookmarkStart w:id="152" w:name="_Toc14835710"/>
-      <w:bookmarkStart w:id="153" w:name="_Toc15285593"/>
-      <w:bookmarkStart w:id="154" w:name="_Toc15285499"/>
-      <w:bookmarkStart w:id="155" w:name="_Toc1116207232"/>
+      <w:bookmarkStart w:id="149" w:name="_Toc15285395"/>
+      <w:bookmarkStart w:id="150" w:name="_Toc19886018"/>
+      <w:bookmarkStart w:id="151" w:name="_Toc19885537"/>
+      <w:bookmarkStart w:id="152" w:name="_Toc15285277"/>
+      <w:bookmarkStart w:id="153" w:name="_Toc14835710"/>
+      <w:bookmarkStart w:id="154" w:name="_Toc15285593"/>
+      <w:bookmarkStart w:id="155" w:name="_Toc15285499"/>
+      <w:bookmarkStart w:id="156" w:name="_Toc1116207232"/>
       <w:r>
         <w:t>Table 2.1: Comparison table between our app and similar apps</w:t>
       </w:r>
-      <w:bookmarkEnd w:id="148"/>
       <w:bookmarkEnd w:id="149"/>
       <w:bookmarkEnd w:id="150"/>
       <w:bookmarkEnd w:id="151"/>
@@ -7882,6 +7673,7 @@
       <w:bookmarkEnd w:id="153"/>
       <w:bookmarkEnd w:id="154"/>
       <w:bookmarkEnd w:id="155"/>
+      <w:bookmarkEnd w:id="156"/>
     </w:p>
     <w:p>
       <w:pPr>
@@ -8124,15 +7916,15 @@
           <w:color w:val="auto"/>
         </w:rPr>
       </w:pPr>
-      <w:bookmarkStart w:id="156" w:name="_Toc19634006"/>
-      <w:bookmarkStart w:id="157" w:name="_Toc19634228"/>
-      <w:bookmarkStart w:id="158" w:name="_Toc118670689"/>
-      <w:bookmarkStart w:id="159" w:name="_Toc19635240"/>
-      <w:bookmarkStart w:id="160" w:name="_Toc1633284034"/>
-      <w:bookmarkStart w:id="161" w:name="_Toc1396792629"/>
-      <w:bookmarkStart w:id="162" w:name="_Toc177429473"/>
-      <w:bookmarkStart w:id="163" w:name="_Toc19634891"/>
-      <w:bookmarkStart w:id="164" w:name="_Toc19635756"/>
+      <w:bookmarkStart w:id="157" w:name="_Toc19634006"/>
+      <w:bookmarkStart w:id="158" w:name="_Toc19634228"/>
+      <w:bookmarkStart w:id="159" w:name="_Toc118670689"/>
+      <w:bookmarkStart w:id="160" w:name="_Toc19635240"/>
+      <w:bookmarkStart w:id="161" w:name="_Toc1633284034"/>
+      <w:bookmarkStart w:id="162" w:name="_Toc1396792629"/>
+      <w:bookmarkStart w:id="163" w:name="_Toc177429473"/>
+      <w:bookmarkStart w:id="164" w:name="_Toc19634891"/>
+      <w:bookmarkStart w:id="165" w:name="_Toc19635756"/>
       <w:r>
         <w:rPr>
           <w:b/>
@@ -8142,7 +7934,6 @@
         <w:lastRenderedPageBreak/>
         <w:t>3: Requirements Analysis</w:t>
       </w:r>
-      <w:bookmarkEnd w:id="156"/>
       <w:bookmarkEnd w:id="157"/>
       <w:bookmarkEnd w:id="158"/>
       <w:bookmarkEnd w:id="159"/>
@@ -8151,6 +7942,7 @@
       <w:bookmarkEnd w:id="162"/>
       <w:bookmarkEnd w:id="163"/>
       <w:bookmarkEnd w:id="164"/>
+      <w:bookmarkEnd w:id="165"/>
     </w:p>
     <w:p>
       <w:pPr>
@@ -8191,15 +7983,15 @@
           <w:szCs w:val="28"/>
         </w:rPr>
       </w:pPr>
-      <w:bookmarkStart w:id="165" w:name="_Toc19635241"/>
-      <w:bookmarkStart w:id="166" w:name="_Toc19635757"/>
-      <w:bookmarkStart w:id="167" w:name="_Toc19634229"/>
-      <w:bookmarkStart w:id="168" w:name="_Toc19634892"/>
-      <w:bookmarkStart w:id="169" w:name="_Toc19634007"/>
-      <w:bookmarkStart w:id="170" w:name="_Toc636139219"/>
-      <w:bookmarkStart w:id="171" w:name="_Toc2137787621"/>
-      <w:bookmarkStart w:id="172" w:name="_Toc48703512"/>
-      <w:bookmarkStart w:id="173" w:name="_Toc1095215741"/>
+      <w:bookmarkStart w:id="166" w:name="_Toc19635241"/>
+      <w:bookmarkStart w:id="167" w:name="_Toc19635757"/>
+      <w:bookmarkStart w:id="168" w:name="_Toc19634229"/>
+      <w:bookmarkStart w:id="169" w:name="_Toc19634892"/>
+      <w:bookmarkStart w:id="170" w:name="_Toc19634007"/>
+      <w:bookmarkStart w:id="171" w:name="_Toc636139219"/>
+      <w:bookmarkStart w:id="172" w:name="_Toc2137787621"/>
+      <w:bookmarkStart w:id="173" w:name="_Toc48703512"/>
+      <w:bookmarkStart w:id="174" w:name="_Toc1095215741"/>
       <w:r>
         <w:rPr>
           <w:b/>
@@ -8210,7 +8002,6 @@
         </w:rPr>
         <w:t>3.1 Introduction</w:t>
       </w:r>
-      <w:bookmarkEnd w:id="165"/>
       <w:bookmarkEnd w:id="166"/>
       <w:bookmarkEnd w:id="167"/>
       <w:bookmarkEnd w:id="168"/>
@@ -8219,6 +8010,7 @@
       <w:bookmarkEnd w:id="171"/>
       <w:bookmarkEnd w:id="172"/>
       <w:bookmarkEnd w:id="173"/>
+      <w:bookmarkEnd w:id="174"/>
     </w:p>
     <w:p>
       <w:pPr>
@@ -8248,15 +8040,15 @@
           <w:szCs w:val="28"/>
         </w:rPr>
       </w:pPr>
-      <w:bookmarkStart w:id="174" w:name="_Toc19634008"/>
-      <w:bookmarkStart w:id="175" w:name="_Toc19634230"/>
-      <w:bookmarkStart w:id="176" w:name="_Toc19635758"/>
-      <w:bookmarkStart w:id="177" w:name="_Toc19634893"/>
-      <w:bookmarkStart w:id="178" w:name="_Toc19635242"/>
-      <w:bookmarkStart w:id="179" w:name="_Toc572045192"/>
-      <w:bookmarkStart w:id="180" w:name="_Toc847559481"/>
-      <w:bookmarkStart w:id="181" w:name="_Toc1929305312"/>
-      <w:bookmarkStart w:id="182" w:name="_Toc218033170"/>
+      <w:bookmarkStart w:id="175" w:name="_Toc19634008"/>
+      <w:bookmarkStart w:id="176" w:name="_Toc19634230"/>
+      <w:bookmarkStart w:id="177" w:name="_Toc19635758"/>
+      <w:bookmarkStart w:id="178" w:name="_Toc19634893"/>
+      <w:bookmarkStart w:id="179" w:name="_Toc19635242"/>
+      <w:bookmarkStart w:id="180" w:name="_Toc572045192"/>
+      <w:bookmarkStart w:id="181" w:name="_Toc847559481"/>
+      <w:bookmarkStart w:id="182" w:name="_Toc1929305312"/>
+      <w:bookmarkStart w:id="183" w:name="_Toc218033170"/>
       <w:r>
         <w:rPr>
           <w:b/>
@@ -8267,7 +8059,6 @@
         </w:rPr>
         <w:t>3.2 Functional Requirements</w:t>
       </w:r>
-      <w:bookmarkEnd w:id="174"/>
       <w:bookmarkEnd w:id="175"/>
       <w:bookmarkEnd w:id="176"/>
       <w:bookmarkEnd w:id="177"/>
@@ -8276,6 +8067,7 @@
       <w:bookmarkEnd w:id="180"/>
       <w:bookmarkEnd w:id="181"/>
       <w:bookmarkEnd w:id="182"/>
+      <w:bookmarkEnd w:id="183"/>
     </w:p>
     <w:p>
       <w:pPr>
@@ -8651,15 +8443,15 @@
           <w:szCs w:val="28"/>
         </w:rPr>
       </w:pPr>
-      <w:bookmarkStart w:id="183" w:name="_Toc19635243"/>
-      <w:bookmarkStart w:id="184" w:name="_Toc19634894"/>
-      <w:bookmarkStart w:id="185" w:name="_Toc19634009"/>
-      <w:bookmarkStart w:id="186" w:name="_Toc19634231"/>
-      <w:bookmarkStart w:id="187" w:name="_Toc1175700480"/>
-      <w:bookmarkStart w:id="188" w:name="_Toc648214122"/>
-      <w:bookmarkStart w:id="189" w:name="_Toc23986584"/>
-      <w:bookmarkStart w:id="190" w:name="_Toc19635759"/>
-      <w:bookmarkStart w:id="191" w:name="_Toc1261194551"/>
+      <w:bookmarkStart w:id="184" w:name="_Toc19635243"/>
+      <w:bookmarkStart w:id="185" w:name="_Toc19634894"/>
+      <w:bookmarkStart w:id="186" w:name="_Toc19634009"/>
+      <w:bookmarkStart w:id="187" w:name="_Toc19634231"/>
+      <w:bookmarkStart w:id="188" w:name="_Toc1175700480"/>
+      <w:bookmarkStart w:id="189" w:name="_Toc648214122"/>
+      <w:bookmarkStart w:id="190" w:name="_Toc23986584"/>
+      <w:bookmarkStart w:id="191" w:name="_Toc19635759"/>
+      <w:bookmarkStart w:id="192" w:name="_Toc1261194551"/>
       <w:r>
         <w:rPr>
           <w:b/>
@@ -8670,7 +8462,6 @@
         </w:rPr>
         <w:t>3.3 Non-Functional Requirements</w:t>
       </w:r>
-      <w:bookmarkEnd w:id="183"/>
       <w:bookmarkEnd w:id="184"/>
       <w:bookmarkEnd w:id="185"/>
       <w:bookmarkEnd w:id="186"/>
@@ -8679,6 +8470,7 @@
       <w:bookmarkEnd w:id="189"/>
       <w:bookmarkEnd w:id="190"/>
       <w:bookmarkEnd w:id="191"/>
+      <w:bookmarkEnd w:id="192"/>
     </w:p>
     <w:p>
       <w:pPr>
@@ -9237,7 +9029,7 @@
                               <w:pStyle w:val="Caption"/>
                               <w:jc w:val="center"/>
                             </w:pPr>
-                            <w:bookmarkStart w:id="192" w:name="_Toc15285500"/>
+                            <w:bookmarkStart w:id="193" w:name="_Toc15285500"/>
                             <w:r>
                               <w:rPr>
                                 <w:lang w:val="en"/>
@@ -9247,18 +9039,31 @@
                             <w:r>
                               <w:t xml:space="preserve">Figure </w:t>
                             </w:r>
-                            <w:fldSimple w:instr=" SEQ Figure \* ARABIC ">
-                              <w:r>
-                                <w:rPr>
-                                  <w:noProof/>
-                                </w:rPr>
-                                <w:t>3</w:t>
-                              </w:r>
-                            </w:fldSimple>
+                            <w:r>
+                              <w:fldChar w:fldCharType="begin"/>
+                            </w:r>
+                            <w:r>
+                              <w:instrText xml:space="preserve"> SEQ Figure \* ARABIC </w:instrText>
+                            </w:r>
+                            <w:r>
+                              <w:fldChar w:fldCharType="separate"/>
+                            </w:r>
+                            <w:r>
+                              <w:rPr>
+                                <w:noProof/>
+                              </w:rPr>
+                              <w:t>3</w:t>
+                            </w:r>
+                            <w:r>
+                              <w:rPr>
+                                <w:noProof/>
+                              </w:rPr>
+                              <w:fldChar w:fldCharType="end"/>
+                            </w:r>
                             <w:r>
                               <w:t>.1: Main Menu Use Case Diagram</w:t>
                             </w:r>
-                            <w:bookmarkEnd w:id="192"/>
+                            <w:bookmarkEnd w:id="193"/>
                           </w:p>
                         </w:txbxContent>
                       </wps:txbx>
@@ -9281,7 +9086,7 @@
                         <w:pStyle w:val="Caption"/>
                         <w:jc w:val="center"/>
                       </w:pPr>
-                      <w:bookmarkStart w:id="193" w:name="_Toc15285500"/>
+                      <w:bookmarkStart w:id="194" w:name="_Toc15285500"/>
                       <w:r>
                         <w:rPr>
                           <w:lang w:val="en"/>
@@ -9291,18 +9096,31 @@
                       <w:r>
                         <w:t xml:space="preserve">Figure </w:t>
                       </w:r>
-                      <w:fldSimple w:instr=" SEQ Figure \* ARABIC ">
-                        <w:r>
-                          <w:rPr>
-                            <w:noProof/>
-                          </w:rPr>
-                          <w:t>3</w:t>
-                        </w:r>
-                      </w:fldSimple>
+                      <w:r>
+                        <w:fldChar w:fldCharType="begin"/>
+                      </w:r>
+                      <w:r>
+                        <w:instrText xml:space="preserve"> SEQ Figure \* ARABIC </w:instrText>
+                      </w:r>
+                      <w:r>
+                        <w:fldChar w:fldCharType="separate"/>
+                      </w:r>
+                      <w:r>
+                        <w:rPr>
+                          <w:noProof/>
+                        </w:rPr>
+                        <w:t>3</w:t>
+                      </w:r>
+                      <w:r>
+                        <w:rPr>
+                          <w:noProof/>
+                        </w:rPr>
+                        <w:fldChar w:fldCharType="end"/>
+                      </w:r>
                       <w:r>
                         <w:t>.1: Main Menu Use Case Diagram</w:t>
                       </w:r>
-                      <w:bookmarkEnd w:id="193"/>
+                      <w:bookmarkEnd w:id="194"/>
                     </w:p>
                   </w:txbxContent>
                 </v:textbox>
@@ -9918,18 +9736,17 @@
         <w:pStyle w:val="Caption"/>
         <w:jc w:val="center"/>
       </w:pPr>
-      <w:bookmarkStart w:id="194" w:name="_Toc19885539"/>
-      <w:bookmarkStart w:id="195" w:name="_Toc19886020"/>
-      <w:bookmarkStart w:id="196" w:name="_Toc15285595"/>
-      <w:bookmarkStart w:id="197" w:name="_Toc1696854629"/>
-      <w:bookmarkStart w:id="198" w:name="_Toc15285501"/>
-      <w:bookmarkStart w:id="199" w:name="_Toc15285397"/>
-      <w:bookmarkStart w:id="200" w:name="_Toc15285279"/>
-      <w:bookmarkStart w:id="201" w:name="_Toc14835711"/>
+      <w:bookmarkStart w:id="195" w:name="_Toc19885539"/>
+      <w:bookmarkStart w:id="196" w:name="_Toc19886020"/>
+      <w:bookmarkStart w:id="197" w:name="_Toc15285595"/>
+      <w:bookmarkStart w:id="198" w:name="_Toc1696854629"/>
+      <w:bookmarkStart w:id="199" w:name="_Toc15285501"/>
+      <w:bookmarkStart w:id="200" w:name="_Toc15285397"/>
+      <w:bookmarkStart w:id="201" w:name="_Toc15285279"/>
+      <w:bookmarkStart w:id="202" w:name="_Toc14835711"/>
       <w:r>
         <w:t>Table 3.1: Tour Guide Use-Case</w:t>
       </w:r>
-      <w:bookmarkEnd w:id="194"/>
       <w:bookmarkEnd w:id="195"/>
       <w:bookmarkEnd w:id="196"/>
       <w:bookmarkEnd w:id="197"/>
@@ -9937,6 +9754,7 @@
       <w:bookmarkEnd w:id="199"/>
       <w:bookmarkEnd w:id="200"/>
       <w:bookmarkEnd w:id="201"/>
+      <w:bookmarkEnd w:id="202"/>
     </w:p>
     <w:p/>
     <w:p/>
@@ -10562,23 +10380,23 @@
           <w:szCs w:val="24"/>
         </w:rPr>
       </w:pPr>
-      <w:bookmarkStart w:id="202" w:name="_Toc19886021"/>
-      <w:bookmarkStart w:id="203" w:name="_Toc19885540"/>
-      <w:bookmarkStart w:id="204" w:name="_Toc15285502"/>
-      <w:bookmarkStart w:id="205" w:name="_Toc15285596"/>
-      <w:bookmarkStart w:id="206" w:name="_Toc322322410"/>
-      <w:bookmarkStart w:id="207" w:name="_Toc15285398"/>
-      <w:bookmarkStart w:id="208" w:name="_Toc15285280"/>
+      <w:bookmarkStart w:id="203" w:name="_Toc19886021"/>
+      <w:bookmarkStart w:id="204" w:name="_Toc19885540"/>
+      <w:bookmarkStart w:id="205" w:name="_Toc15285502"/>
+      <w:bookmarkStart w:id="206" w:name="_Toc15285596"/>
+      <w:bookmarkStart w:id="207" w:name="_Toc322322410"/>
+      <w:bookmarkStart w:id="208" w:name="_Toc15285398"/>
+      <w:bookmarkStart w:id="209" w:name="_Toc15285280"/>
       <w:r>
         <w:t>Table 3.2: Start Game Use-Case</w:t>
       </w:r>
-      <w:bookmarkEnd w:id="202"/>
       <w:bookmarkEnd w:id="203"/>
       <w:bookmarkEnd w:id="204"/>
       <w:bookmarkEnd w:id="205"/>
       <w:bookmarkEnd w:id="206"/>
       <w:bookmarkEnd w:id="207"/>
       <w:bookmarkEnd w:id="208"/>
+      <w:bookmarkEnd w:id="209"/>
     </w:p>
     <w:tbl>
       <w:tblPr>
@@ -11206,23 +11024,23 @@
           <w:szCs w:val="24"/>
         </w:rPr>
       </w:pPr>
-      <w:bookmarkStart w:id="209" w:name="_Toc19886022"/>
-      <w:bookmarkStart w:id="210" w:name="_Toc15285597"/>
-      <w:bookmarkStart w:id="211" w:name="_Toc19885541"/>
-      <w:bookmarkStart w:id="212" w:name="_Toc15285399"/>
-      <w:bookmarkStart w:id="213" w:name="_Toc15285503"/>
-      <w:bookmarkStart w:id="214" w:name="_Toc1790611362"/>
-      <w:bookmarkStart w:id="215" w:name="_Toc15285281"/>
+      <w:bookmarkStart w:id="210" w:name="_Toc19886022"/>
+      <w:bookmarkStart w:id="211" w:name="_Toc15285597"/>
+      <w:bookmarkStart w:id="212" w:name="_Toc19885541"/>
+      <w:bookmarkStart w:id="213" w:name="_Toc15285399"/>
+      <w:bookmarkStart w:id="214" w:name="_Toc15285503"/>
+      <w:bookmarkStart w:id="215" w:name="_Toc1790611362"/>
+      <w:bookmarkStart w:id="216" w:name="_Toc15285281"/>
       <w:r>
         <w:t>Table 3.3: Exit Use-Case</w:t>
       </w:r>
-      <w:bookmarkEnd w:id="209"/>
       <w:bookmarkEnd w:id="210"/>
       <w:bookmarkEnd w:id="211"/>
       <w:bookmarkEnd w:id="212"/>
       <w:bookmarkEnd w:id="213"/>
       <w:bookmarkEnd w:id="214"/>
       <w:bookmarkEnd w:id="215"/>
+      <w:bookmarkEnd w:id="216"/>
     </w:p>
     <w:p>
       <w:pPr>
@@ -11319,17 +11137,17 @@
         <w:pStyle w:val="Caption"/>
         <w:jc w:val="center"/>
       </w:pPr>
-      <w:bookmarkStart w:id="216" w:name="_Toc19886023"/>
-      <w:bookmarkStart w:id="217" w:name="_Toc15285504"/>
-      <w:bookmarkStart w:id="218" w:name="_Toc19885542"/>
-      <w:bookmarkStart w:id="219" w:name="_Toc1120583304"/>
+      <w:bookmarkStart w:id="217" w:name="_Toc19886023"/>
+      <w:bookmarkStart w:id="218" w:name="_Toc15285504"/>
+      <w:bookmarkStart w:id="219" w:name="_Toc19885542"/>
+      <w:bookmarkStart w:id="220" w:name="_Toc1120583304"/>
       <w:r>
         <w:t>Figure 3.2: Game Mode Use Case Diagram</w:t>
       </w:r>
-      <w:bookmarkEnd w:id="216"/>
       <w:bookmarkEnd w:id="217"/>
       <w:bookmarkEnd w:id="218"/>
       <w:bookmarkEnd w:id="219"/>
+      <w:bookmarkEnd w:id="220"/>
     </w:p>
     <w:p/>
     <w:tbl>
@@ -11957,23 +11775,23 @@
         <w:pStyle w:val="Caption"/>
         <w:jc w:val="center"/>
       </w:pPr>
-      <w:bookmarkStart w:id="220" w:name="_Toc15285283"/>
-      <w:bookmarkStart w:id="221" w:name="_Toc19886024"/>
-      <w:bookmarkStart w:id="222" w:name="_Toc15285401"/>
-      <w:bookmarkStart w:id="223" w:name="_Toc19885543"/>
-      <w:bookmarkStart w:id="224" w:name="_Toc15285599"/>
-      <w:bookmarkStart w:id="225" w:name="_Toc290325308"/>
-      <w:bookmarkStart w:id="226" w:name="_Toc15285505"/>
+      <w:bookmarkStart w:id="221" w:name="_Toc15285283"/>
+      <w:bookmarkStart w:id="222" w:name="_Toc19886024"/>
+      <w:bookmarkStart w:id="223" w:name="_Toc15285401"/>
+      <w:bookmarkStart w:id="224" w:name="_Toc19885543"/>
+      <w:bookmarkStart w:id="225" w:name="_Toc15285599"/>
+      <w:bookmarkStart w:id="226" w:name="_Toc290325308"/>
+      <w:bookmarkStart w:id="227" w:name="_Toc15285505"/>
       <w:r>
         <w:t>Table 3.4: Move Player Use-Case</w:t>
       </w:r>
-      <w:bookmarkEnd w:id="220"/>
       <w:bookmarkEnd w:id="221"/>
       <w:bookmarkEnd w:id="222"/>
       <w:bookmarkEnd w:id="223"/>
       <w:bookmarkEnd w:id="224"/>
       <w:bookmarkEnd w:id="225"/>
       <w:bookmarkEnd w:id="226"/>
+      <w:bookmarkEnd w:id="227"/>
     </w:p>
     <w:tbl>
       <w:tblPr>
@@ -12701,13 +12519,13 @@
         <w:pStyle w:val="Caption"/>
         <w:jc w:val="center"/>
       </w:pPr>
-      <w:bookmarkStart w:id="227" w:name="_Toc19886025"/>
-      <w:bookmarkStart w:id="228" w:name="_Toc19885544"/>
-      <w:bookmarkStart w:id="229" w:name="_Toc15285507"/>
-      <w:bookmarkStart w:id="230" w:name="_Toc15285403"/>
-      <w:bookmarkStart w:id="231" w:name="_Toc15285601"/>
-      <w:bookmarkStart w:id="232" w:name="_Toc15285285"/>
-      <w:bookmarkStart w:id="233" w:name="_Toc1695977798"/>
+      <w:bookmarkStart w:id="228" w:name="_Toc19886025"/>
+      <w:bookmarkStart w:id="229" w:name="_Toc19885544"/>
+      <w:bookmarkStart w:id="230" w:name="_Toc15285507"/>
+      <w:bookmarkStart w:id="231" w:name="_Toc15285403"/>
+      <w:bookmarkStart w:id="232" w:name="_Toc15285601"/>
+      <w:bookmarkStart w:id="233" w:name="_Toc15285285"/>
+      <w:bookmarkStart w:id="234" w:name="_Toc1695977798"/>
       <w:r>
         <w:t>Table 3.</w:t>
       </w:r>
@@ -12720,13 +12538,13 @@
       <w:r>
         <w:t>: Play Again Use-Case</w:t>
       </w:r>
-      <w:bookmarkEnd w:id="227"/>
       <w:bookmarkEnd w:id="228"/>
       <w:bookmarkEnd w:id="229"/>
       <w:bookmarkEnd w:id="230"/>
       <w:bookmarkEnd w:id="231"/>
       <w:bookmarkEnd w:id="232"/>
       <w:bookmarkEnd w:id="233"/>
+      <w:bookmarkEnd w:id="234"/>
     </w:p>
     <w:p/>
     <w:p/>
@@ -13473,13 +13291,13 @@
         <w:pStyle w:val="Caption"/>
         <w:jc w:val="center"/>
       </w:pPr>
-      <w:bookmarkStart w:id="234" w:name="_Toc1697247937"/>
-      <w:bookmarkStart w:id="235" w:name="_Toc15285508"/>
-      <w:bookmarkStart w:id="236" w:name="_Toc19885545"/>
-      <w:bookmarkStart w:id="237" w:name="_Toc15285404"/>
-      <w:bookmarkStart w:id="238" w:name="_Toc19886026"/>
-      <w:bookmarkStart w:id="239" w:name="_Toc15285286"/>
-      <w:bookmarkStart w:id="240" w:name="_Toc15285602"/>
+      <w:bookmarkStart w:id="235" w:name="_Toc1697247937"/>
+      <w:bookmarkStart w:id="236" w:name="_Toc15285508"/>
+      <w:bookmarkStart w:id="237" w:name="_Toc19885545"/>
+      <w:bookmarkStart w:id="238" w:name="_Toc15285404"/>
+      <w:bookmarkStart w:id="239" w:name="_Toc19886026"/>
+      <w:bookmarkStart w:id="240" w:name="_Toc15285286"/>
+      <w:bookmarkStart w:id="241" w:name="_Toc15285602"/>
       <w:r>
         <w:t>Table 3.</w:t>
       </w:r>
@@ -13492,13 +13310,13 @@
       <w:r>
         <w:t>: Exit to Main Menu Use-Case</w:t>
       </w:r>
-      <w:bookmarkEnd w:id="234"/>
       <w:bookmarkEnd w:id="235"/>
       <w:bookmarkEnd w:id="236"/>
       <w:bookmarkEnd w:id="237"/>
       <w:bookmarkEnd w:id="238"/>
       <w:bookmarkEnd w:id="239"/>
       <w:bookmarkEnd w:id="240"/>
+      <w:bookmarkEnd w:id="241"/>
     </w:p>
     <w:p>
       <w:pPr>
@@ -13593,17 +13411,17 @@
         <w:pStyle w:val="Caption"/>
         <w:jc w:val="center"/>
       </w:pPr>
-      <w:bookmarkStart w:id="241" w:name="_Toc280998269"/>
-      <w:bookmarkStart w:id="242" w:name="_Toc15285509"/>
-      <w:bookmarkStart w:id="243" w:name="_Toc19885546"/>
-      <w:bookmarkStart w:id="244" w:name="_Toc19886027"/>
+      <w:bookmarkStart w:id="242" w:name="_Toc280998269"/>
+      <w:bookmarkStart w:id="243" w:name="_Toc15285509"/>
+      <w:bookmarkStart w:id="244" w:name="_Toc19885546"/>
+      <w:bookmarkStart w:id="245" w:name="_Toc19886027"/>
       <w:r>
         <w:t>Figure 3.3: Tour menu Use Case Diagram</w:t>
       </w:r>
-      <w:bookmarkEnd w:id="241"/>
       <w:bookmarkEnd w:id="242"/>
       <w:bookmarkEnd w:id="243"/>
       <w:bookmarkEnd w:id="244"/>
+      <w:bookmarkEnd w:id="245"/>
     </w:p>
     <w:p/>
     <w:p/>
@@ -14325,13 +14143,13 @@
         <w:pStyle w:val="Caption"/>
         <w:jc w:val="center"/>
       </w:pPr>
-      <w:bookmarkStart w:id="245" w:name="_Toc19885547"/>
-      <w:bookmarkStart w:id="246" w:name="_Toc19886028"/>
-      <w:bookmarkStart w:id="247" w:name="_Toc15285604"/>
-      <w:bookmarkStart w:id="248" w:name="_Toc15285510"/>
-      <w:bookmarkStart w:id="249" w:name="_Toc105261561"/>
-      <w:bookmarkStart w:id="250" w:name="_Toc15285406"/>
-      <w:bookmarkStart w:id="251" w:name="_Toc15285288"/>
+      <w:bookmarkStart w:id="246" w:name="_Toc19885547"/>
+      <w:bookmarkStart w:id="247" w:name="_Toc19886028"/>
+      <w:bookmarkStart w:id="248" w:name="_Toc15285604"/>
+      <w:bookmarkStart w:id="249" w:name="_Toc15285510"/>
+      <w:bookmarkStart w:id="250" w:name="_Toc105261561"/>
+      <w:bookmarkStart w:id="251" w:name="_Toc15285406"/>
+      <w:bookmarkStart w:id="252" w:name="_Toc15285288"/>
       <w:r>
         <w:t>Table 3.</w:t>
       </w:r>
@@ -14344,13 +14162,13 @@
       <w:r>
         <w:t>: Repeat tour Use-Case</w:t>
       </w:r>
-      <w:bookmarkEnd w:id="245"/>
       <w:bookmarkEnd w:id="246"/>
       <w:bookmarkEnd w:id="247"/>
       <w:bookmarkEnd w:id="248"/>
       <w:bookmarkEnd w:id="249"/>
       <w:bookmarkEnd w:id="250"/>
       <w:bookmarkEnd w:id="251"/>
+      <w:bookmarkEnd w:id="252"/>
     </w:p>
     <w:tbl>
       <w:tblPr>
@@ -15072,13 +14890,13 @@
         <w:pStyle w:val="Caption"/>
         <w:jc w:val="center"/>
       </w:pPr>
-      <w:bookmarkStart w:id="252" w:name="_Toc15285605"/>
-      <w:bookmarkStart w:id="253" w:name="_Toc19885548"/>
-      <w:bookmarkStart w:id="254" w:name="_Toc19886029"/>
-      <w:bookmarkStart w:id="255" w:name="_Toc15285289"/>
-      <w:bookmarkStart w:id="256" w:name="_Toc15285407"/>
-      <w:bookmarkStart w:id="257" w:name="_Toc1330126318"/>
-      <w:bookmarkStart w:id="258" w:name="_Toc15285511"/>
+      <w:bookmarkStart w:id="253" w:name="_Toc15285605"/>
+      <w:bookmarkStart w:id="254" w:name="_Toc19885548"/>
+      <w:bookmarkStart w:id="255" w:name="_Toc19886029"/>
+      <w:bookmarkStart w:id="256" w:name="_Toc15285289"/>
+      <w:bookmarkStart w:id="257" w:name="_Toc15285407"/>
+      <w:bookmarkStart w:id="258" w:name="_Toc1330126318"/>
+      <w:bookmarkStart w:id="259" w:name="_Toc15285511"/>
       <w:r>
         <w:t>Table 3.</w:t>
       </w:r>
@@ -15091,13 +14909,13 @@
       <w:r>
         <w:t>: Exit to main menu Use-Case</w:t>
       </w:r>
-      <w:bookmarkEnd w:id="252"/>
       <w:bookmarkEnd w:id="253"/>
       <w:bookmarkEnd w:id="254"/>
       <w:bookmarkEnd w:id="255"/>
       <w:bookmarkEnd w:id="256"/>
       <w:bookmarkEnd w:id="257"/>
       <w:bookmarkEnd w:id="258"/>
+      <w:bookmarkEnd w:id="259"/>
     </w:p>
     <w:p>
       <w:pPr>
@@ -15110,15 +14928,15 @@
           <w:szCs w:val="28"/>
         </w:rPr>
       </w:pPr>
-      <w:bookmarkStart w:id="259" w:name="_Toc19635244"/>
-      <w:bookmarkStart w:id="260" w:name="_Toc119442068"/>
-      <w:bookmarkStart w:id="261" w:name="_Toc19634232"/>
-      <w:bookmarkStart w:id="262" w:name="_Toc771930941"/>
-      <w:bookmarkStart w:id="263" w:name="_Toc19634895"/>
-      <w:bookmarkStart w:id="264" w:name="_Toc19634010"/>
-      <w:bookmarkStart w:id="265" w:name="_Toc306088222"/>
-      <w:bookmarkStart w:id="266" w:name="_Toc19635760"/>
-      <w:bookmarkStart w:id="267" w:name="_Toc1316926993"/>
+      <w:bookmarkStart w:id="260" w:name="_Toc19635244"/>
+      <w:bookmarkStart w:id="261" w:name="_Toc119442068"/>
+      <w:bookmarkStart w:id="262" w:name="_Toc19634232"/>
+      <w:bookmarkStart w:id="263" w:name="_Toc771930941"/>
+      <w:bookmarkStart w:id="264" w:name="_Toc19634895"/>
+      <w:bookmarkStart w:id="265" w:name="_Toc19634010"/>
+      <w:bookmarkStart w:id="266" w:name="_Toc306088222"/>
+      <w:bookmarkStart w:id="267" w:name="_Toc19635760"/>
+      <w:bookmarkStart w:id="268" w:name="_Toc1316926993"/>
     </w:p>
     <w:p>
       <w:pPr>
@@ -15172,7 +14990,6 @@
         <w:lastRenderedPageBreak/>
         <w:t>3.5 System Sequence Diagram:</w:t>
       </w:r>
-      <w:bookmarkEnd w:id="259"/>
       <w:bookmarkEnd w:id="260"/>
       <w:bookmarkEnd w:id="261"/>
       <w:bookmarkEnd w:id="262"/>
@@ -15181,6 +14998,7 @@
       <w:bookmarkEnd w:id="265"/>
       <w:bookmarkEnd w:id="266"/>
       <w:bookmarkEnd w:id="267"/>
+      <w:bookmarkEnd w:id="268"/>
     </w:p>
     <w:p>
       <w:pPr>
@@ -15274,17 +15092,17 @@
         <w:pStyle w:val="Caption"/>
         <w:jc w:val="center"/>
       </w:pPr>
-      <w:bookmarkStart w:id="268" w:name="_Toc1057029791"/>
-      <w:bookmarkStart w:id="269" w:name="_Toc19886030"/>
-      <w:bookmarkStart w:id="270" w:name="_Toc19885549"/>
-      <w:bookmarkStart w:id="271" w:name="_Toc15285512"/>
+      <w:bookmarkStart w:id="269" w:name="_Toc1057029791"/>
+      <w:bookmarkStart w:id="270" w:name="_Toc19886030"/>
+      <w:bookmarkStart w:id="271" w:name="_Toc19885549"/>
+      <w:bookmarkStart w:id="272" w:name="_Toc15285512"/>
       <w:r>
         <w:t>Figure 3.4: System Sequence Diagram</w:t>
       </w:r>
-      <w:bookmarkEnd w:id="268"/>
       <w:bookmarkEnd w:id="269"/>
       <w:bookmarkEnd w:id="270"/>
       <w:bookmarkEnd w:id="271"/>
+      <w:bookmarkEnd w:id="272"/>
     </w:p>
     <w:p>
       <w:pPr>
@@ -15301,13 +15119,13 @@
           <w:szCs w:val="28"/>
         </w:rPr>
       </w:pPr>
-      <w:bookmarkStart w:id="272" w:name="_Toc19634011"/>
-      <w:bookmarkStart w:id="273" w:name="_Toc19634233"/>
-      <w:bookmarkStart w:id="274" w:name="_Toc19634896"/>
-      <w:bookmarkStart w:id="275" w:name="_Toc19635245"/>
-      <w:bookmarkStart w:id="276" w:name="_Toc19635761"/>
-      <w:bookmarkStart w:id="277" w:name="_Toc1963766713"/>
-      <w:bookmarkStart w:id="278" w:name="_Toc1205344033"/>
+      <w:bookmarkStart w:id="273" w:name="_Toc19634011"/>
+      <w:bookmarkStart w:id="274" w:name="_Toc19634233"/>
+      <w:bookmarkStart w:id="275" w:name="_Toc19634896"/>
+      <w:bookmarkStart w:id="276" w:name="_Toc19635245"/>
+      <w:bookmarkStart w:id="277" w:name="_Toc19635761"/>
+      <w:bookmarkStart w:id="278" w:name="_Toc1963766713"/>
+      <w:bookmarkStart w:id="279" w:name="_Toc1205344033"/>
       <w:r>
         <w:rPr>
           <w:b/>
@@ -15724,43 +15542,7 @@
           <w:szCs w:val="24"/>
           <w:lang w:val="en"/>
         </w:rPr>
-        <w:t xml:space="preserve"> the main menu module has two classes </w:t>
-      </w:r>
-      <w:proofErr w:type="spellStart"/>
-      <w:r>
-        <w:rPr>
-          <w:sz w:val="24"/>
-          <w:szCs w:val="24"/>
-          <w:lang w:val="en"/>
-        </w:rPr>
-        <w:t>PlayerWalk</w:t>
-      </w:r>
-      <w:proofErr w:type="spellEnd"/>
-      <w:r>
-        <w:rPr>
-          <w:sz w:val="24"/>
-          <w:szCs w:val="24"/>
-          <w:lang w:val="en"/>
-        </w:rPr>
-        <w:t xml:space="preserve"> that allows user to walk around and the </w:t>
-      </w:r>
-      <w:proofErr w:type="spellStart"/>
-      <w:r>
-        <w:rPr>
-          <w:sz w:val="24"/>
-          <w:szCs w:val="24"/>
-          <w:lang w:val="en"/>
-        </w:rPr>
-        <w:t>GvrHeadset</w:t>
-      </w:r>
-      <w:proofErr w:type="spellEnd"/>
-      <w:r>
-        <w:rPr>
-          <w:sz w:val="24"/>
-          <w:szCs w:val="24"/>
-          <w:lang w:val="en"/>
-        </w:rPr>
-        <w:t xml:space="preserve"> is used for gaze control that click the button when user gaze at them</w:t>
+        <w:t xml:space="preserve"> the main menu module has two classes PlayerWalk that allows user to walk around and the GvrHeadset is used for gaze control that click the button when user gaze at them</w:t>
       </w:r>
       <w:r>
         <w:rPr>
@@ -15910,119 +15692,7 @@
           <w:szCs w:val="24"/>
         </w:rPr>
         <w:tab/>
-        <w:t xml:space="preserve">In the figure above the game module has several classes that execute different task that are needed by this module to run properly. </w:t>
-      </w:r>
-      <w:proofErr w:type="spellStart"/>
-      <w:r>
-        <w:rPr>
-          <w:sz w:val="24"/>
-          <w:szCs w:val="24"/>
-        </w:rPr>
-        <w:t>SunHit</w:t>
-      </w:r>
-      <w:proofErr w:type="spellEnd"/>
-      <w:r>
-        <w:rPr>
-          <w:sz w:val="24"/>
-          <w:szCs w:val="24"/>
-        </w:rPr>
-        <w:t xml:space="preserve"> script counts the number of sun rays that hit the water and trigger objects execution. </w:t>
-      </w:r>
-      <w:proofErr w:type="spellStart"/>
-      <w:r>
-        <w:rPr>
-          <w:sz w:val="24"/>
-          <w:szCs w:val="24"/>
-        </w:rPr>
-        <w:t>PlayerWalk</w:t>
-      </w:r>
-      <w:proofErr w:type="spellEnd"/>
-      <w:r>
-        <w:rPr>
-          <w:sz w:val="24"/>
-          <w:szCs w:val="24"/>
-        </w:rPr>
-        <w:t xml:space="preserve"> script allows user to walk around to complete his task. </w:t>
-      </w:r>
-      <w:proofErr w:type="spellStart"/>
-      <w:r>
-        <w:rPr>
-          <w:sz w:val="24"/>
-          <w:szCs w:val="24"/>
-        </w:rPr>
-        <w:t>RainSound</w:t>
-      </w:r>
-      <w:proofErr w:type="spellEnd"/>
-      <w:r>
-        <w:rPr>
-          <w:sz w:val="24"/>
-          <w:szCs w:val="24"/>
-        </w:rPr>
-        <w:t xml:space="preserve"> script triggers the audio of rain when the user completes the task. </w:t>
-      </w:r>
-      <w:proofErr w:type="spellStart"/>
-      <w:r>
-        <w:rPr>
-          <w:sz w:val="24"/>
-          <w:szCs w:val="24"/>
-        </w:rPr>
-        <w:t>LevelChan</w:t>
-      </w:r>
-      <w:proofErr w:type="spellEnd"/>
-      <w:r>
-        <w:rPr>
-          <w:sz w:val="24"/>
-          <w:szCs w:val="24"/>
-        </w:rPr>
-        <w:t xml:space="preserve"> script allows user either to play game again or go to the main menu. Timer script counts the time given to the user to complete the task. </w:t>
-      </w:r>
-      <w:proofErr w:type="spellStart"/>
-      <w:r>
-        <w:rPr>
-          <w:sz w:val="24"/>
-          <w:szCs w:val="24"/>
-        </w:rPr>
-        <w:t>HighScore</w:t>
-      </w:r>
-      <w:proofErr w:type="spellEnd"/>
-      <w:r>
-        <w:rPr>
-          <w:sz w:val="24"/>
-          <w:szCs w:val="24"/>
-        </w:rPr>
-        <w:t xml:space="preserve"> script calculates the score of the user. </w:t>
-      </w:r>
-      <w:proofErr w:type="spellStart"/>
-      <w:r>
-        <w:rPr>
-          <w:sz w:val="24"/>
-          <w:szCs w:val="24"/>
-        </w:rPr>
-        <w:t>Clocksound</w:t>
-      </w:r>
-      <w:proofErr w:type="spellEnd"/>
-      <w:r>
-        <w:rPr>
-          <w:sz w:val="24"/>
-          <w:szCs w:val="24"/>
-        </w:rPr>
-        <w:t xml:space="preserve"> script runs when remaining time is less than 10 seconds. </w:t>
-      </w:r>
-      <w:proofErr w:type="spellStart"/>
-      <w:r>
-        <w:rPr>
-          <w:sz w:val="24"/>
-          <w:szCs w:val="24"/>
-        </w:rPr>
-        <w:t>Buttontest</w:t>
-      </w:r>
-      <w:proofErr w:type="spellEnd"/>
-      <w:r>
-        <w:rPr>
-          <w:sz w:val="24"/>
-          <w:szCs w:val="24"/>
-        </w:rPr>
-        <w:t xml:space="preserve"> script is used to enable the button on controller only if the user could not finish the task in 60 seconds.</w:t>
+        <w:t>In the figure above the game module has several classes that execute different task that are needed by this module to run properly. SunHit script counts the number of sun rays that hit the water and trigger objects execution. PlayerWalk script allows user to walk around to complete his task. RainSound script triggers the audio of rain when the user completes the task. LevelChan script allows user either to play game again or go to the main menu. Timer script counts the time given to the user to complete the task. HighScore script calculates the score of the user. Clocksound script runs when remaining time is less than 10 seconds. Buttontest script is used to enable the button on controller only if the user could not finish the task in 60 seconds.</w:t>
       </w:r>
     </w:p>
     <w:p>
@@ -16214,25 +15884,7 @@
           <w:sz w:val="24"/>
           <w:szCs w:val="24"/>
         </w:rPr>
-        <w:t xml:space="preserve">In the figure above the tour module has three classes. </w:t>
-      </w:r>
-      <w:proofErr w:type="spellStart"/>
-      <w:proofErr w:type="gramStart"/>
-      <w:r>
-        <w:rPr>
-          <w:sz w:val="24"/>
-          <w:szCs w:val="24"/>
-        </w:rPr>
-        <w:t>characterTour</w:t>
-      </w:r>
-      <w:proofErr w:type="spellEnd"/>
-      <w:proofErr w:type="gramEnd"/>
-      <w:r>
-        <w:rPr>
-          <w:sz w:val="24"/>
-          <w:szCs w:val="24"/>
-        </w:rPr>
-        <w:t xml:space="preserve"> script provides co-ordinates for </w:t>
+        <w:t xml:space="preserve">In the figure above the tour module has three classes. characterTour script provides co-ordinates for </w:t>
       </w:r>
       <w:r>
         <w:rPr>
@@ -16260,25 +15912,7 @@
           <w:sz w:val="24"/>
           <w:szCs w:val="24"/>
         </w:rPr>
-        <w:t xml:space="preserve"> </w:t>
-      </w:r>
-      <w:proofErr w:type="spellStart"/>
-      <w:proofErr w:type="gramStart"/>
-      <w:r>
-        <w:rPr>
-          <w:sz w:val="24"/>
-          <w:szCs w:val="24"/>
-        </w:rPr>
-        <w:t>cameraController</w:t>
-      </w:r>
-      <w:proofErr w:type="spellEnd"/>
-      <w:proofErr w:type="gramEnd"/>
-      <w:r>
-        <w:rPr>
-          <w:sz w:val="24"/>
-          <w:szCs w:val="24"/>
-        </w:rPr>
-        <w:t xml:space="preserve"> script ensures that camera follows the robot</w:t>
+        <w:t xml:space="preserve"> cameraController script ensures that camera follows the robot</w:t>
       </w:r>
       <w:r>
         <w:rPr>
@@ -16292,25 +15926,7 @@
           <w:sz w:val="24"/>
           <w:szCs w:val="24"/>
         </w:rPr>
-        <w:t xml:space="preserve">. </w:t>
-      </w:r>
-      <w:proofErr w:type="spellStart"/>
-      <w:proofErr w:type="gramStart"/>
-      <w:r>
-        <w:rPr>
-          <w:sz w:val="24"/>
-          <w:szCs w:val="24"/>
-        </w:rPr>
-        <w:t>theEnd</w:t>
-      </w:r>
-      <w:proofErr w:type="spellEnd"/>
-      <w:proofErr w:type="gramEnd"/>
-      <w:r>
-        <w:rPr>
-          <w:sz w:val="24"/>
-          <w:szCs w:val="24"/>
-        </w:rPr>
-        <w:t xml:space="preserve"> script display user with button to either play tour again or exit to main menu.</w:t>
+        <w:t>. theEnd script display user with button to either play tour again or exit to main menu.</w:t>
       </w:r>
     </w:p>
     <w:p>
@@ -16413,39 +16029,7 @@
           <w:szCs w:val="24"/>
         </w:rPr>
         <w:tab/>
-        <w:t xml:space="preserve">In the figure above the animator module has classes that are responsible to load scenes. </w:t>
-      </w:r>
-      <w:proofErr w:type="spellStart"/>
-      <w:r>
-        <w:rPr>
-          <w:sz w:val="24"/>
-          <w:szCs w:val="24"/>
-        </w:rPr>
-        <w:t>IntroGame</w:t>
-      </w:r>
-      <w:proofErr w:type="spellEnd"/>
-      <w:r>
-        <w:rPr>
-          <w:sz w:val="24"/>
-          <w:szCs w:val="24"/>
-        </w:rPr>
-        <w:t xml:space="preserve"> script explains the task user has to complete. </w:t>
-      </w:r>
-      <w:proofErr w:type="spellStart"/>
-      <w:r>
-        <w:rPr>
-          <w:sz w:val="24"/>
-          <w:szCs w:val="24"/>
-        </w:rPr>
-        <w:t>LoadExit</w:t>
-      </w:r>
-      <w:proofErr w:type="spellEnd"/>
-      <w:r>
-        <w:rPr>
-          <w:sz w:val="24"/>
-          <w:szCs w:val="24"/>
-        </w:rPr>
-        <w:t xml:space="preserve"> script </w:t>
+        <w:t xml:space="preserve">In the figure above the animator module has classes that are responsible to load scenes. IntroGame script explains the task user has to complete. LoadExit script </w:t>
       </w:r>
       <w:r>
         <w:rPr>
@@ -16462,60 +16046,19 @@
         <w:lastRenderedPageBreak/>
         <w:t xml:space="preserve">app. </w:t>
       </w:r>
-      <w:proofErr w:type="spellStart"/>
-      <w:r>
-        <w:rPr>
-          <w:sz w:val="24"/>
-          <w:szCs w:val="24"/>
-        </w:rPr>
-        <w:t>loadGame</w:t>
-      </w:r>
-      <w:proofErr w:type="spellEnd"/>
-      <w:r>
-        <w:rPr>
-          <w:sz w:val="24"/>
-          <w:szCs w:val="24"/>
-        </w:rPr>
-        <w:t xml:space="preserve"> script</w:t>
-      </w:r>
-      <w:r>
-        <w:rPr>
-          <w:sz w:val="24"/>
-          <w:szCs w:val="24"/>
-        </w:rPr>
-        <w:t xml:space="preserve"> loads the game. </w:t>
-      </w:r>
-      <w:proofErr w:type="spellStart"/>
-      <w:r>
-        <w:rPr>
-          <w:sz w:val="24"/>
-          <w:szCs w:val="24"/>
-        </w:rPr>
-        <w:t>SceneControl</w:t>
-      </w:r>
-      <w:proofErr w:type="spellEnd"/>
-      <w:r>
-        <w:rPr>
-          <w:sz w:val="24"/>
-          <w:szCs w:val="24"/>
-        </w:rPr>
-        <w:t xml:space="preserve"> scripts ensures that user is loaded into the required scene. </w:t>
-      </w:r>
-      <w:proofErr w:type="spellStart"/>
-      <w:r>
-        <w:rPr>
-          <w:sz w:val="24"/>
-          <w:szCs w:val="24"/>
-        </w:rPr>
-        <w:t>LoadSceneButton</w:t>
-      </w:r>
-      <w:proofErr w:type="spellEnd"/>
-      <w:r>
-        <w:rPr>
-          <w:sz w:val="24"/>
-          <w:szCs w:val="24"/>
-        </w:rPr>
-        <w:t xml:space="preserve"> script tells the animator which button is clicked through gaze. </w:t>
+      <w:r>
+        <w:rPr>
+          <w:sz w:val="24"/>
+          <w:szCs w:val="24"/>
+        </w:rPr>
+        <w:t>loadGame script</w:t>
+      </w:r>
+      <w:r>
+        <w:rPr>
+          <w:sz w:val="24"/>
+          <w:szCs w:val="24"/>
+        </w:rPr>
+        <w:t xml:space="preserve"> loads the game. SceneControl scripts ensures that user is loaded into the required scene. LoadSceneButton script tells the animator which button is clicked through gaze. </w:t>
       </w:r>
     </w:p>
     <w:p>
@@ -17238,45 +16781,7 @@
           <w:szCs w:val="24"/>
           <w:lang w:val="en"/>
         </w:rPr>
-        <w:t xml:space="preserve">Any android device can be used that runs on version </w:t>
-      </w:r>
-      <w:proofErr w:type="spellStart"/>
-      <w:r>
-        <w:rPr>
-          <w:sz w:val="24"/>
-          <w:szCs w:val="24"/>
-          <w:lang w:val="en"/>
-        </w:rPr>
-        <w:t>KitKat</w:t>
-      </w:r>
-      <w:proofErr w:type="spellEnd"/>
-      <w:r>
-        <w:rPr>
-          <w:sz w:val="24"/>
-          <w:szCs w:val="24"/>
-          <w:lang w:val="en"/>
-        </w:rPr>
-        <w:t xml:space="preserve"> or later, minimum 1 </w:t>
-      </w:r>
-      <w:proofErr w:type="spellStart"/>
-      <w:proofErr w:type="gramStart"/>
-      <w:r>
-        <w:rPr>
-          <w:sz w:val="24"/>
-          <w:szCs w:val="24"/>
-          <w:lang w:val="en"/>
-        </w:rPr>
-        <w:t>gb</w:t>
-      </w:r>
-      <w:proofErr w:type="spellEnd"/>
-      <w:proofErr w:type="gramEnd"/>
-      <w:r>
-        <w:rPr>
-          <w:sz w:val="24"/>
-          <w:szCs w:val="24"/>
-          <w:lang w:val="en"/>
-        </w:rPr>
-        <w:t xml:space="preserve"> ram, built in gyroscope, accelerometer, proximity sensor as all devices come pre-equipped with of the required feature.</w:t>
+        <w:t>Any android device can be used that runs on version KitKat or later, minimum 1 gb ram, built in gyroscope, accelerometer, proximity sensor as all devices come pre-equipped with of the required feature.</w:t>
       </w:r>
     </w:p>
     <w:p>
@@ -17750,27 +17255,7 @@
           <w:highlight w:val="yellow"/>
           <w:lang w:val="en"/>
         </w:rPr>
-        <w:t xml:space="preserve">, options available before development and what </w:t>
-      </w:r>
-      <w:proofErr w:type="gramStart"/>
-      <w:r>
-        <w:rPr>
-          <w:sz w:val="24"/>
-          <w:szCs w:val="24"/>
-          <w:highlight w:val="yellow"/>
-          <w:lang w:val="en"/>
-        </w:rPr>
-        <w:t>are the required software for development</w:t>
-      </w:r>
-      <w:proofErr w:type="gramEnd"/>
-      <w:r>
-        <w:rPr>
-          <w:sz w:val="24"/>
-          <w:szCs w:val="24"/>
-          <w:highlight w:val="yellow"/>
-          <w:lang w:val="en"/>
-        </w:rPr>
-        <w:t>. Then we decided to set some minimum requirements for the app. A brief detail is provided for the required hardware components that are needed to run the application as expected. All the hardware requirements were analyzed and made sure those were easily accessible. Later, we described the different app phase and how they are expected to work along with sample screenshot of the user interface.</w:t>
+        <w:t>, options available before development and what are the required software for development. Then we decided to set some minimum requirements for the app. A brief detail is provided for the required hardware components that are needed to run the application as expected. All the hardware requirements were analyzed and made sure those were easily accessible. Later, we described the different app phase and how they are expected to work along with sample screenshot of the user interface.</w:t>
       </w:r>
     </w:p>
     <w:p>
@@ -18906,8 +18391,6 @@
           <w:szCs w:val="28"/>
         </w:rPr>
       </w:pPr>
-      <w:bookmarkStart w:id="279" w:name="_GoBack"/>
-      <w:bookmarkEnd w:id="279"/>
       <w:r>
         <w:rPr>
           <w:rFonts w:asciiTheme="majorHAnsi" w:hAnsiTheme="majorHAnsi" w:cstheme="majorHAnsi"/>
@@ -20239,7 +19722,6 @@
                 <w:sz w:val="24"/>
                 <w:szCs w:val="24"/>
               </w:rPr>
-              <w:lastRenderedPageBreak/>
               <w:t>TC_005</w:t>
             </w:r>
           </w:p>
@@ -27923,13 +27405,13 @@
         </w:rPr>
         <w:t>4: Conclusion &amp; Future Work</w:t>
       </w:r>
-      <w:bookmarkEnd w:id="272"/>
       <w:bookmarkEnd w:id="273"/>
       <w:bookmarkEnd w:id="274"/>
       <w:bookmarkEnd w:id="275"/>
       <w:bookmarkEnd w:id="276"/>
       <w:bookmarkEnd w:id="277"/>
       <w:bookmarkEnd w:id="278"/>
+      <w:bookmarkEnd w:id="279"/>
       <w:bookmarkEnd w:id="280"/>
       <w:bookmarkEnd w:id="281"/>
     </w:p>
@@ -28056,7 +27538,6 @@
         </w:rPr>
         <w:t xml:space="preserve">The work to be continued involves translating the requirements specifications into an implementable design. Prototypes will be built to get users’ </w:t>
       </w:r>
-      <w:proofErr w:type="gramStart"/>
       <w:r>
         <w:rPr>
           <w:sz w:val="24"/>
@@ -28065,7 +27546,6 @@
         </w:rPr>
         <w:t>feedback's</w:t>
       </w:r>
-      <w:proofErr w:type="gramEnd"/>
       <w:r>
         <w:rPr>
           <w:sz w:val="24"/>
@@ -28112,15 +27592,15 @@
         </w:rPr>
       </w:pPr>
     </w:p>
-    <w:bookmarkStart w:id="300" w:name="_Toc19634899" w:displacedByCustomXml="next"/>
-    <w:bookmarkStart w:id="301" w:name="_Toc623726230" w:displacedByCustomXml="next"/>
-    <w:bookmarkStart w:id="302" w:name="_Toc19635764" w:displacedByCustomXml="next"/>
-    <w:bookmarkStart w:id="303" w:name="_Toc1606894428" w:displacedByCustomXml="next"/>
+    <w:bookmarkStart w:id="300" w:name="_Toc19635248" w:displacedByCustomXml="next"/>
+    <w:bookmarkStart w:id="301" w:name="_Toc19634014" w:displacedByCustomXml="next"/>
+    <w:bookmarkStart w:id="302" w:name="_Toc19634236" w:displacedByCustomXml="next"/>
+    <w:bookmarkStart w:id="303" w:name="_Toc113616620" w:displacedByCustomXml="next"/>
     <w:bookmarkStart w:id="304" w:name="_Toc565058577" w:displacedByCustomXml="next"/>
-    <w:bookmarkStart w:id="305" w:name="_Toc113616620" w:displacedByCustomXml="next"/>
-    <w:bookmarkStart w:id="306" w:name="_Toc19634236" w:displacedByCustomXml="next"/>
-    <w:bookmarkStart w:id="307" w:name="_Toc19634014" w:displacedByCustomXml="next"/>
-    <w:bookmarkStart w:id="308" w:name="_Toc19635248" w:displacedByCustomXml="next"/>
+    <w:bookmarkStart w:id="305" w:name="_Toc1606894428" w:displacedByCustomXml="next"/>
+    <w:bookmarkStart w:id="306" w:name="_Toc19635764" w:displacedByCustomXml="next"/>
+    <w:bookmarkStart w:id="307" w:name="_Toc623726230" w:displacedByCustomXml="next"/>
+    <w:bookmarkStart w:id="308" w:name="_Toc19634899" w:displacedByCustomXml="next"/>
     <w:sdt>
       <w:sdtPr>
         <w:rPr>
@@ -28131,6 +27611,7 @@
         </w:rPr>
         <w:id w:val="-2116975115"/>
       </w:sdtPr>
+      <w:sdtEndPr/>
       <w:sdtContent>
         <w:p>
           <w:pPr>
@@ -28163,6 +27644,7 @@
           <w:sdtPr>
             <w:id w:val="772900015"/>
           </w:sdtPr>
+          <w:sdtEndPr/>
           <w:sdtContent>
             <w:p>
               <w:r>
@@ -28531,7 +28013,7 @@
 </file>
 
 <file path=word/endnotes.xml><?xml version="1.0" encoding="utf-8"?>
-<w:endnotes xmlns:wpc="http://schemas.microsoft.com/office/word/2010/wordprocessingCanvas" xmlns:mc="http://schemas.openxmlformats.org/markup-compatibility/2006" xmlns:o="urn:schemas-microsoft-com:office:office" xmlns:r="http://schemas.openxmlformats.org/officeDocument/2006/relationships" xmlns:m="http://schemas.openxmlformats.org/officeDocument/2006/math" xmlns:v="urn:schemas-microsoft-com:vml" xmlns:wp14="http://schemas.microsoft.com/office/word/2010/wordprocessingDrawing" xmlns:wp="http://schemas.openxmlformats.org/drawingml/2006/wordprocessingDrawing" xmlns:w10="urn:schemas-microsoft-com:office:word" xmlns:w="http://schemas.openxmlformats.org/wordprocessingml/2006/main" xmlns:w14="http://schemas.microsoft.com/office/word/2010/wordml" xmlns:w15="http://schemas.microsoft.com/office/word/2012/wordml" xmlns:wpg="http://schemas.microsoft.com/office/word/2010/wordprocessingGroup" xmlns:wpi="http://schemas.microsoft.com/office/word/2010/wordprocessingInk" xmlns:wne="http://schemas.microsoft.com/office/word/2006/wordml" xmlns:wps="http://schemas.microsoft.com/office/word/2010/wordprocessingShape" mc:Ignorable="w14 w15 wp14">
+<w:endnotes xmlns:wpc="http://schemas.microsoft.com/office/word/2010/wordprocessingCanvas" xmlns:cx="http://schemas.microsoft.com/office/drawing/2014/chartex" xmlns:cx1="http://schemas.microsoft.com/office/drawing/2015/9/8/chartex" xmlns:cx2="http://schemas.microsoft.com/office/drawing/2015/10/21/chartex" xmlns:cx3="http://schemas.microsoft.com/office/drawing/2016/5/9/chartex" xmlns:cx4="http://schemas.microsoft.com/office/drawing/2016/5/10/chartex" xmlns:cx5="http://schemas.microsoft.com/office/drawing/2016/5/11/chartex" xmlns:cx6="http://schemas.microsoft.com/office/drawing/2016/5/12/chartex" xmlns:cx7="http://schemas.microsoft.com/office/drawing/2016/5/13/chartex" xmlns:cx8="http://schemas.microsoft.com/office/drawing/2016/5/14/chartex" xmlns:mc="http://schemas.openxmlformats.org/markup-compatibility/2006" xmlns:aink="http://schemas.microsoft.com/office/drawing/2016/ink" xmlns:am3d="http://schemas.microsoft.com/office/drawing/2017/model3d" xmlns:o="urn:schemas-microsoft-com:office:office" xmlns:r="http://schemas.openxmlformats.org/officeDocument/2006/relationships" xmlns:m="http://schemas.openxmlformats.org/officeDocument/2006/math" xmlns:v="urn:schemas-microsoft-com:vml" xmlns:wp14="http://schemas.microsoft.com/office/word/2010/wordprocessingDrawing" xmlns:wp="http://schemas.openxmlformats.org/drawingml/2006/wordprocessingDrawing" xmlns:w10="urn:schemas-microsoft-com:office:word" xmlns:w="http://schemas.openxmlformats.org/wordprocessingml/2006/main" xmlns:w14="http://schemas.microsoft.com/office/word/2010/wordml" xmlns:w15="http://schemas.microsoft.com/office/word/2012/wordml" xmlns:w16cid="http://schemas.microsoft.com/office/word/2016/wordml/cid" xmlns:w16se="http://schemas.microsoft.com/office/word/2015/wordml/symex" xmlns:wpg="http://schemas.microsoft.com/office/word/2010/wordprocessingGroup" xmlns:wpi="http://schemas.microsoft.com/office/word/2010/wordprocessingInk" xmlns:wne="http://schemas.microsoft.com/office/word/2006/wordml" xmlns:wps="http://schemas.microsoft.com/office/word/2010/wordprocessingShape" mc:Ignorable="w14 w15 w16se w16cid wp14">
   <w:endnote w:type="separator" w:id="-1">
     <w:p>
       <w:pPr>
@@ -28556,11 +28038,12 @@
 </file>
 
 <file path=word/footer1.xml><?xml version="1.0" encoding="utf-8"?>
-<w:ftr xmlns:wpc="http://schemas.microsoft.com/office/word/2010/wordprocessingCanvas" xmlns:mc="http://schemas.openxmlformats.org/markup-compatibility/2006" xmlns:o="urn:schemas-microsoft-com:office:office" xmlns:r="http://schemas.openxmlformats.org/officeDocument/2006/relationships" xmlns:m="http://schemas.openxmlformats.org/officeDocument/2006/math" xmlns:v="urn:schemas-microsoft-com:vml" xmlns:wp14="http://schemas.microsoft.com/office/word/2010/wordprocessingDrawing" xmlns:wp="http://schemas.openxmlformats.org/drawingml/2006/wordprocessingDrawing" xmlns:w10="urn:schemas-microsoft-com:office:word" xmlns:w="http://schemas.openxmlformats.org/wordprocessingml/2006/main" xmlns:w14="http://schemas.microsoft.com/office/word/2010/wordml" xmlns:w15="http://schemas.microsoft.com/office/word/2012/wordml" xmlns:wpg="http://schemas.microsoft.com/office/word/2010/wordprocessingGroup" xmlns:wpi="http://schemas.microsoft.com/office/word/2010/wordprocessingInk" xmlns:wne="http://schemas.microsoft.com/office/word/2006/wordml" xmlns:wps="http://schemas.microsoft.com/office/word/2010/wordprocessingShape" mc:Ignorable="w14 w15 wp14">
+<w:ftr xmlns:wpc="http://schemas.microsoft.com/office/word/2010/wordprocessingCanvas" xmlns:cx="http://schemas.microsoft.com/office/drawing/2014/chartex" xmlns:cx1="http://schemas.microsoft.com/office/drawing/2015/9/8/chartex" xmlns:cx2="http://schemas.microsoft.com/office/drawing/2015/10/21/chartex" xmlns:cx3="http://schemas.microsoft.com/office/drawing/2016/5/9/chartex" xmlns:cx4="http://schemas.microsoft.com/office/drawing/2016/5/10/chartex" xmlns:cx5="http://schemas.microsoft.com/office/drawing/2016/5/11/chartex" xmlns:cx6="http://schemas.microsoft.com/office/drawing/2016/5/12/chartex" xmlns:cx7="http://schemas.microsoft.com/office/drawing/2016/5/13/chartex" xmlns:cx8="http://schemas.microsoft.com/office/drawing/2016/5/14/chartex" xmlns:mc="http://schemas.openxmlformats.org/markup-compatibility/2006" xmlns:aink="http://schemas.microsoft.com/office/drawing/2016/ink" xmlns:am3d="http://schemas.microsoft.com/office/drawing/2017/model3d" xmlns:o="urn:schemas-microsoft-com:office:office" xmlns:r="http://schemas.openxmlformats.org/officeDocument/2006/relationships" xmlns:m="http://schemas.openxmlformats.org/officeDocument/2006/math" xmlns:v="urn:schemas-microsoft-com:vml" xmlns:wp14="http://schemas.microsoft.com/office/word/2010/wordprocessingDrawing" xmlns:wp="http://schemas.openxmlformats.org/drawingml/2006/wordprocessingDrawing" xmlns:w10="urn:schemas-microsoft-com:office:word" xmlns:w="http://schemas.openxmlformats.org/wordprocessingml/2006/main" xmlns:w14="http://schemas.microsoft.com/office/word/2010/wordml" xmlns:w15="http://schemas.microsoft.com/office/word/2012/wordml" xmlns:w16cid="http://schemas.microsoft.com/office/word/2016/wordml/cid" xmlns:w16se="http://schemas.microsoft.com/office/word/2015/wordml/symex" xmlns:wpg="http://schemas.microsoft.com/office/word/2010/wordprocessingGroup" xmlns:wpi="http://schemas.microsoft.com/office/word/2010/wordprocessingInk" xmlns:wne="http://schemas.microsoft.com/office/word/2006/wordml" xmlns:wps="http://schemas.microsoft.com/office/word/2010/wordprocessingShape" mc:Ignorable="w14 w15 w16se w16cid wp14">
   <w:sdt>
     <w:sdtPr>
       <w:id w:val="-1271858785"/>
     </w:sdtPr>
+    <w:sdtEndPr/>
     <w:sdtContent>
       <w:p>
         <w:pPr>
@@ -28597,7 +28080,7 @@
 </file>
 
 <file path=word/footnotes.xml><?xml version="1.0" encoding="utf-8"?>
-<w:footnotes xmlns:wpc="http://schemas.microsoft.com/office/word/2010/wordprocessingCanvas" xmlns:mc="http://schemas.openxmlformats.org/markup-compatibility/2006" xmlns:o="urn:schemas-microsoft-com:office:office" xmlns:r="http://schemas.openxmlformats.org/officeDocument/2006/relationships" xmlns:m="http://schemas.openxmlformats.org/officeDocument/2006/math" xmlns:v="urn:schemas-microsoft-com:vml" xmlns:wp14="http://schemas.microsoft.com/office/word/2010/wordprocessingDrawing" xmlns:wp="http://schemas.openxmlformats.org/drawingml/2006/wordprocessingDrawing" xmlns:w10="urn:schemas-microsoft-com:office:word" xmlns:w="http://schemas.openxmlformats.org/wordprocessingml/2006/main" xmlns:w14="http://schemas.microsoft.com/office/word/2010/wordml" xmlns:w15="http://schemas.microsoft.com/office/word/2012/wordml" xmlns:wpg="http://schemas.microsoft.com/office/word/2010/wordprocessingGroup" xmlns:wpi="http://schemas.microsoft.com/office/word/2010/wordprocessingInk" xmlns:wne="http://schemas.microsoft.com/office/word/2006/wordml" xmlns:wps="http://schemas.microsoft.com/office/word/2010/wordprocessingShape" mc:Ignorable="w14 w15 wp14">
+<w:footnotes xmlns:wpc="http://schemas.microsoft.com/office/word/2010/wordprocessingCanvas" xmlns:cx="http://schemas.microsoft.com/office/drawing/2014/chartex" xmlns:cx1="http://schemas.microsoft.com/office/drawing/2015/9/8/chartex" xmlns:cx2="http://schemas.microsoft.com/office/drawing/2015/10/21/chartex" xmlns:cx3="http://schemas.microsoft.com/office/drawing/2016/5/9/chartex" xmlns:cx4="http://schemas.microsoft.com/office/drawing/2016/5/10/chartex" xmlns:cx5="http://schemas.microsoft.com/office/drawing/2016/5/11/chartex" xmlns:cx6="http://schemas.microsoft.com/office/drawing/2016/5/12/chartex" xmlns:cx7="http://schemas.microsoft.com/office/drawing/2016/5/13/chartex" xmlns:cx8="http://schemas.microsoft.com/office/drawing/2016/5/14/chartex" xmlns:mc="http://schemas.openxmlformats.org/markup-compatibility/2006" xmlns:aink="http://schemas.microsoft.com/office/drawing/2016/ink" xmlns:am3d="http://schemas.microsoft.com/office/drawing/2017/model3d" xmlns:o="urn:schemas-microsoft-com:office:office" xmlns:r="http://schemas.openxmlformats.org/officeDocument/2006/relationships" xmlns:m="http://schemas.openxmlformats.org/officeDocument/2006/math" xmlns:v="urn:schemas-microsoft-com:vml" xmlns:wp14="http://schemas.microsoft.com/office/word/2010/wordprocessingDrawing" xmlns:wp="http://schemas.openxmlformats.org/drawingml/2006/wordprocessingDrawing" xmlns:w10="urn:schemas-microsoft-com:office:word" xmlns:w="http://schemas.openxmlformats.org/wordprocessingml/2006/main" xmlns:w14="http://schemas.microsoft.com/office/word/2010/wordml" xmlns:w15="http://schemas.microsoft.com/office/word/2012/wordml" xmlns:w16cid="http://schemas.microsoft.com/office/word/2016/wordml/cid" xmlns:w16se="http://schemas.microsoft.com/office/word/2015/wordml/symex" xmlns:wpg="http://schemas.microsoft.com/office/word/2010/wordprocessingGroup" xmlns:wpi="http://schemas.microsoft.com/office/word/2010/wordprocessingInk" xmlns:wne="http://schemas.microsoft.com/office/word/2006/wordml" xmlns:wps="http://schemas.microsoft.com/office/word/2010/wordprocessingShape" mc:Ignorable="w14 w15 w16se w16cid wp14">
   <w:footnote w:type="separator" w:id="-1">
     <w:p>
       <w:pPr>
@@ -28622,7 +28105,7 @@
 </file>
 
 <file path=word/header1.xml><?xml version="1.0" encoding="utf-8"?>
-<w:hdr xmlns:wpc="http://schemas.microsoft.com/office/word/2010/wordprocessingCanvas" xmlns:mc="http://schemas.openxmlformats.org/markup-compatibility/2006" xmlns:o="urn:schemas-microsoft-com:office:office" xmlns:r="http://schemas.openxmlformats.org/officeDocument/2006/relationships" xmlns:m="http://schemas.openxmlformats.org/officeDocument/2006/math" xmlns:v="urn:schemas-microsoft-com:vml" xmlns:wp14="http://schemas.microsoft.com/office/word/2010/wordprocessingDrawing" xmlns:wp="http://schemas.openxmlformats.org/drawingml/2006/wordprocessingDrawing" xmlns:w10="urn:schemas-microsoft-com:office:word" xmlns:w="http://schemas.openxmlformats.org/wordprocessingml/2006/main" xmlns:w14="http://schemas.microsoft.com/office/word/2010/wordml" xmlns:w15="http://schemas.microsoft.com/office/word/2012/wordml" xmlns:wpg="http://schemas.microsoft.com/office/word/2010/wordprocessingGroup" xmlns:wpi="http://schemas.microsoft.com/office/word/2010/wordprocessingInk" xmlns:wne="http://schemas.microsoft.com/office/word/2006/wordml" xmlns:wps="http://schemas.microsoft.com/office/word/2010/wordprocessingShape" mc:Ignorable="w14 w15 wp14">
+<w:hdr xmlns:wpc="http://schemas.microsoft.com/office/word/2010/wordprocessingCanvas" xmlns:cx="http://schemas.microsoft.com/office/drawing/2014/chartex" xmlns:cx1="http://schemas.microsoft.com/office/drawing/2015/9/8/chartex" xmlns:cx2="http://schemas.microsoft.com/office/drawing/2015/10/21/chartex" xmlns:cx3="http://schemas.microsoft.com/office/drawing/2016/5/9/chartex" xmlns:cx4="http://schemas.microsoft.com/office/drawing/2016/5/10/chartex" xmlns:cx5="http://schemas.microsoft.com/office/drawing/2016/5/11/chartex" xmlns:cx6="http://schemas.microsoft.com/office/drawing/2016/5/12/chartex" xmlns:cx7="http://schemas.microsoft.com/office/drawing/2016/5/13/chartex" xmlns:cx8="http://schemas.microsoft.com/office/drawing/2016/5/14/chartex" xmlns:mc="http://schemas.openxmlformats.org/markup-compatibility/2006" xmlns:aink="http://schemas.microsoft.com/office/drawing/2016/ink" xmlns:am3d="http://schemas.microsoft.com/office/drawing/2017/model3d" xmlns:o="urn:schemas-microsoft-com:office:office" xmlns:r="http://schemas.openxmlformats.org/officeDocument/2006/relationships" xmlns:m="http://schemas.openxmlformats.org/officeDocument/2006/math" xmlns:v="urn:schemas-microsoft-com:vml" xmlns:wp14="http://schemas.microsoft.com/office/word/2010/wordprocessingDrawing" xmlns:wp="http://schemas.openxmlformats.org/drawingml/2006/wordprocessingDrawing" xmlns:w10="urn:schemas-microsoft-com:office:word" xmlns:w="http://schemas.openxmlformats.org/wordprocessingml/2006/main" xmlns:w14="http://schemas.microsoft.com/office/word/2010/wordml" xmlns:w15="http://schemas.microsoft.com/office/word/2012/wordml" xmlns:w16cid="http://schemas.microsoft.com/office/word/2016/wordml/cid" xmlns:w16se="http://schemas.microsoft.com/office/word/2015/wordml/symex" xmlns:wpg="http://schemas.microsoft.com/office/word/2010/wordprocessingGroup" xmlns:wpi="http://schemas.microsoft.com/office/word/2010/wordprocessingInk" xmlns:wne="http://schemas.microsoft.com/office/word/2006/wordml" xmlns:wps="http://schemas.microsoft.com/office/word/2010/wordprocessingShape" mc:Ignorable="w14 w15 w16se w16cid wp14">
   <w:p>
     <w:pPr>
       <w:pStyle w:val="Header"/>
@@ -28637,8 +28120,8 @@
 </file>
 
 <file path=word/numbering.xml><?xml version="1.0" encoding="utf-8"?>
-<w:numbering xmlns:wpc="http://schemas.microsoft.com/office/word/2010/wordprocessingCanvas" xmlns:mc="http://schemas.openxmlformats.org/markup-compatibility/2006" xmlns:o="urn:schemas-microsoft-com:office:office" xmlns:r="http://schemas.openxmlformats.org/officeDocument/2006/relationships" xmlns:m="http://schemas.openxmlformats.org/officeDocument/2006/math" xmlns:v="urn:schemas-microsoft-com:vml" xmlns:wp14="http://schemas.microsoft.com/office/word/2010/wordprocessingDrawing" xmlns:wp="http://schemas.openxmlformats.org/drawingml/2006/wordprocessingDrawing" xmlns:w10="urn:schemas-microsoft-com:office:word" xmlns:w="http://schemas.openxmlformats.org/wordprocessingml/2006/main" xmlns:w14="http://schemas.microsoft.com/office/word/2010/wordml" xmlns:w15="http://schemas.microsoft.com/office/word/2012/wordml" xmlns:wpg="http://schemas.microsoft.com/office/word/2010/wordprocessingGroup" xmlns:wpi="http://schemas.microsoft.com/office/word/2010/wordprocessingInk" xmlns:wne="http://schemas.microsoft.com/office/word/2006/wordml" xmlns:wps="http://schemas.microsoft.com/office/word/2010/wordprocessingShape" mc:Ignorable="w14 w15 wp14">
-  <w:abstractNum w:abstractNumId="0">
+<w:numbering xmlns:wpc="http://schemas.microsoft.com/office/word/2010/wordprocessingCanvas" xmlns:cx="http://schemas.microsoft.com/office/drawing/2014/chartex" xmlns:cx1="http://schemas.microsoft.com/office/drawing/2015/9/8/chartex" xmlns:cx2="http://schemas.microsoft.com/office/drawing/2015/10/21/chartex" xmlns:cx3="http://schemas.microsoft.com/office/drawing/2016/5/9/chartex" xmlns:cx4="http://schemas.microsoft.com/office/drawing/2016/5/10/chartex" xmlns:cx5="http://schemas.microsoft.com/office/drawing/2016/5/11/chartex" xmlns:cx6="http://schemas.microsoft.com/office/drawing/2016/5/12/chartex" xmlns:cx7="http://schemas.microsoft.com/office/drawing/2016/5/13/chartex" xmlns:cx8="http://schemas.microsoft.com/office/drawing/2016/5/14/chartex" xmlns:mc="http://schemas.openxmlformats.org/markup-compatibility/2006" xmlns:aink="http://schemas.microsoft.com/office/drawing/2016/ink" xmlns:am3d="http://schemas.microsoft.com/office/drawing/2017/model3d" xmlns:o="urn:schemas-microsoft-com:office:office" xmlns:r="http://schemas.openxmlformats.org/officeDocument/2006/relationships" xmlns:m="http://schemas.openxmlformats.org/officeDocument/2006/math" xmlns:v="urn:schemas-microsoft-com:vml" xmlns:wp14="http://schemas.microsoft.com/office/word/2010/wordprocessingDrawing" xmlns:wp="http://schemas.openxmlformats.org/drawingml/2006/wordprocessingDrawing" xmlns:w10="urn:schemas-microsoft-com:office:word" xmlns:w="http://schemas.openxmlformats.org/wordprocessingml/2006/main" xmlns:w14="http://schemas.microsoft.com/office/word/2010/wordml" xmlns:w15="http://schemas.microsoft.com/office/word/2012/wordml" xmlns:w16cid="http://schemas.microsoft.com/office/word/2016/wordml/cid" xmlns:w16se="http://schemas.microsoft.com/office/word/2015/wordml/symex" xmlns:wpg="http://schemas.microsoft.com/office/word/2010/wordprocessingGroup" xmlns:wpi="http://schemas.microsoft.com/office/word/2010/wordprocessingInk" xmlns:wne="http://schemas.microsoft.com/office/word/2006/wordml" xmlns:wps="http://schemas.microsoft.com/office/word/2010/wordprocessingShape" mc:Ignorable="w14 w15 w16se w16cid wp14">
+  <w:abstractNum w:abstractNumId="0" w15:restartNumberingAfterBreak="0">
     <w:nsid w:val="AEFF96B6"/>
     <w:multiLevelType w:val="multilevel"/>
     <w:tmpl w:val="8E46993A"/>
@@ -28754,7 +28237,7 @@
       </w:rPr>
     </w:lvl>
   </w:abstractNum>
-  <w:abstractNum w:abstractNumId="1">
+  <w:abstractNum w:abstractNumId="1" w15:restartNumberingAfterBreak="0">
     <w:nsid w:val="E4BB92BC"/>
     <w:multiLevelType w:val="singleLevel"/>
     <w:tmpl w:val="E4BB92BC"/>
@@ -28770,7 +28253,7 @@
       </w:pPr>
     </w:lvl>
   </w:abstractNum>
-  <w:abstractNum w:abstractNumId="2">
+  <w:abstractNum w:abstractNumId="2" w15:restartNumberingAfterBreak="0">
     <w:nsid w:val="FCE6B10B"/>
     <w:multiLevelType w:val="singleLevel"/>
     <w:tmpl w:val="FCE6B10B"/>
@@ -28782,7 +28265,7 @@
       <w:lvlJc w:val="left"/>
     </w:lvl>
   </w:abstractNum>
-  <w:abstractNum w:abstractNumId="3">
+  <w:abstractNum w:abstractNumId="3" w15:restartNumberingAfterBreak="0">
     <w:nsid w:val="FFFDD3EC"/>
     <w:multiLevelType w:val="singleLevel"/>
     <w:tmpl w:val="FFFDD3EC"/>
@@ -28794,7 +28277,7 @@
       <w:lvlJc w:val="left"/>
     </w:lvl>
   </w:abstractNum>
-  <w:abstractNum w:abstractNumId="4">
+  <w:abstractNum w:abstractNumId="4" w15:restartNumberingAfterBreak="0">
     <w:nsid w:val="FFFE7DE1"/>
     <w:multiLevelType w:val="singleLevel"/>
     <w:tmpl w:val="FFFE7DE1"/>
@@ -28806,7 +28289,7 @@
       <w:lvlJc w:val="left"/>
     </w:lvl>
   </w:abstractNum>
-  <w:abstractNum w:abstractNumId="5">
+  <w:abstractNum w:abstractNumId="5" w15:restartNumberingAfterBreak="0">
     <w:nsid w:val="00782E7E"/>
     <w:multiLevelType w:val="multilevel"/>
     <w:tmpl w:val="00782E7E"/>
@@ -28919,7 +28402,7 @@
       </w:rPr>
     </w:lvl>
   </w:abstractNum>
-  <w:abstractNum w:abstractNumId="6">
+  <w:abstractNum w:abstractNumId="6" w15:restartNumberingAfterBreak="0">
     <w:nsid w:val="055131E1"/>
     <w:multiLevelType w:val="multilevel"/>
     <w:tmpl w:val="055131E1"/>
@@ -29008,7 +28491,7 @@
       </w:pPr>
     </w:lvl>
   </w:abstractNum>
-  <w:abstractNum w:abstractNumId="7">
+  <w:abstractNum w:abstractNumId="7" w15:restartNumberingAfterBreak="0">
     <w:nsid w:val="226C4DFC"/>
     <w:multiLevelType w:val="hybridMultilevel"/>
     <w:tmpl w:val="E74E2F76"/>
@@ -29121,7 +28604,7 @@
       </w:rPr>
     </w:lvl>
   </w:abstractNum>
-  <w:abstractNum w:abstractNumId="8">
+  <w:abstractNum w:abstractNumId="8" w15:restartNumberingAfterBreak="0">
     <w:nsid w:val="266D4A75"/>
     <w:multiLevelType w:val="multilevel"/>
     <w:tmpl w:val="266D4A75"/>
@@ -29234,7 +28717,7 @@
       </w:rPr>
     </w:lvl>
   </w:abstractNum>
-  <w:abstractNum w:abstractNumId="9">
+  <w:abstractNum w:abstractNumId="9" w15:restartNumberingAfterBreak="0">
     <w:nsid w:val="290721E8"/>
     <w:multiLevelType w:val="multilevel"/>
     <w:tmpl w:val="290721E8"/>
@@ -29347,7 +28830,7 @@
       </w:rPr>
     </w:lvl>
   </w:abstractNum>
-  <w:abstractNum w:abstractNumId="10">
+  <w:abstractNum w:abstractNumId="10" w15:restartNumberingAfterBreak="0">
     <w:nsid w:val="2A245B32"/>
     <w:multiLevelType w:val="hybridMultilevel"/>
     <w:tmpl w:val="A70AD9C0"/>
@@ -29460,7 +28943,7 @@
       </w:rPr>
     </w:lvl>
   </w:abstractNum>
-  <w:abstractNum w:abstractNumId="11">
+  <w:abstractNum w:abstractNumId="11" w15:restartNumberingAfterBreak="0">
     <w:nsid w:val="36231DA2"/>
     <w:multiLevelType w:val="multilevel"/>
     <w:tmpl w:val="36231DA2"/>
@@ -29573,7 +29056,7 @@
       </w:rPr>
     </w:lvl>
   </w:abstractNum>
-  <w:abstractNum w:abstractNumId="12">
+  <w:abstractNum w:abstractNumId="12" w15:restartNumberingAfterBreak="0">
     <w:nsid w:val="3E5E3592"/>
     <w:multiLevelType w:val="singleLevel"/>
     <w:tmpl w:val="3E5E3592"/>
@@ -29585,7 +29068,7 @@
       <w:lvlJc w:val="left"/>
     </w:lvl>
   </w:abstractNum>
-  <w:abstractNum w:abstractNumId="13">
+  <w:abstractNum w:abstractNumId="13" w15:restartNumberingAfterBreak="0">
     <w:nsid w:val="3E6DCD30"/>
     <w:multiLevelType w:val="singleLevel"/>
     <w:tmpl w:val="3E6DCD30"/>
@@ -29597,7 +29080,7 @@
       <w:lvlJc w:val="left"/>
     </w:lvl>
   </w:abstractNum>
-  <w:abstractNum w:abstractNumId="14">
+  <w:abstractNum w:abstractNumId="14" w15:restartNumberingAfterBreak="0">
     <w:nsid w:val="4E1F39BB"/>
     <w:multiLevelType w:val="multilevel"/>
     <w:tmpl w:val="4E1F39BB"/>
@@ -29710,7 +29193,7 @@
       </w:rPr>
     </w:lvl>
   </w:abstractNum>
-  <w:abstractNum w:abstractNumId="15">
+  <w:abstractNum w:abstractNumId="15" w15:restartNumberingAfterBreak="0">
     <w:nsid w:val="4F401167"/>
     <w:multiLevelType w:val="multilevel"/>
     <w:tmpl w:val="4F401167"/>
@@ -29823,7 +29306,7 @@
       </w:rPr>
     </w:lvl>
   </w:abstractNum>
-  <w:abstractNum w:abstractNumId="16">
+  <w:abstractNum w:abstractNumId="16" w15:restartNumberingAfterBreak="0">
     <w:nsid w:val="4FE9B133"/>
     <w:multiLevelType w:val="singleLevel"/>
     <w:tmpl w:val="4FE9B133"/>
@@ -29835,7 +29318,7 @@
       <w:lvlJc w:val="left"/>
     </w:lvl>
   </w:abstractNum>
-  <w:abstractNum w:abstractNumId="17">
+  <w:abstractNum w:abstractNumId="17" w15:restartNumberingAfterBreak="0">
     <w:nsid w:val="585C030F"/>
     <w:multiLevelType w:val="hybridMultilevel"/>
     <w:tmpl w:val="F83E0BF2"/>
@@ -29948,7 +29431,7 @@
       </w:rPr>
     </w:lvl>
   </w:abstractNum>
-  <w:abstractNum w:abstractNumId="18">
+  <w:abstractNum w:abstractNumId="18" w15:restartNumberingAfterBreak="0">
     <w:nsid w:val="5FAB77DD"/>
     <w:multiLevelType w:val="multilevel"/>
     <w:tmpl w:val="5FAB77DD"/>
@@ -30037,7 +29520,7 @@
       </w:pPr>
     </w:lvl>
   </w:abstractNum>
-  <w:abstractNum w:abstractNumId="19">
+  <w:abstractNum w:abstractNumId="19" w15:restartNumberingAfterBreak="0">
     <w:nsid w:val="647C4000"/>
     <w:multiLevelType w:val="multilevel"/>
     <w:tmpl w:val="647C4000"/>
@@ -30123,7 +29606,7 @@
       </w:pPr>
     </w:lvl>
   </w:abstractNum>
-  <w:abstractNum w:abstractNumId="20">
+  <w:abstractNum w:abstractNumId="20" w15:restartNumberingAfterBreak="0">
     <w:nsid w:val="7368304F"/>
     <w:multiLevelType w:val="multilevel"/>
     <w:tmpl w:val="7368304F"/>
@@ -30236,7 +29719,7 @@
       </w:rPr>
     </w:lvl>
   </w:abstractNum>
-  <w:abstractNum w:abstractNumId="21">
+  <w:abstractNum w:abstractNumId="21" w15:restartNumberingAfterBreak="0">
     <w:nsid w:val="7EFF8897"/>
     <w:multiLevelType w:val="singleLevel"/>
     <w:tmpl w:val="7EFF8897"/>
@@ -30318,7 +29801,7 @@
 </file>
 
 <file path=word/styles.xml><?xml version="1.0" encoding="utf-8"?>
-<w:styles xmlns:mc="http://schemas.openxmlformats.org/markup-compatibility/2006" xmlns:r="http://schemas.openxmlformats.org/officeDocument/2006/relationships" xmlns:w="http://schemas.openxmlformats.org/wordprocessingml/2006/main" xmlns:w14="http://schemas.microsoft.com/office/word/2010/wordml" xmlns:w15="http://schemas.microsoft.com/office/word/2012/wordml" mc:Ignorable="w14 w15">
+<w:styles xmlns:mc="http://schemas.openxmlformats.org/markup-compatibility/2006" xmlns:r="http://schemas.openxmlformats.org/officeDocument/2006/relationships" xmlns:w="http://schemas.openxmlformats.org/wordprocessingml/2006/main" xmlns:w14="http://schemas.microsoft.com/office/word/2010/wordml" xmlns:w15="http://schemas.microsoft.com/office/word/2012/wordml" xmlns:w16cid="http://schemas.microsoft.com/office/word/2016/wordml/cid" xmlns:w16se="http://schemas.microsoft.com/office/word/2015/wordml/symex" mc:Ignorable="w14 w15 w16se w16cid">
   <w:docDefaults>
     <w:rPrDefault>
       <w:rPr>
@@ -30332,7 +29815,7 @@
       </w:pPr>
     </w:pPrDefault>
   </w:docDefaults>
-  <w:latentStyles w:defLockedState="0" w:defUIPriority="99" w:defSemiHidden="0" w:defUnhideWhenUsed="0" w:defQFormat="0" w:count="371">
+  <w:latentStyles w:defLockedState="0" w:defUIPriority="99" w:defSemiHidden="0" w:defUnhideWhenUsed="0" w:defQFormat="0" w:count="376">
     <w:lsdException w:name="Normal" w:uiPriority="0" w:qFormat="1"/>
     <w:lsdException w:name="heading 1" w:uiPriority="9" w:qFormat="1"/>
     <w:lsdException w:name="heading 2" w:uiPriority="9" w:unhideWhenUsed="1" w:qFormat="1"/>
@@ -30438,7 +29921,7 @@
     <w:lsdException w:name="HTML Sample" w:semiHidden="1" w:unhideWhenUsed="1"/>
     <w:lsdException w:name="HTML Typewriter" w:semiHidden="1" w:unhideWhenUsed="1"/>
     <w:lsdException w:name="HTML Variable" w:semiHidden="1" w:unhideWhenUsed="1"/>
-    <w:lsdException w:name="Normal Table" w:semiHidden="1" w:unhideWhenUsed="1" w:qFormat="1"/>
+    <w:lsdException w:name="Normal Table" w:qFormat="1"/>
     <w:lsdException w:name="annotation subject" w:semiHidden="1" w:unhideWhenUsed="1" w:qFormat="1"/>
     <w:lsdException w:name="No List" w:semiHidden="1" w:unhideWhenUsed="1"/>
     <w:lsdException w:name="Outline List 1" w:semiHidden="1" w:unhideWhenUsed="1"/>
@@ -30481,11 +29964,8 @@
     <w:lsdException w:name="Table Contemporary" w:semiHidden="1" w:unhideWhenUsed="1"/>
     <w:lsdException w:name="Table Elegant" w:semiHidden="1" w:unhideWhenUsed="1"/>
     <w:lsdException w:name="Table Professional" w:semiHidden="1" w:unhideWhenUsed="1"/>
-    <w:lsdException w:name="Table Subtle 1" w:semiHidden="1" w:unhideWhenUsed="1"/>
     <w:lsdException w:name="Table Subtle 2" w:semiHidden="1" w:unhideWhenUsed="1"/>
     <w:lsdException w:name="Table Web 1" w:semiHidden="1" w:unhideWhenUsed="1"/>
-    <w:lsdException w:name="Table Web 2" w:semiHidden="1" w:unhideWhenUsed="1"/>
-    <w:lsdException w:name="Table Web 3" w:semiHidden="1" w:unhideWhenUsed="1"/>
     <w:lsdException w:name="Balloon Text" w:semiHidden="1" w:unhideWhenUsed="1" w:qFormat="1"/>
     <w:lsdException w:name="Table Grid" w:uiPriority="39" w:qFormat="1"/>
     <w:lsdException w:name="Table Theme" w:semiHidden="1" w:unhideWhenUsed="1"/>
@@ -30701,6 +30181,11 @@
     <w:lsdException w:name="List Table 5 Dark Accent 6" w:uiPriority="50"/>
     <w:lsdException w:name="List Table 6 Colorful Accent 6" w:uiPriority="51"/>
     <w:lsdException w:name="List Table 7 Colorful Accent 6" w:uiPriority="52"/>
+    <w:lsdException w:name="Mention" w:semiHidden="1" w:unhideWhenUsed="1"/>
+    <w:lsdException w:name="Smart Hyperlink" w:semiHidden="1" w:unhideWhenUsed="1"/>
+    <w:lsdException w:name="Hashtag" w:semiHidden="1" w:unhideWhenUsed="1"/>
+    <w:lsdException w:name="Unresolved Mention" w:semiHidden="1" w:unhideWhenUsed="1"/>
+    <w:lsdException w:name="Smart Link" w:semiHidden="1" w:unhideWhenUsed="1"/>
   </w:latentStyles>
   <w:style w:type="paragraph" w:default="1" w:styleId="Normal">
     <w:name w:val="Normal"/>
@@ -31172,7 +30657,6 @@
       <w:spacing w:after="0" w:line="240" w:lineRule="auto"/>
     </w:pPr>
     <w:tblPr>
-      <w:tblInd w:w="0" w:type="dxa"/>
       <w:tblBorders>
         <w:top w:val="single" w:sz="4" w:space="0" w:color="auto"/>
         <w:left w:val="single" w:sz="4" w:space="0" w:color="auto"/>
@@ -31181,12 +30665,6 @@
         <w:insideH w:val="single" w:sz="4" w:space="0" w:color="auto"/>
         <w:insideV w:val="single" w:sz="4" w:space="0" w:color="auto"/>
       </w:tblBorders>
-      <w:tblCellMar>
-        <w:top w:w="0" w:type="dxa"/>
-        <w:left w:w="108" w:type="dxa"/>
-        <w:bottom w:w="0" w:type="dxa"/>
-        <w:right w:w="108" w:type="dxa"/>
-      </w:tblCellMar>
     </w:tblPr>
   </w:style>
   <w:style w:type="paragraph" w:customStyle="1" w:styleId="Default">
@@ -31698,7 +31176,7 @@
 </file>
 
 <file path=customXml/itemProps2.xml><?xml version="1.0" encoding="utf-8"?>
-<ds:datastoreItem xmlns:ds="http://schemas.openxmlformats.org/officeDocument/2006/customXml" ds:itemID="{2D44B935-7607-4A5E-A1C9-67E179F2FDF2}">
+<ds:datastoreItem xmlns:ds="http://schemas.openxmlformats.org/officeDocument/2006/customXml" ds:itemID="{B473258B-DAFB-494F-BDC3-F328A465D06E}">
   <ds:schemaRefs>
     <ds:schemaRef ds:uri="http://schemas.openxmlformats.org/officeDocument/2006/bibliography"/>
   </ds:schemaRefs>

</xml_diff>